<commit_message>
LOOCV and other things
</commit_message>
<xml_diff>
--- a/Paper/MM model manuscript v4.docx
+++ b/Paper/MM model manuscript v4.docx
@@ -447,22 +447,7 @@
         <w:t xml:space="preserve">energy for growth via electron bifurcation, thriving </w:t>
       </w:r>
       <w:r>
-        <w:t xml:space="preserve">despite the lack of sufficient coupling sites. </w:t>
-      </w:r>
-      <w:r>
-        <w:t xml:space="preserve">To better understand its metabolism and compare it with </w:t>
-      </w:r>
-      <w:r>
-        <w:t>other</w:t>
-      </w:r>
-      <w:r>
-        <w:t xml:space="preserve"> methanogens </w:t>
-      </w:r>
-      <w:r>
-        <w:t>that utilize</w:t>
-      </w:r>
-      <w:r>
-        <w:t xml:space="preserve"> </w:t>
+        <w:t xml:space="preserve">despite the lack of sufficient coupling sites. To better understand its metabolism and compare it with other methanogens that utilize </w:t>
       </w:r>
       <w:r>
         <w:t>a</w:t>
@@ -476,7 +461,10 @@
       </w:r>
       <w:proofErr w:type="spellEnd"/>
       <w:r>
-        <w:t xml:space="preserve"> mode of energy conversation, we have built iMR539</w:t>
+        <w:t xml:space="preserve"> mode of energy conversation, we have built </w:t>
+      </w:r>
+      <w:r>
+        <w:t>iMR540</w:t>
       </w:r>
       <w:r>
         <w:t>, a genome scale metab</w:t>
@@ -485,30 +473,16 @@
         <w:t>olic reconstruction that account</w:t>
       </w:r>
       <w:r>
-        <w:t>s for 539 of its 1722 protein-coding genes</w:t>
-      </w:r>
-      <w:r>
-        <w:t>.</w:t>
-      </w:r>
-      <w:r>
-        <w:t xml:space="preserve"> </w:t>
-      </w:r>
-      <w:r>
-        <w:t xml:space="preserve">Our reconstructed network uses recent literature to not only portray the central electron bifurcation </w:t>
-      </w:r>
-      <w:bookmarkStart w:id="0" w:name="_GoBack"/>
-      <w:r>
-        <w:t xml:space="preserve">reaction, but also incorporate vital biosynthesis </w:t>
+        <w:t xml:space="preserve">s for 539 of its 1722 protein-coding genes. </w:t>
+      </w:r>
+      <w:r>
+        <w:t xml:space="preserve">Our reconstructed network uses recent literature to not only portray the central electron bifurcation reaction, but also incorporate vital biosynthesis </w:t>
       </w:r>
       <w:r>
         <w:t xml:space="preserve">and assimilation </w:t>
       </w:r>
       <w:r>
-        <w:t xml:space="preserve">pathways, including unique </w:t>
-      </w:r>
-      <w:bookmarkEnd w:id="0"/>
-      <w:r>
-        <w:t xml:space="preserve">cofactor and coenzyme syntheses. We show that our distinct methanogenic pathway allows us to </w:t>
+        <w:t xml:space="preserve">pathways, including unique cofactor and coenzyme syntheses. We show that our distinct methanogenic pathway allows us to </w:t>
       </w:r>
       <w:r>
         <w:t>accurately replicate experimental growth and gene knockout data. Furthermore, we use our reconstruction to probe into</w:t>
@@ -774,7 +748,7 @@
       <w:r>
         <w:t xml:space="preserve"> </w:t>
       </w:r>
-      <w:commentRangeStart w:id="1"/>
+      <w:commentRangeStart w:id="0"/>
       <w:r>
         <w:t xml:space="preserve">Advancing technology is </w:t>
       </w:r>
@@ -856,13 +830,13 @@
       <w:r>
         <w:t>sources.</w:t>
       </w:r>
-      <w:commentRangeEnd w:id="1"/>
+      <w:commentRangeEnd w:id="0"/>
       <w:r>
         <w:rPr>
           <w:rStyle w:val="CommentReference"/>
           <w:rFonts w:asciiTheme="minorHAnsi" w:hAnsiTheme="minorHAnsi"/>
         </w:rPr>
-        <w:commentReference w:id="1"/>
+        <w:commentReference w:id="0"/>
       </w:r>
       <w:r>
         <w:t>.</w:t>
@@ -1258,7 +1232,7 @@
         <w:fldChar w:fldCharType="begin"/>
       </w:r>
       <w:r>
-        <w:instrText xml:space="preserve"> ADDIN ZOTERO_ITEM CSL_CITATION {"citationID":"CkepUHRZ","properties":{"formattedCitation":"(4, 7)","plainCitation":"(4, 7)"},"citationItems":[{"id":366,"uris":["http://zotero.org/users/2565720/items/HQ625M4X"],"uri":["http://zotero.org/users/2565720/items/HQ625M4X"],"itemData":{"id":366,"type":"article-journal","title":"Purification of a cytochrome b containing H2:heterodisulfide oxidoreductase complex from membranes of Methanosarcina barkeri","container-title":"European Journal of Biochemistry","page":"529-535","volume":"213","issue":"1","source":"Wiley Online Library","abstract":"The reduction of CoM-S-S-HTP, the heterodisulfide of coenzyme M (H-S-CoM) and N-7-mercaptoheptanoylthreonine phosphate (H-S-HTP), with H2 is an energy-conserving step in methanogenic archaea. We report here that in Methanosarcina barkeri this reaction is catalyzed by a membrane-bound multienzyme complex, designated H2:heterodisulfide oxidoreductase complex, which was purified to apparent homogeneity. The preparation was found to be composed of nine polypeptides of apparent molecular masses 46 kDa, 39 kDa, 28 kDa, 25 kDa, 23 kDa, 21 kDa, 20 kDa, 16 kDa, and 15 kDa and to contain 3.2 nmol cytochrome b, 70 to 80 nmol non-heme iron and acidlabile sulfur, 5 nmol Ni, and 0.6 nmol FAD per mg protein. The 23 kDa polypeptide possessed heme-derived peroxidase activity indicating that this polypeptide is the cytochrome b. The purified H2:heterodisulfide oxidoreductase complex catalyzed the reduction of CoM-S-S-HTP with H2 at a specific activity of 6 U/mg protein (1 U = 1 μmol · min−1), the reduction of benzylviologen with H2 at a specific activity of 66 U/mg protein and the reduction of CoM-S-S-HTP with reduced benzylviologen at a specific activity of 24 U/mg protein. The complex did not mediate the reduction of coenzyme F420 with H2 nor the oxidation of reduced coenzyme F420 with CoM-S-S-HTP. The reduced cytochrome b in the enzyme complex could be oxidized by CoM-S-S-HTP and re-reduced by H2. The specific rates of cytochrome oxidation and reduction were too high to be resolved under our experimental conditions. The findings suggest that the H2: heterodisulfide oxidoreductase complex is composed of a F420-non-reducing hydrogenase, a cytochrome b and heterodisulfide reductase and that cytochrome b is a redox carrier in the electron transport chain involved in CoM-S-S-HTP reduction with H2.","DOI":"10.1111/j.1432-1033.1993.tb17791.x","ISSN":"1432-1033","shortTitle":"Purification of a cytochrome b containing H2","language":"en","author":[{"family":"Heiden","given":"Stefanie"},{"family":"Hedderich","given":"Reiner"},{"family":"Setzke","given":"Edgar"},{"family":"Thauer","given":"Rudolf K."}],"issued":{"date-parts":[["1993",4,1]]}}},{"id":178,"uris":["http://zotero.org/users/2565720/items/ZD6TWET9"],"uri":["http://zotero.org/users/2565720/items/ZD6TWET9"],"itemData":{"id":178,"type":"article-journal","title":"Methanogenic archaea: ecologically relevant differences in energy conservation","container-title":"Nature Reviews Microbiology","page":"579-591","volume":"6","issue":"8","source":"www.nature.com","abstract":"Most methanogenic archaea can reduce CO2 with H2 to methane, and it is generally assumed that the reactions and mechanisms of energy conservation that are involved are largely the same in all methanogens. However, this does not take into account the fact that methanogens with cytochromes have considerably higher growth yields and threshold concentrations for H2 than methanogens without cytochromes. These and other differences can be explained by the proposal outlined in this Review that in methanogens with cytochromes, the first and last steps in methanogenesis from CO2 are coupled chemiosmotically, whereas in methanogens without cytochromes, these steps are energetically coupled by a cytoplasmic enzyme complex that mediates flavin-based electron bifurcation.","DOI":"10.1038/nrmicro1931","ISSN":"1740-1526","shortTitle":"Methanogenic archaea","language":"en","author":[{"family":"Thauer","given":"Rudolf K."},{"family":"Kaster","given":"Anne-Kristin"},{"family":"Seedorf","given":"Henning"},{"family":"Buckel","given":"Wolfgang"},{"family":"Hedderich","given":"Reiner"}],"issued":{"date-parts":[["2008",8,1]]}}}],"schema":"https://github.com/citation-style-language/schema/raw/master/csl-citation.json"} </w:instrText>
+        <w:instrText xml:space="preserve"> ADDIN ZOTERO_ITEM CSL_CITATION {"citationID":"CkepUHRZ","properties":{"formattedCitation":"(4, 7)","plainCitation":"(4, 7)"},"citationItems":[{"id":366,"uris":["http://zotero.org/users/2565720/items/HQ625M4X"],"uri":["http://zotero.org/users/2565720/items/HQ625M4X"],"itemData":{"id":366,"type":"article-journal","title":"Purification of a cytochrome b containing H2:heterodisulfide oxidoreductase complex from membranes of &lt;i&gt;Methanosarcina barkeri&lt;/i&gt;","container-title":"European Journal of Biochemistry","page":"529-535","volume":"213","issue":"1","source":"Wiley Online Library","abstract":"The reduction of CoM-S-S-HTP, the heterodisulfide of coenzyme M (H-S-CoM) and N-7-mercaptoheptanoylthreonine phosphate (H-S-HTP), with H2 is an energy-conserving step in methanogenic archaea. We report here that in Methanosarcina barkeri this reaction is catalyzed by a membrane-bound multienzyme complex, designated H2:heterodisulfide oxidoreductase complex, which was purified to apparent homogeneity. The preparation was found to be composed of nine polypeptides of apparent molecular masses 46 kDa, 39 kDa, 28 kDa, 25 kDa, 23 kDa, 21 kDa, 20 kDa, 16 kDa, and 15 kDa and to contain 3.2 nmol cytochrome b, 70 to 80 nmol non-heme iron and acidlabile sulfur, 5 nmol Ni, and 0.6 nmol FAD per mg protein. The 23 kDa polypeptide possessed heme-derived peroxidase activity indicating that this polypeptide is the cytochrome b. The purified H2:heterodisulfide oxidoreductase complex catalyzed the reduction of CoM-S-S-HTP with H2 at a specific activity of 6 U/mg protein (1 U = 1 μmol · min−1), the reduction of benzylviologen with H2 at a specific activity of 66 U/mg protein and the reduction of CoM-S-S-HTP with reduced benzylviologen at a specific activity of 24 U/mg protein. The complex did not mediate the reduction of coenzyme F420 with H2 nor the oxidation of reduced coenzyme F420 with CoM-S-S-HTP. The reduced cytochrome b in the enzyme complex could be oxidized by CoM-S-S-HTP and re-reduced by H2. The specific rates of cytochrome oxidation and reduction were too high to be resolved under our experimental conditions. The findings suggest that the H2: heterodisulfide oxidoreductase complex is composed of a F420-non-reducing hydrogenase, a cytochrome b and heterodisulfide reductase and that cytochrome b is a redox carrier in the electron transport chain involved in CoM-S-S-HTP reduction with H2.","DOI":"10.1111/j.1432-1033.1993.tb17791.x","ISSN":"1432-1033","shortTitle":"Purification of a cytochrome b containing H2","language":"en","author":[{"family":"Heiden","given":"Stefanie"},{"family":"Hedderich","given":"Reiner"},{"family":"Setzke","given":"Edgar"},{"family":"Thauer","given":"Rudolf K."}],"issued":{"date-parts":[["1993",4,1]]}}},{"id":178,"uris":["http://zotero.org/users/2565720/items/ZD6TWET9"],"uri":["http://zotero.org/users/2565720/items/ZD6TWET9"],"itemData":{"id":178,"type":"article-journal","title":"Methanogenic archaea: ecologically relevant differences in energy conservation","container-title":"Nature Reviews Microbiology","page":"579-591","volume":"6","issue":"8","source":"www.nature.com","abstract":"Most methanogenic archaea can reduce CO2 with H2 to methane, and it is generally assumed that the reactions and mechanisms of energy conservation that are involved are largely the same in all methanogens. However, this does not take into account the fact that methanogens with cytochromes have considerably higher growth yields and threshold concentrations for H2 than methanogens without cytochromes. These and other differences can be explained by the proposal outlined in this Review that in methanogens with cytochromes, the first and last steps in methanogenesis from CO2 are coupled chemiosmotically, whereas in methanogens without cytochromes, these steps are energetically coupled by a cytoplasmic enzyme complex that mediates flavin-based electron bifurcation.","DOI":"10.1038/nrmicro1931","ISSN":"1740-1526","shortTitle":"Methanogenic archaea","language":"en","author":[{"family":"Thauer","given":"Rudolf K."},{"family":"Kaster","given":"Anne-Kristin"},{"family":"Seedorf","given":"Henning"},{"family":"Buckel","given":"Wolfgang"},{"family":"Hedderich","given":"Reiner"}],"issued":{"date-parts":[["2008",8,1]]}}}],"schema":"https://github.com/citation-style-language/schema/raw/master/csl-citation.json"} </w:instrText>
       </w:r>
       <w:r>
         <w:fldChar w:fldCharType="separate"/>
@@ -1466,7 +1440,7 @@
         <w:fldChar w:fldCharType="begin"/>
       </w:r>
       <w:r>
-        <w:instrText xml:space="preserve"> ADDIN ZOTERO_ITEM CSL_CITATION {"citationID":"RAdXQ6hK","properties":{"formattedCitation":"(8)","plainCitation":"(8)"},"citationItems":[{"id":5,"uris":["http://zotero.org/users/2565720/items/V5622QPW"],"uri":["http://zotero.org/users/2565720/items/V5622QPW"],"itemData":{"id":5,"type":"article-journal","title":"Characterization of Methanococcus maripaludis sp. nov., a new methanogen isolated from salt marsh sediment","container-title":"Archives of Microbiology","page":"91-97","volume":"135","issue":"2","source":"link.springer.com.proxy2.library.illinois.edu","abstract":"A predominant methanogenic bacterium was isolated from salt-marsh sediment near Pawley's Island, South Carolina. A habitat-simulating medium with H2:CO2 as substrate was used for enrichment and isolation. The methanogen is strictly anaerobic, weakly-motile, non-sporeforming, Gram negative, and a pleomorphic coccoid-rod averaging 1.2 by 1.6 μm. Colonies are circular, translucent, pale yellow, and have a smooth surface and an entire edge. The organism is a mesophile, growing between 18 and 47°C, with an optimum near 38°C. The pH optimum for growth is 6.8–7.2, and only formate or a mixture of H2 plus CO2 serve as substrates. Seawater (20–70% v/v) is required, but it can be replaced by 15 mM, or greater, magnesium. Optimal growth occurs with 110 mM sodium. Growth rate is stimulated by selenium (10 μM) but organic compounds (acetate, vitamins, amino acids) are neither stimulatory nor required. The methanogen grows well in autotrophic medium with a doubling time of about 2h. Cells are fragile, are lysed by aqueous solutions of low osmolality and by detergents, and the lack muramic acid. The cell wall is a single electron dense layer. The DNA base composition is 33 mol % guanine plus cytosine. Antigenic relationship of cells and the 16S ribosomal RNA catalog indicate that the salt marsh methanogen is a unique species of Methanococcus, for which we propose the name Methanococcus maripaludis sp. nov.","DOI":"10.1007/BF00408015","ISSN":"0302-8933, 1432-072X","journalAbbreviation":"Arch. Microbiol.","language":"en","author":[{"family":"Jones","given":"W. Jack"},{"family":"Paynter","given":"M. J. B."},{"family":"Gupta","given":"R."}],"issued":{"date-parts":[["1983",8]]}}}],"schema":"https://github.com/citation-style-language/schema/raw/master/csl-citation.json"} </w:instrText>
+        <w:instrText xml:space="preserve"> ADDIN ZOTERO_ITEM CSL_CITATION {"citationID":"RAdXQ6hK","properties":{"formattedCitation":"(8)","plainCitation":"(8)"},"citationItems":[{"id":5,"uris":["http://zotero.org/users/2565720/items/V5622QPW"],"uri":["http://zotero.org/users/2565720/items/V5622QPW"],"itemData":{"id":5,"type":"article-journal","title":"Characterization of &lt;i&gt;Methanococcus maripaludis&lt;/i&gt; sp. nov., a new methanogen isolated from salt marsh sediment","container-title":"Archives of Microbiology","page":"91-97","volume":"135","issue":"2","source":"link.springer.com.proxy2.library.illinois.edu","abstract":"A predominant methanogenic bacterium was isolated from salt-marsh sediment near Pawley's Island, South Carolina. A habitat-simulating medium with H2:CO2 as substrate was used for enrichment and isolation. The methanogen is strictly anaerobic, weakly-motile, non-sporeforming, Gram negative, and a pleomorphic coccoid-rod averaging 1.2 by 1.6 μm. Colonies are circular, translucent, pale yellow, and have a smooth surface and an entire edge. The organism is a mesophile, growing between 18 and 47°C, with an optimum near 38°C. The pH optimum for growth is 6.8–7.2, and only formate or a mixture of H2 plus CO2 serve as substrates. Seawater (20–70% v/v) is required, but it can be replaced by 15 mM, or greater, magnesium. Optimal growth occurs with 110 mM sodium. Growth rate is stimulated by selenium (10 μM) but organic compounds (acetate, vitamins, amino acids) are neither stimulatory nor required. The methanogen grows well in autotrophic medium with a doubling time of about 2h. Cells are fragile, are lysed by aqueous solutions of low osmolality and by detergents, and the lack muramic acid. The cell wall is a single electron dense layer. The DNA base composition is 33 mol % guanine plus cytosine. Antigenic relationship of cells and the 16S ribosomal RNA catalog indicate that the salt marsh methanogen is a unique species of Methanococcus, for which we propose the name Methanococcus maripaludis sp. nov.","DOI":"10.1007/BF00408015","ISSN":"0302-8933, 1432-072X","journalAbbreviation":"Arch. Microbiol.","language":"en","author":[{"family":"Jones","given":"W. Jack"},{"family":"Paynter","given":"M. J. B."},{"family":"Gupta","given":"R."}],"issued":{"date-parts":[["1983",8]]}}}],"schema":"https://github.com/citation-style-language/schema/raw/master/csl-citation.json"} </w:instrText>
       </w:r>
       <w:r>
         <w:fldChar w:fldCharType="separate"/>
@@ -1511,7 +1485,7 @@
         <w:fldChar w:fldCharType="begin"/>
       </w:r>
       <w:r>
-        <w:instrText xml:space="preserve"> ADDIN ZOTERO_ITEM CSL_CITATION {"citationID":"1egc061ljo","properties":{"formattedCitation":"(9)","plainCitation":"(9)"},"citationItems":[{"id":11,"uris":["http://zotero.org/users/2565720/items/96U2HCBI"],"uri":["http://zotero.org/users/2565720/items/96U2HCBI"],"itemData":{"id":11,"type":"article-journal","title":"Complete Genome Sequence of the Genetically Tractable Hydrogenotrophic Methanogen Methanococcus maripaludis","container-title":"Journal of Bacteriology","page":"6956-6969","volume":"186","issue":"20","source":"jb.asm.org","abstract":"The genome sequence of the genetically tractable, mesophilic, hydrogenotrophic methanogen Methanococcus maripaludis contains 1,722 protein-coding genes in a single circular chromosome of 1,661,137 bp. Of the protein-coding genes (open reading frames [ORFs]), 44% were assigned a function, 48% were conserved but had unknown or uncertain functions, and 7.5% (129 ORFs) were unique to M. maripaludis. Of the unique ORFs, 27 were confirmed to encode proteins by the mass spectrometric identification of unique peptides. Genes for most known functions and pathways were identified. For example, a full complement of hydrogenases and methanogenesis enzymes was identified, including eight selenocysteine-containing proteins, with each being paralogous to a cysteine-containing counterpart. At least 59 proteins were predicted to contain iron-sulfur centers, including ferredoxins, polyferredoxins, and subunits of enzymes with various redox functions. Unusual features included the absence of a Cdc6 homolog, implying a variation in replication initiation, and the presence of a bacterial-like RNase HI as well as an RNase HII typical of the Archaea. The presence of alanine dehydrogenase and alanine racemase, which are uniquely present among the Archaea, explained the ability of the organism to use l- and d-alanine as nitrogen sources. Features that contrasted with the related organism Methanocaldococcus jannaschii included the absence of inteins, even though close homologs of most intein-containing proteins were encoded. Although two-thirds of the ORFs had their highest Blastp hits in Methanocaldococcus jannaschii, lateral gene transfer or gene loss has apparently resulted in genes, which are often clustered, with top Blastp hits in more distantly related groups.","DOI":"10.1128/JB.186.20.6956-6969.2004","ISSN":"0021-9193, 1098-5530","note":"PMID: 15466049","journalAbbreviation":"J. Bacteriol.","language":"en","author":[{"family":"Hendrickson","given":"E. L."},{"family":"Kaul","given":"R."},{"family":"Zhou","given":"Y."},{"family":"Bovee","given":"D."},{"family":"Chapman","given":"P."},{"family":"Chung","given":"J."},{"family":"Macario","given":"E. Conway","dropping-particle":"de"},{"family":"Dodsworth","given":"J. A."},{"family":"Gillett","given":"W."},{"family":"Graham","given":"D. E."},{"family":"Hackett","given":"M."},{"family":"Haydock","given":"A. K."},{"family":"Kang","given":"A."},{"family":"Land","given":"M. L."},{"family":"Levy","given":"R."},{"family":"Lie","given":"T. J."},{"family":"Major","given":"T. A."},{"family":"Moore","given":"B. C."},{"family":"Porat","given":"I."},{"family":"Palmeiri","given":"A."},{"family":"Rouse","given":"G."},{"family":"Saenphimmachak","given":"C."},{"family":"Söll","given":"D."},{"family":"Dien","given":"S. Van"},{"family":"Wang","given":"T."},{"family":"Whitman","given":"W. B."},{"family":"Xia","given":"Q."},{"family":"Zhang","given":"Y."},{"family":"Larimer","given":"F. W."},{"family":"Olson","given":"M. V."},{"family":"Leigh","given":"J. A."}],"issued":{"date-parts":[["2004",10,15]]},"PMID":"15466049"}}],"schema":"https://github.com/citation-style-language/schema/raw/master/csl-citation.json"} </w:instrText>
+        <w:instrText xml:space="preserve"> ADDIN ZOTERO_ITEM CSL_CITATION {"citationID":"1egc061ljo","properties":{"formattedCitation":"(9)","plainCitation":"(9)"},"citationItems":[{"id":11,"uris":["http://zotero.org/users/2565720/items/96U2HCBI"],"uri":["http://zotero.org/users/2565720/items/96U2HCBI"],"itemData":{"id":11,"type":"article-journal","title":"Complete Genome Sequence of the Genetically Tractable Hydrogenotrophic Methanogen &lt;i&gt;Methanococcus maripaludis&lt;/i&gt;","container-title":"Journal of Bacteriology","page":"6956-6969","volume":"186","issue":"20","source":"jb.asm.org","abstract":"The genome sequence of the genetically tractable, mesophilic, hydrogenotrophic methanogen Methanococcus maripaludis contains 1,722 protein-coding genes in a single circular chromosome of 1,661,137 bp. Of the protein-coding genes (open reading frames [ORFs]), 44% were assigned a function, 48% were conserved but had unknown or uncertain functions, and 7.5% (129 ORFs) were unique to M. maripaludis. Of the unique ORFs, 27 were confirmed to encode proteins by the mass spectrometric identification of unique peptides. Genes for most known functions and pathways were identified. For example, a full complement of hydrogenases and methanogenesis enzymes was identified, including eight selenocysteine-containing proteins, with each being paralogous to a cysteine-containing counterpart. At least 59 proteins were predicted to contain iron-sulfur centers, including ferredoxins, polyferredoxins, and subunits of enzymes with various redox functions. Unusual features included the absence of a Cdc6 homolog, implying a variation in replication initiation, and the presence of a bacterial-like RNase HI as well as an RNase HII typical of the Archaea. The presence of alanine dehydrogenase and alanine racemase, which are uniquely present among the Archaea, explained the ability of the organism to use l- and d-alanine as nitrogen sources. Features that contrasted with the related organism Methanocaldococcus jannaschii included the absence of inteins, even though close homologs of most intein-containing proteins were encoded. Although two-thirds of the ORFs had their highest Blastp hits in Methanocaldococcus jannaschii, lateral gene transfer or gene loss has apparently resulted in genes, which are often clustered, with top Blastp hits in more distantly related groups.","DOI":"10.1128/JB.186.20.6956-6969.2004","ISSN":"0021-9193, 1098-5530","note":"PMID: 15466049","journalAbbreviation":"J. Bacteriol.","language":"en","author":[{"family":"Hendrickson","given":"E. L."},{"family":"Kaul","given":"R."},{"family":"Zhou","given":"Y."},{"family":"Bovee","given":"D."},{"family":"Chapman","given":"P."},{"family":"Chung","given":"J."},{"family":"Macario","given":"E. Conway","dropping-particle":"de"},{"family":"Dodsworth","given":"J. A."},{"family":"Gillett","given":"W."},{"family":"Graham","given":"D. E."},{"family":"Hackett","given":"M."},{"family":"Haydock","given":"A. K."},{"family":"Kang","given":"A."},{"family":"Land","given":"M. L."},{"family":"Levy","given":"R."},{"family":"Lie","given":"T. J."},{"family":"Major","given":"T. A."},{"family":"Moore","given":"B. C."},{"family":"Porat","given":"I."},{"family":"Palmeiri","given":"A."},{"family":"Rouse","given":"G."},{"family":"Saenphimmachak","given":"C."},{"family":"Söll","given":"D."},{"family":"Dien","given":"S. Van"},{"family":"Wang","given":"T."},{"family":"Whitman","given":"W. B."},{"family":"Xia","given":"Q."},{"family":"Zhang","given":"Y."},{"family":"Larimer","given":"F. W."},{"family":"Olson","given":"M. V."},{"family":"Leigh","given":"J. A."}],"issued":{"date-parts":[["2004",10,15]]},"PMID":"15466049"}}],"schema":"https://github.com/citation-style-language/schema/raw/master/csl-citation.json"} </w:instrText>
       </w:r>
       <w:r>
         <w:fldChar w:fldCharType="separate"/>
@@ -1556,7 +1530,7 @@
         <w:fldChar w:fldCharType="begin"/>
       </w:r>
       <w:r>
-        <w:instrText xml:space="preserve"> ADDIN ZOTERO_ITEM CSL_CITATION {"citationID":"fm08jrqff","properties":{"formattedCitation":"(8)","plainCitation":"(8)"},"citationItems":[{"id":5,"uris":["http://zotero.org/users/2565720/items/V5622QPW"],"uri":["http://zotero.org/users/2565720/items/V5622QPW"],"itemData":{"id":5,"type":"article-journal","title":"Characterization of Methanococcus maripaludis sp. nov., a new methanogen isolated from salt marsh sediment","container-title":"Archives of Microbiology","page":"91-97","volume":"135","issue":"2","source":"link.springer.com.proxy2.library.illinois.edu","abstract":"A predominant methanogenic bacterium was isolated from salt-marsh sediment near Pawley's Island, South Carolina. A habitat-simulating medium with H2:CO2 as substrate was used for enrichment and isolation. The methanogen is strictly anaerobic, weakly-motile, non-sporeforming, Gram negative, and a pleomorphic coccoid-rod averaging 1.2 by 1.6 μm. Colonies are circular, translucent, pale yellow, and have a smooth surface and an entire edge. The organism is a mesophile, growing between 18 and 47°C, with an optimum near 38°C. The pH optimum for growth is 6.8–7.2, and only formate or a mixture of H2 plus CO2 serve as substrates. Seawater (20–70% v/v) is required, but it can be replaced by 15 mM, or greater, magnesium. Optimal growth occurs with 110 mM sodium. Growth rate is stimulated by selenium (10 μM) but organic compounds (acetate, vitamins, amino acids) are neither stimulatory nor required. The methanogen grows well in autotrophic medium with a doubling time of about 2h. Cells are fragile, are lysed by aqueous solutions of low osmolality and by detergents, and the lack muramic acid. The cell wall is a single electron dense layer. The DNA base composition is 33 mol % guanine plus cytosine. Antigenic relationship of cells and the 16S ribosomal RNA catalog indicate that the salt marsh methanogen is a unique species of Methanococcus, for which we propose the name Methanococcus maripaludis sp. nov.","DOI":"10.1007/BF00408015","ISSN":"0302-8933, 1432-072X","journalAbbreviation":"Arch. Microbiol.","language":"en","author":[{"family":"Jones","given":"W. Jack"},{"family":"Paynter","given":"M. J. B."},{"family":"Gupta","given":"R."}],"issued":{"date-parts":[["1983",8]]}}}],"schema":"https://github.com/citation-style-language/schema/raw/master/csl-citation.json"} </w:instrText>
+        <w:instrText xml:space="preserve"> ADDIN ZOTERO_ITEM CSL_CITATION {"citationID":"fm08jrqff","properties":{"formattedCitation":"(8)","plainCitation":"(8)"},"citationItems":[{"id":5,"uris":["http://zotero.org/users/2565720/items/V5622QPW"],"uri":["http://zotero.org/users/2565720/items/V5622QPW"],"itemData":{"id":5,"type":"article-journal","title":"Characterization of &lt;i&gt;Methanococcus maripaludis&lt;/i&gt; sp. nov., a new methanogen isolated from salt marsh sediment","container-title":"Archives of Microbiology","page":"91-97","volume":"135","issue":"2","source":"link.springer.com.proxy2.library.illinois.edu","abstract":"A predominant methanogenic bacterium was isolated from salt-marsh sediment near Pawley's Island, South Carolina. A habitat-simulating medium with H2:CO2 as substrate was used for enrichment and isolation. The methanogen is strictly anaerobic, weakly-motile, non-sporeforming, Gram negative, and a pleomorphic coccoid-rod averaging 1.2 by 1.6 μm. Colonies are circular, translucent, pale yellow, and have a smooth surface and an entire edge. The organism is a mesophile, growing between 18 and 47°C, with an optimum near 38°C. The pH optimum for growth is 6.8–7.2, and only formate or a mixture of H2 plus CO2 serve as substrates. Seawater (20–70% v/v) is required, but it can be replaced by 15 mM, or greater, magnesium. Optimal growth occurs with 110 mM sodium. Growth rate is stimulated by selenium (10 μM) but organic compounds (acetate, vitamins, amino acids) are neither stimulatory nor required. The methanogen grows well in autotrophic medium with a doubling time of about 2h. Cells are fragile, are lysed by aqueous solutions of low osmolality and by detergents, and the lack muramic acid. The cell wall is a single electron dense layer. The DNA base composition is 33 mol % guanine plus cytosine. Antigenic relationship of cells and the 16S ribosomal RNA catalog indicate that the salt marsh methanogen is a unique species of Methanococcus, for which we propose the name Methanococcus maripaludis sp. nov.","DOI":"10.1007/BF00408015","ISSN":"0302-8933, 1432-072X","journalAbbreviation":"Arch. Microbiol.","language":"en","author":[{"family":"Jones","given":"W. Jack"},{"family":"Paynter","given":"M. J. B."},{"family":"Gupta","given":"R."}],"issued":{"date-parts":[["1983",8]]}}}],"schema":"https://github.com/citation-style-language/schema/raw/master/csl-citation.json"} </w:instrText>
       </w:r>
       <w:r>
         <w:fldChar w:fldCharType="separate"/>
@@ -2076,7 +2050,7 @@
         <w:fldChar w:fldCharType="begin"/>
       </w:r>
       <w:r>
-        <w:instrText xml:space="preserve"> ADDIN ZOTERO_ITEM CSL_CITATION {"citationID":"Kogtrvcl","properties":{"formattedCitation":"(15)","plainCitation":"(15)"},"citationItems":[{"id":15,"uris":["http://zotero.org/users/2565720/items/WKTSDSE2"],"uri":["http://zotero.org/users/2565720/items/WKTSDSE2"],"itemData":{"id":15,"type":"article-journal","title":"A genome-scale metabolic model of Methanococcus maripaludis S2 for CO2 capture and conversion to methane","container-title":"Molecular bioSystems","page":"1043-1054","volume":"10","issue":"5","source":"PubMed","abstract":"Methane is a major energy source for heating and electricity. Its production by methanogenic bacteria is widely known in nature. M. maripaludis S2 is a fully sequenced hydrogenotrophic methanogen and an excellent laboratory strain with robust genetic tools. However, a quantitative systems biology model to complement these tools is absent in the literature. To understand and enhance its methanogenesis from CO2, this work presents the first constraint-based genome-scale metabolic model (iMM518). It comprises 570 reactions, 556 distinct metabolites, and 518 genes along with gene-protein-reaction (GPR) associations, and covers 30% of open reading frames (ORFs). The model was validated using biomass growth data and experimental phenotypic studies from the literature. Its comparison with the in silico models of Methanosarcina barkeri, Methanosarcina acetivorans, and Sulfolobus solfataricus P2 shows M. maripaludis S2 to be a better organism for producing methane. Using the model, genes essential for growth were identified, and the efficacies of alternative carbon, hydrogen and nitrogen sources were studied. The model can predict the effects of reengineering M. maripaludis S2 to guide or expedite experimental efforts.","DOI":"10.1039/c3mb70421a","ISSN":"1742-2051","note":"PMID: 24553424","journalAbbreviation":"Mol Biosyst","language":"eng","author":[{"family":"Goyal","given":"Nishu"},{"family":"Widiastuti","given":"Hanifah"},{"family":"Karimi","given":"I. A."},{"family":"Zhou","given":"Zhi"}],"issued":{"date-parts":[["2014",5]]},"PMID":"24553424"}}],"schema":"https://github.com/citation-style-language/schema/raw/master/csl-citation.json"} </w:instrText>
+        <w:instrText xml:space="preserve"> ADDIN ZOTERO_ITEM CSL_CITATION {"citationID":"Kogtrvcl","properties":{"formattedCitation":"(15)","plainCitation":"(15)"},"citationItems":[{"id":15,"uris":["http://zotero.org/users/2565720/items/WKTSDSE2"],"uri":["http://zotero.org/users/2565720/items/WKTSDSE2"],"itemData":{"id":15,"type":"article-journal","title":"A genome-scale metabolic model of &lt;i&gt;Methanococcus maripaludis S2&lt;/i&gt; for CO2 capture and conversion to methane","container-title":"Molecular bioSystems","page":"1043-1054","volume":"10","issue":"5","source":"PubMed","abstract":"Methane is a major energy source for heating and electricity. Its production by methanogenic bacteria is widely known in nature. M. maripaludis S2 is a fully sequenced hydrogenotrophic methanogen and an excellent laboratory strain with robust genetic tools. However, a quantitative systems biology model to complement these tools is absent in the literature. To understand and enhance its methanogenesis from CO2, this work presents the first constraint-based genome-scale metabolic model (iMM518). It comprises 570 reactions, 556 distinct metabolites, and 518 genes along with gene-protein-reaction (GPR) associations, and covers 30% of open reading frames (ORFs). The model was validated using biomass growth data and experimental phenotypic studies from the literature. Its comparison with the in silico models of Methanosarcina barkeri, Methanosarcina acetivorans, and Sulfolobus solfataricus P2 shows M. maripaludis S2 to be a better organism for producing methane. Using the model, genes essential for growth were identified, and the efficacies of alternative carbon, hydrogen and nitrogen sources were studied. The model can predict the effects of reengineering M. maripaludis S2 to guide or expedite experimental efforts.","DOI":"10.1039/c3mb70421a","ISSN":"1742-2051","note":"PMID: 24553424","journalAbbreviation":"Mol Biosyst","language":"eng","author":[{"family":"Goyal","given":"Nishu"},{"family":"Widiastuti","given":"Hanifah"},{"family":"Karimi","given":"I. A."},{"family":"Zhou","given":"Zhi"}],"issued":{"date-parts":[["2014",5]]},"PMID":"24553424"}}],"schema":"https://github.com/citation-style-language/schema/raw/master/csl-citation.json"} </w:instrText>
       </w:r>
       <w:r>
         <w:fldChar w:fldCharType="separate"/>
@@ -2148,7 +2122,7 @@
         <w:fldChar w:fldCharType="begin"/>
       </w:r>
       <w:r>
-        <w:instrText xml:space="preserve"> ADDIN ZOTERO_ITEM CSL_CITATION {"citationID":"1sdk81auok","properties":{"formattedCitation":"(15)","plainCitation":"(15)"},"citationItems":[{"id":15,"uris":["http://zotero.org/users/2565720/items/WKTSDSE2"],"uri":["http://zotero.org/users/2565720/items/WKTSDSE2"],"itemData":{"id":15,"type":"article-journal","title":"A genome-scale metabolic model of Methanococcus maripaludis S2 for CO2 capture and conversion to methane","container-title":"Molecular bioSystems","page":"1043-1054","volume":"10","issue":"5","source":"PubMed","abstract":"Methane is a major energy source for heating and electricity. Its production by methanogenic bacteria is widely known in nature. M. maripaludis S2 is a fully sequenced hydrogenotrophic methanogen and an excellent laboratory strain with robust genetic tools. However, a quantitative systems biology model to complement these tools is absent in the literature. To understand and enhance its methanogenesis from CO2, this work presents the first constraint-based genome-scale metabolic model (iMM518). It comprises 570 reactions, 556 distinct metabolites, and 518 genes along with gene-protein-reaction (GPR) associations, and covers 30% of open reading frames (ORFs). The model was validated using biomass growth data and experimental phenotypic studies from the literature. Its comparison with the in silico models of Methanosarcina barkeri, Methanosarcina acetivorans, and Sulfolobus solfataricus P2 shows M. maripaludis S2 to be a better organism for producing methane. Using the model, genes essential for growth were identified, and the efficacies of alternative carbon, hydrogen and nitrogen sources were studied. The model can predict the effects of reengineering M. maripaludis S2 to guide or expedite experimental efforts.","DOI":"10.1039/c3mb70421a","ISSN":"1742-2051","note":"PMID: 24553424","journalAbbreviation":"Mol Biosyst","language":"eng","author":[{"family":"Goyal","given":"Nishu"},{"family":"Widiastuti","given":"Hanifah"},{"family":"Karimi","given":"I. A."},{"family":"Zhou","given":"Zhi"}],"issued":{"date-parts":[["2014",5]]},"PMID":"24553424"}}],"schema":"https://github.com/citation-style-language/schema/raw/master/csl-citation.json"} </w:instrText>
+        <w:instrText xml:space="preserve"> ADDIN ZOTERO_ITEM CSL_CITATION {"citationID":"1sdk81auok","properties":{"formattedCitation":"(15)","plainCitation":"(15)"},"citationItems":[{"id":15,"uris":["http://zotero.org/users/2565720/items/WKTSDSE2"],"uri":["http://zotero.org/users/2565720/items/WKTSDSE2"],"itemData":{"id":15,"type":"article-journal","title":"A genome-scale metabolic model of &lt;i&gt;Methanococcus maripaludis S2&lt;/i&gt; for CO2 capture and conversion to methane","container-title":"Molecular bioSystems","page":"1043-1054","volume":"10","issue":"5","source":"PubMed","abstract":"Methane is a major energy source for heating and electricity. Its production by methanogenic bacteria is widely known in nature. M. maripaludis S2 is a fully sequenced hydrogenotrophic methanogen and an excellent laboratory strain with robust genetic tools. However, a quantitative systems biology model to complement these tools is absent in the literature. To understand and enhance its methanogenesis from CO2, this work presents the first constraint-based genome-scale metabolic model (iMM518). It comprises 570 reactions, 556 distinct metabolites, and 518 genes along with gene-protein-reaction (GPR) associations, and covers 30% of open reading frames (ORFs). The model was validated using biomass growth data and experimental phenotypic studies from the literature. Its comparison with the in silico models of Methanosarcina barkeri, Methanosarcina acetivorans, and Sulfolobus solfataricus P2 shows M. maripaludis S2 to be a better organism for producing methane. Using the model, genes essential for growth were identified, and the efficacies of alternative carbon, hydrogen and nitrogen sources were studied. The model can predict the effects of reengineering M. maripaludis S2 to guide or expedite experimental efforts.","DOI":"10.1039/c3mb70421a","ISSN":"1742-2051","note":"PMID: 24553424","journalAbbreviation":"Mol Biosyst","language":"eng","author":[{"family":"Goyal","given":"Nishu"},{"family":"Widiastuti","given":"Hanifah"},{"family":"Karimi","given":"I. A."},{"family":"Zhou","given":"Zhi"}],"issued":{"date-parts":[["2014",5]]},"PMID":"24553424"}}],"schema":"https://github.com/citation-style-language/schema/raw/master/csl-citation.json"} </w:instrText>
       </w:r>
       <w:r>
         <w:fldChar w:fldCharType="separate"/>
@@ -2195,10 +2169,10 @@
         <w:t>In our model,</w:t>
       </w:r>
       <w:r>
-        <w:t xml:space="preserve"> iMR5</w:t>
-      </w:r>
-      <w:r>
-        <w:t>39</w:t>
+        <w:t xml:space="preserve"> </w:t>
+      </w:r>
+      <w:r>
+        <w:t>iMR540</w:t>
       </w:r>
       <w:r>
         <w:t xml:space="preserve">, </w:t>
@@ -2538,10 +2512,7 @@
         <w:t xml:space="preserve"> with stoichiometric information, </w:t>
       </w:r>
       <w:r>
-        <w:t>iMR5</w:t>
-      </w:r>
-      <w:r>
-        <w:t>39</w:t>
+        <w:t>iMR540</w:t>
       </w:r>
       <w:r>
         <w:t xml:space="preserve"> </w:t>
@@ -2763,11 +2734,19 @@
         <w:t xml:space="preserve"> </w:t>
       </w:r>
       <w:r>
-        <w:t xml:space="preserve">filling </w:t>
-      </w:r>
-      <w:commentRangeStart w:id="2"/>
-      <w:r>
-        <w:t xml:space="preserve">(method currently not available through </w:t>
+        <w:t xml:space="preserve">filling (method currently not </w:t>
+      </w:r>
+      <w:r>
+        <w:t>supported</w:t>
+      </w:r>
+      <w:r>
+        <w:t xml:space="preserve"> </w:t>
+      </w:r>
+      <w:r>
+        <w:t>in</w:t>
+      </w:r>
+      <w:r>
+        <w:t xml:space="preserve"> </w:t>
       </w:r>
       <w:proofErr w:type="spellStart"/>
       <w:r>
@@ -2775,18 +2754,7 @@
       </w:r>
       <w:proofErr w:type="spellEnd"/>
       <w:r>
-        <w:t xml:space="preserve"> Narrative Interface).</w:t>
-      </w:r>
-      <w:commentRangeEnd w:id="2"/>
-      <w:r>
-        <w:rPr>
-          <w:rStyle w:val="CommentReference"/>
-          <w:rFonts w:asciiTheme="minorHAnsi" w:hAnsiTheme="minorHAnsi"/>
-        </w:rPr>
-        <w:commentReference w:id="2"/>
-      </w:r>
-      <w:r>
-        <w:t xml:space="preserve"> </w:t>
+        <w:t xml:space="preserve"> Narrative Interface). </w:t>
       </w:r>
       <w:r>
         <w:t xml:space="preserve">This </w:t>
@@ -2877,7 +2845,10 @@
         <w:t>metabolic reconstruction</w:t>
       </w:r>
       <w:r>
-        <w:t>. Exchange reactions used for introducing metabolites to the extracellular compartment were standardized in “EX</w:t>
+        <w:t>. Exchange reactions used for introducing metabolites to the extracellular compartment were standardized</w:t>
+      </w:r>
+      <w:r>
+        <w:t xml:space="preserve"> in “EX</w:t>
       </w:r>
       <w:proofErr w:type="gramStart"/>
       <w:r>
@@ -2885,7 +2856,16 @@
       </w:r>
       <w:proofErr w:type="gramEnd"/>
       <w:r>
-        <w:t>metabolite ID}_e0” format. Comprehensive information on the reactions, metabolites, and genes in our reconstruction can be found in Supplementary Materials.</w:t>
+        <w:t>metabolite ID}[</w:t>
+      </w:r>
+      <w:r>
+        <w:t>e0</w:t>
+      </w:r>
+      <w:r>
+        <w:t>]</w:t>
+      </w:r>
+      <w:r>
+        <w:t>” format. Comprehensive information on the reactions, metabolites, and genes in our reconstruction can be found in Supplementary Materials.</w:t>
       </w:r>
       <w:r>
         <w:t xml:space="preserve"> </w:t>
@@ -2922,7 +2902,13 @@
         <w:t xml:space="preserve">, </w:t>
       </w:r>
       <w:r>
-        <w:t xml:space="preserve">a genome scale metabolic reconstruction must be converted to a simulatable model. Reactions and their participating metabolites in the metabolic network are connected via the stoichiometric matrix (S), which contains the </w:t>
+        <w:t xml:space="preserve">a genome scale metabolic reconstruction </w:t>
+      </w:r>
+      <w:r>
+        <w:t>can</w:t>
+      </w:r>
+      <w:r>
+        <w:t xml:space="preserve"> be converted to a simulatable model. Reactions and their participating metabolites in the metabolic network are connected via the stoichiometric matrix (S), which contains the </w:t>
       </w:r>
       <w:r>
         <w:lastRenderedPageBreak/>
@@ -3364,7 +3350,13 @@
         <w:t xml:space="preserve"> </w:t>
       </w:r>
       <w:r>
-        <w:t>A limited number of our functions are included here in their current versions</w:t>
+        <w:t xml:space="preserve">A limited number of our functions are included </w:t>
+      </w:r>
+      <w:r>
+        <w:t>with this manuscript</w:t>
+      </w:r>
+      <w:r>
+        <w:t xml:space="preserve"> in their current versions</w:t>
       </w:r>
       <w:r>
         <w:t xml:space="preserve"> (see Supplementary Materials) with </w:t>
@@ -3373,7 +3365,13 @@
         <w:t xml:space="preserve">the full </w:t>
       </w:r>
       <w:r>
-        <w:t>up-to-date set of tools</w:t>
+        <w:t xml:space="preserve">set of </w:t>
+      </w:r>
+      <w:r>
+        <w:t xml:space="preserve">up-to-date </w:t>
+      </w:r>
+      <w:r>
+        <w:t>tools</w:t>
       </w:r>
       <w:r>
         <w:t xml:space="preserve"> available on </w:t>
@@ -3482,7 +3480,7 @@
         <w:fldChar w:fldCharType="begin"/>
       </w:r>
       <w:r>
-        <w:instrText xml:space="preserve"> ADDIN ZOTERO_ITEM CSL_CITATION {"citationID":"5q8b5tpu8","properties":{"formattedCitation":"{\\rtf (31\\uc0\\u8211{}36)}","plainCitation":"(31–36)"},"citationItems":[{"id":358,"uris":["http://zotero.org/users/2565720/items/7SS9Q56S"],"uri":["http://zotero.org/users/2565720/items/7SS9Q56S"],"itemData":{"id":358,"type":"article-journal","title":"Disruption of the Operon Encoding Ehb Hydrogenase Limits Anabolic CO2 Assimilation in the Archaeon Methanococcus maripaludis","container-title":"Journal of Bacteriology","page":"1373-1380","volume":"188","issue":"4","source":"jb.asm.org","abstract":"Methanococcus maripaludis is a mesophilic archaeon that reduces CO2 to methane with H2 or formate as an energy source. It contains two membrane-bound energy-conserving hydrogenases, Eha and Ehb. To determine the role of Ehb, a deletion in the ehb operon was constructed to yield the mutant, strain S40. Growth of S40 was severely impaired in minimal medium. Both acetate and yeast extract were necessary to restore growth to nearly wild-type levels, suggesting that Ehb was involved in multiple steps in carbon assimilation. However, no differences in the total hydrogenase specific activities were found between the wild type and mutant in either cell extracts or membrane-purified fractions. Methanogenesis by resting cells with pyruvate as the electron donor was also reduced by 30% in S40, suggesting a defect in pyruvate oxidation. CO dehydrogenase/acetyl coenzyme A (CoA) synthase and pyruvate oxidoreductase had higher specific activities in the mutant, and genes encoding these enzymes, as well as AMP-forming acetyl-CoA synthetase, were expressed at increased levels. These observations support a role for Ehb in anabolic CO2 assimilation in methanococci.","DOI":"10.1128/JB.188.4.1373-1380.2006","ISSN":"0021-9193, 1098-5530","note":"PMID: 16452419","journalAbbreviation":"J. Bacteriol.","language":"en","author":[{"family":"Porat","given":"Iris"},{"family":"Kim","given":"Wonduck"},{"family":"Hendrickson","given":"Erik L."},{"family":"Xia","given":"Qiangwei"},{"family":"Zhang","given":"Yi"},{"family":"Wang","given":"Tiansong"},{"family":"Taub","given":"Fred"},{"family":"Moore","given":"Brian C."},{"family":"Anderson","given":"Iain J."},{"family":"Hackett","given":"Murray"},{"family":"Leigh","given":"John A."},{"family":"Whitman","given":"William B."}],"issued":{"date-parts":[["2006",2,15]]},"PMID":"16452419"}},{"id":354,"uris":["http://zotero.org/users/2565720/items/IDJDZ2SU"],"uri":["http://zotero.org/users/2565720/items/IDJDZ2SU"],"itemData":{"id":354,"type":"article-journal","title":"Essential anaplerotic role for the energy-converting hydrogenase Eha in hydrogenotrophic methanogenesis","container-title":"Proceedings of the National Academy of Sciences","page":"15473-15478","volume":"109","issue":"38","source":"www.pnas.org","abstract":"Despite decades of study, electron flow and energy conservation in methanogenic Archaea are still not thoroughly understood. For methanogens without cytochromes, flavin-based electron bifurcation has been proposed as an essential energy-conserving mechanism that couples exergonic and endergonic reactions of methanogenesis. However, an alternative hypothesis posits that the energy-converting hydrogenase Eha provides a chemiosmosis-driven electron input to the endergonic reaction. In vivo evidence for both hypotheses is incomplete. By genetically eliminating all nonessential pathways of H2 metabolism in the model methanogen Methanococcus maripaludis and using formate as an additional electron donor, we isolate electron flow for methanogenesis from flux through Eha. We find that Eha does not function stoichiometrically for methanogenesis, implying that electron bifurcation must operate in vivo. We show that Eha is nevertheless essential, and a substoichiometric requirement for H2 suggests that its role is anaplerotic. Indeed, H2 via Eha stimulates methanogenesis from formate when intermediates are not otherwise replenished. These results fit the model for electron bifurcation, which renders the methanogenic pathway cyclic, and as such requires the replenishment of intermediates. Defining a role for Eha and verifying electron bifurcation provide a complete model of methanogenesis where all necessary electron inputs are accounted for.","DOI":"10.1073/pnas.1208779109","ISSN":"0027-8424, 1091-6490","note":"PMID: 22872868","journalAbbreviation":"PNAS","language":"en","author":[{"family":"Lie","given":"Thomas J."},{"family":"Costa","given":"Kyle C."},{"family":"Lupa","given":"Boguslaw"},{"family":"Korpole","given":"Suresh"},{"family":"Whitman","given":"William B."},{"family":"Leigh","given":"John A."}],"issued":{"date-parts":[["2012",9,18]]},"PMID":"22872868"}},{"id":25,"uris":["http://zotero.org/users/2565720/items/WZA4SPA5"],"uri":["http://zotero.org/users/2565720/items/WZA4SPA5"],"itemData":{"id":25,"type":"article-journal","title":"Formate-Dependent H2 Production by the Mesophilic Methanogen Methanococcus maripaludis","container-title":"Applied and Environmental Microbiology","page":"6584-6590","volume":"74","issue":"21","source":"aem.asm.org","abstract":"Methanococcus maripaludis, an H2- and formate-utilizing methanogen, produced H2 at high rates from formate. The rates and kinetics of H2 production depended upon the growth conditions, and H2 availability during growth was a major factor. Specific activities of resting cells grown with formate or H2 were 0.4 to 1.4 U·mg−1 (dry weight). H2 production in formate-grown cells followed Michaelis-Menten kinetics, and the concentration of formate required for half-maximal activity (Kf) was 3.6 mM. In contrast, in H2-grown cells this process followed sigmoidal kinetics, and the Kf was 9 mM. A key enzyme for formate-dependent H2 production was formate dehydrogenase, Fdh. H2 production and growth were severely reduced in a mutant containing a deletion of the gene encoding the Fdh1 isozyme, indicating that it was the primary Fdh. In contrast, a mutant containing a deletion of the gene encoding the Fdh2 isozyme possessed near-wild-type activities, indicating that this isozyme did not play a major role. H2 production by a mutant containing a deletion of the coenzyme F420-reducing hydrogenase Fru was also severely reduced, suggesting that the major pathway of H2 production comprised Fdh1 and Fru. Because a Δfru-Δfrc mutant retained 10% of the wild-type activity, an additional pathway is present. Mutants possessing deletions of the gene encoding the F420-dependent methylene-H4MTP dehydrogenase (Mtd) or the H2-forming methylene-H4MTP dehydrogenase (Hmd) also possessed reduced activity, which suggested that this second pathway was comprised of Fdh1-Mtd-Hmd. In contrast to H2 production, the cellular rates of methanogenesis were unaffected in these mutants, which suggested that the observed H2 production was not a direct intermediate of methanogenesis. In conclusion, high rates of formate-dependent H2 production demonstrated the potential of M. maripaludis for the microbial production of H2 from formate.","DOI":"10.1128/AEM.01455-08","ISSN":"0099-2240, 1098-5336","note":"PMID: 18791018","journalAbbreviation":"Appl. Environ. Microbiol.","language":"en","author":[{"family":"Lupa","given":"Boguslaw"},{"family":"Hendrickson","given":"Erik L."},{"family":"Leigh","given":"John A."},{"family":"Whitman","given":"William B."}],"issued":{"date-parts":[["2008",11,1]]},"PMID":"18791018"}},{"id":52,"uris":["http://zotero.org/users/2565720/items/U4KKPEB7"],"uri":["http://zotero.org/users/2565720/items/U4KKPEB7"],"itemData":{"id":52,"type":"article-journal","title":"H2-Independent Growth of the Hydrogenotrophic Methanogen Methanococcus maripaludis","container-title":"mBio","page":"e00062-13","volume":"4","issue":"2","source":"mbio.asm.org","abstract":"Hydrogenotrophic methanogenic Archaea require reduced ferredoxin as an anaplerotic source of electrons for methanogenesis. H2 oxidation by the hydrogenase Eha provides these electrons, consistent with an H2 requirement for growth. Here we report the identification of alternative pathways of ferredoxin reduction in Methanococcus maripaludis that operate independently of Eha to stimulate methanogenesis. A suppressor mutation that increased expression of the glycolytic enzyme glyceraldehyde-3-phosphate:ferredoxin oxidoreductase resulted in a strain capable of H2-independent ferredoxin reduction and growth with formate as the sole electron donor. In this background, it was possible to eliminate all seven hydrogenases of M. maripaludis. Alternatively, carbon monoxide oxidation by carbon monoxide dehydrogenase could also generate reduced ferredoxin that feeds into methanogenesis. In either case, the reduced ferredoxin generated was inefficient at stimulating methanogenesis, resulting in a slow growth phenotype. As methanogenesis is limited by the availability of reduced ferredoxin under these conditions, other electron donors, such as reduced coenzyme F420, should be abundant. Indeed, when F420-reducing hydrogenase was reintroduced into the hydrogenase-free mutant, the equilibrium of H2 production via an F420-dependent formate:H2 lyase activity shifted markedly toward H2 compared to the wild type.\nIMPORTANCE Hydrogenotrophic methanogens are thought to require H2 as a substrate for growth and methanogenesis. Here we show alternative pathways in methanogenic metabolism that alleviate this H2 requirement and demonstrate, for the first time, a hydrogenotrophic methanogen that is capable of growth in the complete absence of H2. The demonstration of alternative pathways in methanogenic metabolism suggests that this important group of organisms is metabolically more versatile than previously thought.","DOI":"10.1128/mBio.00062-13","ISSN":", 2150-7511","note":"PMID: 23443005","journalAbbreviation":"mBio","language":"en","author":[{"family":"Costa","given":"Kyle C."},{"family":"Lie","given":"Thomas J."},{"family":"Jacobs","given":"Michael A."},{"family":"Leigh","given":"John A."}],"issued":{"date-parts":[["2013",5,1]]},"PMID":"23443005"}},{"id":362,"uris":["http://zotero.org/users/2565720/items/RK2ZM9JE"],"uri":["http://zotero.org/users/2565720/items/RK2ZM9JE"],"itemData":{"id":362,"type":"article-journal","title":"Protein complexing in a methanogen suggests electron bifurcation and electron delivery from formate to heterodisulfide reductase","container-title":"Proceedings of the National Academy of Sciences","page":"11050-11055","volume":"107","issue":"24","source":"www.pnas.org","abstract":"In methanogenic Archaea, the final step of methanogenesis generates methane and a heterodisulfide of coenzyme M and coenzyme B (CoM-S-S-CoB). Reduction of this heterodisulfide by heterodisulfide reductase to regenerate HS-CoM and HS-CoB is an exergonic process. Thauer et al. [Thauer, et al. 2008 Nat Rev Microbiol 6:579–591] recently suggested that in hydrogenotrophic methanogens the energy of heterodisulfide reduction powers the most endergonic reaction in the pathway, catalyzed by the formylmethanofuran dehydrogenase, via flavin-based electron bifurcation. Here we present evidence that these two steps in methanogenesis are physically linked. We identify a protein complex from the hydrogenotrophic methanogen, Methanococcus maripaludis, that contains heterodisulfide reductase, formylmethanofuran dehydrogenase, F420-nonreducing hydrogenase, and formate dehydrogenase. In addition to establishing a physical basis for the electron-bifurcation model of energy conservation, the composition of the complex also suggests that either H2 or formate (two alternative electron donors for methanogenesis) can donate electrons to the heterodisulfide-H2 via F420-nonreducing hydrogenase or formate via formate dehydrogenase. Electron flow from formate to the heterodisulfide rather than the use of H2 as an intermediate represents a previously unknown path of electron flow in methanogenesis. We further tested whether this path occurs by constructing a mutant lacking F420-nonreducing hydrogenase. The mutant displayed growth equal to wild-type with formate but markedly slower growth with hydrogen. The results support the model of electron bifurcation and suggest that formate, like H2, is closely integrated into the methanogenic pathway.","DOI":"10.1073/pnas.1003653107","ISSN":"0027-8424, 1091-6490","note":"PMID: 20534465","journalAbbreviation":"PNAS","language":"en","author":[{"family":"Costa","given":"Kyle C."},{"family":"Wong","given":"Phoebe M."},{"family":"Wang","given":"Tiansong"},{"family":"Lie","given":"Thomas J."},{"family":"Dodsworth","given":"Jeremy A."},{"family":"Swanson","given":"Ingrid"},{"family":"Burn","given":"June A."},{"family":"Hackett","given":"Murray"},{"family":"Leigh","given":"John A."}],"issued":{"date-parts":[["2010",6,15]]},"PMID":"20534465"}},{"id":104,"uris":["http://zotero.org/users/2565720/items/GDJNQU3B"],"uri":["http://zotero.org/users/2565720/items/GDJNQU3B"],"itemData":{"id":104,"type":"article-journal","title":"Roles of Coenzyme F420-Reducing Hydrogenases and Hydrogen- and F420-Dependent Methylenetetrahydromethanopterin Dehydrogenases in Reduction of F420 and Production of Hydrogen during Methanogenesis","container-title":"Journal of Bacteriology","page":"4818-4821","volume":"190","issue":"14","source":"jb.asm.org","abstract":"Reduced coenzyme F420 (F420H2) is an essential intermediate in methanogenesis from CO2. During methanogenesis from H2 and CO2, F420H2 is provided by the action of F420-reducing hydrogenases. However, an alternative pathway has been proposed, where H2-dependent methylenetetrahydromethanopterin dehydrogenase (Hmd) and F420H2-dependent methylenetetrahydromethanopterin dehydrogenase (Mtd) together reduce F420 with H2. Here we report the construction of mutants of Methanococcus maripaludis that are defective in each putative pathway. Their analysis demonstrates that either pathway supports growth on H2 and CO2. Furthermore, we show that during growth on formate instead of H2, where F420H2 is a direct product of formate oxidation, H2 production occurs. H2 presumably arises from the oxidation of F420H2, and the analysis of the mutants during growth on formate suggests that this too can occur by either pathway. We designate the alternative pathway for the interconversion of H2 and F420H2 the Hmd-Mtd cycle.","DOI":"10.1128/JB.00255-08","ISSN":"0021-9193, 1098-5530","note":"PMID: 18487331","journalAbbreviation":"J. Bacteriol.","language":"en","author":[{"family":"Hendrickson","given":"Erik L."},{"family":"Leigh","given":"John A."}],"issued":{"date-parts":[["2008",7,15]]},"PMID":"18487331"}}],"schema":"https://github.com/citation-style-language/schema/raw/master/csl-citation.json"} </w:instrText>
+        <w:instrText xml:space="preserve"> ADDIN ZOTERO_ITEM CSL_CITATION {"citationID":"5q8b5tpu8","properties":{"formattedCitation":"{\\rtf (31\\uc0\\u8211{}36)}","plainCitation":"(31–36)"},"citationItems":[{"id":358,"uris":["http://zotero.org/users/2565720/items/7SS9Q56S"],"uri":["http://zotero.org/users/2565720/items/7SS9Q56S"],"itemData":{"id":358,"type":"article-journal","title":"Disruption of the Operon Encoding Ehb Hydrogenase Limits Anabolic CO2 Assimilation in the Archaeon &lt;i&gt;Methanococcus maripaludis&lt;/i&gt;","container-title":"Journal of Bacteriology","page":"1373-1380","volume":"188","issue":"4","source":"jb.asm.org","abstract":"Methanococcus maripaludis is a mesophilic archaeon that reduces CO2 to methane with H2 or formate as an energy source. It contains two membrane-bound energy-conserving hydrogenases, Eha and Ehb. To determine the role of Ehb, a deletion in the ehb operon was constructed to yield the mutant, strain S40. Growth of S40 was severely impaired in minimal medium. Both acetate and yeast extract were necessary to restore growth to nearly wild-type levels, suggesting that Ehb was involved in multiple steps in carbon assimilation. However, no differences in the total hydrogenase specific activities were found between the wild type and mutant in either cell extracts or membrane-purified fractions. Methanogenesis by resting cells with pyruvate as the electron donor was also reduced by 30% in S40, suggesting a defect in pyruvate oxidation. CO dehydrogenase/acetyl coenzyme A (CoA) synthase and pyruvate oxidoreductase had higher specific activities in the mutant, and genes encoding these enzymes, as well as AMP-forming acetyl-CoA synthetase, were expressed at increased levels. These observations support a role for Ehb in anabolic CO2 assimilation in methanococci.","DOI":"10.1128/JB.188.4.1373-1380.2006","ISSN":"0021-9193, 1098-5530","note":"PMID: 16452419","journalAbbreviation":"J. Bacteriol.","language":"en","author":[{"family":"Porat","given":"Iris"},{"family":"Kim","given":"Wonduck"},{"family":"Hendrickson","given":"Erik L."},{"family":"Xia","given":"Qiangwei"},{"family":"Zhang","given":"Yi"},{"family":"Wang","given":"Tiansong"},{"family":"Taub","given":"Fred"},{"family":"Moore","given":"Brian C."},{"family":"Anderson","given":"Iain J."},{"family":"Hackett","given":"Murray"},{"family":"Leigh","given":"John A."},{"family":"Whitman","given":"William B."}],"issued":{"date-parts":[["2006",2,15]]},"PMID":"16452419"}},{"id":354,"uris":["http://zotero.org/users/2565720/items/IDJDZ2SU"],"uri":["http://zotero.org/users/2565720/items/IDJDZ2SU"],"itemData":{"id":354,"type":"article-journal","title":"Essential anaplerotic role for the energy-converting hydrogenase Eha in hydrogenotrophic methanogenesis","container-title":"Proceedings of the National Academy of Sciences","page":"15473-15478","volume":"109","issue":"38","source":"www.pnas.org","abstract":"Despite decades of study, electron flow and energy conservation in methanogenic Archaea are still not thoroughly understood. For methanogens without cytochromes, flavin-based electron bifurcation has been proposed as an essential energy-conserving mechanism that couples exergonic and endergonic reactions of methanogenesis. However, an alternative hypothesis posits that the energy-converting hydrogenase Eha provides a chemiosmosis-driven electron input to the endergonic reaction. In vivo evidence for both hypotheses is incomplete. By genetically eliminating all nonessential pathways of H2 metabolism in the model methanogen Methanococcus maripaludis and using formate as an additional electron donor, we isolate electron flow for methanogenesis from flux through Eha. We find that Eha does not function stoichiometrically for methanogenesis, implying that electron bifurcation must operate in vivo. We show that Eha is nevertheless essential, and a substoichiometric requirement for H2 suggests that its role is anaplerotic. Indeed, H2 via Eha stimulates methanogenesis from formate when intermediates are not otherwise replenished. These results fit the model for electron bifurcation, which renders the methanogenic pathway cyclic, and as such requires the replenishment of intermediates. Defining a role for Eha and verifying electron bifurcation provide a complete model of methanogenesis where all necessary electron inputs are accounted for.","DOI":"10.1073/pnas.1208779109","ISSN":"0027-8424, 1091-6490","note":"PMID: 22872868","journalAbbreviation":"PNAS","language":"en","author":[{"family":"Lie","given":"Thomas J."},{"family":"Costa","given":"Kyle C."},{"family":"Lupa","given":"Boguslaw"},{"family":"Korpole","given":"Suresh"},{"family":"Whitman","given":"William B."},{"family":"Leigh","given":"John A."}],"issued":{"date-parts":[["2012",9,18]]},"PMID":"22872868"}},{"id":25,"uris":["http://zotero.org/users/2565720/items/WZA4SPA5"],"uri":["http://zotero.org/users/2565720/items/WZA4SPA5"],"itemData":{"id":25,"type":"article-journal","title":"Formate-Dependent H2 Production by the Mesophilic Methanogen &lt;i&gt;Methanococcus maripaludis&lt;/i&gt;","container-title":"Applied and Environmental Microbiology","page":"6584-6590","volume":"74","issue":"21","source":"aem.asm.org","abstract":"Methanococcus maripaludis, an H2- and formate-utilizing methanogen, produced H2 at high rates from formate. The rates and kinetics of H2 production depended upon the growth conditions, and H2 availability during growth was a major factor. Specific activities of resting cells grown with formate or H2 were 0.4 to 1.4 U·mg−1 (dry weight). H2 production in formate-grown cells followed Michaelis-Menten kinetics, and the concentration of formate required for half-maximal activity (Kf) was 3.6 mM. In contrast, in H2-grown cells this process followed sigmoidal kinetics, and the Kf was 9 mM. A key enzyme for formate-dependent H2 production was formate dehydrogenase, Fdh. H2 production and growth were severely reduced in a mutant containing a deletion of the gene encoding the Fdh1 isozyme, indicating that it was the primary Fdh. In contrast, a mutant containing a deletion of the gene encoding the Fdh2 isozyme possessed near-wild-type activities, indicating that this isozyme did not play a major role. H2 production by a mutant containing a deletion of the coenzyme F420-reducing hydrogenase Fru was also severely reduced, suggesting that the major pathway of H2 production comprised Fdh1 and Fru. Because a Δfru-Δfrc mutant retained 10% of the wild-type activity, an additional pathway is present. Mutants possessing deletions of the gene encoding the F420-dependent methylene-H4MTP dehydrogenase (Mtd) or the H2-forming methylene-H4MTP dehydrogenase (Hmd) also possessed reduced activity, which suggested that this second pathway was comprised of Fdh1-Mtd-Hmd. In contrast to H2 production, the cellular rates of methanogenesis were unaffected in these mutants, which suggested that the observed H2 production was not a direct intermediate of methanogenesis. In conclusion, high rates of formate-dependent H2 production demonstrated the potential of M. maripaludis for the microbial production of H2 from formate.","DOI":"10.1128/AEM.01455-08","ISSN":"0099-2240, 1098-5336","note":"PMID: 18791018","journalAbbreviation":"Appl. Environ. Microbiol.","language":"en","author":[{"family":"Lupa","given":"Boguslaw"},{"family":"Hendrickson","given":"Erik L."},{"family":"Leigh","given":"John A."},{"family":"Whitman","given":"William B."}],"issued":{"date-parts":[["2008",11,1]]},"PMID":"18791018"}},{"id":52,"uris":["http://zotero.org/users/2565720/items/U4KKPEB7"],"uri":["http://zotero.org/users/2565720/items/U4KKPEB7"],"itemData":{"id":52,"type":"article-journal","title":"H2-Independent Growth of the Hydrogenotrophic Methanogen &lt;i&gt;Methanococcus maripaludis&lt;/i&gt;","container-title":"mBio","page":"e00062-13","volume":"4","issue":"2","source":"mbio.asm.org","abstract":"Hydrogenotrophic methanogenic Archaea require reduced ferredoxin as an anaplerotic source of electrons for methanogenesis. H2 oxidation by the hydrogenase Eha provides these electrons, consistent with an H2 requirement for growth. Here we report the identification of alternative pathways of ferredoxin reduction in Methanococcus maripaludis that operate independently of Eha to stimulate methanogenesis. A suppressor mutation that increased expression of the glycolytic enzyme glyceraldehyde-3-phosphate:ferredoxin oxidoreductase resulted in a strain capable of H2-independent ferredoxin reduction and growth with formate as the sole electron donor. In this background, it was possible to eliminate all seven hydrogenases of M. maripaludis. Alternatively, carbon monoxide oxidation by carbon monoxide dehydrogenase could also generate reduced ferredoxin that feeds into methanogenesis. In either case, the reduced ferredoxin generated was inefficient at stimulating methanogenesis, resulting in a slow growth phenotype. As methanogenesis is limited by the availability of reduced ferredoxin under these conditions, other electron donors, such as reduced coenzyme F420, should be abundant. Indeed, when F420-reducing hydrogenase was reintroduced into the hydrogenase-free mutant, the equilibrium of H2 production via an F420-dependent formate:H2 lyase activity shifted markedly toward H2 compared to the wild type.\nIMPORTANCE Hydrogenotrophic methanogens are thought to require H2 as a substrate for growth and methanogenesis. Here we show alternative pathways in methanogenic metabolism that alleviate this H2 requirement and demonstrate, for the first time, a hydrogenotrophic methanogen that is capable of growth in the complete absence of H2. The demonstration of alternative pathways in methanogenic metabolism suggests that this important group of organisms is metabolically more versatile than previously thought.","DOI":"10.1128/mBio.00062-13","ISSN":", 2150-7511","note":"PMID: 23443005","journalAbbreviation":"mBio","language":"en","author":[{"family":"Costa","given":"Kyle C."},{"family":"Lie","given":"Thomas J."},{"family":"Jacobs","given":"Michael A."},{"family":"Leigh","given":"John A."}],"issued":{"date-parts":[["2013",5,1]]},"PMID":"23443005"}},{"id":362,"uris":["http://zotero.org/users/2565720/items/RK2ZM9JE"],"uri":["http://zotero.org/users/2565720/items/RK2ZM9JE"],"itemData":{"id":362,"type":"article-journal","title":"Protein complexing in a methanogen suggests electron bifurcation and electron delivery from formate to heterodisulfide reductase","container-title":"Proceedings of the National Academy of Sciences","page":"11050-11055","volume":"107","issue":"24","source":"www.pnas.org","abstract":"In methanogenic Archaea, the final step of methanogenesis generates methane and a heterodisulfide of coenzyme M and coenzyme B (CoM-S-S-CoB). Reduction of this heterodisulfide by heterodisulfide reductase to regenerate HS-CoM and HS-CoB is an exergonic process. Thauer et al. [Thauer, et al. 2008 Nat Rev Microbiol 6:579–591] recently suggested that in hydrogenotrophic methanogens the energy of heterodisulfide reduction powers the most endergonic reaction in the pathway, catalyzed by the formylmethanofuran dehydrogenase, via flavin-based electron bifurcation. Here we present evidence that these two steps in methanogenesis are physically linked. We identify a protein complex from the hydrogenotrophic methanogen, Methanococcus maripaludis, that contains heterodisulfide reductase, formylmethanofuran dehydrogenase, F420-nonreducing hydrogenase, and formate dehydrogenase. In addition to establishing a physical basis for the electron-bifurcation model of energy conservation, the composition of the complex also suggests that either H2 or formate (two alternative electron donors for methanogenesis) can donate electrons to the heterodisulfide-H2 via F420-nonreducing hydrogenase or formate via formate dehydrogenase. Electron flow from formate to the heterodisulfide rather than the use of H2 as an intermediate represents a previously unknown path of electron flow in methanogenesis. We further tested whether this path occurs by constructing a mutant lacking F420-nonreducing hydrogenase. The mutant displayed growth equal to wild-type with formate but markedly slower growth with hydrogen. The results support the model of electron bifurcation and suggest that formate, like H2, is closely integrated into the methanogenic pathway.","DOI":"10.1073/pnas.1003653107","ISSN":"0027-8424, 1091-6490","note":"PMID: 20534465","journalAbbreviation":"PNAS","language":"en","author":[{"family":"Costa","given":"Kyle C."},{"family":"Wong","given":"Phoebe M."},{"family":"Wang","given":"Tiansong"},{"family":"Lie","given":"Thomas J."},{"family":"Dodsworth","given":"Jeremy A."},{"family":"Swanson","given":"Ingrid"},{"family":"Burn","given":"June A."},{"family":"Hackett","given":"Murray"},{"family":"Leigh","given":"John A."}],"issued":{"date-parts":[["2010",6,15]]},"PMID":"20534465"}},{"id":104,"uris":["http://zotero.org/users/2565720/items/GDJNQU3B"],"uri":["http://zotero.org/users/2565720/items/GDJNQU3B"],"itemData":{"id":104,"type":"article-journal","title":"Roles of Coenzyme F420-Reducing Hydrogenases and Hydrogen- and F420-Dependent Methylenetetrahydromethanopterin Dehydrogenases in Reduction of F420 and Production of Hydrogen during Methanogenesis","container-title":"Journal of Bacteriology","page":"4818-4821","volume":"190","issue":"14","source":"jb.asm.org","abstract":"Reduced coenzyme F420 (F420H2) is an essential intermediate in methanogenesis from CO2. During methanogenesis from H2 and CO2, F420H2 is provided by the action of F420-reducing hydrogenases. However, an alternative pathway has been proposed, where H2-dependent methylenetetrahydromethanopterin dehydrogenase (Hmd) and F420H2-dependent methylenetetrahydromethanopterin dehydrogenase (Mtd) together reduce F420 with H2. Here we report the construction of mutants of Methanococcus maripaludis that are defective in each putative pathway. Their analysis demonstrates that either pathway supports growth on H2 and CO2. Furthermore, we show that during growth on formate instead of H2, where F420H2 is a direct product of formate oxidation, H2 production occurs. H2 presumably arises from the oxidation of F420H2, and the analysis of the mutants during growth on formate suggests that this too can occur by either pathway. We designate the alternative pathway for the interconversion of H2 and F420H2 the Hmd-Mtd cycle.","DOI":"10.1128/JB.00255-08","ISSN":"0021-9193, 1098-5530","note":"PMID: 18487331","journalAbbreviation":"J. Bacteriol.","language":"en","author":[{"family":"Hendrickson","given":"Erik L."},{"family":"Leigh","given":"John A."}],"issued":{"date-parts":[["2008",7,15]]},"PMID":"18487331"}}],"schema":"https://github.com/citation-style-language/schema/raw/master/csl-citation.json"} </w:instrText>
       </w:r>
       <w:r>
         <w:fldChar w:fldCharType="separate"/>
@@ -3520,6 +3518,9 @@
       </w:r>
       <w:r>
         <w:t xml:space="preserve"> (MCC)</w:t>
+      </w:r>
+      <w:r>
+        <w:t xml:space="preserve">, a metric that evaluates correlation based on a -1 to 1 scale </w:t>
       </w:r>
       <w:r>
         <w:fldChar w:fldCharType="begin"/>
@@ -3787,7 +3788,13 @@
         <w:t>To incorporate these values into our reconstruction, w</w:t>
       </w:r>
       <w:r>
-        <w:t>e expanded the standard structure</w:t>
+        <w:t>e expanded the standard</w:t>
+      </w:r>
+      <w:r>
+        <w:t xml:space="preserve"> model</w:t>
+      </w:r>
+      <w:r>
+        <w:t xml:space="preserve"> structure</w:t>
       </w:r>
       <w:r>
         <w:t xml:space="preserve"> </w:t>
@@ -3850,7 +3857,13 @@
         <w:t xml:space="preserve">. </w:t>
       </w:r>
       <w:r>
-        <w:t xml:space="preserve">Our code accepts effective concentrations (mM) for specified exchange metabolites, assumes standard concentrations of 1 mM for the remaining metabolites, and uses these values to calculate effective metabolite free energies based on the reconstruction’s stored values for each exchange reaction. </w:t>
+        <w:t xml:space="preserve">Our code accepts effective concentrations (mM) for specified exchange metabolites, assumes standard concentrations of 1 mM for </w:t>
+      </w:r>
+      <w:r>
+        <w:t>unspecified</w:t>
+      </w:r>
+      <w:r>
+        <w:t xml:space="preserve"> metabolites, and uses these values to calculate effective metabolite free energies based on the reconstruction’s stored values for each exchange reaction. </w:t>
       </w:r>
       <w:r>
         <w:t xml:space="preserve">Prior to </w:t>
@@ -4125,7 +4138,19 @@
         <w:rPr>
           <w:rFonts w:cs="Times New Roman"/>
         </w:rPr>
-        <w:t xml:space="preserve">” that is used to sum model free energy. Because exchange reactions are model constructs that </w:t>
+        <w:t>” that is used to sum model free energy. Becau</w:t>
+      </w:r>
+      <w:r>
+        <w:rPr>
+          <w:rFonts w:cs="Times New Roman"/>
+        </w:rPr>
+        <w:t>se exchange reactions must</w:t>
+      </w:r>
+      <w:r>
+        <w:rPr>
+          <w:rFonts w:cs="Times New Roman"/>
+        </w:rPr>
+        <w:t xml:space="preserve"> </w:t>
       </w:r>
       <w:r>
         <w:rPr>
@@ -4254,14 +4279,17 @@
       <w:pPr>
         <w:pStyle w:val="Heading2"/>
       </w:pPr>
-      <w:commentRangeStart w:id="3"/>
-      <w:r>
-        <w:t xml:space="preserve">Experimental </w:t>
+      <w:r>
+        <w:t>Dry Cell Weight and ATP Maintenance</w:t>
+      </w:r>
+      <w:commentRangeStart w:id="1"/>
+      <w:r>
+        <w:t xml:space="preserve"> </w:t>
       </w:r>
       <w:r>
         <w:t>Measurements</w:t>
       </w:r>
-      <w:commentRangeEnd w:id="3"/>
+      <w:commentRangeEnd w:id="1"/>
       <w:r>
         <w:rPr>
           <w:rStyle w:val="CommentReference"/>
@@ -4270,7 +4298,7 @@
           <w:bCs w:val="0"/>
           <w:color w:val="auto"/>
         </w:rPr>
-        <w:commentReference w:id="3"/>
+        <w:commentReference w:id="1"/>
       </w:r>
     </w:p>
     <w:p>
@@ -4308,7 +4336,7 @@
         <w:fldChar w:fldCharType="begin"/>
       </w:r>
       <w:r>
-        <w:instrText xml:space="preserve"> ADDIN ZOTERO_ITEM CSL_CITATION {"citationID":"1i23cacc4p","properties":{"formattedCitation":"(40)","plainCitation":"(40)"},"citationItems":[{"id":21,"uris":["http://zotero.org/users/2565720/items/DQ6NM29D"],"uri":["http://zotero.org/users/2565720/items/DQ6NM29D"],"itemData":{"id":21,"type":"article-journal","title":"Continuous culture of Methanococcus maripaludis under defined nutrient conditions","container-title":"FEMS Microbiology Letters","page":"85-91","volume":"238","issue":"1","source":"femsle.oxfordjournals.org","abstract":"To study global regulation in the methanogenic archaeon Methanococcus maripaludis, we devised a system for steady-state growth in chemostats. New Brunswick Bioflo 110 bioreactors were equipped with controlled delivery of hydrogen, nitrogen, carbon dioxide, hydrogen sulfide, and anaerobic medium. We determined conditions and media compositions for growth with three different limiting nutrients, hydrogen, phosphate, and leucine. To investigate leucine limitation we constructed and characterized a mutant in the leuA gene for 2-isopropylmalate synthase, demonstrating for the first time the function of this gene in the Archaea. Steady state specific growth rates in these studies ranged from 0.042 to 0.24 h−1. Plots of culture density vs. growth rate for each condition showed the behavior predicted by growth modeling. The results show that growth behavior is normal and reproducible and validate the use of the chemostat system for metabolic and global regulation studies in M. maripaludis.","DOI":"10.1111/j.1574-6968.2004.tb09741.x","ISSN":"0378-1097, 1574-6968","note":"PMID: 15336407","language":"en","author":[{"family":"Haydock","given":"Andrew K."},{"family":"Porat","given":"Iris"},{"family":"Whitman","given":"William B."},{"family":"Leigh","given":"John A."}],"issued":{"date-parts":[["2004",9,1]]},"PMID":"15336407"}}],"schema":"https://github.com/citation-style-language/schema/raw/master/csl-citation.json"} </w:instrText>
+        <w:instrText xml:space="preserve"> ADDIN ZOTERO_ITEM CSL_CITATION {"citationID":"1i23cacc4p","properties":{"formattedCitation":"(40)","plainCitation":"(40)"},"citationItems":[{"id":21,"uris":["http://zotero.org/users/2565720/items/DQ6NM29D"],"uri":["http://zotero.org/users/2565720/items/DQ6NM29D"],"itemData":{"id":21,"type":"article-journal","title":"Continuous culture of &lt;i&gt;Methanococcus maripaludis&lt;/i&gt; under defined nutrient conditions","container-title":"FEMS Microbiology Letters","page":"85-91","volume":"238","issue":"1","source":"femsle.oxfordjournals.org","abstract":"To study global regulation in the methanogenic archaeon Methanococcus maripaludis, we devised a system for steady-state growth in chemostats. New Brunswick Bioflo 110 bioreactors were equipped with controlled delivery of hydrogen, nitrogen, carbon dioxide, hydrogen sulfide, and anaerobic medium. We determined conditions and media compositions for growth with three different limiting nutrients, hydrogen, phosphate, and leucine. To investigate leucine limitation we constructed and characterized a mutant in the leuA gene for 2-isopropylmalate synthase, demonstrating for the first time the function of this gene in the Archaea. Steady state specific growth rates in these studies ranged from 0.042 to 0.24 h−1. Plots of culture density vs. growth rate for each condition showed the behavior predicted by growth modeling. The results show that growth behavior is normal and reproducible and validate the use of the chemostat system for metabolic and global regulation studies in M. maripaludis.","DOI":"10.1111/j.1574-6968.2004.tb09741.x","ISSN":"0378-1097, 1574-6968","note":"PMID: 15336407","language":"en","author":[{"family":"Haydock","given":"Andrew K."},{"family":"Porat","given":"Iris"},{"family":"Whitman","given":"William B."},{"family":"Leigh","given":"John A."}],"issued":{"date-parts":[["2004",9,1]]},"PMID":"15336407"}}],"schema":"https://github.com/citation-style-language/schema/raw/master/csl-citation.json"} </w:instrText>
       </w:r>
       <w:r>
         <w:fldChar w:fldCharType="separate"/>
@@ -4326,13 +4354,13 @@
         <w:t xml:space="preserve">. </w:t>
       </w:r>
       <w:r>
-        <w:t>C</w:t>
+        <w:t>The c</w:t>
       </w:r>
       <w:r>
         <w:t>hemostat</w:t>
       </w:r>
       <w:r>
-        <w:t>s were</w:t>
+        <w:t xml:space="preserve"> was</w:t>
       </w:r>
       <w:r>
         <w:t xml:space="preserve"> operated</w:t>
@@ -4445,7 +4473,22 @@
         <w:t>ry cell weight via cell filtering</w:t>
       </w:r>
       <w:r>
-        <w:t xml:space="preserve"> and optical density via a UV/Vis spectrophotometer {</w:t>
+        <w:t xml:space="preserve"> and </w:t>
+      </w:r>
+      <w:r>
+        <w:t>OD</w:t>
+      </w:r>
+      <w:r>
+        <w:rPr>
+          <w:vertAlign w:val="subscript"/>
+        </w:rPr>
+        <w:t>660</w:t>
+      </w:r>
+      <w:r>
+        <w:t xml:space="preserve"> </w:t>
+      </w:r>
+      <w:r>
+        <w:t>via a UV/Vis spectrophotometer {</w:t>
       </w:r>
       <w:r>
         <w:rPr>
@@ -4460,29 +4503,77 @@
         <w:t>.</w:t>
       </w:r>
       <w:r>
-        <w:t xml:space="preserve"> Overall chemostat optical density was measured and 20</w:t>
-      </w:r>
-      <w:r>
-        <w:t xml:space="preserve"> mL aliquots of cells in media were </w:t>
-      </w:r>
-      <w:r>
-        <w:t xml:space="preserve">then </w:t>
-      </w:r>
-      <w:r>
-        <w:t xml:space="preserve">sampled directly from chemostat culture </w:t>
-      </w:r>
-      <w:r>
-        <w:t xml:space="preserve">by syringe. These aliquots </w:t>
-      </w:r>
-      <w:proofErr w:type="spellStart"/>
-      <w:r>
-        <w:t>werevacuum</w:t>
-      </w:r>
-      <w:proofErr w:type="spellEnd"/>
-      <w:r>
         <w:t xml:space="preserve"> </w:t>
       </w:r>
       <w:r>
+        <w:t>After measuring</w:t>
+      </w:r>
+      <w:r>
+        <w:t xml:space="preserve"> chemost</w:t>
+      </w:r>
+      <w:r>
+        <w:t>at optical density</w:t>
+      </w:r>
+      <w:r>
+        <w:t>, we sampled</w:t>
+      </w:r>
+      <w:r>
+        <w:t xml:space="preserve"> 5</w:t>
+      </w:r>
+      <w:r>
+        <w:t>0</w:t>
+      </w:r>
+      <w:r>
+        <w:t xml:space="preserve"> mL aliquots of cells in </w:t>
+      </w:r>
+      <w:r>
+        <w:t>suspension</w:t>
+      </w:r>
+      <w:r>
+        <w:t xml:space="preserve"> were </w:t>
+      </w:r>
+      <w:r>
+        <w:t xml:space="preserve">directly from chemostat culture </w:t>
+      </w:r>
+      <w:r>
+        <w:t xml:space="preserve">and centrifuged </w:t>
+      </w:r>
+      <w:r>
+        <w:t xml:space="preserve">samples at 7000 RPM for 15 minutes. 40 mL of supernatant were removed by pipette, </w:t>
+      </w:r>
+      <w:proofErr w:type="gramStart"/>
+      <w:r>
+        <w:t>then</w:t>
+      </w:r>
+      <w:proofErr w:type="gramEnd"/>
+      <w:r>
+        <w:t xml:space="preserve"> the cells were re-suspended in the</w:t>
+      </w:r>
+      <w:r>
+        <w:t xml:space="preserve"> </w:t>
+      </w:r>
+      <w:r>
+        <w:t xml:space="preserve">remaining 10 mL of media. </w:t>
+      </w:r>
+      <w:r>
+        <w:t>These</w:t>
+      </w:r>
+      <w:r>
+        <w:t xml:space="preserve"> concentrated </w:t>
+      </w:r>
+      <w:r>
+        <w:t>aliquots were</w:t>
+      </w:r>
+      <w:r>
+        <w:t xml:space="preserve"> </w:t>
+      </w:r>
+      <w:r>
+        <w:t>vacuum</w:t>
+      </w:r>
+      <w:r>
+        <w:t xml:space="preserve"> </w:t>
+      </w:r>
+      <w:r>
         <w:t xml:space="preserve">filtered through </w:t>
       </w:r>
       <w:r>
@@ -4502,17 +4593,11 @@
       </w:r>
       <w:r>
         <w:t xml:space="preserve">, then dried at room temperature and weighed daily until their weights stabilized. </w:t>
-      </w:r>
-      <w:r>
-        <w:t xml:space="preserve"> </w:t>
       </w:r>
     </w:p>
     <w:p>
       <w:pPr>
         <w:spacing w:line="480" w:lineRule="auto"/>
-        <w:rPr>
-          <w:rFonts w:eastAsiaTheme="minorEastAsia"/>
-        </w:rPr>
       </w:pPr>
       <w:r>
         <w:t xml:space="preserve">As described by Thiele and </w:t>
@@ -4550,7 +4635,11 @@
         <w:t xml:space="preserve">In </w:t>
       </w:r>
       <w:r>
-        <w:t xml:space="preserve">practice, this required us to measure the growth rate and methane secretion rate of </w:t>
+        <w:lastRenderedPageBreak/>
+        <w:t xml:space="preserve">practice, </w:t>
+      </w:r>
+      <w:r>
+        <w:t xml:space="preserve">this requires measuring steady state growth rate in concert with an uptake rate or, in our case, a product secretion rate. We altered our growth rate of </w:t>
       </w:r>
       <w:r>
         <w:rPr>
@@ -4565,157 +4654,117 @@
         <w:t xml:space="preserve"> </w:t>
       </w:r>
       <w:r>
-        <w:t xml:space="preserve">during steady state growth to obtain a set of training data. For each time point, we </w:t>
-      </w:r>
-      <w:r>
-        <w:lastRenderedPageBreak/>
-        <w:t>constrained our model to our measured growth rate and secretion rate and set the model objective to maximize ATP hydrolysis (</w:t>
-      </w:r>
-      <w:proofErr w:type="gramStart"/>
-      <w:r>
-        <w:t>rxn00062[</w:t>
-      </w:r>
-      <w:proofErr w:type="gramEnd"/>
-      <w:r>
-        <w:t xml:space="preserve">c0]). We plotted the resulting value of ATP production </w:t>
-      </w:r>
-      <w:r>
-        <w:t xml:space="preserve">as a function of </w:t>
-      </w:r>
-      <w:r>
-        <w:t xml:space="preserve">growth rate and obtained the growth-associated (slope) and non-growth associated (y-intercept) ATP maintenance values </w:t>
-      </w:r>
-      <w:r>
-        <w:t xml:space="preserve">using a linear model. </w:t>
-      </w:r>
-      <w:r>
-        <w:rPr>
-          <w:i/>
-        </w:rPr>
-        <w:t xml:space="preserve"> </w:t>
-      </w:r>
-      <w:r>
-        <w:t xml:space="preserve">We ensured steady state growth by </w:t>
-      </w:r>
-      <w:r>
-        <w:rPr>
-          <w:rFonts w:eastAsiaTheme="minorEastAsia"/>
-        </w:rPr>
-        <w:t>monitor</w:t>
-      </w:r>
-      <w:r>
-        <w:rPr>
-          <w:rFonts w:eastAsiaTheme="minorEastAsia"/>
-        </w:rPr>
-        <w:t>ing</w:t>
-      </w:r>
-      <w:r>
-        <w:rPr>
-          <w:rFonts w:eastAsiaTheme="minorEastAsia"/>
-        </w:rPr>
-        <w:t xml:space="preserve"> dry cell weight via optical density values. </w:t>
-      </w:r>
-      <w:r>
-        <w:rPr>
-          <w:rFonts w:eastAsiaTheme="minorEastAsia"/>
-        </w:rPr>
-        <w:t>Cell growth rate was measured using chemostat dilution rate, which is equivalent to growth rate at steady state {</w:t>
-      </w:r>
-      <w:r>
-        <w:rPr>
-          <w:rFonts w:eastAsiaTheme="minorEastAsia"/>
-          <w:highlight w:val="yellow"/>
-        </w:rPr>
-        <w:t>ref?</w:t>
-      </w:r>
-      <w:r>
-        <w:rPr>
-          <w:rFonts w:eastAsiaTheme="minorEastAsia"/>
-        </w:rPr>
-        <w:t xml:space="preserve">}. Methane evolution rate was quantitatively assessed by </w:t>
-      </w:r>
-      <w:r>
-        <w:rPr>
-          <w:rFonts w:eastAsiaTheme="minorEastAsia"/>
-        </w:rPr>
-        <w:t xml:space="preserve">measuring total gas outflow using a bubble flow meter and measuring </w:t>
-      </w:r>
-      <w:r>
-        <w:rPr>
-          <w:rFonts w:eastAsiaTheme="minorEastAsia"/>
-        </w:rPr>
-        <w:t xml:space="preserve">the </w:t>
-      </w:r>
-      <w:r>
-        <w:rPr>
-          <w:rFonts w:eastAsiaTheme="minorEastAsia"/>
-        </w:rPr>
-        <w:t xml:space="preserve">methane </w:t>
-      </w:r>
-      <w:r>
-        <w:rPr>
-          <w:rFonts w:eastAsiaTheme="minorEastAsia"/>
-        </w:rPr>
-        <w:t xml:space="preserve">fraction </w:t>
-      </w:r>
-      <w:r>
-        <w:rPr>
-          <w:rFonts w:eastAsiaTheme="minorEastAsia"/>
-        </w:rPr>
-        <w:t>using a {</w:t>
-      </w:r>
-      <w:r>
-        <w:rPr>
-          <w:rFonts w:eastAsiaTheme="minorEastAsia"/>
-          <w:highlight w:val="yellow"/>
-        </w:rPr>
-        <w:t>model name/number?}</w:t>
-      </w:r>
-      <w:r>
-        <w:rPr>
-          <w:rFonts w:eastAsiaTheme="minorEastAsia"/>
-        </w:rPr>
-        <w:t xml:space="preserve"> gas chromatograph</w:t>
-      </w:r>
-      <w:r>
-        <w:rPr>
-          <w:rFonts w:eastAsiaTheme="minorEastAsia"/>
-        </w:rPr>
-        <w:t>.</w:t>
-      </w:r>
-      <w:r>
-        <w:rPr>
-          <w:rFonts w:eastAsiaTheme="minorEastAsia"/>
-        </w:rPr>
-        <w:t xml:space="preserve"> </w:t>
-      </w:r>
-      <w:r>
-        <w:rPr>
-          <w:rFonts w:eastAsiaTheme="minorEastAsia"/>
-        </w:rPr>
-        <w:t xml:space="preserve">The resulting plot can be found in Supplementary Materials. </w:t>
+        <w:t xml:space="preserve">during steady state </w:t>
+      </w:r>
+      <w:r>
+        <w:t xml:space="preserve">by varying pump speeds to achieve dilution rates of approximately 0.045-0.090 h-1, checking OD660 to ensure steady state at each data point. </w:t>
+      </w:r>
+      <w:r>
+        <w:t xml:space="preserve">For each time point, </w:t>
+      </w:r>
+      <w:r>
+        <w:t xml:space="preserve">we measured growth rate based on dilution rate and methane evolution rate via a combination of a bubble flow meter to assess total gas outflow and a Buck Scientific model 910 gas chromatograph equipped with a flame ionization detector to quantify methane fraction. </w:t>
       </w:r>
     </w:p>
     <w:p>
       <w:pPr>
-        <w:pStyle w:val="Heading1"/>
-      </w:pPr>
-      <w:r>
-        <w:t>Results</w:t>
+        <w:spacing w:line="480" w:lineRule="auto"/>
+        <w:rPr>
+          <w:rFonts w:eastAsiaTheme="minorEastAsia"/>
+        </w:rPr>
+      </w:pPr>
+      <w:r>
+        <w:t>To calculate ATP maintenance values in our model, we</w:t>
+      </w:r>
+      <w:r>
+        <w:t xml:space="preserve"> constrained our model to our measured growth rate and secretion rate </w:t>
+      </w:r>
+      <w:r>
+        <w:t xml:space="preserve">at each time point </w:t>
+      </w:r>
+      <w:r>
+        <w:t xml:space="preserve">and set the model objective to maximize ATP hydrolysis (rxn00062[c0]). We plotted </w:t>
+      </w:r>
+      <w:r>
+        <w:t>each</w:t>
+      </w:r>
+      <w:r>
+        <w:t xml:space="preserve"> resulting value of ATP production </w:t>
+      </w:r>
+      <w:r>
+        <w:t xml:space="preserve">as a function of </w:t>
+      </w:r>
+      <w:r>
+        <w:t xml:space="preserve">growth rate and obtained the growth-associated (slope) and non-growth associated (y-intercept) ATP maintenance values </w:t>
+      </w:r>
+      <w:r>
+        <w:t>using a linear model</w:t>
+      </w:r>
+      <w:r>
+        <w:t xml:space="preserve">, as described by Thiele and </w:t>
+      </w:r>
+      <w:proofErr w:type="spellStart"/>
+      <w:r>
+        <w:t>Palsson</w:t>
+      </w:r>
+      <w:proofErr w:type="spellEnd"/>
+      <w:r>
+        <w:t xml:space="preserve"> </w:t>
+      </w:r>
+      <w:r>
+        <w:fldChar w:fldCharType="begin"/>
+      </w:r>
+      <w:r>
+        <w:instrText xml:space="preserve"> ADDIN ZOTERO_ITEM CSL_CITATION {"citationID":"2qram37clk","properties":{"formattedCitation":"(22)","plainCitation":"(22)"},"citationItems":[{"id":84,"uris":["http://zotero.org/users/2565720/items/3JF6IXSW"],"uri":["http://zotero.org/users/2565720/items/3JF6IXSW"],"itemData":{"id":84,"type":"article-journal","title":"A protocol for generating a high-quality genome-scale metabolic reconstruction","container-title":"Nature Protocols","page":"93-121","volume":"5","issue":"1","source":"www.nature.com","abstract":"Network reconstructions are a common denominator in systems biology. Bottom–up metabolic network reconstructions have been developed over the last 10 years. These reconstructions represent structured knowledge bases that abstract pertinent information on the biochemical transformations taking place within specific target organisms. The conversion of a reconstruction into a mathematical format facilitates a myriad of computational biological studies, including evaluation of network content, hypothesis testing and generation, analysis of phenotypic characteristics and metabolic engineering. To date, genome-scale metabolic reconstructions for more than 30 organisms have been published and this number is expected to increase rapidly. However, these reconstructions differ in quality and coverage that may minimize their predictive potential and use as knowledge bases. Here we present a comprehensive protocol describing each step necessary to build a high-quality genome-scale metabolic reconstruction, as well as the common trials and tribulations. Therefore, this protocol provides a helpful manual for all stages of the reconstruction process.","DOI":"10.1038/nprot.2009.203","ISSN":"1754-2189","journalAbbreviation":"Nat. Protocols","language":"en","author":[{"family":"Thiele","given":"Ines"},{"family":"Palsson","given":"Bernhard Ø"}],"issued":{"date-parts":[["2010",1]]}}}],"schema":"https://github.com/citation-style-language/schema/raw/master/csl-citation.json"} </w:instrText>
+      </w:r>
+      <w:r>
+        <w:fldChar w:fldCharType="separate"/>
+      </w:r>
+      <w:r>
+        <w:rPr>
+          <w:rFonts w:cs="Times New Roman"/>
+        </w:rPr>
+        <w:t>(22)</w:t>
+      </w:r>
+      <w:r>
+        <w:fldChar w:fldCharType="end"/>
+      </w:r>
+      <w:r>
+        <w:t xml:space="preserve">. </w:t>
+      </w:r>
+      <w:r>
+        <w:rPr>
+          <w:i/>
+        </w:rPr>
+        <w:t xml:space="preserve"> </w:t>
+      </w:r>
+      <w:r>
+        <w:rPr>
+          <w:rFonts w:eastAsiaTheme="minorEastAsia"/>
+        </w:rPr>
+        <w:t xml:space="preserve">The resulting plot can be found in Supplementary Materials. </w:t>
       </w:r>
     </w:p>
     <w:p>
       <w:pPr>
+        <w:pStyle w:val="Heading1"/>
+      </w:pPr>
+      <w:r>
+        <w:t>Results</w:t>
+      </w:r>
+    </w:p>
+    <w:p>
+      <w:pPr>
         <w:pStyle w:val="Heading2"/>
       </w:pPr>
-      <w:commentRangeStart w:id="4"/>
+      <w:commentRangeStart w:id="2"/>
       <w:r>
         <w:t xml:space="preserve">Reconstruction </w:t>
       </w:r>
       <w:r>
         <w:t>Statistics</w:t>
       </w:r>
-      <w:commentRangeEnd w:id="4"/>
+      <w:commentRangeEnd w:id="2"/>
       <w:r>
         <w:rPr>
           <w:rStyle w:val="CommentReference"/>
@@ -4724,7 +4773,7 @@
           <w:bCs w:val="0"/>
           <w:color w:val="auto"/>
         </w:rPr>
-        <w:commentReference w:id="4"/>
+        <w:commentReference w:id="2"/>
       </w:r>
     </w:p>
     <w:p>
@@ -4735,7 +4784,10 @@
         <w:t xml:space="preserve">The basic statistics for </w:t>
       </w:r>
       <w:r>
-        <w:t xml:space="preserve">iMR539 </w:t>
+        <w:t>iMR540</w:t>
+      </w:r>
+      <w:r>
+        <w:t xml:space="preserve"> </w:t>
       </w:r>
       <w:r>
         <w:t>are dis</w:t>
@@ -4771,7 +4823,13 @@
         <w:t>reconstruction</w:t>
       </w:r>
       <w:r>
-        <w:t xml:space="preserve"> are associated with at least one gene. We suspect that a major reason for our increase in gene-associated reactions was our use of likelihood based gap</w:t>
+        <w:t xml:space="preserve"> are associated with at least one gene. We susp</w:t>
+      </w:r>
+      <w:r>
+        <w:t xml:space="preserve">ect that a major reason for this high percentage of </w:t>
+      </w:r>
+      <w:r>
+        <w:t>gene-associated reactions was our use of likelihood based gap</w:t>
       </w:r>
       <w:r>
         <w:t xml:space="preserve"> </w:t>
@@ -4780,6 +4838,7 @@
         <w:t xml:space="preserve">filling, which resulted in the automated addition of 66 genes to our reconstruction before we began to curate it manually. Furthermore, we relied </w:t>
       </w:r>
       <w:r>
+        <w:lastRenderedPageBreak/>
         <w:t xml:space="preserve">heavily </w:t>
       </w:r>
       <w:r>
@@ -4804,7 +4863,7 @@
         <w:t>consistent ties to gene homology</w:t>
       </w:r>
       <w:r>
-        <w:t xml:space="preserve">. </w:t>
+        <w:t>.</w:t>
       </w:r>
     </w:p>
     <w:p>
@@ -4812,7 +4871,6 @@
         <w:spacing w:line="480" w:lineRule="auto"/>
       </w:pPr>
       <w:r>
-        <w:lastRenderedPageBreak/>
         <w:t>Another salient detail of our reconstruction is that it includes many “dead-end” metabolites and reactions</w:t>
       </w:r>
       <w:r>
@@ -4923,7 +4981,13 @@
         <w:spacing w:line="480" w:lineRule="auto"/>
       </w:pPr>
       <w:r>
-        <w:t xml:space="preserve">Conversely, our reconstruction contains 85 internal reactions that lack genes, many of which were added during the automated gap filling phase but some of which were added manually. All of our reactions are annotated with subsystems, allowing us to assess where each reaction, including those without genes, fits into metabolism. Figure 1 shows a breakdown of these reactions lacking genes, where the subsystems have been manually grouped into broader categories (e.g. “Amino Acid Biosynthesis” instead of “Glycine Biosynthesis”). The largest group of these reactions is the “Unique Coenzyme Syntheses”, which includes reactions that synthesize coenzyme M, coenzyme B, </w:t>
+        <w:t>Conversely</w:t>
+      </w:r>
+      <w:r>
+        <w:t>, our reconstruction contains 86</w:t>
+      </w:r>
+      <w:r>
+        <w:t xml:space="preserve"> internal reactions that lack genes, many of which were added during automated gap filling but some of which were added manually. All of our reactions are annotated with subsystems, allowing us to assess where each reaction, including those without genes, fits into metabolism. Figure 1 shows a breakdown of these reactions lacking genes, where the subsystems have been manually grouped into broader categories (e.g. “Amino Acid Biosynthesis” instead of “Glycine Biosynthesis”). The largest group of these reactions is the “Unique Coenzyme Syntheses”, which includes reactions that synthesize coenzyme M, coenzyme B, </w:t>
       </w:r>
       <w:proofErr w:type="spellStart"/>
       <w:r>
@@ -4966,41 +5030,47 @@
         <w:t>430</w:t>
       </w:r>
       <w:r>
-        <w:t xml:space="preserve">. Although these 24 reactions lack genes, all of them were added manually as hypothetical steps to complete essential biosynthetic pathways and are based on information from biochemical literature. These are distinct from, for example, the 11 reactions </w:t>
-      </w:r>
-      <w:r>
-        <w:t xml:space="preserve">encompassed by “Vitamin and Cofactor Synthesis” that were all added to fill biosynthesis gaps but have no supporting literature evidence. In total, </w:t>
-      </w:r>
-      <w:r>
-        <w:t xml:space="preserve">46 </w:t>
-      </w:r>
-      <w:r>
-        <w:t>of the 85 reactions genes(54%) are gap</w:t>
+        <w:t xml:space="preserve">. Although these 24 reactions lack genes, all of them were added manually as hypothetical steps to complete essential biosynthetic pathways and are based on information from </w:t>
+      </w:r>
+      <w:r>
+        <w:lastRenderedPageBreak/>
+        <w:t xml:space="preserve">biochemical literature. These are distinct from, for example, the 11 reactions </w:t>
+      </w:r>
+      <w:r>
+        <w:t>encompassed by “Vitamin and Cofactor Synthesis” that were added to fill biosynthesis gaps but have no supporting literature evidence</w:t>
+      </w:r>
+      <w:r>
+        <w:t xml:space="preserve">. </w:t>
+      </w:r>
+      <w:r>
+        <w:t xml:space="preserve">We expect that as </w:t>
+      </w:r>
+      <w:r>
+        <w:t xml:space="preserve">experimental research groups uncover more </w:t>
+      </w:r>
+      <w:r>
+        <w:t>biochemical</w:t>
+      </w:r>
+      <w:r>
+        <w:t xml:space="preserve"> phenomena, </w:t>
+      </w:r>
+      <w:r>
+        <w:t xml:space="preserve">they will determine genes that tie to the </w:t>
+      </w:r>
+      <w:r>
+        <w:t xml:space="preserve">reactions in </w:t>
+      </w:r>
+      <w:r>
+        <w:t>the</w:t>
       </w:r>
       <w:r>
         <w:t xml:space="preserve"> </w:t>
       </w:r>
       <w:r>
-        <w:t xml:space="preserve">filling reactions and the remaining 39 (46%) are classified as “hypothetical”, </w:t>
-      </w:r>
-      <w:r>
-        <w:lastRenderedPageBreak/>
-        <w:t xml:space="preserve">with no known genes currently but with literature evidence pointing to their inclusion in the reconstruction. We expect that as </w:t>
-      </w:r>
-      <w:r>
-        <w:t xml:space="preserve">experimental research groups uncover more </w:t>
-      </w:r>
-      <w:r>
-        <w:t>biochemical</w:t>
-      </w:r>
-      <w:r>
-        <w:t xml:space="preserve"> phenomena, </w:t>
-      </w:r>
-      <w:r>
-        <w:t xml:space="preserve">they will determine genes that tie to the </w:t>
-      </w:r>
-      <w:r>
-        <w:t>reactions in this latter group</w:t>
+        <w:t>form</w:t>
+      </w:r>
+      <w:r>
+        <w:t>er group</w:t>
       </w:r>
       <w:r>
         <w:t>. T</w:t>
@@ -5093,7 +5163,10 @@
         <w:spacing w:line="480" w:lineRule="auto"/>
       </w:pPr>
       <w:r>
-        <w:t xml:space="preserve">It has been often assumed that the methanogenic pathway is linear with two main membrane complexes for generating membrane potential. That is the </w:t>
+        <w:t>It has been often assumed that the methanogenic pathway is linear with two main membrane complexes for</w:t>
+      </w:r>
+      <w:r>
+        <w:t xml:space="preserve"> generating membrane potential: the ion-translocating </w:t>
       </w:r>
       <w:proofErr w:type="spellStart"/>
       <w:r>
@@ -5101,7 +5174,10 @@
       </w:r>
       <w:proofErr w:type="spellEnd"/>
       <w:r>
-        <w:t xml:space="preserve"> and the heterodisulfide complex (</w:t>
+        <w:t xml:space="preserve"> and a membrane-bound </w:t>
+      </w:r>
+      <w:r>
+        <w:t>heterodisulfide complex (</w:t>
       </w:r>
       <w:proofErr w:type="spellStart"/>
       <w:r>
@@ -5137,6 +5213,7 @@
       </w:r>
       <w:proofErr w:type="spellStart"/>
       <w:r>
+        <w:lastRenderedPageBreak/>
         <w:t>methanogensis</w:t>
       </w:r>
       <w:proofErr w:type="spellEnd"/>
@@ -5158,11 +5235,7 @@
         <w:t>st</w:t>
       </w:r>
       <w:r>
-        <w:t xml:space="preserve"> step resulting in a circular pathway </w:t>
-      </w:r>
-      <w:r>
-        <w:lastRenderedPageBreak/>
-        <w:t>(</w:t>
+        <w:t xml:space="preserve"> step resulting in a circular pathway (</w:t>
       </w:r>
       <w:r>
         <w:rPr>
@@ -5180,7 +5253,13 @@
         <w:t>M. maripaludis</w:t>
       </w:r>
       <w:r>
-        <w:t xml:space="preserve"> without accounting for electron bifurcation can affect the downstream predictions in the metabolic model.</w:t>
+        <w:t xml:space="preserve"> without accounting for electron bifurcation can affect the downstream predictions in the metabolic </w:t>
+      </w:r>
+      <w:r>
+        <w:t>model</w:t>
+      </w:r>
+      <w:r>
+        <w:t>.</w:t>
       </w:r>
     </w:p>
     <w:p>
@@ -5206,7 +5285,25 @@
         <w:t>2</w:t>
       </w:r>
       <w:r>
-        <w:t xml:space="preserve"> to carbon dioxide reduction via reduced ferredoxin. This incident serves as an example of a commonly-encountered reconstruction pitfall, in which information available in annotation databases does not sufficiently represent known biochemical phenomena. Therefore, it is paramount that even as automated reconstruction methods improve, we take the time to carefully evaluate biochemical literature maximize consistency of the reconstruction with experimentally-verified pathways.</w:t>
+        <w:t xml:space="preserve"> to carbon dioxide reduction via reduced ferredoxin. </w:t>
+      </w:r>
+      <w:commentRangeStart w:id="3"/>
+      <w:r>
+        <w:t xml:space="preserve">This </w:t>
+      </w:r>
+      <w:r>
+        <w:t>case</w:t>
+      </w:r>
+      <w:r>
+        <w:t xml:space="preserve"> serves as an example of a commonly-encountered reconstruction pitfall, in which information available in annotation databases does not sufficiently represent known biochemical phenomena. Therefore, it is paramount that even as automated reconstruction methods improve, we take the time to carefully evaluate biochemical literature maximize consistency of the reconstruction with experimentally-verified pathways.</w:t>
+      </w:r>
+      <w:commentRangeEnd w:id="3"/>
+      <w:r>
+        <w:rPr>
+          <w:rStyle w:val="CommentReference"/>
+          <w:rFonts w:asciiTheme="minorHAnsi" w:hAnsiTheme="minorHAnsi"/>
+        </w:rPr>
+        <w:commentReference w:id="3"/>
       </w:r>
     </w:p>
     <w:p>
@@ -5222,6 +5319,9 @@
       <w:proofErr w:type="spellStart"/>
       <w:r>
         <w:t>Hdr</w:t>
+      </w:r>
+      <w:r>
+        <w:t>ABC</w:t>
       </w:r>
       <w:proofErr w:type="spellEnd"/>
       <w:r>
@@ -5440,6 +5540,7 @@
         <w:spacing w:line="480" w:lineRule="auto"/>
       </w:pPr>
       <w:r>
+        <w:lastRenderedPageBreak/>
         <w:t xml:space="preserve">This scenario represented </w:t>
       </w:r>
       <w:r>
@@ -5458,13 +5559,12 @@
       <w:r>
         <w:t>Hdr</w:t>
       </w:r>
+      <w:r>
+        <w:t>DE</w:t>
+      </w:r>
       <w:proofErr w:type="spellEnd"/>
       <w:r>
-        <w:t xml:space="preserve"> complex but could not perform electron bifurcation. We optimized our model for growth on </w:t>
-      </w:r>
-      <w:r>
-        <w:lastRenderedPageBreak/>
-        <w:t>CO</w:t>
+        <w:t xml:space="preserve"> complex but could not perform electron bifurcation. We optimized our model for growth on CO</w:t>
       </w:r>
       <w:r>
         <w:rPr>
@@ -5491,7 +5591,13 @@
         <w:t xml:space="preserve">in silico </w:t>
       </w:r>
       <w:r>
-        <w:t xml:space="preserve">growth, suggesting that the ferredoxin reduction via electron bifurcation is an essential part of our network. Lack of model growth can be clearly attributed to disruption of the central energy conservation mechanism in </w:t>
+        <w:t xml:space="preserve">growth, </w:t>
+      </w:r>
+      <w:r>
+        <w:t>supporting the observation</w:t>
+      </w:r>
+      <w:r>
+        <w:t xml:space="preserve"> that the ferredoxin reduction via electron bifurcation is an essential part of our network. Lack of model growth can be clearly attributed to disruption of the central energy conservation mechanism in </w:t>
       </w:r>
       <w:r>
         <w:rPr>
@@ -5526,14 +5632,20 @@
         <w:t xml:space="preserve">imilarly, </w:t>
       </w:r>
       <w:r>
-        <w:t xml:space="preserve">CO2 reduction to methane requires reduced ferredoxin and pumps out sodium ions on a 1:1 basis. Thus, each cycle of methanogenesis in this scenario effectively produces no sodium ion gradient for synthesizing ATP, the central component necessary for biomass formation. Additionally, methanogenesis also “leaks” small amounts of carbon for biosynthesis; hence, reducing one ferredoxin effectively pumps less than one sodium ion across the cell membrane and creates an overall energy deficit. </w:t>
+        <w:t>CO2 reduction to methane requires reduced ferredoxin and pumps out sodium ions on a 1:1 basis. Thus, each cycle of methanogenesis in this scenario effectively produces no sodium ion gradient for synthesizing ATP, the central component necessary for biomass formation. Add</w:t>
+      </w:r>
+      <w:r>
+        <w:t>itionally, methanogenesis also loses</w:t>
+      </w:r>
+      <w:r>
+        <w:t xml:space="preserve"> small amounts of carbon for biosynthesis; hence, reducing one ferredoxin effectively pumps less than one sodium ion across the cell membrane and creates an overall energy deficit. </w:t>
       </w:r>
       <w:r>
         <w:t xml:space="preserve">Overall, this simulation illustrates the essentiality of ferredoxin reduction via electron bifurcation and reinforces the idea that </w:t>
       </w:r>
       <w:proofErr w:type="spellStart"/>
       <w:r>
-        <w:t>EhA</w:t>
+        <w:t>Eha</w:t>
       </w:r>
       <w:proofErr w:type="spellEnd"/>
       <w:r>
@@ -5565,86 +5677,144 @@
       <w:pPr>
         <w:spacing w:line="480" w:lineRule="auto"/>
       </w:pPr>
-      <w:commentRangeStart w:id="5"/>
+      <w:commentRangeStart w:id="4"/>
       <w:r>
         <w:t>Interestingly</w:t>
       </w:r>
-      <w:commentRangeEnd w:id="5"/>
+      <w:commentRangeEnd w:id="4"/>
       <w:r>
         <w:rPr>
           <w:rStyle w:val="CommentReference"/>
           <w:rFonts w:asciiTheme="minorHAnsi" w:hAnsiTheme="minorHAnsi"/>
         </w:rPr>
+        <w:commentReference w:id="4"/>
+      </w:r>
+      <w:r>
+        <w:t xml:space="preserve">, there is evidence that </w:t>
+      </w:r>
+      <w:r>
+        <w:rPr>
+          <w:i/>
+        </w:rPr>
+        <w:t xml:space="preserve">M. maripaludis </w:t>
+      </w:r>
+      <w:r>
+        <w:t xml:space="preserve">uses multiple forms of ferredoxin as electron carriers and may link multiple steps, </w:t>
+      </w:r>
+      <w:r>
+        <w:t>particularly those involved in</w:t>
+      </w:r>
+      <w:r>
+        <w:t xml:space="preserve"> electron bifurcation, using specific ferredoxins </w:t>
+      </w:r>
+      <w:r>
+        <w:fldChar w:fldCharType="begin"/>
+      </w:r>
+      <w:r>
+        <w:instrText xml:space="preserve"> ADDIN ZOTERO_ITEM CSL_CITATION {"citationID":"2g2qvo6ckt","properties":{"formattedCitation":"(41)","plainCitation":"(41)"},"citationItems":[{"id":377,"uris":["http://zotero.org/users/2565720/items/V9R7CQTA"],"uri":["http://zotero.org/users/2565720/items/V9R7CQTA"],"itemData":{"id":377,"type":"article-journal","title":"More Than 200 Genes Required for Methane Formation from H2 and CO2 and Energy Conservation Are Present in &lt;i&gt;Methanothermobacter marburgensis&lt;/i&gt; and &lt;i&gt;Methanothermobacter thermautotrophicus&lt;/i&gt;","container-title":"Archaea","page":"1-23","volume":"2011","source":"CrossRef","DOI":"10.1155/2011/973848","ISSN":"1472-3646, 1472-3654","language":"en","author":[{"family":"Kaster","given":"Anne-Kristin"},{"family":"Goenrich","given":"Meike"},{"family":"Seedorf","given":"Henning"},{"family":"Liesegang","given":"Heiko"},{"family":"Wollherr","given":"Antje"},{"family":"Gottschalk","given":"Gerhard"},{"family":"Thauer","given":"Rudolf K."}],"issued":{"date-parts":[["2011"]]}}}],"schema":"https://github.com/citation-style-language/schema/raw/master/csl-citation.json"} </w:instrText>
+      </w:r>
+      <w:r>
+        <w:fldChar w:fldCharType="separate"/>
+      </w:r>
+      <w:r>
+        <w:rPr>
+          <w:rFonts w:cs="Times New Roman"/>
+        </w:rPr>
+        <w:t>(41)</w:t>
+      </w:r>
+      <w:r>
+        <w:fldChar w:fldCharType="end"/>
+      </w:r>
+      <w:r>
+        <w:t xml:space="preserve">. Presently, the full extent of this phenomenon is not well understood and requires more experimental investigation. However, in an effort to represent ferredoxin specificity in our model, we have included a function (see Supplemental Materials) that </w:t>
+      </w:r>
+      <w:r>
+        <w:t>replaces promiscuous ferredoxins with one type of</w:t>
+      </w:r>
+      <w:r>
+        <w:t xml:space="preserve"> </w:t>
+      </w:r>
+      <w:r>
+        <w:t>specific ferredoxin</w:t>
+      </w:r>
+      <w:r>
+        <w:t xml:space="preserve"> for the </w:t>
+      </w:r>
+      <w:proofErr w:type="spellStart"/>
+      <w:r>
+        <w:t>Eha</w:t>
+      </w:r>
+      <w:proofErr w:type="spellEnd"/>
+      <w:r>
+        <w:t xml:space="preserve"> hydrogenase, </w:t>
+      </w:r>
+      <w:proofErr w:type="spellStart"/>
+      <w:r>
+        <w:t>Hdr</w:t>
+      </w:r>
+      <w:proofErr w:type="spellEnd"/>
+      <w:r>
+        <w:t xml:space="preserve">, and </w:t>
+      </w:r>
+      <w:proofErr w:type="spellStart"/>
+      <w:r>
+        <w:lastRenderedPageBreak/>
+        <w:t>formylmethanfuran</w:t>
+      </w:r>
+      <w:proofErr w:type="spellEnd"/>
+      <w:r>
+        <w:t xml:space="preserve"> dehydrogenase (</w:t>
+      </w:r>
+      <w:proofErr w:type="spellStart"/>
+      <w:r>
+        <w:t>Fwd</w:t>
+      </w:r>
+      <w:proofErr w:type="spellEnd"/>
+      <w:r>
+        <w:t>)</w:t>
+      </w:r>
+      <w:r>
+        <w:t xml:space="preserve"> and a second type of specific ferredoxin for </w:t>
+      </w:r>
+      <w:proofErr w:type="spellStart"/>
+      <w:r>
+        <w:t>Ehb</w:t>
+      </w:r>
+      <w:proofErr w:type="spellEnd"/>
+      <w:r>
+        <w:t xml:space="preserve"> hydrogenase and biosynthetic </w:t>
+      </w:r>
+      <w:proofErr w:type="spellStart"/>
+      <w:r>
+        <w:t>carboxylating</w:t>
+      </w:r>
+      <w:proofErr w:type="spellEnd"/>
+      <w:r>
+        <w:t xml:space="preserve"> oxidoreductases, as suggested by {</w:t>
+      </w:r>
+      <w:commentRangeStart w:id="5"/>
+      <w:r>
+        <w:t>ref</w:t>
+      </w:r>
+      <w:commentRangeEnd w:id="5"/>
+      <w:r>
+        <w:rPr>
+          <w:rStyle w:val="CommentReference"/>
+          <w:rFonts w:asciiTheme="minorHAnsi" w:hAnsiTheme="minorHAnsi"/>
+        </w:rPr>
         <w:commentReference w:id="5"/>
       </w:r>
       <w:r>
-        <w:t xml:space="preserve">, there is evidence that </w:t>
-      </w:r>
-      <w:r>
-        <w:rPr>
-          <w:i/>
-        </w:rPr>
-        <w:t xml:space="preserve">M. maripaludis </w:t>
-      </w:r>
-      <w:r>
-        <w:t xml:space="preserve">uses multiple forms of ferredoxin as electron carriers and may link multiple steps, </w:t>
-      </w:r>
-      <w:r>
-        <w:t>particularly those involved in</w:t>
-      </w:r>
-      <w:r>
-        <w:t xml:space="preserve"> electron bifurcation, using specific ferredoxins </w:t>
-      </w:r>
-      <w:r>
-        <w:fldChar w:fldCharType="begin"/>
-      </w:r>
-      <w:r>
-        <w:instrText xml:space="preserve"> ADDIN ZOTERO_ITEM CSL_CITATION {"citationID":"2g2qvo6ckt","properties":{"formattedCitation":"(41)","plainCitation":"(41)"},"citationItems":[{"id":377,"uris":["http://zotero.org/users/2565720/items/V9R7CQTA"],"uri":["http://zotero.org/users/2565720/items/V9R7CQTA"],"itemData":{"id":377,"type":"article-journal","title":"More Than 200 Genes Required for Methane Formation from H2 and CO2 and Energy Conservation Are Present in Methanothermobacter marburgensis and Methanothermobacter thermautotrophicus","container-title":"Archaea","page":"1-23","volume":"2011","source":"CrossRef","DOI":"10.1155/2011/973848","ISSN":"1472-3646, 1472-3654","language":"en","author":[{"family":"Kaster","given":"Anne-Kristin"},{"family":"Goenrich","given":"Meike"},{"family":"Seedorf","given":"Henning"},{"family":"Liesegang","given":"Heiko"},{"family":"Wollherr","given":"Antje"},{"family":"Gottschalk","given":"Gerhard"},{"family":"Thauer","given":"Rudolf K."}],"issued":{"date-parts":[["2011"]]}}}],"schema":"https://github.com/citation-style-language/schema/raw/master/csl-citation.json"} </w:instrText>
-      </w:r>
-      <w:r>
-        <w:fldChar w:fldCharType="separate"/>
-      </w:r>
-      <w:r>
-        <w:rPr>
-          <w:rFonts w:cs="Times New Roman"/>
-        </w:rPr>
-        <w:t>(41)</w:t>
-      </w:r>
-      <w:r>
-        <w:fldChar w:fldCharType="end"/>
-      </w:r>
-      <w:r>
-        <w:t xml:space="preserve">. Presently, the full extent of this phenomenon is not well understood and requires more experimental investigation. However, in an effort to represent ferredoxin specificity in our model, we have included a function (see Supplemental Materials) that changes promiscuous ferredoxins to </w:t>
-      </w:r>
-      <w:r>
-        <w:t xml:space="preserve">specific ferredoxins for the </w:t>
-      </w:r>
-      <w:proofErr w:type="spellStart"/>
-      <w:r>
-        <w:t>EhA</w:t>
-      </w:r>
-      <w:proofErr w:type="spellEnd"/>
-      <w:r>
-        <w:t xml:space="preserve"> hydrogenase, heterodisulfide reductase, and </w:t>
-      </w:r>
-      <w:proofErr w:type="spellStart"/>
-      <w:r>
-        <w:t>formylmethanfuran</w:t>
-      </w:r>
-      <w:proofErr w:type="spellEnd"/>
-      <w:r>
-        <w:t xml:space="preserve"> dehydrogenase (carbon dioxide r</w:t>
-      </w:r>
-      <w:r>
-        <w:t>eduction). Using this function</w:t>
-      </w:r>
-      <w:r>
-        <w:t xml:space="preserve">, tightens the coupling between the aforementioned reactions by restricting them all to </w:t>
-      </w:r>
-      <w:r>
-        <w:lastRenderedPageBreak/>
-        <w:t>one pool of electron carriers and allows us to predict how ferredoxin specificity could change possible model flux distributions.</w:t>
-      </w:r>
+        <w:t>}</w:t>
+      </w:r>
+      <w:r>
+        <w:t>. Using this function</w:t>
+      </w:r>
+      <w:r>
+        <w:t>, tightens the coupling between the aforementioned reactions by restricting them all to one pool of electron carriers and allows us to predict how ferredoxin specificity could change possible model flux distributions.</w:t>
+      </w:r>
+      <w:bookmarkStart w:id="6" w:name="_GoBack"/>
+      <w:bookmarkEnd w:id="6"/>
     </w:p>
     <w:p>
       <w:pPr>
@@ -5773,7 +5943,7 @@
         <w:fldChar w:fldCharType="begin"/>
       </w:r>
       <w:r>
-        <w:instrText xml:space="preserve"> ADDIN ZOTERO_ITEM CSL_CITATION {"citationID":"2i84i863d3","properties":{"formattedCitation":"(42)","plainCitation":"(42)"},"citationItems":[{"id":385,"uris":["http://zotero.org/users/2565720/items/E6HZ3AAE"],"uri":["http://zotero.org/users/2565720/items/E6HZ3AAE"],"itemData":{"id":385,"type":"article-journal","title":"Evidence that Biosynthesis of the Second and Third Sugars of the Archaellin Tetrasaccharide in the Archaeon Methanococcus maripaludis Occurs by the Same Pathway Used by Pseudomonas aeruginosa To Make a Di-N-Acetylated Sugar","container-title":"Journal of Bacteriology","page":"1668-1680","volume":"197","issue":"9","source":"CrossRef","DOI":"10.1128/JB.00040-15","ISSN":"0021-9193, 1098-5530","language":"en","author":[{"family":"Siu","given":"Sarah"},{"family":"Robotham","given":"Anna"},{"family":"Logan","given":"Susan M."},{"family":"Kelly","given":"John F."},{"family":"Uchida","given":"Kaoru"},{"family":"Aizawa","given":"Shin-Ichi"},{"family":"Jarrell","given":"Ken F."}],"editor":[{"family":"Metcalf","given":"W. W."}],"issued":{"date-parts":[["2015",5,1]]}}}],"schema":"https://github.com/citation-style-language/schema/raw/master/csl-citation.json"} </w:instrText>
+        <w:instrText xml:space="preserve"> ADDIN ZOTERO_ITEM CSL_CITATION {"citationID":"2i84i863d3","properties":{"formattedCitation":"(42)","plainCitation":"(42)"},"citationItems":[{"id":385,"uris":["http://zotero.org/users/2565720/items/E6HZ3AAE"],"uri":["http://zotero.org/users/2565720/items/E6HZ3AAE"],"itemData":{"id":385,"type":"article-journal","title":"Evidence that Biosynthesis of the Second and Third Sugars of the Archaellin Tetrasaccharide in the Archaeon &lt;i&gt;Methanococcus maripaludis&lt;/i&gt; Occurs by the Same Pathway Used by &lt;i&gt;Pseudomonas aeruginosa&lt;/i&gt; To Make a Di-N-Acetylated Sugar","container-title":"Journal of Bacteriology","page":"1668-1680","volume":"197","issue":"9","source":"CrossRef","DOI":"10.1128/JB.00040-15","ISSN":"0021-9193, 1098-5530","language":"en","author":[{"family":"Siu","given":"Sarah"},{"family":"Robotham","given":"Anna"},{"family":"Logan","given":"Susan M."},{"family":"Kelly","given":"John F."},{"family":"Uchida","given":"Kaoru"},{"family":"Aizawa","given":"Shin-Ichi"},{"family":"Jarrell","given":"Ken F."}],"editor":[{"family":"Metcalf","given":"W. W."}],"issued":{"date-parts":[["2015",5,1]]}}}],"schema":"https://github.com/citation-style-language/schema/raw/master/csl-citation.json"} </w:instrText>
       </w:r>
       <w:r>
         <w:fldChar w:fldCharType="separate"/>
@@ -5929,7 +6099,11 @@
         <w:t xml:space="preserve">ecause sulfate is the default sulfur source for </w:t>
       </w:r>
       <w:r>
-        <w:t xml:space="preserve">most microorganisms, our initial reconstruction included a sulfate transporter and sulfate reduction pathway. We removed the sulfate transporter and instead added a transporter for sulfide, the primary sulfur source for </w:t>
+        <w:t xml:space="preserve">most microorganisms, our initial reconstruction </w:t>
+      </w:r>
+      <w:r>
+        <w:lastRenderedPageBreak/>
+        <w:t xml:space="preserve">included a sulfate transporter and sulfate reduction pathway. We removed the sulfate transporter and instead added a transporter for sulfide, the primary sulfur source for </w:t>
       </w:r>
       <w:r>
         <w:rPr>
@@ -5941,7 +6115,6 @@
         <w:t xml:space="preserve">Our updated sulfur assimilation pathway includes a pathway for sulfide oxidation to sulfite, which is </w:t>
       </w:r>
       <w:r>
-        <w:lastRenderedPageBreak/>
         <w:t>essential for</w:t>
       </w:r>
       <w:r>
@@ -6105,7 +6278,7 @@
         <w:fldChar w:fldCharType="begin"/>
       </w:r>
       <w:r>
-        <w:instrText xml:space="preserve"> ADDIN ZOTERO_ITEM CSL_CITATION {"citationID":"vqfbkr6og","properties":{"formattedCitation":"(45)","plainCitation":"(45)"},"citationItems":[{"id":73,"uris":["http://zotero.org/users/2565720/items/T5C439F9"],"uri":["http://zotero.org/users/2565720/items/T5C439F9"],"itemData":{"id":73,"type":"article-journal","title":"Effects of H2 and Formate on Growth Yield and Regulation of Methanogenesis in Methanococcus maripaludis","container-title":"Journal of Bacteriology","page":"1456-1462","volume":"195","issue":"7","source":"jb.asm.org","abstract":"Hydrogenotrophic methanogenic Archaea are defined by an H2 requirement for growth. Despite this requirement, many hydrogenotrophs are also capable of growth with formate as an electron donor for methanogenesis. While certain responses of these organisms to hydrogen availability have been characterized, responses to formate starvation have not been reported. Here we report that during continuous culture of Methanococcus maripaludis under defined nutrient conditions, growth yields relative to methane production decreased markedly with either H2 excess or formate excess. Analysis of the growth yields of several mutants suggests that this phenomenon occurs independently of the storage of intracellular carbon or a transcriptional response to methanogenesis. Using microarray analysis, we found that the expression of genes encoding coenzyme F420-dependent steps of methanogenesis, including one of two formate dehydrogenases, increased with H2 starvation but with formate occurred at high levels regardless of limitation or excess. One gene, encoding H2-dependent methylene-tetrahydromethanopterin dehydrogenase, decreased in expression with either H2 limitation or formate limitation. Expression of genes for the second formate dehydrogenase, molybdenum-dependent formylmethanofuran dehydrogenase, and molybdenum transport increased specifically with formate limitation. Of the two formate dehydrogenases, only the first could support growth on formate in batch culture where formate was in excess.","DOI":"10.1128/JB.02141-12","ISSN":"0021-9193, 1098-5530","note":"PMID: 23335420","journalAbbreviation":"J. Bacteriol.","language":"en","author":[{"family":"Costa","given":"Kyle C."},{"family":"Yoon","given":"Sung Ho"},{"family":"Pan","given":"Min"},{"family":"Burn","given":"June A."},{"family":"Baliga","given":"Nitin S."},{"family":"Leigh","given":"John A."}],"issued":{"date-parts":[["2013",4,1]]},"PMID":"23335420"}}],"schema":"https://github.com/citation-style-language/schema/raw/master/csl-citation.json"} </w:instrText>
+        <w:instrText xml:space="preserve"> ADDIN ZOTERO_ITEM CSL_CITATION {"citationID":"vqfbkr6og","properties":{"formattedCitation":"(45)","plainCitation":"(45)"},"citationItems":[{"id":73,"uris":["http://zotero.org/users/2565720/items/T5C439F9"],"uri":["http://zotero.org/users/2565720/items/T5C439F9"],"itemData":{"id":73,"type":"article-journal","title":"Effects of H2 and Formate on Growth Yield and Regulation of Methanogenesis in &lt;i&gt;Methanococcus maripaludis&lt;/i&gt;","container-title":"Journal of Bacteriology","page":"1456-1462","volume":"195","issue":"7","source":"jb.asm.org","abstract":"Hydrogenotrophic methanogenic Archaea are defined by an H2 requirement for growth. Despite this requirement, many hydrogenotrophs are also capable of growth with formate as an electron donor for methanogenesis. While certain responses of these organisms to hydrogen availability have been characterized, responses to formate starvation have not been reported. Here we report that during continuous culture of Methanococcus maripaludis under defined nutrient conditions, growth yields relative to methane production decreased markedly with either H2 excess or formate excess. Analysis of the growth yields of several mutants suggests that this phenomenon occurs independently of the storage of intracellular carbon or a transcriptional response to methanogenesis. Using microarray analysis, we found that the expression of genes encoding coenzyme F420-dependent steps of methanogenesis, including one of two formate dehydrogenases, increased with H2 starvation but with formate occurred at high levels regardless of limitation or excess. One gene, encoding H2-dependent methylene-tetrahydromethanopterin dehydrogenase, decreased in expression with either H2 limitation or formate limitation. Expression of genes for the second formate dehydrogenase, molybdenum-dependent formylmethanofuran dehydrogenase, and molybdenum transport increased specifically with formate limitation. Of the two formate dehydrogenases, only the first could support growth on formate in batch culture where formate was in excess.","DOI":"10.1128/JB.02141-12","ISSN":"0021-9193, 1098-5530","note":"PMID: 23335420","journalAbbreviation":"J. Bacteriol.","language":"en","author":[{"family":"Costa","given":"Kyle C."},{"family":"Yoon","given":"Sung Ho"},{"family":"Pan","given":"Min"},{"family":"Burn","given":"June A."},{"family":"Baliga","given":"Nitin S."},{"family":"Leigh","given":"John A."}],"issued":{"date-parts":[["2013",4,1]]},"PMID":"23335420"}}],"schema":"https://github.com/citation-style-language/schema/raw/master/csl-citation.json"} </w:instrText>
       </w:r>
       <w:r>
         <w:fldChar w:fldCharType="separate"/>
@@ -6156,7 +6329,11 @@
         <w:t>600</w:t>
       </w:r>
       <w:r>
-        <w:t xml:space="preserve"> of 1 corresponding to 0.34 mg(dry weight)</w:t>
+        <w:t xml:space="preserve"> of 1 corresponding to </w:t>
+      </w:r>
+      <w:r>
+        <w:lastRenderedPageBreak/>
+        <w:t>0.34 mg(dry weight)</w:t>
       </w:r>
       <w:r>
         <w:rPr>
@@ -6180,7 +6357,7 @@
         <w:fldChar w:fldCharType="begin"/>
       </w:r>
       <w:r>
-        <w:instrText xml:space="preserve"> ADDIN ZOTERO_ITEM CSL_CITATION {"citationID":"asci2795q","properties":{"formattedCitation":"(33)","plainCitation":"(33)"},"citationItems":[{"id":25,"uris":["http://zotero.org/users/2565720/items/WZA4SPA5"],"uri":["http://zotero.org/users/2565720/items/WZA4SPA5"],"itemData":{"id":25,"type":"article-journal","title":"Formate-Dependent H2 Production by the Mesophilic Methanogen Methanococcus maripaludis","container-title":"Applied and Environmental Microbiology","page":"6584-6590","volume":"74","issue":"21","source":"aem.asm.org","abstract":"Methanococcus maripaludis, an H2- and formate-utilizing methanogen, produced H2 at high rates from formate. The rates and kinetics of H2 production depended upon the growth conditions, and H2 availability during growth was a major factor. Specific activities of resting cells grown with formate or H2 were 0.4 to 1.4 U·mg−1 (dry weight). H2 production in formate-grown cells followed Michaelis-Menten kinetics, and the concentration of formate required for half-maximal activity (Kf) was 3.6 mM. In contrast, in H2-grown cells this process followed sigmoidal kinetics, and the Kf was 9 mM. A key enzyme for formate-dependent H2 production was formate dehydrogenase, Fdh. H2 production and growth were severely reduced in a mutant containing a deletion of the gene encoding the Fdh1 isozyme, indicating that it was the primary Fdh. In contrast, a mutant containing a deletion of the gene encoding the Fdh2 isozyme possessed near-wild-type activities, indicating that this isozyme did not play a major role. H2 production by a mutant containing a deletion of the coenzyme F420-reducing hydrogenase Fru was also severely reduced, suggesting that the major pathway of H2 production comprised Fdh1 and Fru. Because a Δfru-Δfrc mutant retained 10% of the wild-type activity, an additional pathway is present. Mutants possessing deletions of the gene encoding the F420-dependent methylene-H4MTP dehydrogenase (Mtd) or the H2-forming methylene-H4MTP dehydrogenase (Hmd) also possessed reduced activity, which suggested that this second pathway was comprised of Fdh1-Mtd-Hmd. In contrast to H2 production, the cellular rates of methanogenesis were unaffected in these mutants, which suggested that the observed H2 production was not a direct intermediate of methanogenesis. In conclusion, high rates of formate-dependent H2 production demonstrated the potential of M. maripaludis for the microbial production of H2 from formate.","DOI":"10.1128/AEM.01455-08","ISSN":"0099-2240, 1098-5336","note":"PMID: 18791018","journalAbbreviation":"Appl. Environ. Microbiol.","language":"en","author":[{"family":"Lupa","given":"Boguslaw"},{"family":"Hendrickson","given":"Erik L."},{"family":"Leigh","given":"John A."},{"family":"Whitman","given":"William B."}],"issued":{"date-parts":[["2008",11,1]]},"PMID":"18791018"}}],"schema":"https://github.com/citation-style-language/schema/raw/master/csl-citation.json"} </w:instrText>
+        <w:instrText xml:space="preserve"> ADDIN ZOTERO_ITEM CSL_CITATION {"citationID":"asci2795q","properties":{"formattedCitation":"(33)","plainCitation":"(33)"},"citationItems":[{"id":25,"uris":["http://zotero.org/users/2565720/items/WZA4SPA5"],"uri":["http://zotero.org/users/2565720/items/WZA4SPA5"],"itemData":{"id":25,"type":"article-journal","title":"Formate-Dependent H2 Production by the Mesophilic Methanogen &lt;i&gt;Methanococcus maripaludis&lt;/i&gt;","container-title":"Applied and Environmental Microbiology","page":"6584-6590","volume":"74","issue":"21","source":"aem.asm.org","abstract":"Methanococcus maripaludis, an H2- and formate-utilizing methanogen, produced H2 at high rates from formate. The rates and kinetics of H2 production depended upon the growth conditions, and H2 availability during growth was a major factor. Specific activities of resting cells grown with formate or H2 were 0.4 to 1.4 U·mg−1 (dry weight). H2 production in formate-grown cells followed Michaelis-Menten kinetics, and the concentration of formate required for half-maximal activity (Kf) was 3.6 mM. In contrast, in H2-grown cells this process followed sigmoidal kinetics, and the Kf was 9 mM. A key enzyme for formate-dependent H2 production was formate dehydrogenase, Fdh. H2 production and growth were severely reduced in a mutant containing a deletion of the gene encoding the Fdh1 isozyme, indicating that it was the primary Fdh. In contrast, a mutant containing a deletion of the gene encoding the Fdh2 isozyme possessed near-wild-type activities, indicating that this isozyme did not play a major role. H2 production by a mutant containing a deletion of the coenzyme F420-reducing hydrogenase Fru was also severely reduced, suggesting that the major pathway of H2 production comprised Fdh1 and Fru. Because a Δfru-Δfrc mutant retained 10% of the wild-type activity, an additional pathway is present. Mutants possessing deletions of the gene encoding the F420-dependent methylene-H4MTP dehydrogenase (Mtd) or the H2-forming methylene-H4MTP dehydrogenase (Hmd) also possessed reduced activity, which suggested that this second pathway was comprised of Fdh1-Mtd-Hmd. In contrast to H2 production, the cellular rates of methanogenesis were unaffected in these mutants, which suggested that the observed H2 production was not a direct intermediate of methanogenesis. In conclusion, high rates of formate-dependent H2 production demonstrated the potential of M. maripaludis for the microbial production of H2 from formate.","DOI":"10.1128/AEM.01455-08","ISSN":"0099-2240, 1098-5336","note":"PMID: 18791018","journalAbbreviation":"Appl. Environ. Microbiol.","language":"en","author":[{"family":"Lupa","given":"Boguslaw"},{"family":"Hendrickson","given":"Erik L."},{"family":"Leigh","given":"John A."},{"family":"Whitman","given":"William B."}],"issued":{"date-parts":[["2008",11,1]]},"PMID":"18791018"}}],"schema":"https://github.com/citation-style-language/schema/raw/master/csl-citation.json"} </w:instrText>
       </w:r>
       <w:r>
         <w:fldChar w:fldCharType="separate"/>
@@ -6200,20 +6377,20 @@
       <w:r>
         <w:t xml:space="preserve"> </w:t>
       </w:r>
-      <w:commentRangeStart w:id="6"/>
+      <w:commentRangeStart w:id="7"/>
       <w:r>
         <w:t>We were unsure of the accuracy of this value and t</w:t>
       </w:r>
       <w:r>
         <w:t>o mitigate our concerns</w:t>
       </w:r>
-      <w:commentRangeEnd w:id="6"/>
+      <w:commentRangeEnd w:id="7"/>
       <w:r>
         <w:rPr>
           <w:rStyle w:val="CommentReference"/>
           <w:rFonts w:asciiTheme="minorHAnsi" w:hAnsiTheme="minorHAnsi"/>
         </w:rPr>
-        <w:commentReference w:id="6"/>
+        <w:commentReference w:id="7"/>
       </w:r>
       <w:r>
         <w:t>, we re-measured this conversion factor (see Methods)</w:t>
@@ -6228,7 +6405,6 @@
         <w:t xml:space="preserve">We used our newly-measured </w:t>
       </w:r>
       <w:r>
-        <w:lastRenderedPageBreak/>
         <w:t>value of #</w:t>
       </w:r>
       <w:r>
@@ -6308,17 +6484,17 @@
       <w:r>
         <w:t xml:space="preserve"> for formate </w:t>
       </w:r>
-      <w:commentRangeStart w:id="7"/>
+      <w:commentRangeStart w:id="8"/>
       <w:r>
         <w:t>limitation</w:t>
       </w:r>
-      <w:commentRangeEnd w:id="7"/>
+      <w:commentRangeEnd w:id="8"/>
       <w:r>
         <w:rPr>
           <w:rStyle w:val="CommentReference"/>
           <w:rFonts w:asciiTheme="minorHAnsi" w:hAnsiTheme="minorHAnsi"/>
         </w:rPr>
-        <w:commentReference w:id="7"/>
+        <w:commentReference w:id="8"/>
       </w:r>
       <w:r>
         <w:t xml:space="preserve">. </w:t>
@@ -6406,37 +6582,37 @@
       <w:r>
         <w:t xml:space="preserve">. </w:t>
       </w:r>
-      <w:commentRangeStart w:id="8"/>
+      <w:commentRangeStart w:id="9"/>
       <w:r>
         <w:t>Both of our computational values agreed closely with the experimental values, falling within the uncertainty range</w:t>
       </w:r>
       <w:r>
         <w:t xml:space="preserve"> in each case. Though growth yield validation is not an absolute measure of model performance, our model’s ability to closely reproduce experimental results without manual overfitting suggested a high propensity for generating viable growth predictions. This result bodes well for our model’s utility as a predictive tool as we look to use it to generate quantitatively feasible growth hypotheses for novel strain designs. </w:t>
       </w:r>
-      <w:commentRangeEnd w:id="8"/>
+      <w:commentRangeEnd w:id="9"/>
       <w:r>
         <w:rPr>
           <w:rStyle w:val="CommentReference"/>
           <w:rFonts w:asciiTheme="minorHAnsi" w:hAnsiTheme="minorHAnsi"/>
         </w:rPr>
-        <w:commentReference w:id="8"/>
+        <w:commentReference w:id="9"/>
       </w:r>
     </w:p>
     <w:p>
       <w:pPr>
         <w:spacing w:line="480" w:lineRule="auto"/>
       </w:pPr>
-      <w:commentRangeStart w:id="9"/>
+      <w:commentRangeStart w:id="10"/>
       <w:r>
         <w:t>Gene</w:t>
       </w:r>
-      <w:commentRangeEnd w:id="9"/>
+      <w:commentRangeEnd w:id="10"/>
       <w:r>
         <w:rPr>
           <w:rStyle w:val="CommentReference"/>
           <w:rFonts w:asciiTheme="minorHAnsi" w:hAnsiTheme="minorHAnsi"/>
         </w:rPr>
-        <w:commentReference w:id="9"/>
+        <w:commentReference w:id="10"/>
       </w:r>
       <w:r>
         <w:t xml:space="preserve"> knockout experiments present a </w:t>
@@ -6457,11 +6633,11 @@
         <w:t xml:space="preserve"> is </w:t>
       </w:r>
       <w:r>
-        <w:t xml:space="preserve">built around gene-protein-reaction relationships that connect genotype to growth phenotype. Thus, comparing model predictions of gene knockout lethality provide an excellent way to quantitatively measure the qualitative content of the model. This process hinges on the availability of gene knockout data for the </w:t>
+        <w:t xml:space="preserve">built around gene-protein-reaction relationships that connect genotype to growth phenotype. Thus, comparing model predictions of </w:t>
       </w:r>
       <w:r>
         <w:lastRenderedPageBreak/>
-        <w:t xml:space="preserve">organism being modeled, ideally with the abundance of data found for </w:t>
+        <w:t xml:space="preserve">gene knockout lethality provide an excellent way to quantitatively measure the qualitative content of the model. This process hinges on the availability of gene knockout data for the organism being modeled, ideally with the abundance of data found for </w:t>
       </w:r>
       <w:r>
         <w:t xml:space="preserve">a traditional model organism </w:t>
@@ -6485,7 +6661,7 @@
         <w:rPr>
           <w:i/>
         </w:rPr>
-        <w:instrText xml:space="preserve"> ADDIN ZOTERO_ITEM CSL_CITATION {"citationID":"26th8g5t52","properties":{"formattedCitation":"(47)","plainCitation":"(47)"},"citationItems":[{"id":392,"uris":["http://zotero.org/users/2565720/items/23MX95KI"],"uri":["http://zotero.org/users/2565720/items/23MX95KI"],"itemData":{"id":392,"type":"article-journal","title":"A comprehensive genome-scale reconstruction of Escherichia coli metabolism--2011","container-title":"Molecular Systems Biology","page":"535-535","volume":"7","issue":"1","source":"CrossRef","DOI":"10.1038/msb.2011.65","ISSN":"1744-4292","language":"en","author":[{"family":"Orth","given":"J. D."},{"family":"Conrad","given":"T. M."},{"family":"Na","given":"J."},{"family":"Lerman","given":"J. A."},{"family":"Nam","given":"H."},{"family":"Feist","given":"A. M."},{"family":"Palsson","given":"B. O."}],"issued":{"date-parts":[["2014",4,16]]}}}],"schema":"https://github.com/citation-style-language/schema/raw/master/csl-citation.json"} </w:instrText>
+        <w:instrText xml:space="preserve"> ADDIN ZOTERO_ITEM CSL_CITATION {"citationID":"26th8g5t52","properties":{"formattedCitation":"(47)","plainCitation":"(47)"},"citationItems":[{"id":392,"uris":["http://zotero.org/users/2565720/items/23MX95KI"],"uri":["http://zotero.org/users/2565720/items/23MX95KI"],"itemData":{"id":392,"type":"article-journal","title":"A comprehensive genome-scale reconstruction of &lt;i&gt;Escherichia coli&lt;/i&gt; metabolism--2011","container-title":"Molecular Systems Biology","page":"535-535","volume":"7","issue":"1","source":"CrossRef","DOI":"10.1038/msb.2011.65","ISSN":"1744-4292","language":"en","author":[{"family":"Orth","given":"J. D."},{"family":"Conrad","given":"T. M."},{"family":"Na","given":"J."},{"family":"Lerman","given":"J. A."},{"family":"Nam","given":"H."},{"family":"Feist","given":"A. M."},{"family":"Palsson","given":"B. O."}],"issued":{"date-parts":[["2014",4,16]]}}}],"schema":"https://github.com/citation-style-language/schema/raw/master/csl-citation.json"} </w:instrText>
       </w:r>
       <w:r>
         <w:rPr>
@@ -6545,7 +6721,7 @@
         <w:rPr>
           <w:i/>
         </w:rPr>
-        <w:instrText xml:space="preserve"> ADDIN ZOTERO_ITEM CSL_CITATION {"citationID":"289b8k3usl","properties":{"formattedCitation":"(48)","plainCitation":"(48)"},"citationItems":[{"id":56,"uris":["http://zotero.org/users/2565720/items/ARVWTIRD"],"uri":["http://zotero.org/users/2565720/items/ARVWTIRD"],"itemData":{"id":56,"type":"article-journal","title":"Genome-scale analysis of gene function in the hydrogenotrophic methanogenic archaeon Methanococcus maripaludis","container-title":"Proceedings of the National Academy of Sciences","page":"4726-4731","volume":"110","issue":"12","source":"www.pnas.org","abstract":"A comprehensive whole-genome analysis of gene function by transposon mutagenesis and deep sequencing methodology has been implemented successfully in a representative of the Archaea domain. Libraries of transposon mutants were generated for the hydrogenotrophic, methanogenic archaeon Methanococcus maripaludis S2 using a derivative of the Tn5 transposon. About 89,000 unique insertions were mapped to the genome, which allowed for the classification of 526 genes or about 30% of the genome as possibly essential or strongly advantageous for growth in rich medium. Many of these genes were homologous to eukaryotic genes that encode fundamental processes in replication, transcription, and translation, providing direct evidence for their importance in Archaea. Some genes classified as possibly essential were unique to the archaeal or methanococcal lineages, such as that encoding DNA polymerase PolD. In contrast, the archaeal homolog to the gene encoding DNA polymerase B was not essential for growth, a conclusion confirmed by construction of an independent deletion mutation. Thus PolD, and not PolB, likely plays a fundamental role in DNA replication in methanococci. Similarly, 121 hypothetical ORFs were classified as possibly essential and likely play fundamental roles in methanococcal information processing or metabolism that are not established outside this group of prokaryotes.","DOI":"10.1073/pnas.1220225110","ISSN":"0027-8424, 1091-6490","note":"PMID: 23487778","journalAbbreviation":"PNAS","language":"en","author":[{"family":"Sarmiento","given":"Felipe"},{"family":"Mrázek","given":"Jan"},{"family":"Whitman","given":"William B."}],"issued":{"date-parts":[["2013",3,19]]},"PMID":"23487778"}}],"schema":"https://github.com/citation-style-language/schema/raw/master/csl-citation.json"} </w:instrText>
+        <w:instrText xml:space="preserve"> ADDIN ZOTERO_ITEM CSL_CITATION {"citationID":"289b8k3usl","properties":{"formattedCitation":"(48)","plainCitation":"(48)"},"citationItems":[{"id":56,"uris":["http://zotero.org/users/2565720/items/ARVWTIRD"],"uri":["http://zotero.org/users/2565720/items/ARVWTIRD"],"itemData":{"id":56,"type":"article-journal","title":"Genome-scale analysis of gene function in the hydrogenotrophic methanogenic archaeon &lt;i&gt;Methanococcus maripaludis&lt;/i&gt;","container-title":"Proceedings of the National Academy of Sciences","page":"4726-4731","volume":"110","issue":"12","source":"www.pnas.org","abstract":"A comprehensive whole-genome analysis of gene function by transposon mutagenesis and deep sequencing methodology has been implemented successfully in a representative of the Archaea domain. Libraries of transposon mutants were generated for the hydrogenotrophic, methanogenic archaeon Methanococcus maripaludis S2 using a derivative of the Tn5 transposon. About 89,000 unique insertions were mapped to the genome, which allowed for the classification of 526 genes or about 30% of the genome as possibly essential or strongly advantageous for growth in rich medium. Many of these genes were homologous to eukaryotic genes that encode fundamental processes in replication, transcription, and translation, providing direct evidence for their importance in Archaea. Some genes classified as possibly essential were unique to the archaeal or methanococcal lineages, such as that encoding DNA polymerase PolD. In contrast, the archaeal homolog to the gene encoding DNA polymerase B was not essential for growth, a conclusion confirmed by construction of an independent deletion mutation. Thus PolD, and not PolB, likely plays a fundamental role in DNA replication in methanococci. Similarly, 121 hypothetical ORFs were classified as possibly essential and likely play fundamental roles in methanococcal information processing or metabolism that are not established outside this group of prokaryotes.","DOI":"10.1073/pnas.1220225110","ISSN":"0027-8424, 1091-6490","note":"PMID: 23487778","journalAbbreviation":"PNAS","language":"en","author":[{"family":"Sarmiento","given":"Felipe"},{"family":"Mrázek","given":"Jan"},{"family":"Whitman","given":"William B."}],"issued":{"date-parts":[["2013",3,19]]},"PMID":"23487778"}}],"schema":"https://github.com/citation-style-language/schema/raw/master/csl-citation.json"} </w:instrText>
       </w:r>
       <w:r>
         <w:rPr>
@@ -6614,7 +6790,7 @@
         <w:fldChar w:fldCharType="begin"/>
       </w:r>
       <w:r>
-        <w:instrText xml:space="preserve"> ADDIN ZOTERO_ITEM CSL_CITATION {"citationID":"pNaGrqI1","properties":{"formattedCitation":"{\\rtf (31\\uc0\\u8211{}36)}","plainCitation":"(31–36)"},"citationItems":[{"id":358,"uris":["http://zotero.org/users/2565720/items/7SS9Q56S"],"uri":["http://zotero.org/users/2565720/items/7SS9Q56S"],"itemData":{"id":358,"type":"article-journal","title":"Disruption of the Operon Encoding Ehb Hydrogenase Limits Anabolic CO2 Assimilation in the Archaeon Methanococcus maripaludis","container-title":"Journal of Bacteriology","page":"1373-1380","volume":"188","issue":"4","source":"jb.asm.org","abstract":"Methanococcus maripaludis is a mesophilic archaeon that reduces CO2 to methane with H2 or formate as an energy source. It contains two membrane-bound energy-conserving hydrogenases, Eha and Ehb. To determine the role of Ehb, a deletion in the ehb operon was constructed to yield the mutant, strain S40. Growth of S40 was severely impaired in minimal medium. Both acetate and yeast extract were necessary to restore growth to nearly wild-type levels, suggesting that Ehb was involved in multiple steps in carbon assimilation. However, no differences in the total hydrogenase specific activities were found between the wild type and mutant in either cell extracts or membrane-purified fractions. Methanogenesis by resting cells with pyruvate as the electron donor was also reduced by 30% in S40, suggesting a defect in pyruvate oxidation. CO dehydrogenase/acetyl coenzyme A (CoA) synthase and pyruvate oxidoreductase had higher specific activities in the mutant, and genes encoding these enzymes, as well as AMP-forming acetyl-CoA synthetase, were expressed at increased levels. These observations support a role for Ehb in anabolic CO2 assimilation in methanococci.","DOI":"10.1128/JB.188.4.1373-1380.2006","ISSN":"0021-9193, 1098-5530","note":"PMID: 16452419","journalAbbreviation":"J. Bacteriol.","language":"en","author":[{"family":"Porat","given":"Iris"},{"family":"Kim","given":"Wonduck"},{"family":"Hendrickson","given":"Erik L."},{"family":"Xia","given":"Qiangwei"},{"family":"Zhang","given":"Yi"},{"family":"Wang","given":"Tiansong"},{"family":"Taub","given":"Fred"},{"family":"Moore","given":"Brian C."},{"family":"Anderson","given":"Iain J."},{"family":"Hackett","given":"Murray"},{"family":"Leigh","given":"John A."},{"family":"Whitman","given":"William B."}],"issued":{"date-parts":[["2006",2,15]]},"PMID":"16452419"}},{"id":354,"uris":["http://zotero.org/users/2565720/items/IDJDZ2SU"],"uri":["http://zotero.org/users/2565720/items/IDJDZ2SU"],"itemData":{"id":354,"type":"article-journal","title":"Essential anaplerotic role for the energy-converting hydrogenase Eha in hydrogenotrophic methanogenesis","container-title":"Proceedings of the National Academy of Sciences","page":"15473-15478","volume":"109","issue":"38","source":"www.pnas.org","abstract":"Despite decades of study, electron flow and energy conservation in methanogenic Archaea are still not thoroughly understood. For methanogens without cytochromes, flavin-based electron bifurcation has been proposed as an essential energy-conserving mechanism that couples exergonic and endergonic reactions of methanogenesis. However, an alternative hypothesis posits that the energy-converting hydrogenase Eha provides a chemiosmosis-driven electron input to the endergonic reaction. In vivo evidence for both hypotheses is incomplete. By genetically eliminating all nonessential pathways of H2 metabolism in the model methanogen Methanococcus maripaludis and using formate as an additional electron donor, we isolate electron flow for methanogenesis from flux through Eha. We find that Eha does not function stoichiometrically for methanogenesis, implying that electron bifurcation must operate in vivo. We show that Eha is nevertheless essential, and a substoichiometric requirement for H2 suggests that its role is anaplerotic. Indeed, H2 via Eha stimulates methanogenesis from formate when intermediates are not otherwise replenished. These results fit the model for electron bifurcation, which renders the methanogenic pathway cyclic, and as such requires the replenishment of intermediates. Defining a role for Eha and verifying electron bifurcation provide a complete model of methanogenesis where all necessary electron inputs are accounted for.","DOI":"10.1073/pnas.1208779109","ISSN":"0027-8424, 1091-6490","note":"PMID: 22872868","journalAbbreviation":"PNAS","language":"en","author":[{"family":"Lie","given":"Thomas J."},{"family":"Costa","given":"Kyle C."},{"family":"Lupa","given":"Boguslaw"},{"family":"Korpole","given":"Suresh"},{"family":"Whitman","given":"William B."},{"family":"Leigh","given":"John A."}],"issued":{"date-parts":[["2012",9,18]]},"PMID":"22872868"}},{"id":25,"uris":["http://zotero.org/users/2565720/items/WZA4SPA5"],"uri":["http://zotero.org/users/2565720/items/WZA4SPA5"],"itemData":{"id":25,"type":"article-journal","title":"Formate-Dependent H2 Production by the Mesophilic Methanogen Methanococcus maripaludis","container-title":"Applied and Environmental Microbiology","page":"6584-6590","volume":"74","issue":"21","source":"aem.asm.org","abstract":"Methanococcus maripaludis, an H2- and formate-utilizing methanogen, produced H2 at high rates from formate. The rates and kinetics of H2 production depended upon the growth conditions, and H2 availability during growth was a major factor. Specific activities of resting cells grown with formate or H2 were 0.4 to 1.4 U·mg−1 (dry weight). H2 production in formate-grown cells followed Michaelis-Menten kinetics, and the concentration of formate required for half-maximal activity (Kf) was 3.6 mM. In contrast, in H2-grown cells this process followed sigmoidal kinetics, and the Kf was 9 mM. A key enzyme for formate-dependent H2 production was formate dehydrogenase, Fdh. H2 production and growth were severely reduced in a mutant containing a deletion of the gene encoding the Fdh1 isozyme, indicating that it was the primary Fdh. In contrast, a mutant containing a deletion of the gene encoding the Fdh2 isozyme possessed near-wild-type activities, indicating that this isozyme did not play a major role. H2 production by a mutant containing a deletion of the coenzyme F420-reducing hydrogenase Fru was also severely reduced, suggesting that the major pathway of H2 production comprised Fdh1 and Fru. Because a Δfru-Δfrc mutant retained 10% of the wild-type activity, an additional pathway is present. Mutants possessing deletions of the gene encoding the F420-dependent methylene-H4MTP dehydrogenase (Mtd) or the H2-forming methylene-H4MTP dehydrogenase (Hmd) also possessed reduced activity, which suggested that this second pathway was comprised of Fdh1-Mtd-Hmd. In contrast to H2 production, the cellular rates of methanogenesis were unaffected in these mutants, which suggested that the observed H2 production was not a direct intermediate of methanogenesis. In conclusion, high rates of formate-dependent H2 production demonstrated the potential of M. maripaludis for the microbial production of H2 from formate.","DOI":"10.1128/AEM.01455-08","ISSN":"0099-2240, 1098-5336","note":"PMID: 18791018","journalAbbreviation":"Appl. Environ. Microbiol.","language":"en","author":[{"family":"Lupa","given":"Boguslaw"},{"family":"Hendrickson","given":"Erik L."},{"family":"Leigh","given":"John A."},{"family":"Whitman","given":"William B."}],"issued":{"date-parts":[["2008",11,1]]},"PMID":"18791018"}},{"id":52,"uris":["http://zotero.org/users/2565720/items/U4KKPEB7"],"uri":["http://zotero.org/users/2565720/items/U4KKPEB7"],"itemData":{"id":52,"type":"article-journal","title":"H2-Independent Growth of the Hydrogenotrophic Methanogen Methanococcus maripaludis","container-title":"mBio","page":"e00062-13","volume":"4","issue":"2","source":"mbio.asm.org","abstract":"Hydrogenotrophic methanogenic Archaea require reduced ferredoxin as an anaplerotic source of electrons for methanogenesis. H2 oxidation by the hydrogenase Eha provides these electrons, consistent with an H2 requirement for growth. Here we report the identification of alternative pathways of ferredoxin reduction in Methanococcus maripaludis that operate independently of Eha to stimulate methanogenesis. A suppressor mutation that increased expression of the glycolytic enzyme glyceraldehyde-3-phosphate:ferredoxin oxidoreductase resulted in a strain capable of H2-independent ferredoxin reduction and growth with formate as the sole electron donor. In this background, it was possible to eliminate all seven hydrogenases of M. maripaludis. Alternatively, carbon monoxide oxidation by carbon monoxide dehydrogenase could also generate reduced ferredoxin that feeds into methanogenesis. In either case, the reduced ferredoxin generated was inefficient at stimulating methanogenesis, resulting in a slow growth phenotype. As methanogenesis is limited by the availability of reduced ferredoxin under these conditions, other electron donors, such as reduced coenzyme F420, should be abundant. Indeed, when F420-reducing hydrogenase was reintroduced into the hydrogenase-free mutant, the equilibrium of H2 production via an F420-dependent formate:H2 lyase activity shifted markedly toward H2 compared to the wild type.\nIMPORTANCE Hydrogenotrophic methanogens are thought to require H2 as a substrate for growth and methanogenesis. Here we show alternative pathways in methanogenic metabolism that alleviate this H2 requirement and demonstrate, for the first time, a hydrogenotrophic methanogen that is capable of growth in the complete absence of H2. The demonstration of alternative pathways in methanogenic metabolism suggests that this important group of organisms is metabolically more versatile than previously thought.","DOI":"10.1128/mBio.00062-13","ISSN":", 2150-7511","note":"PMID: 23443005","journalAbbreviation":"mBio","language":"en","author":[{"family":"Costa","given":"Kyle C."},{"family":"Lie","given":"Thomas J."},{"family":"Jacobs","given":"Michael A."},{"family":"Leigh","given":"John A."}],"issued":{"date-parts":[["2013",5,1]]},"PMID":"23443005"}},{"id":362,"uris":["http://zotero.org/users/2565720/items/RK2ZM9JE"],"uri":["http://zotero.org/users/2565720/items/RK2ZM9JE"],"itemData":{"id":362,"type":"article-journal","title":"Protein complexing in a methanogen suggests electron bifurcation and electron delivery from formate to heterodisulfide reductase","container-title":"Proceedings of the National Academy of Sciences","page":"11050-11055","volume":"107","issue":"24","source":"www.pnas.org","abstract":"In methanogenic Archaea, the final step of methanogenesis generates methane and a heterodisulfide of coenzyme M and coenzyme B (CoM-S-S-CoB). Reduction of this heterodisulfide by heterodisulfide reductase to regenerate HS-CoM and HS-CoB is an exergonic process. Thauer et al. [Thauer, et al. 2008 Nat Rev Microbiol 6:579–591] recently suggested that in hydrogenotrophic methanogens the energy of heterodisulfide reduction powers the most endergonic reaction in the pathway, catalyzed by the formylmethanofuran dehydrogenase, via flavin-based electron bifurcation. Here we present evidence that these two steps in methanogenesis are physically linked. We identify a protein complex from the hydrogenotrophic methanogen, Methanococcus maripaludis, that contains heterodisulfide reductase, formylmethanofuran dehydrogenase, F420-nonreducing hydrogenase, and formate dehydrogenase. In addition to establishing a physical basis for the electron-bifurcation model of energy conservation, the composition of the complex also suggests that either H2 or formate (two alternative electron donors for methanogenesis) can donate electrons to the heterodisulfide-H2 via F420-nonreducing hydrogenase or formate via formate dehydrogenase. Electron flow from formate to the heterodisulfide rather than the use of H2 as an intermediate represents a previously unknown path of electron flow in methanogenesis. We further tested whether this path occurs by constructing a mutant lacking F420-nonreducing hydrogenase. The mutant displayed growth equal to wild-type with formate but markedly slower growth with hydrogen. The results support the model of electron bifurcation and suggest that formate, like H2, is closely integrated into the methanogenic pathway.","DOI":"10.1073/pnas.1003653107","ISSN":"0027-8424, 1091-6490","note":"PMID: 20534465","journalAbbreviation":"PNAS","language":"en","author":[{"family":"Costa","given":"Kyle C."},{"family":"Wong","given":"Phoebe M."},{"family":"Wang","given":"Tiansong"},{"family":"Lie","given":"Thomas J."},{"family":"Dodsworth","given":"Jeremy A."},{"family":"Swanson","given":"Ingrid"},{"family":"Burn","given":"June A."},{"family":"Hackett","given":"Murray"},{"family":"Leigh","given":"John A."}],"issued":{"date-parts":[["2010",6,15]]},"PMID":"20534465"}},{"id":104,"uris":["http://zotero.org/users/2565720/items/GDJNQU3B"],"uri":["http://zotero.org/users/2565720/items/GDJNQU3B"],"itemData":{"id":104,"type":"article-journal","title":"Roles of Coenzyme F420-Reducing Hydrogenases and Hydrogen- and F420-Dependent Methylenetetrahydromethanopterin Dehydrogenases in Reduction of F420 and Production of Hydrogen during Methanogenesis","container-title":"Journal of Bacteriology","page":"4818-4821","volume":"190","issue":"14","source":"jb.asm.org","abstract":"Reduced coenzyme F420 (F420H2) is an essential intermediate in methanogenesis from CO2. During methanogenesis from H2 and CO2, F420H2 is provided by the action of F420-reducing hydrogenases. However, an alternative pathway has been proposed, where H2-dependent methylenetetrahydromethanopterin dehydrogenase (Hmd) and F420H2-dependent methylenetetrahydromethanopterin dehydrogenase (Mtd) together reduce F420 with H2. Here we report the construction of mutants of Methanococcus maripaludis that are defective in each putative pathway. Their analysis demonstrates that either pathway supports growth on H2 and CO2. Furthermore, we show that during growth on formate instead of H2, where F420H2 is a direct product of formate oxidation, H2 production occurs. H2 presumably arises from the oxidation of F420H2, and the analysis of the mutants during growth on formate suggests that this too can occur by either pathway. We designate the alternative pathway for the interconversion of H2 and F420H2 the Hmd-Mtd cycle.","DOI":"10.1128/JB.00255-08","ISSN":"0021-9193, 1098-5530","note":"PMID: 18487331","journalAbbreviation":"J. Bacteriol.","language":"en","author":[{"family":"Hendrickson","given":"Erik L."},{"family":"Leigh","given":"John A."}],"issued":{"date-parts":[["2008",7,15]]},"PMID":"18487331"}}],"schema":"https://github.com/citation-style-language/schema/raw/master/csl-citation.json"} </w:instrText>
+        <w:instrText xml:space="preserve"> ADDIN ZOTERO_ITEM CSL_CITATION {"citationID":"pNaGrqI1","properties":{"formattedCitation":"{\\rtf (31\\uc0\\u8211{}36)}","plainCitation":"(31–36)"},"citationItems":[{"id":358,"uris":["http://zotero.org/users/2565720/items/7SS9Q56S"],"uri":["http://zotero.org/users/2565720/items/7SS9Q56S"],"itemData":{"id":358,"type":"article-journal","title":"Disruption of the Operon Encoding Ehb Hydrogenase Limits Anabolic CO2 Assimilation in the Archaeon &lt;i&gt;Methanococcus maripaludis&lt;/i&gt;","container-title":"Journal of Bacteriology","page":"1373-1380","volume":"188","issue":"4","source":"jb.asm.org","abstract":"Methanococcus maripaludis is a mesophilic archaeon that reduces CO2 to methane with H2 or formate as an energy source. It contains two membrane-bound energy-conserving hydrogenases, Eha and Ehb. To determine the role of Ehb, a deletion in the ehb operon was constructed to yield the mutant, strain S40. Growth of S40 was severely impaired in minimal medium. Both acetate and yeast extract were necessary to restore growth to nearly wild-type levels, suggesting that Ehb was involved in multiple steps in carbon assimilation. However, no differences in the total hydrogenase specific activities were found between the wild type and mutant in either cell extracts or membrane-purified fractions. Methanogenesis by resting cells with pyruvate as the electron donor was also reduced by 30% in S40, suggesting a defect in pyruvate oxidation. CO dehydrogenase/acetyl coenzyme A (CoA) synthase and pyruvate oxidoreductase had higher specific activities in the mutant, and genes encoding these enzymes, as well as AMP-forming acetyl-CoA synthetase, were expressed at increased levels. These observations support a role for Ehb in anabolic CO2 assimilation in methanococci.","DOI":"10.1128/JB.188.4.1373-1380.2006","ISSN":"0021-9193, 1098-5530","note":"PMID: 16452419","journalAbbreviation":"J. Bacteriol.","language":"en","author":[{"family":"Porat","given":"Iris"},{"family":"Kim","given":"Wonduck"},{"family":"Hendrickson","given":"Erik L."},{"family":"Xia","given":"Qiangwei"},{"family":"Zhang","given":"Yi"},{"family":"Wang","given":"Tiansong"},{"family":"Taub","given":"Fred"},{"family":"Moore","given":"Brian C."},{"family":"Anderson","given":"Iain J."},{"family":"Hackett","given":"Murray"},{"family":"Leigh","given":"John A."},{"family":"Whitman","given":"William B."}],"issued":{"date-parts":[["2006",2,15]]},"PMID":"16452419"}},{"id":354,"uris":["http://zotero.org/users/2565720/items/IDJDZ2SU"],"uri":["http://zotero.org/users/2565720/items/IDJDZ2SU"],"itemData":{"id":354,"type":"article-journal","title":"Essential anaplerotic role for the energy-converting hydrogenase Eha in hydrogenotrophic methanogenesis","container-title":"Proceedings of the National Academy of Sciences","page":"15473-15478","volume":"109","issue":"38","source":"www.pnas.org","abstract":"Despite decades of study, electron flow and energy conservation in methanogenic Archaea are still not thoroughly understood. For methanogens without cytochromes, flavin-based electron bifurcation has been proposed as an essential energy-conserving mechanism that couples exergonic and endergonic reactions of methanogenesis. However, an alternative hypothesis posits that the energy-converting hydrogenase Eha provides a chemiosmosis-driven electron input to the endergonic reaction. In vivo evidence for both hypotheses is incomplete. By genetically eliminating all nonessential pathways of H2 metabolism in the model methanogen Methanococcus maripaludis and using formate as an additional electron donor, we isolate electron flow for methanogenesis from flux through Eha. We find that Eha does not function stoichiometrically for methanogenesis, implying that electron bifurcation must operate in vivo. We show that Eha is nevertheless essential, and a substoichiometric requirement for H2 suggests that its role is anaplerotic. Indeed, H2 via Eha stimulates methanogenesis from formate when intermediates are not otherwise replenished. These results fit the model for electron bifurcation, which renders the methanogenic pathway cyclic, and as such requires the replenishment of intermediates. Defining a role for Eha and verifying electron bifurcation provide a complete model of methanogenesis where all necessary electron inputs are accounted for.","DOI":"10.1073/pnas.1208779109","ISSN":"0027-8424, 1091-6490","note":"PMID: 22872868","journalAbbreviation":"PNAS","language":"en","author":[{"family":"Lie","given":"Thomas J."},{"family":"Costa","given":"Kyle C."},{"family":"Lupa","given":"Boguslaw"},{"family":"Korpole","given":"Suresh"},{"family":"Whitman","given":"William B."},{"family":"Leigh","given":"John A."}],"issued":{"date-parts":[["2012",9,18]]},"PMID":"22872868"}},{"id":25,"uris":["http://zotero.org/users/2565720/items/WZA4SPA5"],"uri":["http://zotero.org/users/2565720/items/WZA4SPA5"],"itemData":{"id":25,"type":"article-journal","title":"Formate-Dependent H2 Production by the Mesophilic Methanogen &lt;i&gt;Methanococcus maripaludis&lt;/i&gt;","container-title":"Applied and Environmental Microbiology","page":"6584-6590","volume":"74","issue":"21","source":"aem.asm.org","abstract":"Methanococcus maripaludis, an H2- and formate-utilizing methanogen, produced H2 at high rates from formate. The rates and kinetics of H2 production depended upon the growth conditions, and H2 availability during growth was a major factor. Specific activities of resting cells grown with formate or H2 were 0.4 to 1.4 U·mg−1 (dry weight). H2 production in formate-grown cells followed Michaelis-Menten kinetics, and the concentration of formate required for half-maximal activity (Kf) was 3.6 mM. In contrast, in H2-grown cells this process followed sigmoidal kinetics, and the Kf was 9 mM. A key enzyme for formate-dependent H2 production was formate dehydrogenase, Fdh. H2 production and growth were severely reduced in a mutant containing a deletion of the gene encoding the Fdh1 isozyme, indicating that it was the primary Fdh. In contrast, a mutant containing a deletion of the gene encoding the Fdh2 isozyme possessed near-wild-type activities, indicating that this isozyme did not play a major role. H2 production by a mutant containing a deletion of the coenzyme F420-reducing hydrogenase Fru was also severely reduced, suggesting that the major pathway of H2 production comprised Fdh1 and Fru. Because a Δfru-Δfrc mutant retained 10% of the wild-type activity, an additional pathway is present. Mutants possessing deletions of the gene encoding the F420-dependent methylene-H4MTP dehydrogenase (Mtd) or the H2-forming methylene-H4MTP dehydrogenase (Hmd) also possessed reduced activity, which suggested that this second pathway was comprised of Fdh1-Mtd-Hmd. In contrast to H2 production, the cellular rates of methanogenesis were unaffected in these mutants, which suggested that the observed H2 production was not a direct intermediate of methanogenesis. In conclusion, high rates of formate-dependent H2 production demonstrated the potential of M. maripaludis for the microbial production of H2 from formate.","DOI":"10.1128/AEM.01455-08","ISSN":"0099-2240, 1098-5336","note":"PMID: 18791018","journalAbbreviation":"Appl. Environ. Microbiol.","language":"en","author":[{"family":"Lupa","given":"Boguslaw"},{"family":"Hendrickson","given":"Erik L."},{"family":"Leigh","given":"John A."},{"family":"Whitman","given":"William B."}],"issued":{"date-parts":[["2008",11,1]]},"PMID":"18791018"}},{"id":52,"uris":["http://zotero.org/users/2565720/items/U4KKPEB7"],"uri":["http://zotero.org/users/2565720/items/U4KKPEB7"],"itemData":{"id":52,"type":"article-journal","title":"H2-Independent Growth of the Hydrogenotrophic Methanogen &lt;i&gt;Methanococcus maripaludis&lt;/i&gt;","container-title":"mBio","page":"e00062-13","volume":"4","issue":"2","source":"mbio.asm.org","abstract":"Hydrogenotrophic methanogenic Archaea require reduced ferredoxin as an anaplerotic source of electrons for methanogenesis. H2 oxidation by the hydrogenase Eha provides these electrons, consistent with an H2 requirement for growth. Here we report the identification of alternative pathways of ferredoxin reduction in Methanococcus maripaludis that operate independently of Eha to stimulate methanogenesis. A suppressor mutation that increased expression of the glycolytic enzyme glyceraldehyde-3-phosphate:ferredoxin oxidoreductase resulted in a strain capable of H2-independent ferredoxin reduction and growth with formate as the sole electron donor. In this background, it was possible to eliminate all seven hydrogenases of M. maripaludis. Alternatively, carbon monoxide oxidation by carbon monoxide dehydrogenase could also generate reduced ferredoxin that feeds into methanogenesis. In either case, the reduced ferredoxin generated was inefficient at stimulating methanogenesis, resulting in a slow growth phenotype. As methanogenesis is limited by the availability of reduced ferredoxin under these conditions, other electron donors, such as reduced coenzyme F420, should be abundant. Indeed, when F420-reducing hydrogenase was reintroduced into the hydrogenase-free mutant, the equilibrium of H2 production via an F420-dependent formate:H2 lyase activity shifted markedly toward H2 compared to the wild type.\nIMPORTANCE Hydrogenotrophic methanogens are thought to require H2 as a substrate for growth and methanogenesis. Here we show alternative pathways in methanogenic metabolism that alleviate this H2 requirement and demonstrate, for the first time, a hydrogenotrophic methanogen that is capable of growth in the complete absence of H2. The demonstration of alternative pathways in methanogenic metabolism suggests that this important group of organisms is metabolically more versatile than previously thought.","DOI":"10.1128/mBio.00062-13","ISSN":", 2150-7511","note":"PMID: 23443005","journalAbbreviation":"mBio","language":"en","author":[{"family":"Costa","given":"Kyle C."},{"family":"Lie","given":"Thomas J."},{"family":"Jacobs","given":"Michael A."},{"family":"Leigh","given":"John A."}],"issued":{"date-parts":[["2013",5,1]]},"PMID":"23443005"}},{"id":362,"uris":["http://zotero.org/users/2565720/items/RK2ZM9JE"],"uri":["http://zotero.org/users/2565720/items/RK2ZM9JE"],"itemData":{"id":362,"type":"article-journal","title":"Protein complexing in a methanogen suggests electron bifurcation and electron delivery from formate to heterodisulfide reductase","container-title":"Proceedings of the National Academy of Sciences","page":"11050-11055","volume":"107","issue":"24","source":"www.pnas.org","abstract":"In methanogenic Archaea, the final step of methanogenesis generates methane and a heterodisulfide of coenzyme M and coenzyme B (CoM-S-S-CoB). Reduction of this heterodisulfide by heterodisulfide reductase to regenerate HS-CoM and HS-CoB is an exergonic process. Thauer et al. [Thauer, et al. 2008 Nat Rev Microbiol 6:579–591] recently suggested that in hydrogenotrophic methanogens the energy of heterodisulfide reduction powers the most endergonic reaction in the pathway, catalyzed by the formylmethanofuran dehydrogenase, via flavin-based electron bifurcation. Here we present evidence that these two steps in methanogenesis are physically linked. We identify a protein complex from the hydrogenotrophic methanogen, Methanococcus maripaludis, that contains heterodisulfide reductase, formylmethanofuran dehydrogenase, F420-nonreducing hydrogenase, and formate dehydrogenase. In addition to establishing a physical basis for the electron-bifurcation model of energy conservation, the composition of the complex also suggests that either H2 or formate (two alternative electron donors for methanogenesis) can donate electrons to the heterodisulfide-H2 via F420-nonreducing hydrogenase or formate via formate dehydrogenase. Electron flow from formate to the heterodisulfide rather than the use of H2 as an intermediate represents a previously unknown path of electron flow in methanogenesis. We further tested whether this path occurs by constructing a mutant lacking F420-nonreducing hydrogenase. The mutant displayed growth equal to wild-type with formate but markedly slower growth with hydrogen. The results support the model of electron bifurcation and suggest that formate, like H2, is closely integrated into the methanogenic pathway.","DOI":"10.1073/pnas.1003653107","ISSN":"0027-8424, 1091-6490","note":"PMID: 20534465","journalAbbreviation":"PNAS","language":"en","author":[{"family":"Costa","given":"Kyle C."},{"family":"Wong","given":"Phoebe M."},{"family":"Wang","given":"Tiansong"},{"family":"Lie","given":"Thomas J."},{"family":"Dodsworth","given":"Jeremy A."},{"family":"Swanson","given":"Ingrid"},{"family":"Burn","given":"June A."},{"family":"Hackett","given":"Murray"},{"family":"Leigh","given":"John A."}],"issued":{"date-parts":[["2010",6,15]]},"PMID":"20534465"}},{"id":104,"uris":["http://zotero.org/users/2565720/items/GDJNQU3B"],"uri":["http://zotero.org/users/2565720/items/GDJNQU3B"],"itemData":{"id":104,"type":"article-journal","title":"Roles of Coenzyme F420-Reducing Hydrogenases and Hydrogen- and F420-Dependent Methylenetetrahydromethanopterin Dehydrogenases in Reduction of F420 and Production of Hydrogen during Methanogenesis","container-title":"Journal of Bacteriology","page":"4818-4821","volume":"190","issue":"14","source":"jb.asm.org","abstract":"Reduced coenzyme F420 (F420H2) is an essential intermediate in methanogenesis from CO2. During methanogenesis from H2 and CO2, F420H2 is provided by the action of F420-reducing hydrogenases. However, an alternative pathway has been proposed, where H2-dependent methylenetetrahydromethanopterin dehydrogenase (Hmd) and F420H2-dependent methylenetetrahydromethanopterin dehydrogenase (Mtd) together reduce F420 with H2. Here we report the construction of mutants of Methanococcus maripaludis that are defective in each putative pathway. Their analysis demonstrates that either pathway supports growth on H2 and CO2. Furthermore, we show that during growth on formate instead of H2, where F420H2 is a direct product of formate oxidation, H2 production occurs. H2 presumably arises from the oxidation of F420H2, and the analysis of the mutants during growth on formate suggests that this too can occur by either pathway. We designate the alternative pathway for the interconversion of H2 and F420H2 the Hmd-Mtd cycle.","DOI":"10.1128/JB.00255-08","ISSN":"0021-9193, 1098-5530","note":"PMID: 18487331","journalAbbreviation":"J. Bacteriol.","language":"en","author":[{"family":"Hendrickson","given":"Erik L."},{"family":"Leigh","given":"John A."}],"issued":{"date-parts":[["2008",7,15]]},"PMID":"18487331"}}],"schema":"https://github.com/citation-style-language/schema/raw/master/csl-citation.json"} </w:instrText>
       </w:r>
       <w:r>
         <w:fldChar w:fldCharType="separate"/>
@@ -6734,11 +6910,11 @@
         <w:t xml:space="preserve">up to 7 hydrogenases. </w:t>
       </w:r>
       <w:r>
-        <w:t xml:space="preserve">Upregulation of the GAPOR cycle is a regulatory difference, and we have chosen to leave the cycle upregulated as a default to allow for a richer spectrum of possible flux distributions. Thus, although our </w:t>
+        <w:t xml:space="preserve">Upregulation of the GAPOR cycle is a regulatory difference, and we have chosen to leave the cycle upregulated </w:t>
       </w:r>
       <w:r>
         <w:lastRenderedPageBreak/>
-        <w:t>default model does not predict knockout growth phenotypes with 100% accuracy, it can easily be tuned to reflect regulatory differences.</w:t>
+        <w:t>as a default to allow for a richer spectrum of possible flux distributions. Thus, although our default model does not predict knockout growth phenotypes with 100% accuracy, it can easily be tuned to reflect regulatory differences.</w:t>
       </w:r>
       <w:r>
         <w:t xml:space="preserve"> </w:t>
@@ -6759,17 +6935,17 @@
       <w:r>
         <w:t xml:space="preserve">Free energy plays a key role in biochemistry as all biological systems must have a sufficiently low overall free energy to support </w:t>
       </w:r>
-      <w:commentRangeStart w:id="10"/>
+      <w:commentRangeStart w:id="11"/>
       <w:r>
         <w:t>growth</w:t>
       </w:r>
-      <w:commentRangeEnd w:id="10"/>
+      <w:commentRangeEnd w:id="11"/>
       <w:r>
         <w:rPr>
           <w:rStyle w:val="CommentReference"/>
           <w:rFonts w:asciiTheme="minorHAnsi" w:hAnsiTheme="minorHAnsi"/>
         </w:rPr>
-        <w:commentReference w:id="10"/>
+        <w:commentReference w:id="11"/>
       </w:r>
       <w:r>
         <w:t xml:space="preserve">. </w:t>
@@ -6902,17 +7078,17 @@
       <w:r>
         <w:t xml:space="preserve"> restricting overall free energy to be negative, the equivalent of imposing the second law of thermodynamics on the organism </w:t>
       </w:r>
-      <w:commentRangeStart w:id="11"/>
+      <w:commentRangeStart w:id="12"/>
       <w:r>
         <w:t>itself</w:t>
       </w:r>
-      <w:commentRangeEnd w:id="11"/>
+      <w:commentRangeEnd w:id="12"/>
       <w:r>
         <w:rPr>
           <w:rStyle w:val="CommentReference"/>
           <w:rFonts w:asciiTheme="minorHAnsi" w:hAnsiTheme="minorHAnsi"/>
         </w:rPr>
-        <w:commentReference w:id="11"/>
+        <w:commentReference w:id="12"/>
       </w:r>
       <w:r>
         <w:t xml:space="preserve">. </w:t>
@@ -6950,11 +7126,11 @@
         <w:fldChar w:fldCharType="end"/>
       </w:r>
       <w:r>
-        <w:t xml:space="preserve">. It follows that for any potential strain design, we must pay particular attention to the overall free energy of our system, lest it dip below this vital </w:t>
+        <w:t xml:space="preserve">. It follows that for any potential strain design, we </w:t>
       </w:r>
       <w:r>
         <w:lastRenderedPageBreak/>
-        <w:t xml:space="preserve">threshold. It may also provide a metric for differentiating between multiple </w:t>
+        <w:t xml:space="preserve">must pay particular attention to the overall free energy of our system, lest it dip below this vital threshold. It may also provide a metric for differentiating between multiple </w:t>
       </w:r>
       <w:r>
         <w:t xml:space="preserve">feasible strain designs by ranking them in order of thermodynamic feasibility. At the very least, it serves as an additional capability of our model and as a checkpoint to ensure that our overall stoichiometry matches up with overall free energy. </w:t>
@@ -6982,11 +7158,11 @@
       <w:r>
         <w:t xml:space="preserve"> </w:t>
       </w:r>
-      <w:commentRangeStart w:id="12"/>
+      <w:commentRangeStart w:id="13"/>
       <w:r>
         <w:t>Distribution</w:t>
       </w:r>
-      <w:commentRangeEnd w:id="12"/>
+      <w:commentRangeEnd w:id="13"/>
       <w:r>
         <w:rPr>
           <w:rStyle w:val="CommentReference"/>
@@ -6995,7 +7171,7 @@
           <w:bCs w:val="0"/>
           <w:color w:val="auto"/>
         </w:rPr>
-        <w:commentReference w:id="12"/>
+        <w:commentReference w:id="13"/>
       </w:r>
     </w:p>
     <w:p>
@@ -7124,11 +7300,11 @@
         <w:t>reconstruction</w:t>
       </w:r>
       <w:r>
-        <w:t xml:space="preserve"> in MATLAB data structure format and all of our codes for simulating model growth on different media and gene knockout phenotypes (see Supplementary </w:t>
+        <w:t xml:space="preserve"> in MATLAB data structure format and all of our codes for </w:t>
       </w:r>
       <w:r>
         <w:lastRenderedPageBreak/>
-        <w:t xml:space="preserve">Materials). </w:t>
+        <w:t xml:space="preserve">simulating model growth on different media and gene knockout phenotypes (see Supplementary Materials). </w:t>
       </w:r>
       <w:r>
         <w:t>In the interest of transparency and to support the</w:t>
@@ -7167,7 +7343,7 @@
         <w:t xml:space="preserve">Metabolic reconstructions provide us with a computational approach to studying the complexity of genome-scale biochemistry. With </w:t>
       </w:r>
       <w:r>
-        <w:t>iMR539</w:t>
+        <w:t>iMR540</w:t>
       </w:r>
       <w:r>
         <w:t xml:space="preserve">, we have created the most comprehensive </w:t>
@@ -7255,11 +7431,11 @@
       <w:r>
         <w:t xml:space="preserve"> of the resulting </w:t>
       </w:r>
-      <w:commentRangeStart w:id="13"/>
+      <w:commentRangeStart w:id="14"/>
       <w:r>
         <w:t>model</w:t>
       </w:r>
-      <w:commentRangeEnd w:id="13"/>
+      <w:commentRangeEnd w:id="14"/>
       <w:r>
         <w:t xml:space="preserve">. </w:t>
       </w:r>
@@ -7268,7 +7444,7 @@
           <w:rStyle w:val="CommentReference"/>
           <w:rFonts w:asciiTheme="minorHAnsi" w:hAnsiTheme="minorHAnsi"/>
         </w:rPr>
-        <w:commentReference w:id="13"/>
+        <w:commentReference w:id="14"/>
       </w:r>
     </w:p>
     <w:p>
@@ -7285,6 +7461,7 @@
         <w:t xml:space="preserve">filling. Favoring this method over a maximum parsimony method helped us to automatically identify 66 more genes, increasing the gene coverage of our reconstruction prior to the start of manual curation. Simultaneously, we were also able to assign </w:t>
       </w:r>
       <w:r>
+        <w:lastRenderedPageBreak/>
         <w:t>reaction likelihood scores f</w:t>
       </w:r>
       <w:r>
@@ -7308,7 +7485,6 @@
         <w:spacing w:line="480" w:lineRule="auto"/>
       </w:pPr>
       <w:r>
-        <w:lastRenderedPageBreak/>
         <w:t xml:space="preserve">For a methanogen living close to the edge of thermodynamic feasibility, we also thought it salient to include some calculation of overall free energy when simulating our model. We have thus introduced a novel method of predicting overall model free energy generation based solely on standard free energies and concentrations of exchange metabolites. Though a </w:t>
       </w:r>
       <w:r>
@@ -7385,17 +7561,17 @@
         <w:t xml:space="preserve"> serves as the gold standard for adding new pieces to a reconstruction</w:t>
       </w:r>
       <w:r>
-        <w:t xml:space="preserve"> and verifying biochemical pathways</w:t>
+        <w:t xml:space="preserve"> and verifying </w:t>
+      </w:r>
+      <w:r>
+        <w:lastRenderedPageBreak/>
+        <w:t>biochemical pathways</w:t>
       </w:r>
       <w:r>
         <w:t>. Above all, the goal of a metabolic network reconstruction is to create a realistic representation of organism metabolism that can then be used to push forward biological discovery and fuel innovations in strain design. With this reconstruction, we have contributed a</w:t>
       </w:r>
       <w:r>
-        <w:t xml:space="preserve"> </w:t>
-      </w:r>
-      <w:r>
-        <w:lastRenderedPageBreak/>
-        <w:t xml:space="preserve">tool to help understand the unique biochemistry of hydrogenotrophic methanogens and unlock their </w:t>
+        <w:t xml:space="preserve"> tool to help understand the unique biochemistry of hydrogenotrophic methanogens and unlock their </w:t>
       </w:r>
       <w:r>
         <w:t xml:space="preserve">potential as </w:t>
@@ -7843,6 +8019,7 @@
         <w:rPr>
           <w:rFonts w:cs="Times New Roman"/>
         </w:rPr>
+        <w:lastRenderedPageBreak/>
         <w:t xml:space="preserve">5. </w:t>
       </w:r>
       <w:r>
@@ -7919,7 +8096,6 @@
         <w:rPr>
           <w:rFonts w:cs="Times New Roman"/>
         </w:rPr>
-        <w:lastRenderedPageBreak/>
         <w:t xml:space="preserve">6. </w:t>
       </w:r>
       <w:r>
@@ -8754,6 +8930,7 @@
         <w:rPr>
           <w:rFonts w:cs="Times New Roman"/>
         </w:rPr>
+        <w:lastRenderedPageBreak/>
         <w:t xml:space="preserve">12. </w:t>
       </w:r>
       <w:r>
@@ -8816,7 +8993,6 @@
         <w:rPr>
           <w:rFonts w:cs="Times New Roman"/>
         </w:rPr>
-        <w:lastRenderedPageBreak/>
         <w:t xml:space="preserve">13. </w:t>
       </w:r>
       <w:r>
@@ -13157,1056 +13333,780 @@
         <w:tblLook w:val="04A0" w:firstRow="1" w:lastRow="0" w:firstColumn="1" w:lastColumn="0" w:noHBand="0" w:noVBand="1"/>
       </w:tblPr>
       <w:tblGrid>
-        <w:gridCol w:w="6702"/>
-        <w:gridCol w:w="1149"/>
-        <w:gridCol w:w="1049"/>
+        <w:gridCol w:w="8900"/>
       </w:tblGrid>
       <w:tr>
         <w:trPr>
-          <w:trHeight w:val="289"/>
+          <w:trHeight w:val="300"/>
         </w:trPr>
         <w:tc>
           <w:tcPr>
             <w:tcW w:w="8900" w:type="dxa"/>
-            <w:gridSpan w:val="3"/>
             <w:tcBorders>
               <w:top w:val="single" w:sz="4" w:space="0" w:color="auto"/>
               <w:left w:val="nil"/>
               <w:bottom w:val="single" w:sz="4" w:space="0" w:color="auto"/>
               <w:right w:val="nil"/>
             </w:tcBorders>
-            <w:shd w:val="clear" w:color="auto" w:fill="auto"/>
-            <w:noWrap/>
-            <w:vAlign w:val="bottom"/>
+            <w:vAlign w:val="center"/>
             <w:hideMark/>
           </w:tcPr>
           <w:p>
             <w:pPr>
+              <w:keepNext/>
               <w:spacing w:after="0" w:line="240" w:lineRule="auto"/>
-              <w:jc w:val="center"/>
-              <w:rPr>
-                <w:rFonts w:ascii="Calibri" w:eastAsia="Times New Roman" w:hAnsi="Calibri" w:cs="Times New Roman"/>
-                <w:b/>
-                <w:bCs/>
+              <w:rPr>
+                <w:rFonts w:ascii="Calibri" w:eastAsia="Times New Roman" w:hAnsi="Calibri" w:cs="Times New Roman"/>
                 <w:color w:val="000000"/>
                 <w:sz w:val="22"/>
               </w:rPr>
             </w:pPr>
-            <w:proofErr w:type="spellStart"/>
-            <w:r>
-              <w:rPr>
-                <w:rFonts w:ascii="Calibri" w:eastAsia="Times New Roman" w:hAnsi="Calibri" w:cs="Times New Roman"/>
-                <w:b/>
-                <w:bCs/>
-                <w:i/>
-                <w:iCs/>
-                <w:color w:val="000000"/>
-                <w:sz w:val="22"/>
-              </w:rPr>
-              <w:t>Methanococcus</w:t>
-            </w:r>
-            <w:proofErr w:type="spellEnd"/>
-            <w:r>
-              <w:rPr>
-                <w:rFonts w:ascii="Calibri" w:eastAsia="Times New Roman" w:hAnsi="Calibri" w:cs="Times New Roman"/>
-                <w:b/>
-                <w:bCs/>
-                <w:i/>
-                <w:iCs/>
-                <w:color w:val="000000"/>
-                <w:sz w:val="22"/>
-              </w:rPr>
-              <w:t xml:space="preserve"> maripaludis S2</w:t>
-            </w:r>
-            <w:r>
-              <w:rPr>
-                <w:rFonts w:ascii="Calibri" w:eastAsia="Times New Roman" w:hAnsi="Calibri" w:cs="Times New Roman"/>
-                <w:b/>
-                <w:bCs/>
-                <w:color w:val="000000"/>
-                <w:sz w:val="22"/>
-              </w:rPr>
-              <w:t xml:space="preserve"> model comparison</w:t>
-            </w:r>
           </w:p>
-        </w:tc>
-      </w:tr>
-      <w:tr>
-        <w:trPr>
-          <w:trHeight w:val="289"/>
-        </w:trPr>
-        <w:tc>
-          <w:tcPr>
-            <w:tcW w:w="6702" w:type="dxa"/>
-            <w:tcBorders>
-              <w:top w:val="nil"/>
-              <w:left w:val="nil"/>
-              <w:bottom w:val="nil"/>
-              <w:right w:val="nil"/>
-            </w:tcBorders>
-            <w:shd w:val="clear" w:color="auto" w:fill="auto"/>
-            <w:noWrap/>
-            <w:vAlign w:val="bottom"/>
-            <w:hideMark/>
-          </w:tcPr>
+          <w:tbl>
+            <w:tblPr>
+              <w:tblW w:w="7900" w:type="dxa"/>
+              <w:tblLook w:val="04A0" w:firstRow="1" w:lastRow="0" w:firstColumn="1" w:lastColumn="0" w:noHBand="0" w:noVBand="1"/>
+            </w:tblPr>
+            <w:tblGrid>
+              <w:gridCol w:w="5040"/>
+              <w:gridCol w:w="2860"/>
+            </w:tblGrid>
+            <w:tr>
+              <w:trPr>
+                <w:trHeight w:val="300"/>
+              </w:trPr>
+              <w:tc>
+                <w:tcPr>
+                  <w:tcW w:w="7900" w:type="dxa"/>
+                  <w:gridSpan w:val="2"/>
+                  <w:tcBorders>
+                    <w:top w:val="single" w:sz="4" w:space="0" w:color="auto"/>
+                    <w:left w:val="nil"/>
+                    <w:bottom w:val="single" w:sz="4" w:space="0" w:color="auto"/>
+                    <w:right w:val="nil"/>
+                  </w:tcBorders>
+                  <w:shd w:val="clear" w:color="auto" w:fill="auto"/>
+                  <w:noWrap/>
+                  <w:vAlign w:val="bottom"/>
+                  <w:hideMark/>
+                </w:tcPr>
+                <w:p>
+                  <w:pPr>
+                    <w:spacing w:after="0" w:line="240" w:lineRule="auto"/>
+                    <w:jc w:val="center"/>
+                    <w:rPr>
+                      <w:rFonts w:ascii="Calibri" w:eastAsia="Times New Roman" w:hAnsi="Calibri" w:cs="Times New Roman"/>
+                      <w:b/>
+                      <w:bCs/>
+                      <w:color w:val="000000"/>
+                      <w:sz w:val="22"/>
+                    </w:rPr>
+                  </w:pPr>
+                  <w:proofErr w:type="spellStart"/>
+                  <w:r>
+                    <w:rPr>
+                      <w:rFonts w:ascii="Calibri" w:eastAsia="Times New Roman" w:hAnsi="Calibri" w:cs="Times New Roman"/>
+                      <w:b/>
+                      <w:bCs/>
+                      <w:i/>
+                      <w:iCs/>
+                      <w:color w:val="000000"/>
+                      <w:sz w:val="22"/>
+                    </w:rPr>
+                    <w:t>Methanococcus</w:t>
+                  </w:r>
+                  <w:proofErr w:type="spellEnd"/>
+                  <w:r>
+                    <w:rPr>
+                      <w:rFonts w:ascii="Calibri" w:eastAsia="Times New Roman" w:hAnsi="Calibri" w:cs="Times New Roman"/>
+                      <w:b/>
+                      <w:bCs/>
+                      <w:i/>
+                      <w:iCs/>
+                      <w:color w:val="000000"/>
+                      <w:sz w:val="22"/>
+                    </w:rPr>
+                    <w:t xml:space="preserve"> maripaludis S2</w:t>
+                  </w:r>
+                  <w:r>
+                    <w:rPr>
+                      <w:rFonts w:ascii="Calibri" w:eastAsia="Times New Roman" w:hAnsi="Calibri" w:cs="Times New Roman"/>
+                      <w:b/>
+                      <w:bCs/>
+                      <w:color w:val="000000"/>
+                      <w:sz w:val="22"/>
+                    </w:rPr>
+                    <w:t xml:space="preserve"> model statistics</w:t>
+                  </w:r>
+                </w:p>
+              </w:tc>
+            </w:tr>
+            <w:tr>
+              <w:trPr>
+                <w:trHeight w:val="300"/>
+              </w:trPr>
+              <w:tc>
+                <w:tcPr>
+                  <w:tcW w:w="5040" w:type="dxa"/>
+                  <w:tcBorders>
+                    <w:top w:val="nil"/>
+                    <w:left w:val="nil"/>
+                    <w:bottom w:val="nil"/>
+                    <w:right w:val="nil"/>
+                  </w:tcBorders>
+                  <w:shd w:val="clear" w:color="auto" w:fill="auto"/>
+                  <w:noWrap/>
+                  <w:vAlign w:val="bottom"/>
+                  <w:hideMark/>
+                </w:tcPr>
+                <w:p>
+                  <w:pPr>
+                    <w:spacing w:after="0" w:line="240" w:lineRule="auto"/>
+                    <w:jc w:val="center"/>
+                    <w:rPr>
+                      <w:rFonts w:ascii="Calibri" w:eastAsia="Times New Roman" w:hAnsi="Calibri" w:cs="Times New Roman"/>
+                      <w:color w:val="000000"/>
+                      <w:sz w:val="22"/>
+                    </w:rPr>
+                  </w:pPr>
+                  <w:r>
+                    <w:rPr>
+                      <w:rFonts w:ascii="Calibri" w:eastAsia="Times New Roman" w:hAnsi="Calibri" w:cs="Times New Roman"/>
+                      <w:color w:val="000000"/>
+                      <w:sz w:val="22"/>
+                    </w:rPr>
+                    <w:t>Protein Coding Genes</w:t>
+                  </w:r>
+                </w:p>
+              </w:tc>
+              <w:tc>
+                <w:tcPr>
+                  <w:tcW w:w="2860" w:type="dxa"/>
+                  <w:tcBorders>
+                    <w:top w:val="nil"/>
+                    <w:left w:val="nil"/>
+                    <w:bottom w:val="nil"/>
+                    <w:right w:val="nil"/>
+                  </w:tcBorders>
+                  <w:shd w:val="clear" w:color="auto" w:fill="auto"/>
+                  <w:noWrap/>
+                  <w:vAlign w:val="bottom"/>
+                  <w:hideMark/>
+                </w:tcPr>
+                <w:p>
+                  <w:pPr>
+                    <w:spacing w:after="0" w:line="240" w:lineRule="auto"/>
+                    <w:jc w:val="center"/>
+                    <w:rPr>
+                      <w:rFonts w:ascii="Calibri" w:eastAsia="Times New Roman" w:hAnsi="Calibri" w:cs="Times New Roman"/>
+                      <w:color w:val="000000"/>
+                      <w:sz w:val="22"/>
+                    </w:rPr>
+                  </w:pPr>
+                  <w:r>
+                    <w:rPr>
+                      <w:rFonts w:ascii="Calibri" w:eastAsia="Times New Roman" w:hAnsi="Calibri" w:cs="Times New Roman"/>
+                      <w:color w:val="000000"/>
+                      <w:sz w:val="22"/>
+                    </w:rPr>
+                    <w:t>540</w:t>
+                  </w:r>
+                </w:p>
+              </w:tc>
+            </w:tr>
+            <w:tr>
+              <w:trPr>
+                <w:trHeight w:val="300"/>
+              </w:trPr>
+              <w:tc>
+                <w:tcPr>
+                  <w:tcW w:w="5040" w:type="dxa"/>
+                  <w:tcBorders>
+                    <w:top w:val="nil"/>
+                    <w:left w:val="nil"/>
+                    <w:bottom w:val="nil"/>
+                    <w:right w:val="nil"/>
+                  </w:tcBorders>
+                  <w:shd w:val="clear" w:color="auto" w:fill="auto"/>
+                  <w:noWrap/>
+                  <w:vAlign w:val="bottom"/>
+                  <w:hideMark/>
+                </w:tcPr>
+                <w:p>
+                  <w:pPr>
+                    <w:spacing w:after="0" w:line="240" w:lineRule="auto"/>
+                    <w:jc w:val="center"/>
+                    <w:rPr>
+                      <w:rFonts w:ascii="Calibri" w:eastAsia="Times New Roman" w:hAnsi="Calibri" w:cs="Times New Roman"/>
+                      <w:color w:val="000000"/>
+                      <w:sz w:val="22"/>
+                    </w:rPr>
+                  </w:pPr>
+                  <w:r>
+                    <w:rPr>
+                      <w:rFonts w:ascii="Calibri" w:eastAsia="Times New Roman" w:hAnsi="Calibri" w:cs="Times New Roman"/>
+                      <w:color w:val="000000"/>
+                      <w:sz w:val="22"/>
+                    </w:rPr>
+                    <w:t>% ORF Coverage</w:t>
+                  </w:r>
+                </w:p>
+              </w:tc>
+              <w:tc>
+                <w:tcPr>
+                  <w:tcW w:w="2860" w:type="dxa"/>
+                  <w:tcBorders>
+                    <w:top w:val="nil"/>
+                    <w:left w:val="nil"/>
+                    <w:bottom w:val="nil"/>
+                    <w:right w:val="nil"/>
+                  </w:tcBorders>
+                  <w:shd w:val="clear" w:color="auto" w:fill="auto"/>
+                  <w:noWrap/>
+                  <w:vAlign w:val="bottom"/>
+                  <w:hideMark/>
+                </w:tcPr>
+                <w:p>
+                  <w:pPr>
+                    <w:spacing w:after="0" w:line="240" w:lineRule="auto"/>
+                    <w:jc w:val="center"/>
+                    <w:rPr>
+                      <w:rFonts w:ascii="Calibri" w:eastAsia="Times New Roman" w:hAnsi="Calibri" w:cs="Times New Roman"/>
+                      <w:color w:val="000000"/>
+                      <w:sz w:val="22"/>
+                    </w:rPr>
+                  </w:pPr>
+                  <w:r>
+                    <w:rPr>
+                      <w:rFonts w:ascii="Calibri" w:eastAsia="Times New Roman" w:hAnsi="Calibri" w:cs="Times New Roman"/>
+                      <w:color w:val="000000"/>
+                      <w:sz w:val="22"/>
+                    </w:rPr>
+                    <w:t>31</w:t>
+                  </w:r>
+                </w:p>
+              </w:tc>
+            </w:tr>
+            <w:tr>
+              <w:trPr>
+                <w:trHeight w:val="300"/>
+              </w:trPr>
+              <w:tc>
+                <w:tcPr>
+                  <w:tcW w:w="5040" w:type="dxa"/>
+                  <w:tcBorders>
+                    <w:top w:val="nil"/>
+                    <w:left w:val="nil"/>
+                    <w:bottom w:val="nil"/>
+                    <w:right w:val="nil"/>
+                  </w:tcBorders>
+                  <w:shd w:val="clear" w:color="auto" w:fill="auto"/>
+                  <w:noWrap/>
+                  <w:vAlign w:val="bottom"/>
+                  <w:hideMark/>
+                </w:tcPr>
+                <w:p>
+                  <w:pPr>
+                    <w:spacing w:after="0" w:line="240" w:lineRule="auto"/>
+                    <w:jc w:val="center"/>
+                    <w:rPr>
+                      <w:rFonts w:ascii="Calibri" w:eastAsia="Times New Roman" w:hAnsi="Calibri" w:cs="Times New Roman"/>
+                      <w:color w:val="000000"/>
+                      <w:sz w:val="22"/>
+                    </w:rPr>
+                  </w:pPr>
+                  <w:r>
+                    <w:rPr>
+                      <w:rFonts w:ascii="Calibri" w:eastAsia="Times New Roman" w:hAnsi="Calibri" w:cs="Times New Roman"/>
+                      <w:color w:val="000000"/>
+                      <w:sz w:val="22"/>
+                    </w:rPr>
+                    <w:t>Intra/Extracellular Metabolites</w:t>
+                  </w:r>
+                </w:p>
+              </w:tc>
+              <w:tc>
+                <w:tcPr>
+                  <w:tcW w:w="2860" w:type="dxa"/>
+                  <w:tcBorders>
+                    <w:top w:val="nil"/>
+                    <w:left w:val="nil"/>
+                    <w:bottom w:val="nil"/>
+                    <w:right w:val="nil"/>
+                  </w:tcBorders>
+                  <w:shd w:val="clear" w:color="auto" w:fill="auto"/>
+                  <w:noWrap/>
+                  <w:vAlign w:val="bottom"/>
+                  <w:hideMark/>
+                </w:tcPr>
+                <w:p>
+                  <w:pPr>
+                    <w:spacing w:after="0" w:line="240" w:lineRule="auto"/>
+                    <w:jc w:val="center"/>
+                    <w:rPr>
+                      <w:rFonts w:ascii="Calibri" w:eastAsia="Times New Roman" w:hAnsi="Calibri" w:cs="Times New Roman"/>
+                      <w:color w:val="000000"/>
+                      <w:sz w:val="22"/>
+                    </w:rPr>
+                  </w:pPr>
+                  <w:r>
+                    <w:rPr>
+                      <w:rFonts w:ascii="Calibri" w:eastAsia="Times New Roman" w:hAnsi="Calibri" w:cs="Times New Roman"/>
+                      <w:color w:val="000000"/>
+                      <w:sz w:val="22"/>
+                    </w:rPr>
+                    <w:t>658/53</w:t>
+                  </w:r>
+                </w:p>
+              </w:tc>
+            </w:tr>
+            <w:tr>
+              <w:trPr>
+                <w:trHeight w:val="300"/>
+              </w:trPr>
+              <w:tc>
+                <w:tcPr>
+                  <w:tcW w:w="5040" w:type="dxa"/>
+                  <w:tcBorders>
+                    <w:top w:val="nil"/>
+                    <w:left w:val="nil"/>
+                    <w:bottom w:val="nil"/>
+                    <w:right w:val="nil"/>
+                  </w:tcBorders>
+                  <w:shd w:val="clear" w:color="auto" w:fill="auto"/>
+                  <w:noWrap/>
+                  <w:vAlign w:val="bottom"/>
+                  <w:hideMark/>
+                </w:tcPr>
+                <w:p>
+                  <w:pPr>
+                    <w:spacing w:after="0" w:line="240" w:lineRule="auto"/>
+                    <w:jc w:val="center"/>
+                    <w:rPr>
+                      <w:rFonts w:ascii="Calibri" w:eastAsia="Times New Roman" w:hAnsi="Calibri" w:cs="Times New Roman"/>
+                      <w:color w:val="000000"/>
+                      <w:sz w:val="22"/>
+                    </w:rPr>
+                  </w:pPr>
+                  <w:r>
+                    <w:rPr>
+                      <w:rFonts w:ascii="Calibri" w:eastAsia="Times New Roman" w:hAnsi="Calibri" w:cs="Times New Roman"/>
+                      <w:color w:val="000000"/>
+                      <w:sz w:val="22"/>
+                    </w:rPr>
+                    <w:t>Dead End Metabolites</w:t>
+                  </w:r>
+                </w:p>
+              </w:tc>
+              <w:tc>
+                <w:tcPr>
+                  <w:tcW w:w="2860" w:type="dxa"/>
+                  <w:tcBorders>
+                    <w:top w:val="nil"/>
+                    <w:left w:val="nil"/>
+                    <w:bottom w:val="nil"/>
+                    <w:right w:val="nil"/>
+                  </w:tcBorders>
+                  <w:shd w:val="clear" w:color="auto" w:fill="auto"/>
+                  <w:noWrap/>
+                  <w:vAlign w:val="bottom"/>
+                  <w:hideMark/>
+                </w:tcPr>
+                <w:p>
+                  <w:pPr>
+                    <w:spacing w:after="0" w:line="240" w:lineRule="auto"/>
+                    <w:jc w:val="center"/>
+                    <w:rPr>
+                      <w:rFonts w:ascii="Calibri" w:eastAsia="Times New Roman" w:hAnsi="Calibri" w:cs="Times New Roman"/>
+                      <w:color w:val="000000"/>
+                      <w:sz w:val="22"/>
+                    </w:rPr>
+                  </w:pPr>
+                  <w:r>
+                    <w:rPr>
+                      <w:rFonts w:ascii="Calibri" w:eastAsia="Times New Roman" w:hAnsi="Calibri" w:cs="Times New Roman"/>
+                      <w:color w:val="000000"/>
+                      <w:sz w:val="22"/>
+                    </w:rPr>
+                    <w:t>259</w:t>
+                  </w:r>
+                </w:p>
+              </w:tc>
+            </w:tr>
+            <w:tr>
+              <w:trPr>
+                <w:trHeight w:val="300"/>
+              </w:trPr>
+              <w:tc>
+                <w:tcPr>
+                  <w:tcW w:w="5040" w:type="dxa"/>
+                  <w:tcBorders>
+                    <w:top w:val="nil"/>
+                    <w:left w:val="nil"/>
+                    <w:bottom w:val="nil"/>
+                    <w:right w:val="nil"/>
+                  </w:tcBorders>
+                  <w:shd w:val="clear" w:color="auto" w:fill="auto"/>
+                  <w:noWrap/>
+                  <w:vAlign w:val="bottom"/>
+                  <w:hideMark/>
+                </w:tcPr>
+                <w:p>
+                  <w:pPr>
+                    <w:spacing w:after="0" w:line="240" w:lineRule="auto"/>
+                    <w:jc w:val="center"/>
+                    <w:rPr>
+                      <w:rFonts w:ascii="Calibri" w:eastAsia="Times New Roman" w:hAnsi="Calibri" w:cs="Times New Roman"/>
+                      <w:color w:val="000000"/>
+                      <w:sz w:val="22"/>
+                    </w:rPr>
+                  </w:pPr>
+                  <w:r>
+                    <w:rPr>
+                      <w:rFonts w:ascii="Calibri" w:eastAsia="Times New Roman" w:hAnsi="Calibri" w:cs="Times New Roman"/>
+                      <w:color w:val="000000"/>
+                      <w:sz w:val="22"/>
+                    </w:rPr>
+                    <w:t>Internal Reactions</w:t>
+                  </w:r>
+                </w:p>
+              </w:tc>
+              <w:tc>
+                <w:tcPr>
+                  <w:tcW w:w="2860" w:type="dxa"/>
+                  <w:tcBorders>
+                    <w:top w:val="nil"/>
+                    <w:left w:val="nil"/>
+                    <w:bottom w:val="nil"/>
+                    <w:right w:val="nil"/>
+                  </w:tcBorders>
+                  <w:shd w:val="clear" w:color="auto" w:fill="auto"/>
+                  <w:noWrap/>
+                  <w:vAlign w:val="bottom"/>
+                  <w:hideMark/>
+                </w:tcPr>
+                <w:p>
+                  <w:pPr>
+                    <w:spacing w:after="0" w:line="240" w:lineRule="auto"/>
+                    <w:jc w:val="center"/>
+                    <w:rPr>
+                      <w:rFonts w:ascii="Calibri" w:eastAsia="Times New Roman" w:hAnsi="Calibri" w:cs="Times New Roman"/>
+                      <w:color w:val="000000"/>
+                      <w:sz w:val="22"/>
+                    </w:rPr>
+                  </w:pPr>
+                  <w:r>
+                    <w:rPr>
+                      <w:rFonts w:ascii="Calibri" w:eastAsia="Times New Roman" w:hAnsi="Calibri" w:cs="Times New Roman"/>
+                      <w:color w:val="000000"/>
+                      <w:sz w:val="22"/>
+                    </w:rPr>
+                    <w:t>586</w:t>
+                  </w:r>
+                </w:p>
+              </w:tc>
+            </w:tr>
+            <w:tr>
+              <w:trPr>
+                <w:trHeight w:val="300"/>
+              </w:trPr>
+              <w:tc>
+                <w:tcPr>
+                  <w:tcW w:w="5040" w:type="dxa"/>
+                  <w:tcBorders>
+                    <w:top w:val="nil"/>
+                    <w:left w:val="nil"/>
+                    <w:bottom w:val="nil"/>
+                    <w:right w:val="nil"/>
+                  </w:tcBorders>
+                  <w:shd w:val="clear" w:color="auto" w:fill="auto"/>
+                  <w:noWrap/>
+                  <w:vAlign w:val="bottom"/>
+                  <w:hideMark/>
+                </w:tcPr>
+                <w:p>
+                  <w:pPr>
+                    <w:spacing w:after="0" w:line="240" w:lineRule="auto"/>
+                    <w:jc w:val="center"/>
+                    <w:rPr>
+                      <w:rFonts w:ascii="Calibri" w:eastAsia="Times New Roman" w:hAnsi="Calibri" w:cs="Times New Roman"/>
+                      <w:color w:val="000000"/>
+                      <w:sz w:val="22"/>
+                    </w:rPr>
+                  </w:pPr>
+                  <w:r>
+                    <w:rPr>
+                      <w:rFonts w:ascii="Calibri" w:eastAsia="Times New Roman" w:hAnsi="Calibri" w:cs="Times New Roman"/>
+                      <w:color w:val="000000"/>
+                      <w:sz w:val="22"/>
+                    </w:rPr>
+                    <w:t>Transport/Exchange Reactions</w:t>
+                  </w:r>
+                </w:p>
+              </w:tc>
+              <w:tc>
+                <w:tcPr>
+                  <w:tcW w:w="2860" w:type="dxa"/>
+                  <w:tcBorders>
+                    <w:top w:val="nil"/>
+                    <w:left w:val="nil"/>
+                    <w:bottom w:val="nil"/>
+                    <w:right w:val="nil"/>
+                  </w:tcBorders>
+                  <w:shd w:val="clear" w:color="auto" w:fill="auto"/>
+                  <w:noWrap/>
+                  <w:vAlign w:val="bottom"/>
+                  <w:hideMark/>
+                </w:tcPr>
+                <w:p>
+                  <w:pPr>
+                    <w:spacing w:after="0" w:line="240" w:lineRule="auto"/>
+                    <w:jc w:val="center"/>
+                    <w:rPr>
+                      <w:rFonts w:ascii="Calibri" w:eastAsia="Times New Roman" w:hAnsi="Calibri" w:cs="Times New Roman"/>
+                      <w:color w:val="000000"/>
+                      <w:sz w:val="22"/>
+                    </w:rPr>
+                  </w:pPr>
+                  <w:r>
+                    <w:rPr>
+                      <w:rFonts w:ascii="Calibri" w:eastAsia="Times New Roman" w:hAnsi="Calibri" w:cs="Times New Roman"/>
+                      <w:color w:val="000000"/>
+                      <w:sz w:val="22"/>
+                    </w:rPr>
+                    <w:t>49/59</w:t>
+                  </w:r>
+                </w:p>
+              </w:tc>
+            </w:tr>
+            <w:tr>
+              <w:trPr>
+                <w:trHeight w:val="300"/>
+              </w:trPr>
+              <w:tc>
+                <w:tcPr>
+                  <w:tcW w:w="5040" w:type="dxa"/>
+                  <w:tcBorders>
+                    <w:top w:val="nil"/>
+                    <w:left w:val="nil"/>
+                    <w:bottom w:val="nil"/>
+                    <w:right w:val="nil"/>
+                  </w:tcBorders>
+                  <w:shd w:val="clear" w:color="auto" w:fill="auto"/>
+                  <w:noWrap/>
+                  <w:vAlign w:val="bottom"/>
+                  <w:hideMark/>
+                </w:tcPr>
+                <w:p>
+                  <w:pPr>
+                    <w:spacing w:after="0" w:line="240" w:lineRule="auto"/>
+                    <w:jc w:val="center"/>
+                    <w:rPr>
+                      <w:rFonts w:ascii="Calibri" w:eastAsia="Times New Roman" w:hAnsi="Calibri" w:cs="Times New Roman"/>
+                      <w:color w:val="000000"/>
+                      <w:sz w:val="22"/>
+                    </w:rPr>
+                  </w:pPr>
+                  <w:r>
+                    <w:rPr>
+                      <w:rFonts w:ascii="Calibri" w:eastAsia="Times New Roman" w:hAnsi="Calibri" w:cs="Times New Roman"/>
+                      <w:color w:val="000000"/>
+                      <w:sz w:val="22"/>
+                    </w:rPr>
+                    <w:t>Dead End Reactions</w:t>
+                  </w:r>
+                </w:p>
+              </w:tc>
+              <w:tc>
+                <w:tcPr>
+                  <w:tcW w:w="2860" w:type="dxa"/>
+                  <w:tcBorders>
+                    <w:top w:val="nil"/>
+                    <w:left w:val="nil"/>
+                    <w:bottom w:val="nil"/>
+                    <w:right w:val="nil"/>
+                  </w:tcBorders>
+                  <w:shd w:val="clear" w:color="auto" w:fill="auto"/>
+                  <w:noWrap/>
+                  <w:vAlign w:val="bottom"/>
+                  <w:hideMark/>
+                </w:tcPr>
+                <w:p>
+                  <w:pPr>
+                    <w:spacing w:after="0" w:line="240" w:lineRule="auto"/>
+                    <w:jc w:val="center"/>
+                    <w:rPr>
+                      <w:rFonts w:ascii="Calibri" w:eastAsia="Times New Roman" w:hAnsi="Calibri" w:cs="Times New Roman"/>
+                      <w:color w:val="000000"/>
+                      <w:sz w:val="22"/>
+                    </w:rPr>
+                  </w:pPr>
+                  <w:r>
+                    <w:rPr>
+                      <w:rFonts w:ascii="Calibri" w:eastAsia="Times New Roman" w:hAnsi="Calibri" w:cs="Times New Roman"/>
+                      <w:color w:val="000000"/>
+                      <w:sz w:val="22"/>
+                    </w:rPr>
+                    <w:t>206</w:t>
+                  </w:r>
+                </w:p>
+              </w:tc>
+            </w:tr>
+            <w:tr>
+              <w:trPr>
+                <w:trHeight w:val="300"/>
+              </w:trPr>
+              <w:tc>
+                <w:tcPr>
+                  <w:tcW w:w="5040" w:type="dxa"/>
+                  <w:tcBorders>
+                    <w:top w:val="nil"/>
+                    <w:left w:val="nil"/>
+                    <w:bottom w:val="single" w:sz="4" w:space="0" w:color="auto"/>
+                    <w:right w:val="nil"/>
+                  </w:tcBorders>
+                  <w:shd w:val="clear" w:color="auto" w:fill="auto"/>
+                  <w:noWrap/>
+                  <w:vAlign w:val="bottom"/>
+                  <w:hideMark/>
+                </w:tcPr>
+                <w:p>
+                  <w:pPr>
+                    <w:spacing w:after="0" w:line="240" w:lineRule="auto"/>
+                    <w:jc w:val="center"/>
+                    <w:rPr>
+                      <w:rFonts w:ascii="Calibri" w:eastAsia="Times New Roman" w:hAnsi="Calibri" w:cs="Times New Roman"/>
+                      <w:color w:val="000000"/>
+                      <w:sz w:val="22"/>
+                    </w:rPr>
+                  </w:pPr>
+                  <w:r>
+                    <w:rPr>
+                      <w:rFonts w:ascii="Calibri" w:eastAsia="Times New Roman" w:hAnsi="Calibri" w:cs="Times New Roman"/>
+                      <w:color w:val="000000"/>
+                      <w:sz w:val="22"/>
+                    </w:rPr>
+                    <w:t>Gene-Associated Reactions</w:t>
+                  </w:r>
+                </w:p>
+              </w:tc>
+              <w:tc>
+                <w:tcPr>
+                  <w:tcW w:w="2860" w:type="dxa"/>
+                  <w:tcBorders>
+                    <w:top w:val="nil"/>
+                    <w:left w:val="nil"/>
+                    <w:bottom w:val="single" w:sz="4" w:space="0" w:color="auto"/>
+                    <w:right w:val="nil"/>
+                  </w:tcBorders>
+                  <w:shd w:val="clear" w:color="auto" w:fill="auto"/>
+                  <w:noWrap/>
+                  <w:vAlign w:val="bottom"/>
+                  <w:hideMark/>
+                </w:tcPr>
+                <w:p>
+                  <w:pPr>
+                    <w:spacing w:after="0" w:line="240" w:lineRule="auto"/>
+                    <w:jc w:val="center"/>
+                    <w:rPr>
+                      <w:rFonts w:ascii="Calibri" w:eastAsia="Times New Roman" w:hAnsi="Calibri" w:cs="Times New Roman"/>
+                      <w:color w:val="000000"/>
+                      <w:sz w:val="22"/>
+                    </w:rPr>
+                  </w:pPr>
+                  <w:r>
+                    <w:rPr>
+                      <w:rFonts w:ascii="Calibri" w:eastAsia="Times New Roman" w:hAnsi="Calibri" w:cs="Times New Roman"/>
+                      <w:color w:val="000000"/>
+                      <w:sz w:val="22"/>
+                    </w:rPr>
+                    <w:t>500</w:t>
+                  </w:r>
+                </w:p>
+              </w:tc>
+            </w:tr>
+            <w:tr>
+              <w:trPr>
+                <w:trHeight w:val="300"/>
+              </w:trPr>
+              <w:tc>
+                <w:tcPr>
+                  <w:tcW w:w="7900" w:type="dxa"/>
+                  <w:gridSpan w:val="2"/>
+                  <w:tcBorders>
+                    <w:top w:val="nil"/>
+                    <w:left w:val="nil"/>
+                    <w:bottom w:val="nil"/>
+                    <w:right w:val="nil"/>
+                  </w:tcBorders>
+                  <w:shd w:val="clear" w:color="auto" w:fill="auto"/>
+                  <w:hideMark/>
+                </w:tcPr>
+                <w:p>
+                  <w:pPr>
+                    <w:spacing w:after="0" w:line="240" w:lineRule="auto"/>
+                    <w:rPr>
+                      <w:rFonts w:ascii="Calibri" w:eastAsia="Times New Roman" w:hAnsi="Calibri" w:cs="Times New Roman"/>
+                      <w:color w:val="000000"/>
+                      <w:sz w:val="22"/>
+                    </w:rPr>
+                  </w:pPr>
+                  <w:r>
+                    <w:rPr>
+                      <w:rFonts w:ascii="Calibri" w:eastAsia="Times New Roman" w:hAnsi="Calibri" w:cs="Times New Roman"/>
+                      <w:color w:val="000000"/>
+                      <w:sz w:val="22"/>
+                    </w:rPr>
+                    <w:t>Table 1. Ge</w:t>
+                  </w:r>
+                  <w:r>
+                    <w:rPr>
+                      <w:rFonts w:ascii="Calibri" w:eastAsia="Times New Roman" w:hAnsi="Calibri" w:cs="Times New Roman"/>
+                      <w:color w:val="000000"/>
+                      <w:sz w:val="22"/>
+                    </w:rPr>
+                    <w:t xml:space="preserve">neral statistics for the iMR540 </w:t>
+                  </w:r>
+                  <w:r>
+                    <w:rPr>
+                      <w:rFonts w:ascii="Calibri" w:eastAsia="Times New Roman" w:hAnsi="Calibri" w:cs="Times New Roman"/>
+                      <w:color w:val="000000"/>
+                      <w:sz w:val="22"/>
+                    </w:rPr>
+                    <w:t>reconstruction.</w:t>
+                  </w:r>
+                </w:p>
+                <w:p>
+                  <w:pPr>
+                    <w:spacing w:after="0" w:line="240" w:lineRule="auto"/>
+                    <w:rPr>
+                      <w:rFonts w:ascii="Calibri" w:eastAsia="Times New Roman" w:hAnsi="Calibri" w:cs="Times New Roman"/>
+                      <w:color w:val="000000"/>
+                      <w:sz w:val="22"/>
+                    </w:rPr>
+                  </w:pPr>
+                  <w:r>
+                    <w:rPr>
+                      <w:rFonts w:ascii="Calibri" w:eastAsia="Times New Roman" w:hAnsi="Calibri" w:cs="Times New Roman"/>
+                      <w:color w:val="000000"/>
+                      <w:sz w:val="22"/>
+                    </w:rPr>
+                    <w:t> </w:t>
+                  </w:r>
+                </w:p>
+              </w:tc>
+            </w:tr>
+          </w:tbl>
           <w:p>
             <w:pPr>
+              <w:keepNext/>
               <w:spacing w:after="0" w:line="240" w:lineRule="auto"/>
-              <w:jc w:val="center"/>
               <w:rPr>
                 <w:rFonts w:ascii="Calibri" w:eastAsia="Times New Roman" w:hAnsi="Calibri" w:cs="Times New Roman"/>
                 <w:color w:val="000000"/>
                 <w:sz w:val="22"/>
               </w:rPr>
             </w:pPr>
-            <w:r>
-              <w:rPr>
-                <w:rFonts w:ascii="Calibri" w:eastAsia="Times New Roman" w:hAnsi="Calibri" w:cs="Times New Roman"/>
-                <w:color w:val="000000"/>
-                <w:sz w:val="22"/>
-              </w:rPr>
-              <w:t>Model</w:t>
-            </w:r>
-          </w:p>
-        </w:tc>
-        <w:tc>
-          <w:tcPr>
-            <w:tcW w:w="1149" w:type="dxa"/>
-            <w:tcBorders>
-              <w:top w:val="nil"/>
-              <w:left w:val="nil"/>
-              <w:bottom w:val="nil"/>
-              <w:right w:val="nil"/>
-            </w:tcBorders>
-            <w:shd w:val="clear" w:color="auto" w:fill="auto"/>
-            <w:noWrap/>
-            <w:vAlign w:val="bottom"/>
-            <w:hideMark/>
-          </w:tcPr>
-          <w:p>
-            <w:pPr>
-              <w:spacing w:after="0" w:line="240" w:lineRule="auto"/>
-              <w:jc w:val="center"/>
-              <w:rPr>
-                <w:rFonts w:ascii="Calibri" w:eastAsia="Times New Roman" w:hAnsi="Calibri" w:cs="Times New Roman"/>
-                <w:color w:val="000000"/>
-                <w:sz w:val="22"/>
-              </w:rPr>
-            </w:pPr>
-            <w:r>
-              <w:rPr>
-                <w:rFonts w:ascii="Calibri" w:eastAsia="Times New Roman" w:hAnsi="Calibri" w:cs="Times New Roman"/>
-                <w:color w:val="000000"/>
-                <w:sz w:val="22"/>
-              </w:rPr>
-              <w:t>iMM518</w:t>
-            </w:r>
-          </w:p>
-        </w:tc>
-        <w:tc>
-          <w:tcPr>
-            <w:tcW w:w="1049" w:type="dxa"/>
-            <w:tcBorders>
-              <w:top w:val="nil"/>
-              <w:left w:val="nil"/>
-              <w:bottom w:val="nil"/>
-              <w:right w:val="nil"/>
-            </w:tcBorders>
-            <w:shd w:val="clear" w:color="auto" w:fill="auto"/>
-            <w:noWrap/>
-            <w:vAlign w:val="bottom"/>
-            <w:hideMark/>
-          </w:tcPr>
-          <w:p>
-            <w:pPr>
-              <w:spacing w:after="0" w:line="240" w:lineRule="auto"/>
-              <w:jc w:val="center"/>
-              <w:rPr>
-                <w:rFonts w:ascii="Calibri" w:eastAsia="Times New Roman" w:hAnsi="Calibri" w:cs="Times New Roman"/>
-                <w:color w:val="000000"/>
-                <w:sz w:val="22"/>
-              </w:rPr>
-            </w:pPr>
-            <w:r>
-              <w:rPr>
-                <w:rFonts w:ascii="Calibri" w:eastAsia="Times New Roman" w:hAnsi="Calibri" w:cs="Times New Roman"/>
-                <w:color w:val="000000"/>
-                <w:sz w:val="22"/>
-              </w:rPr>
-              <w:t>iMR5</w:t>
-            </w:r>
-            <w:r>
-              <w:rPr>
-                <w:rFonts w:ascii="Calibri" w:eastAsia="Times New Roman" w:hAnsi="Calibri" w:cs="Times New Roman"/>
-                <w:color w:val="000000"/>
-                <w:sz w:val="22"/>
-              </w:rPr>
-              <w:t>39</w:t>
-            </w:r>
-          </w:p>
-        </w:tc>
-      </w:tr>
-      <w:tr>
-        <w:trPr>
-          <w:trHeight w:val="289"/>
-        </w:trPr>
-        <w:tc>
-          <w:tcPr>
-            <w:tcW w:w="6702" w:type="dxa"/>
-            <w:tcBorders>
-              <w:top w:val="nil"/>
-              <w:left w:val="nil"/>
-              <w:bottom w:val="nil"/>
-              <w:right w:val="nil"/>
-            </w:tcBorders>
-            <w:shd w:val="clear" w:color="auto" w:fill="auto"/>
-            <w:noWrap/>
-            <w:vAlign w:val="bottom"/>
-            <w:hideMark/>
-          </w:tcPr>
-          <w:p>
-            <w:pPr>
-              <w:spacing w:after="0" w:line="240" w:lineRule="auto"/>
-              <w:jc w:val="center"/>
-              <w:rPr>
-                <w:rFonts w:ascii="Calibri" w:eastAsia="Times New Roman" w:hAnsi="Calibri" w:cs="Times New Roman"/>
-                <w:color w:val="000000"/>
-                <w:sz w:val="22"/>
-              </w:rPr>
-            </w:pPr>
-            <w:r>
-              <w:rPr>
-                <w:rFonts w:ascii="Calibri" w:eastAsia="Times New Roman" w:hAnsi="Calibri" w:cs="Times New Roman"/>
-                <w:color w:val="000000"/>
-                <w:sz w:val="22"/>
-              </w:rPr>
-              <w:t>Protein Coding Genes</w:t>
-            </w:r>
-          </w:p>
-        </w:tc>
-        <w:tc>
-          <w:tcPr>
-            <w:tcW w:w="1149" w:type="dxa"/>
-            <w:tcBorders>
-              <w:top w:val="nil"/>
-              <w:left w:val="nil"/>
-              <w:bottom w:val="nil"/>
-              <w:right w:val="nil"/>
-            </w:tcBorders>
-            <w:shd w:val="clear" w:color="auto" w:fill="auto"/>
-            <w:noWrap/>
-            <w:vAlign w:val="bottom"/>
-            <w:hideMark/>
-          </w:tcPr>
-          <w:p>
-            <w:pPr>
-              <w:spacing w:after="0" w:line="240" w:lineRule="auto"/>
-              <w:jc w:val="center"/>
-              <w:rPr>
-                <w:rFonts w:ascii="Calibri" w:eastAsia="Times New Roman" w:hAnsi="Calibri" w:cs="Times New Roman"/>
-                <w:color w:val="000000"/>
-                <w:sz w:val="22"/>
-              </w:rPr>
-            </w:pPr>
-            <w:r>
-              <w:rPr>
-                <w:rFonts w:ascii="Calibri" w:eastAsia="Times New Roman" w:hAnsi="Calibri" w:cs="Times New Roman"/>
-                <w:color w:val="000000"/>
-                <w:sz w:val="22"/>
-              </w:rPr>
-              <w:t>518</w:t>
-            </w:r>
-          </w:p>
-        </w:tc>
-        <w:tc>
-          <w:tcPr>
-            <w:tcW w:w="1049" w:type="dxa"/>
-            <w:tcBorders>
-              <w:top w:val="nil"/>
-              <w:left w:val="nil"/>
-              <w:bottom w:val="nil"/>
-              <w:right w:val="nil"/>
-            </w:tcBorders>
-            <w:shd w:val="clear" w:color="auto" w:fill="auto"/>
-            <w:noWrap/>
-            <w:vAlign w:val="bottom"/>
-            <w:hideMark/>
-          </w:tcPr>
-          <w:p>
-            <w:pPr>
-              <w:spacing w:after="0" w:line="240" w:lineRule="auto"/>
-              <w:jc w:val="center"/>
-              <w:rPr>
-                <w:rFonts w:ascii="Calibri" w:eastAsia="Times New Roman" w:hAnsi="Calibri" w:cs="Times New Roman"/>
-                <w:color w:val="000000"/>
-                <w:sz w:val="22"/>
-              </w:rPr>
-            </w:pPr>
-            <w:r>
-              <w:rPr>
-                <w:rFonts w:ascii="Calibri" w:eastAsia="Times New Roman" w:hAnsi="Calibri" w:cs="Times New Roman"/>
-                <w:color w:val="000000"/>
-                <w:sz w:val="22"/>
-              </w:rPr>
-              <w:t>5</w:t>
-            </w:r>
-            <w:r>
-              <w:rPr>
-                <w:rFonts w:ascii="Calibri" w:eastAsia="Times New Roman" w:hAnsi="Calibri" w:cs="Times New Roman"/>
-                <w:color w:val="000000"/>
-                <w:sz w:val="22"/>
-              </w:rPr>
-              <w:t>39</w:t>
-            </w:r>
-          </w:p>
-        </w:tc>
-      </w:tr>
-      <w:tr>
-        <w:trPr>
-          <w:trHeight w:val="289"/>
-        </w:trPr>
-        <w:tc>
-          <w:tcPr>
-            <w:tcW w:w="6702" w:type="dxa"/>
-            <w:tcBorders>
-              <w:top w:val="nil"/>
-              <w:left w:val="nil"/>
-              <w:bottom w:val="nil"/>
-              <w:right w:val="nil"/>
-            </w:tcBorders>
-            <w:shd w:val="clear" w:color="auto" w:fill="auto"/>
-            <w:noWrap/>
-            <w:vAlign w:val="bottom"/>
-            <w:hideMark/>
-          </w:tcPr>
-          <w:p>
-            <w:pPr>
-              <w:spacing w:after="0" w:line="240" w:lineRule="auto"/>
-              <w:jc w:val="center"/>
-              <w:rPr>
-                <w:rFonts w:ascii="Calibri" w:eastAsia="Times New Roman" w:hAnsi="Calibri" w:cs="Times New Roman"/>
-                <w:color w:val="000000"/>
-                <w:sz w:val="22"/>
-              </w:rPr>
-            </w:pPr>
-            <w:r>
-              <w:rPr>
-                <w:rFonts w:ascii="Calibri" w:eastAsia="Times New Roman" w:hAnsi="Calibri" w:cs="Times New Roman"/>
-                <w:color w:val="000000"/>
-                <w:sz w:val="22"/>
-              </w:rPr>
-              <w:t>% ORF Coverage</w:t>
-            </w:r>
-          </w:p>
-        </w:tc>
-        <w:tc>
-          <w:tcPr>
-            <w:tcW w:w="1149" w:type="dxa"/>
-            <w:tcBorders>
-              <w:top w:val="nil"/>
-              <w:left w:val="nil"/>
-              <w:bottom w:val="nil"/>
-              <w:right w:val="nil"/>
-            </w:tcBorders>
-            <w:shd w:val="clear" w:color="auto" w:fill="auto"/>
-            <w:noWrap/>
-            <w:vAlign w:val="bottom"/>
-            <w:hideMark/>
-          </w:tcPr>
-          <w:p>
-            <w:pPr>
-              <w:spacing w:after="0" w:line="240" w:lineRule="auto"/>
-              <w:jc w:val="center"/>
-              <w:rPr>
-                <w:rFonts w:ascii="Calibri" w:eastAsia="Times New Roman" w:hAnsi="Calibri" w:cs="Times New Roman"/>
-                <w:color w:val="000000"/>
-                <w:sz w:val="22"/>
-              </w:rPr>
-            </w:pPr>
-            <w:r>
-              <w:rPr>
-                <w:rFonts w:ascii="Calibri" w:eastAsia="Times New Roman" w:hAnsi="Calibri" w:cs="Times New Roman"/>
-                <w:color w:val="000000"/>
-                <w:sz w:val="22"/>
-              </w:rPr>
-              <w:t>30</w:t>
-            </w:r>
-          </w:p>
-        </w:tc>
-        <w:tc>
-          <w:tcPr>
-            <w:tcW w:w="1049" w:type="dxa"/>
-            <w:tcBorders>
-              <w:top w:val="nil"/>
-              <w:left w:val="nil"/>
-              <w:bottom w:val="nil"/>
-              <w:right w:val="nil"/>
-            </w:tcBorders>
-            <w:shd w:val="clear" w:color="auto" w:fill="auto"/>
-            <w:noWrap/>
-            <w:vAlign w:val="bottom"/>
-            <w:hideMark/>
-          </w:tcPr>
-          <w:p>
-            <w:pPr>
-              <w:spacing w:after="0" w:line="240" w:lineRule="auto"/>
-              <w:jc w:val="center"/>
-              <w:rPr>
-                <w:rFonts w:ascii="Calibri" w:eastAsia="Times New Roman" w:hAnsi="Calibri" w:cs="Times New Roman"/>
-                <w:color w:val="000000"/>
-                <w:sz w:val="22"/>
-              </w:rPr>
-            </w:pPr>
-            <w:r>
-              <w:rPr>
-                <w:rFonts w:ascii="Calibri" w:eastAsia="Times New Roman" w:hAnsi="Calibri" w:cs="Times New Roman"/>
-                <w:color w:val="000000"/>
-                <w:sz w:val="22"/>
-              </w:rPr>
-              <w:t>32</w:t>
-            </w:r>
-          </w:p>
-        </w:tc>
-      </w:tr>
-      <w:tr>
-        <w:trPr>
-          <w:trHeight w:val="289"/>
-        </w:trPr>
-        <w:tc>
-          <w:tcPr>
-            <w:tcW w:w="6702" w:type="dxa"/>
-            <w:tcBorders>
-              <w:top w:val="nil"/>
-              <w:left w:val="nil"/>
-              <w:bottom w:val="nil"/>
-              <w:right w:val="nil"/>
-            </w:tcBorders>
-            <w:shd w:val="clear" w:color="auto" w:fill="auto"/>
-            <w:noWrap/>
-            <w:vAlign w:val="bottom"/>
-            <w:hideMark/>
-          </w:tcPr>
-          <w:p>
-            <w:pPr>
-              <w:spacing w:after="0" w:line="240" w:lineRule="auto"/>
-              <w:jc w:val="center"/>
-              <w:rPr>
-                <w:rFonts w:ascii="Calibri" w:eastAsia="Times New Roman" w:hAnsi="Calibri" w:cs="Times New Roman"/>
-                <w:color w:val="000000"/>
-                <w:sz w:val="22"/>
-              </w:rPr>
-            </w:pPr>
-            <w:r>
-              <w:rPr>
-                <w:rFonts w:ascii="Calibri" w:eastAsia="Times New Roman" w:hAnsi="Calibri" w:cs="Times New Roman"/>
-                <w:color w:val="000000"/>
-                <w:sz w:val="22"/>
-              </w:rPr>
-              <w:t>Intra/Extracellular Metabolites</w:t>
-            </w:r>
-          </w:p>
-        </w:tc>
-        <w:tc>
-          <w:tcPr>
-            <w:tcW w:w="1149" w:type="dxa"/>
-            <w:tcBorders>
-              <w:top w:val="nil"/>
-              <w:left w:val="nil"/>
-              <w:bottom w:val="nil"/>
-              <w:right w:val="nil"/>
-            </w:tcBorders>
-            <w:shd w:val="clear" w:color="auto" w:fill="auto"/>
-            <w:noWrap/>
-            <w:vAlign w:val="bottom"/>
-            <w:hideMark/>
-          </w:tcPr>
-          <w:p>
-            <w:pPr>
-              <w:spacing w:after="0" w:line="240" w:lineRule="auto"/>
-              <w:jc w:val="center"/>
-              <w:rPr>
-                <w:rFonts w:ascii="Calibri" w:eastAsia="Times New Roman" w:hAnsi="Calibri" w:cs="Times New Roman"/>
-                <w:color w:val="000000"/>
-                <w:sz w:val="22"/>
-              </w:rPr>
-            </w:pPr>
-            <w:r>
-              <w:rPr>
-                <w:rFonts w:ascii="Calibri" w:eastAsia="Times New Roman" w:hAnsi="Calibri" w:cs="Times New Roman"/>
-                <w:color w:val="000000"/>
-                <w:sz w:val="22"/>
-              </w:rPr>
-              <w:t>556/49</w:t>
-            </w:r>
-          </w:p>
-        </w:tc>
-        <w:tc>
-          <w:tcPr>
-            <w:tcW w:w="1049" w:type="dxa"/>
-            <w:tcBorders>
-              <w:top w:val="nil"/>
-              <w:left w:val="nil"/>
-              <w:bottom w:val="nil"/>
-              <w:right w:val="nil"/>
-            </w:tcBorders>
-            <w:shd w:val="clear" w:color="auto" w:fill="auto"/>
-            <w:noWrap/>
-            <w:vAlign w:val="bottom"/>
-            <w:hideMark/>
-          </w:tcPr>
-          <w:p>
-            <w:pPr>
-              <w:spacing w:after="0" w:line="240" w:lineRule="auto"/>
-              <w:jc w:val="center"/>
-              <w:rPr>
-                <w:rFonts w:ascii="Calibri" w:eastAsia="Times New Roman" w:hAnsi="Calibri" w:cs="Times New Roman"/>
-                <w:color w:val="000000"/>
-                <w:sz w:val="22"/>
-              </w:rPr>
-            </w:pPr>
-            <w:r>
-              <w:rPr>
-                <w:rFonts w:ascii="Calibri" w:eastAsia="Times New Roman" w:hAnsi="Calibri" w:cs="Times New Roman"/>
-                <w:color w:val="000000"/>
-                <w:sz w:val="22"/>
-              </w:rPr>
-              <w:t>665/53</w:t>
-            </w:r>
-          </w:p>
-        </w:tc>
-      </w:tr>
-      <w:tr>
-        <w:trPr>
-          <w:trHeight w:val="289"/>
-        </w:trPr>
-        <w:tc>
-          <w:tcPr>
-            <w:tcW w:w="6702" w:type="dxa"/>
-            <w:tcBorders>
-              <w:top w:val="nil"/>
-              <w:left w:val="nil"/>
-              <w:bottom w:val="nil"/>
-              <w:right w:val="nil"/>
-            </w:tcBorders>
-            <w:shd w:val="clear" w:color="auto" w:fill="auto"/>
-            <w:noWrap/>
-            <w:vAlign w:val="bottom"/>
-            <w:hideMark/>
-          </w:tcPr>
-          <w:p>
-            <w:pPr>
-              <w:spacing w:after="0" w:line="240" w:lineRule="auto"/>
-              <w:jc w:val="center"/>
-              <w:rPr>
-                <w:rFonts w:ascii="Calibri" w:eastAsia="Times New Roman" w:hAnsi="Calibri" w:cs="Times New Roman"/>
-                <w:color w:val="000000"/>
-                <w:sz w:val="22"/>
-              </w:rPr>
-            </w:pPr>
-            <w:r>
-              <w:rPr>
-                <w:rFonts w:ascii="Calibri" w:eastAsia="Times New Roman" w:hAnsi="Calibri" w:cs="Times New Roman"/>
-                <w:color w:val="000000"/>
-                <w:sz w:val="22"/>
-              </w:rPr>
-              <w:t>Dead End Metabolites</w:t>
-            </w:r>
-          </w:p>
-        </w:tc>
-        <w:tc>
-          <w:tcPr>
-            <w:tcW w:w="1149" w:type="dxa"/>
-            <w:tcBorders>
-              <w:top w:val="nil"/>
-              <w:left w:val="nil"/>
-              <w:bottom w:val="nil"/>
-              <w:right w:val="nil"/>
-            </w:tcBorders>
-            <w:shd w:val="clear" w:color="auto" w:fill="auto"/>
-            <w:noWrap/>
-            <w:vAlign w:val="bottom"/>
-            <w:hideMark/>
-          </w:tcPr>
-          <w:p>
-            <w:pPr>
-              <w:spacing w:after="0" w:line="240" w:lineRule="auto"/>
-              <w:jc w:val="center"/>
-              <w:rPr>
-                <w:rFonts w:ascii="Calibri" w:eastAsia="Times New Roman" w:hAnsi="Calibri" w:cs="Times New Roman"/>
-                <w:color w:val="000000"/>
-                <w:sz w:val="22"/>
-              </w:rPr>
-            </w:pPr>
-            <w:r>
-              <w:rPr>
-                <w:rFonts w:ascii="Calibri" w:eastAsia="Times New Roman" w:hAnsi="Calibri" w:cs="Times New Roman"/>
-                <w:color w:val="000000"/>
-                <w:sz w:val="22"/>
-              </w:rPr>
-              <w:t>163</w:t>
-            </w:r>
-          </w:p>
-        </w:tc>
-        <w:tc>
-          <w:tcPr>
-            <w:tcW w:w="1049" w:type="dxa"/>
-            <w:tcBorders>
-              <w:top w:val="nil"/>
-              <w:left w:val="nil"/>
-              <w:bottom w:val="nil"/>
-              <w:right w:val="nil"/>
-            </w:tcBorders>
-            <w:shd w:val="clear" w:color="auto" w:fill="auto"/>
-            <w:noWrap/>
-            <w:vAlign w:val="bottom"/>
-            <w:hideMark/>
-          </w:tcPr>
-          <w:p>
-            <w:pPr>
-              <w:spacing w:after="0" w:line="240" w:lineRule="auto"/>
-              <w:jc w:val="center"/>
-              <w:rPr>
-                <w:rFonts w:ascii="Calibri" w:eastAsia="Times New Roman" w:hAnsi="Calibri" w:cs="Times New Roman"/>
-                <w:color w:val="000000"/>
-                <w:sz w:val="22"/>
-              </w:rPr>
-            </w:pPr>
-            <w:r>
-              <w:rPr>
-                <w:rFonts w:ascii="Calibri" w:eastAsia="Times New Roman" w:hAnsi="Calibri" w:cs="Times New Roman"/>
-                <w:color w:val="000000"/>
-                <w:sz w:val="22"/>
-              </w:rPr>
-              <w:t>265</w:t>
-            </w:r>
-          </w:p>
-        </w:tc>
-      </w:tr>
-      <w:tr>
-        <w:trPr>
-          <w:trHeight w:val="289"/>
-        </w:trPr>
-        <w:tc>
-          <w:tcPr>
-            <w:tcW w:w="6702" w:type="dxa"/>
-            <w:tcBorders>
-              <w:top w:val="nil"/>
-              <w:left w:val="nil"/>
-              <w:bottom w:val="nil"/>
-              <w:right w:val="nil"/>
-            </w:tcBorders>
-            <w:shd w:val="clear" w:color="auto" w:fill="auto"/>
-            <w:noWrap/>
-            <w:vAlign w:val="bottom"/>
-            <w:hideMark/>
-          </w:tcPr>
-          <w:p>
-            <w:pPr>
-              <w:spacing w:after="0" w:line="240" w:lineRule="auto"/>
-              <w:jc w:val="center"/>
-              <w:rPr>
-                <w:rFonts w:ascii="Calibri" w:eastAsia="Times New Roman" w:hAnsi="Calibri" w:cs="Times New Roman"/>
-                <w:color w:val="000000"/>
-                <w:sz w:val="22"/>
-              </w:rPr>
-            </w:pPr>
-            <w:r>
-              <w:rPr>
-                <w:rFonts w:ascii="Calibri" w:eastAsia="Times New Roman" w:hAnsi="Calibri" w:cs="Times New Roman"/>
-                <w:color w:val="000000"/>
-                <w:sz w:val="22"/>
-              </w:rPr>
-              <w:t>Internal Reactions</w:t>
-            </w:r>
-          </w:p>
-        </w:tc>
-        <w:tc>
-          <w:tcPr>
-            <w:tcW w:w="1149" w:type="dxa"/>
-            <w:tcBorders>
-              <w:top w:val="nil"/>
-              <w:left w:val="nil"/>
-              <w:bottom w:val="nil"/>
-              <w:right w:val="nil"/>
-            </w:tcBorders>
-            <w:shd w:val="clear" w:color="auto" w:fill="auto"/>
-            <w:noWrap/>
-            <w:vAlign w:val="bottom"/>
-            <w:hideMark/>
-          </w:tcPr>
-          <w:p>
-            <w:pPr>
-              <w:spacing w:after="0" w:line="240" w:lineRule="auto"/>
-              <w:jc w:val="center"/>
-              <w:rPr>
-                <w:rFonts w:ascii="Calibri" w:eastAsia="Times New Roman" w:hAnsi="Calibri" w:cs="Times New Roman"/>
-                <w:color w:val="000000"/>
-                <w:sz w:val="22"/>
-              </w:rPr>
-            </w:pPr>
-            <w:r>
-              <w:rPr>
-                <w:rFonts w:ascii="Calibri" w:eastAsia="Times New Roman" w:hAnsi="Calibri" w:cs="Times New Roman"/>
-                <w:color w:val="000000"/>
-                <w:sz w:val="22"/>
-              </w:rPr>
-              <w:t>570</w:t>
-            </w:r>
-          </w:p>
-        </w:tc>
-        <w:tc>
-          <w:tcPr>
-            <w:tcW w:w="1049" w:type="dxa"/>
-            <w:tcBorders>
-              <w:top w:val="nil"/>
-              <w:left w:val="nil"/>
-              <w:bottom w:val="nil"/>
-              <w:right w:val="nil"/>
-            </w:tcBorders>
-            <w:shd w:val="clear" w:color="auto" w:fill="auto"/>
-            <w:noWrap/>
-            <w:vAlign w:val="bottom"/>
-            <w:hideMark/>
-          </w:tcPr>
-          <w:p>
-            <w:pPr>
-              <w:spacing w:after="0" w:line="240" w:lineRule="auto"/>
-              <w:jc w:val="center"/>
-              <w:rPr>
-                <w:rFonts w:ascii="Calibri" w:eastAsia="Times New Roman" w:hAnsi="Calibri" w:cs="Times New Roman"/>
-                <w:color w:val="000000"/>
-                <w:sz w:val="22"/>
-              </w:rPr>
-            </w:pPr>
-            <w:r>
-              <w:rPr>
-                <w:rFonts w:ascii="Calibri" w:eastAsia="Times New Roman" w:hAnsi="Calibri" w:cs="Times New Roman"/>
-                <w:color w:val="000000"/>
-                <w:sz w:val="22"/>
-              </w:rPr>
-              <w:t>645</w:t>
-            </w:r>
-          </w:p>
-        </w:tc>
-      </w:tr>
-      <w:tr>
-        <w:trPr>
-          <w:trHeight w:val="300"/>
-        </w:trPr>
-        <w:tc>
-          <w:tcPr>
-            <w:tcW w:w="6702" w:type="dxa"/>
-            <w:tcBorders>
-              <w:top w:val="nil"/>
-              <w:left w:val="nil"/>
-              <w:bottom w:val="nil"/>
-              <w:right w:val="nil"/>
-            </w:tcBorders>
-            <w:shd w:val="clear" w:color="auto" w:fill="auto"/>
-            <w:noWrap/>
-            <w:vAlign w:val="bottom"/>
-            <w:hideMark/>
-          </w:tcPr>
-          <w:p>
-            <w:pPr>
-              <w:spacing w:after="0" w:line="240" w:lineRule="auto"/>
-              <w:jc w:val="center"/>
-              <w:rPr>
-                <w:rFonts w:ascii="Calibri" w:eastAsia="Times New Roman" w:hAnsi="Calibri" w:cs="Times New Roman"/>
-                <w:color w:val="000000"/>
-                <w:sz w:val="22"/>
-              </w:rPr>
-            </w:pPr>
-            <w:r>
-              <w:rPr>
-                <w:rFonts w:ascii="Calibri" w:eastAsia="Times New Roman" w:hAnsi="Calibri" w:cs="Times New Roman"/>
-                <w:color w:val="000000"/>
-                <w:sz w:val="22"/>
-              </w:rPr>
-              <w:t>Exchange Reactions</w:t>
-            </w:r>
-          </w:p>
-        </w:tc>
-        <w:tc>
-          <w:tcPr>
-            <w:tcW w:w="1149" w:type="dxa"/>
-            <w:tcBorders>
-              <w:top w:val="nil"/>
-              <w:left w:val="nil"/>
-              <w:bottom w:val="nil"/>
-              <w:right w:val="nil"/>
-            </w:tcBorders>
-            <w:shd w:val="clear" w:color="auto" w:fill="auto"/>
-            <w:noWrap/>
-            <w:vAlign w:val="bottom"/>
-            <w:hideMark/>
-          </w:tcPr>
-          <w:p>
-            <w:pPr>
-              <w:spacing w:after="0" w:line="240" w:lineRule="auto"/>
-              <w:jc w:val="center"/>
-              <w:rPr>
-                <w:rFonts w:ascii="Calibri" w:eastAsia="Times New Roman" w:hAnsi="Calibri" w:cs="Times New Roman"/>
-                <w:color w:val="000000"/>
-                <w:sz w:val="22"/>
-              </w:rPr>
-            </w:pPr>
-            <w:r>
-              <w:rPr>
-                <w:rFonts w:ascii="Calibri" w:eastAsia="Times New Roman" w:hAnsi="Calibri" w:cs="Times New Roman"/>
-                <w:color w:val="000000"/>
-                <w:sz w:val="22"/>
-              </w:rPr>
-              <w:t>49</w:t>
-            </w:r>
-          </w:p>
-        </w:tc>
-        <w:tc>
-          <w:tcPr>
-            <w:tcW w:w="1049" w:type="dxa"/>
-            <w:tcBorders>
-              <w:top w:val="nil"/>
-              <w:left w:val="nil"/>
-              <w:bottom w:val="nil"/>
-              <w:right w:val="nil"/>
-            </w:tcBorders>
-            <w:shd w:val="clear" w:color="auto" w:fill="auto"/>
-            <w:noWrap/>
-            <w:vAlign w:val="bottom"/>
-            <w:hideMark/>
-          </w:tcPr>
-          <w:p>
-            <w:pPr>
-              <w:spacing w:after="0" w:line="240" w:lineRule="auto"/>
-              <w:jc w:val="center"/>
-              <w:rPr>
-                <w:rFonts w:ascii="Calibri" w:eastAsia="Times New Roman" w:hAnsi="Calibri" w:cs="Times New Roman"/>
-                <w:color w:val="000000"/>
-                <w:sz w:val="22"/>
-              </w:rPr>
-            </w:pPr>
-            <w:r>
-              <w:rPr>
-                <w:rFonts w:ascii="Calibri" w:eastAsia="Times New Roman" w:hAnsi="Calibri" w:cs="Times New Roman"/>
-                <w:color w:val="000000"/>
-                <w:sz w:val="22"/>
-              </w:rPr>
-              <w:t>59</w:t>
-            </w:r>
-          </w:p>
-        </w:tc>
-      </w:tr>
-      <w:tr>
-        <w:trPr>
-          <w:trHeight w:val="300"/>
-        </w:trPr>
-        <w:tc>
-          <w:tcPr>
-            <w:tcW w:w="6702" w:type="dxa"/>
-            <w:tcBorders>
-              <w:top w:val="nil"/>
-              <w:left w:val="nil"/>
-              <w:bottom w:val="nil"/>
-              <w:right w:val="nil"/>
-            </w:tcBorders>
-            <w:shd w:val="clear" w:color="auto" w:fill="auto"/>
-            <w:noWrap/>
-            <w:vAlign w:val="bottom"/>
-            <w:hideMark/>
-          </w:tcPr>
-          <w:p>
-            <w:pPr>
-              <w:spacing w:after="0" w:line="240" w:lineRule="auto"/>
-              <w:jc w:val="center"/>
-              <w:rPr>
-                <w:rFonts w:ascii="Calibri" w:eastAsia="Times New Roman" w:hAnsi="Calibri" w:cs="Times New Roman"/>
-                <w:color w:val="000000"/>
-                <w:sz w:val="22"/>
-              </w:rPr>
-            </w:pPr>
-            <w:r>
-              <w:rPr>
-                <w:rFonts w:ascii="Calibri" w:eastAsia="Times New Roman" w:hAnsi="Calibri" w:cs="Times New Roman"/>
-                <w:color w:val="000000"/>
-                <w:sz w:val="22"/>
-              </w:rPr>
-              <w:t>Gene-Associated Reactions</w:t>
-            </w:r>
-          </w:p>
-        </w:tc>
-        <w:tc>
-          <w:tcPr>
-            <w:tcW w:w="1149" w:type="dxa"/>
-            <w:tcBorders>
-              <w:top w:val="nil"/>
-              <w:left w:val="nil"/>
-              <w:bottom w:val="nil"/>
-              <w:right w:val="nil"/>
-            </w:tcBorders>
-            <w:shd w:val="clear" w:color="auto" w:fill="auto"/>
-            <w:noWrap/>
-            <w:vAlign w:val="bottom"/>
-            <w:hideMark/>
-          </w:tcPr>
-          <w:p>
-            <w:pPr>
-              <w:spacing w:after="0" w:line="240" w:lineRule="auto"/>
-              <w:jc w:val="center"/>
-              <w:rPr>
-                <w:rFonts w:ascii="Calibri" w:eastAsia="Times New Roman" w:hAnsi="Calibri" w:cs="Times New Roman"/>
-                <w:color w:val="000000"/>
-                <w:sz w:val="22"/>
-              </w:rPr>
-            </w:pPr>
-            <w:r>
-              <w:rPr>
-                <w:rFonts w:ascii="Calibri" w:eastAsia="Times New Roman" w:hAnsi="Calibri" w:cs="Times New Roman"/>
-                <w:color w:val="000000"/>
-                <w:sz w:val="22"/>
-              </w:rPr>
-              <w:t>464</w:t>
-            </w:r>
-          </w:p>
-        </w:tc>
-        <w:tc>
-          <w:tcPr>
-            <w:tcW w:w="1049" w:type="dxa"/>
-            <w:tcBorders>
-              <w:top w:val="nil"/>
-              <w:left w:val="nil"/>
-              <w:bottom w:val="nil"/>
-              <w:right w:val="nil"/>
-            </w:tcBorders>
-            <w:shd w:val="clear" w:color="auto" w:fill="auto"/>
-            <w:noWrap/>
-            <w:vAlign w:val="bottom"/>
-            <w:hideMark/>
-          </w:tcPr>
-          <w:p>
-            <w:pPr>
-              <w:spacing w:after="0" w:line="240" w:lineRule="auto"/>
-              <w:jc w:val="center"/>
-              <w:rPr>
-                <w:rFonts w:ascii="Calibri" w:eastAsia="Times New Roman" w:hAnsi="Calibri" w:cs="Times New Roman"/>
-                <w:color w:val="000000"/>
-                <w:sz w:val="22"/>
-              </w:rPr>
-            </w:pPr>
-            <w:r>
-              <w:rPr>
-                <w:rFonts w:ascii="Calibri" w:eastAsia="Times New Roman" w:hAnsi="Calibri" w:cs="Times New Roman"/>
-                <w:color w:val="000000"/>
-                <w:sz w:val="22"/>
-              </w:rPr>
-              <w:t>590</w:t>
-            </w:r>
-          </w:p>
-        </w:tc>
-      </w:tr>
-      <w:tr>
-        <w:trPr>
-          <w:trHeight w:val="300"/>
-        </w:trPr>
-        <w:tc>
-          <w:tcPr>
-            <w:tcW w:w="6702" w:type="dxa"/>
-            <w:tcBorders>
-              <w:top w:val="nil"/>
-              <w:left w:val="nil"/>
-              <w:bottom w:val="single" w:sz="4" w:space="0" w:color="auto"/>
-              <w:right w:val="nil"/>
-            </w:tcBorders>
-            <w:shd w:val="clear" w:color="auto" w:fill="auto"/>
-            <w:noWrap/>
-            <w:vAlign w:val="bottom"/>
-            <w:hideMark/>
-          </w:tcPr>
-          <w:p>
-            <w:pPr>
-              <w:spacing w:after="0" w:line="240" w:lineRule="auto"/>
-              <w:jc w:val="center"/>
-              <w:rPr>
-                <w:rFonts w:ascii="Calibri" w:eastAsia="Times New Roman" w:hAnsi="Calibri" w:cs="Times New Roman"/>
-                <w:color w:val="000000"/>
-                <w:sz w:val="22"/>
-              </w:rPr>
-            </w:pPr>
-            <w:r>
-              <w:rPr>
-                <w:rFonts w:ascii="Calibri" w:eastAsia="Times New Roman" w:hAnsi="Calibri" w:cs="Times New Roman"/>
-                <w:color w:val="000000"/>
-                <w:sz w:val="22"/>
-              </w:rPr>
-              <w:t>% Reactions Associated with Genes (non-exchange)</w:t>
-            </w:r>
-          </w:p>
-        </w:tc>
-        <w:tc>
-          <w:tcPr>
-            <w:tcW w:w="1149" w:type="dxa"/>
-            <w:tcBorders>
-              <w:top w:val="nil"/>
-              <w:left w:val="nil"/>
-              <w:bottom w:val="single" w:sz="4" w:space="0" w:color="auto"/>
-              <w:right w:val="nil"/>
-            </w:tcBorders>
-            <w:shd w:val="clear" w:color="auto" w:fill="auto"/>
-            <w:noWrap/>
-            <w:vAlign w:val="bottom"/>
-            <w:hideMark/>
-          </w:tcPr>
-          <w:p>
-            <w:pPr>
-              <w:spacing w:after="0" w:line="240" w:lineRule="auto"/>
-              <w:jc w:val="center"/>
-              <w:rPr>
-                <w:rFonts w:ascii="Calibri" w:eastAsia="Times New Roman" w:hAnsi="Calibri" w:cs="Times New Roman"/>
-                <w:color w:val="000000"/>
-                <w:sz w:val="22"/>
-              </w:rPr>
-            </w:pPr>
-            <w:r>
-              <w:rPr>
-                <w:rFonts w:ascii="Calibri" w:eastAsia="Times New Roman" w:hAnsi="Calibri" w:cs="Times New Roman"/>
-                <w:color w:val="000000"/>
-                <w:sz w:val="22"/>
-              </w:rPr>
-              <w:t>75</w:t>
-            </w:r>
-          </w:p>
-        </w:tc>
-        <w:tc>
-          <w:tcPr>
-            <w:tcW w:w="1049" w:type="dxa"/>
-            <w:tcBorders>
-              <w:top w:val="nil"/>
-              <w:left w:val="nil"/>
-              <w:bottom w:val="single" w:sz="4" w:space="0" w:color="auto"/>
-              <w:right w:val="nil"/>
-            </w:tcBorders>
-            <w:shd w:val="clear" w:color="auto" w:fill="auto"/>
-            <w:noWrap/>
-            <w:vAlign w:val="bottom"/>
-            <w:hideMark/>
-          </w:tcPr>
-          <w:p>
-            <w:pPr>
-              <w:spacing w:after="0" w:line="240" w:lineRule="auto"/>
-              <w:jc w:val="center"/>
-              <w:rPr>
-                <w:rFonts w:ascii="Calibri" w:eastAsia="Times New Roman" w:hAnsi="Calibri" w:cs="Times New Roman"/>
-                <w:color w:val="000000"/>
-                <w:sz w:val="22"/>
-              </w:rPr>
-            </w:pPr>
-            <w:r>
-              <w:rPr>
-                <w:rFonts w:ascii="Calibri" w:eastAsia="Times New Roman" w:hAnsi="Calibri" w:cs="Times New Roman"/>
-                <w:color w:val="000000"/>
-                <w:sz w:val="22"/>
-              </w:rPr>
-              <w:t>91</w:t>
-            </w:r>
           </w:p>
         </w:tc>
       </w:tr>
@@ -14217,7 +14117,6 @@
         <w:tc>
           <w:tcPr>
             <w:tcW w:w="8900" w:type="dxa"/>
-            <w:gridSpan w:val="3"/>
             <w:tcBorders>
               <w:top w:val="single" w:sz="4" w:space="0" w:color="auto"/>
               <w:left w:val="nil"/>
@@ -14225,7 +14124,6 @@
               <w:right w:val="nil"/>
             </w:tcBorders>
             <w:vAlign w:val="center"/>
-            <w:hideMark/>
           </w:tcPr>
           <w:p>
             <w:pPr>
@@ -14241,199 +14139,6 @@
         </w:tc>
       </w:tr>
     </w:tbl>
-    <w:p>
-      <w:pPr>
-        <w:pStyle w:val="Caption"/>
-        <w:rPr>
-          <w:rFonts w:cs="Times New Roman"/>
-          <w:b w:val="0"/>
-          <w:color w:val="auto"/>
-          <w:sz w:val="20"/>
-          <w:szCs w:val="20"/>
-        </w:rPr>
-      </w:pPr>
-      <w:r>
-        <w:rPr>
-          <w:rFonts w:cs="Times New Roman"/>
-          <w:b w:val="0"/>
-          <w:color w:val="auto"/>
-          <w:sz w:val="20"/>
-          <w:szCs w:val="20"/>
-        </w:rPr>
-        <w:t xml:space="preserve">Table </w:t>
-      </w:r>
-      <w:r>
-        <w:rPr>
-          <w:rFonts w:cs="Times New Roman"/>
-          <w:b w:val="0"/>
-          <w:color w:val="auto"/>
-          <w:sz w:val="20"/>
-          <w:szCs w:val="20"/>
-        </w:rPr>
-        <w:fldChar w:fldCharType="begin"/>
-      </w:r>
-      <w:r>
-        <w:rPr>
-          <w:rFonts w:cs="Times New Roman"/>
-          <w:b w:val="0"/>
-          <w:color w:val="auto"/>
-          <w:sz w:val="20"/>
-          <w:szCs w:val="20"/>
-        </w:rPr>
-        <w:instrText xml:space="preserve"> SEQ Table \* ARABIC </w:instrText>
-      </w:r>
-      <w:r>
-        <w:rPr>
-          <w:rFonts w:cs="Times New Roman"/>
-          <w:b w:val="0"/>
-          <w:color w:val="auto"/>
-          <w:sz w:val="20"/>
-          <w:szCs w:val="20"/>
-        </w:rPr>
-        <w:fldChar w:fldCharType="separate"/>
-      </w:r>
-      <w:r>
-        <w:rPr>
-          <w:rFonts w:cs="Times New Roman"/>
-          <w:b w:val="0"/>
-          <w:noProof/>
-          <w:color w:val="auto"/>
-          <w:sz w:val="20"/>
-          <w:szCs w:val="20"/>
-        </w:rPr>
-        <w:t>1</w:t>
-      </w:r>
-      <w:r>
-        <w:rPr>
-          <w:rFonts w:cs="Times New Roman"/>
-          <w:b w:val="0"/>
-          <w:color w:val="auto"/>
-          <w:sz w:val="20"/>
-          <w:szCs w:val="20"/>
-        </w:rPr>
-        <w:fldChar w:fldCharType="end"/>
-      </w:r>
-      <w:r>
-        <w:rPr>
-          <w:rFonts w:cs="Times New Roman"/>
-          <w:b w:val="0"/>
-          <w:color w:val="auto"/>
-          <w:sz w:val="20"/>
-          <w:szCs w:val="20"/>
-        </w:rPr>
-        <w:t xml:space="preserve">: A comparison </w:t>
-      </w:r>
-      <w:r>
-        <w:rPr>
-          <w:rFonts w:eastAsia="Times New Roman" w:cs="Times New Roman"/>
-          <w:b w:val="0"/>
-          <w:color w:val="auto"/>
-          <w:sz w:val="20"/>
-          <w:szCs w:val="20"/>
-        </w:rPr>
-        <w:t>between iMR5</w:t>
-      </w:r>
-      <w:r>
-        <w:rPr>
-          <w:rFonts w:eastAsia="Times New Roman" w:cs="Times New Roman"/>
-          <w:b w:val="0"/>
-          <w:color w:val="auto"/>
-          <w:sz w:val="20"/>
-          <w:szCs w:val="20"/>
-        </w:rPr>
-        <w:t>39</w:t>
-      </w:r>
-      <w:r>
-        <w:rPr>
-          <w:rFonts w:eastAsia="Times New Roman" w:cs="Times New Roman"/>
-          <w:b w:val="0"/>
-          <w:color w:val="auto"/>
-          <w:sz w:val="20"/>
-          <w:szCs w:val="20"/>
-        </w:rPr>
-        <w:t xml:space="preserve"> and iMM518 indicates that our model covers slightly more o</w:t>
-      </w:r>
-      <w:r>
-        <w:rPr>
-          <w:rFonts w:eastAsia="Times New Roman" w:cs="Times New Roman"/>
-          <w:b w:val="0"/>
-          <w:color w:val="auto"/>
-          <w:sz w:val="20"/>
-          <w:szCs w:val="20"/>
-        </w:rPr>
-        <w:t>f the genome, including over 125</w:t>
-      </w:r>
-      <w:r>
-        <w:rPr>
-          <w:rFonts w:eastAsia="Times New Roman" w:cs="Times New Roman"/>
-          <w:b w:val="0"/>
-          <w:color w:val="auto"/>
-          <w:sz w:val="20"/>
-          <w:szCs w:val="20"/>
-        </w:rPr>
-        <w:t xml:space="preserve"> more gene-associated reactions. </w:t>
-      </w:r>
-      <w:r>
-        <w:rPr>
-          <w:rFonts w:eastAsia="Times New Roman" w:cs="Times New Roman"/>
-          <w:b w:val="0"/>
-          <w:color w:val="auto"/>
-          <w:sz w:val="20"/>
-          <w:szCs w:val="20"/>
-        </w:rPr>
-        <w:t>Our model</w:t>
-      </w:r>
-      <w:r>
-        <w:rPr>
-          <w:rFonts w:eastAsia="Times New Roman" w:cs="Times New Roman"/>
-          <w:b w:val="0"/>
-          <w:color w:val="auto"/>
-          <w:sz w:val="20"/>
-          <w:szCs w:val="20"/>
-        </w:rPr>
-        <w:t xml:space="preserve"> include</w:t>
-      </w:r>
-      <w:r>
-        <w:rPr>
-          <w:rFonts w:eastAsia="Times New Roman" w:cs="Times New Roman"/>
-          <w:b w:val="0"/>
-          <w:color w:val="auto"/>
-          <w:sz w:val="20"/>
-          <w:szCs w:val="20"/>
-        </w:rPr>
-        <w:t>s more internal reactions and metabolites, as well as approximately 100</w:t>
-      </w:r>
-      <w:r>
-        <w:rPr>
-          <w:rFonts w:eastAsia="Times New Roman" w:cs="Times New Roman"/>
-          <w:b w:val="0"/>
-          <w:color w:val="auto"/>
-          <w:sz w:val="20"/>
-          <w:szCs w:val="20"/>
-        </w:rPr>
-        <w:t xml:space="preserve"> more dead end metabolites. Though </w:t>
-      </w:r>
-      <w:r>
-        <w:rPr>
-          <w:rFonts w:eastAsia="Times New Roman" w:cs="Times New Roman"/>
-          <w:b w:val="0"/>
-          <w:color w:val="auto"/>
-          <w:sz w:val="20"/>
-          <w:szCs w:val="20"/>
-        </w:rPr>
-        <w:t>these metabolites</w:t>
-      </w:r>
-      <w:r>
-        <w:rPr>
-          <w:rFonts w:eastAsia="Times New Roman" w:cs="Times New Roman"/>
-          <w:b w:val="0"/>
-          <w:color w:val="auto"/>
-          <w:sz w:val="20"/>
-          <w:szCs w:val="20"/>
-        </w:rPr>
-        <w:t xml:space="preserve"> represent the portion of metabolism that cannot carry flux, all of our model's dead end metabolites are part of gene-associated reactions and thus represent promising avenues for future model expansion</w:t>
-      </w:r>
-    </w:p>
     <w:p>
       <w:pPr>
         <w:keepNext/>
@@ -14538,16 +14243,7 @@
           <w:sz w:val="20"/>
           <w:szCs w:val="20"/>
         </w:rPr>
-        <w:t>iMR5</w:t>
-      </w:r>
-      <w:r>
-        <w:rPr>
-          <w:b w:val="0"/>
-          <w:color w:val="auto"/>
-          <w:sz w:val="20"/>
-          <w:szCs w:val="20"/>
-        </w:rPr>
-        <w:t>39</w:t>
+        <w:t>iMR540</w:t>
       </w:r>
       <w:r>
         <w:rPr>
@@ -14611,7 +14307,7 @@
           <w:szCs w:val="20"/>
         </w:rPr>
       </w:pPr>
-      <w:commentRangeStart w:id="14"/>
+      <w:commentRangeStart w:id="15"/>
       <w:r>
         <w:rPr>
           <w:b w:val="0"/>
@@ -14667,7 +14363,7 @@
         </w:rPr>
         <w:fldChar w:fldCharType="end"/>
       </w:r>
-      <w:commentRangeEnd w:id="14"/>
+      <w:commentRangeEnd w:id="15"/>
       <w:r>
         <w:rPr>
           <w:rStyle w:val="CommentReference"/>
@@ -14676,7 +14372,7 @@
           <w:bCs w:val="0"/>
           <w:color w:val="auto"/>
         </w:rPr>
-        <w:commentReference w:id="14"/>
+        <w:commentReference w:id="15"/>
       </w:r>
       <w:r>
         <w:rPr>
@@ -18487,7 +18183,7 @@
 
 <file path=word/comments.xml><?xml version="1.0" encoding="utf-8"?>
 <w:comments xmlns:wpc="http://schemas.microsoft.com/office/word/2010/wordprocessingCanvas" xmlns:mc="http://schemas.openxmlformats.org/markup-compatibility/2006" xmlns:o="urn:schemas-microsoft-com:office:office" xmlns:r="http://schemas.openxmlformats.org/officeDocument/2006/relationships" xmlns:m="http://schemas.openxmlformats.org/officeDocument/2006/math" xmlns:v="urn:schemas-microsoft-com:vml" xmlns:wp14="http://schemas.microsoft.com/office/word/2010/wordprocessingDrawing" xmlns:wp="http://schemas.openxmlformats.org/drawingml/2006/wordprocessingDrawing" xmlns:w10="urn:schemas-microsoft-com:office:word" xmlns:w="http://schemas.openxmlformats.org/wordprocessingml/2006/main" xmlns:w14="http://schemas.microsoft.com/office/word/2010/wordml" xmlns:wpg="http://schemas.microsoft.com/office/word/2010/wordprocessingGroup" xmlns:wpi="http://schemas.microsoft.com/office/word/2010/wordprocessingInk" xmlns:wne="http://schemas.microsoft.com/office/word/2006/wordml" xmlns:wps="http://schemas.microsoft.com/office/word/2010/wordprocessingShape" mc:Ignorable="w14 wp14">
-  <w:comment w:id="1" w:author="Administrator" w:date="2015-11-11T13:13:00Z" w:initials="A">
+  <w:comment w:id="0" w:author="Administrator" w:date="2015-11-11T13:13:00Z" w:initials="A">
     <w:p>
       <w:pPr>
         <w:pStyle w:val="CommentText"/>
@@ -18503,7 +18199,7 @@
       </w:r>
     </w:p>
   </w:comment>
-  <w:comment w:id="2" w:author="Administrator" w:date="2015-09-09T11:05:00Z" w:initials="A">
+  <w:comment w:id="1" w:author="Administrator" w:date="2015-09-08T14:14:00Z" w:initials="A">
     <w:p>
       <w:pPr>
         <w:pStyle w:val="CommentText"/>
@@ -18515,11 +18211,11 @@
         <w:annotationRef/>
       </w:r>
       <w:r>
-        <w:t>Hopefully this will change</w:t>
+        <w:t xml:space="preserve">Will likely have some tweaks based on what we end up doing a bit differently. I’ve roughly filled this in for now, knowing that it will have to change later. </w:t>
       </w:r>
     </w:p>
   </w:comment>
-  <w:comment w:id="3" w:author="Administrator" w:date="2015-09-08T14:14:00Z" w:initials="A">
+  <w:comment w:id="2" w:author="Administrator" w:date="2015-11-16T10:23:00Z" w:initials="A">
     <w:p>
       <w:pPr>
         <w:pStyle w:val="CommentText"/>
@@ -18531,11 +18227,11 @@
         <w:annotationRef/>
       </w:r>
       <w:r>
-        <w:t xml:space="preserve">Will likely have some tweaks based on what we end up doing a bit differently. I’ve roughly filled this in for now, knowing that it will have to change later. </w:t>
+        <w:t>Nearly all of these numbers need to be slightly updated to reflect some recent changes</w:t>
       </w:r>
     </w:p>
   </w:comment>
-  <w:comment w:id="4" w:author="Administrator" w:date="2015-11-16T10:23:00Z" w:initials="A">
+  <w:comment w:id="3" w:author="Administrator" w:date="2015-12-08T14:10:00Z" w:initials="A">
     <w:p>
       <w:pPr>
         <w:pStyle w:val="CommentText"/>
@@ -18547,11 +18243,16 @@
         <w:annotationRef/>
       </w:r>
       <w:r>
-        <w:t>Nearly all of these numbers need to be slightly updated to reflect some recent changes</w:t>
-      </w:r>
+        <w:t>This is discussion-</w:t>
+      </w:r>
+      <w:proofErr w:type="spellStart"/>
+      <w:r>
+        <w:t>esque</w:t>
+      </w:r>
+      <w:proofErr w:type="spellEnd"/>
     </w:p>
   </w:comment>
-  <w:comment w:id="5" w:author="Administrator" w:date="2015-11-17T17:16:00Z" w:initials="A">
+  <w:comment w:id="4" w:author="Administrator" w:date="2015-11-17T17:16:00Z" w:initials="A">
     <w:p>
       <w:pPr>
         <w:pStyle w:val="CommentText"/>
@@ -18567,7 +18268,7 @@
       </w:r>
     </w:p>
   </w:comment>
-  <w:comment w:id="6" w:author="Administrator" w:date="2015-09-09T12:07:00Z" w:initials="A">
+  <w:comment w:id="5" w:author="Administrator" w:date="2015-12-08T14:16:00Z" w:initials="A">
     <w:p>
       <w:pPr>
         <w:pStyle w:val="CommentText"/>
@@ -18579,11 +18280,11 @@
         <w:annotationRef/>
       </w:r>
       <w:r>
-        <w:t>I feel like there’s definitely a better way to put this, it’s escaping me at the moment. I’m open to suggestions</w:t>
+        <w:t>Whitman paper…need to look at which one; 2013 gene function paper?</w:t>
       </w:r>
     </w:p>
   </w:comment>
-  <w:comment w:id="7" w:author="Administrator" w:date="2015-11-16T10:24:00Z" w:initials="A">
+  <w:comment w:id="7" w:author="Administrator" w:date="2015-09-09T12:07:00Z" w:initials="A">
     <w:p>
       <w:pPr>
         <w:pStyle w:val="CommentText"/>
@@ -18595,11 +18296,11 @@
         <w:annotationRef/>
       </w:r>
       <w:r>
-        <w:t xml:space="preserve">Values highlighted in pink here are waiting for values to be inserted once we finish measuring/calculating them. </w:t>
+        <w:t>I feel like there’s definitely a better way to put this, it’s escaping me at the moment. I’m open to suggestions</w:t>
       </w:r>
     </w:p>
   </w:comment>
-  <w:comment w:id="8" w:author="Administrator" w:date="2015-11-16T10:25:00Z" w:initials="A">
+  <w:comment w:id="8" w:author="Administrator" w:date="2015-11-16T10:24:00Z" w:initials="A">
     <w:p>
       <w:pPr>
         <w:pStyle w:val="CommentText"/>
@@ -18611,11 +18312,27 @@
         <w:annotationRef/>
       </w:r>
       <w:r>
-        <w:t xml:space="preserve">This whole section is contingent on how our growth experiments turn out, but I can’t imagine that we’ll be far off.  </w:t>
+        <w:t xml:space="preserve">Values highlighted in pink here are waiting for values to be inserted once we finish measuring/calculating them. </w:t>
       </w:r>
     </w:p>
   </w:comment>
-  <w:comment w:id="9" w:author="Administrator" w:date="2015-11-16T10:26:00Z" w:initials="A">
+  <w:comment w:id="9" w:author="Administrator" w:date="2015-11-16T10:25:00Z" w:initials="A">
+    <w:p>
+      <w:pPr>
+        <w:pStyle w:val="CommentText"/>
+      </w:pPr>
+      <w:r>
+        <w:rPr>
+          <w:rStyle w:val="CommentReference"/>
+        </w:rPr>
+        <w:annotationRef/>
+      </w:r>
+      <w:r>
+        <w:t xml:space="preserve">This whole section is contingent on how our growth experiments turn out, but I can’t imagine that we’ll be far off.  </w:t>
+      </w:r>
+    </w:p>
+  </w:comment>
+  <w:comment w:id="10" w:author="Administrator" w:date="2015-11-16T10:26:00Z" w:initials="A">
     <w:p>
       <w:pPr>
         <w:pStyle w:val="CommentText"/>
@@ -18644,7 +18361,7 @@
       </w:r>
     </w:p>
   </w:comment>
-  <w:comment w:id="10" w:author="Administrator" w:date="2015-09-08T16:33:00Z" w:initials="A">
+  <w:comment w:id="11" w:author="Administrator" w:date="2015-09-08T16:33:00Z" w:initials="A">
     <w:p>
       <w:pPr>
         <w:pStyle w:val="CommentText"/>
@@ -18660,7 +18377,7 @@
       </w:r>
     </w:p>
   </w:comment>
-  <w:comment w:id="11" w:author="Administrator" w:date="2015-09-09T12:16:00Z" w:initials="A">
+  <w:comment w:id="12" w:author="Administrator" w:date="2015-09-09T12:16:00Z" w:initials="A">
     <w:p>
       <w:pPr>
         <w:pStyle w:val="CommentText"/>
@@ -18676,7 +18393,7 @@
       </w:r>
     </w:p>
   </w:comment>
-  <w:comment w:id="12" w:author="Administrator" w:date="2015-09-09T12:18:00Z" w:initials="A">
+  <w:comment w:id="13" w:author="Administrator" w:date="2015-09-09T12:18:00Z" w:initials="A">
     <w:p>
       <w:pPr>
         <w:pStyle w:val="CommentText"/>
@@ -18692,7 +18409,7 @@
       </w:r>
     </w:p>
   </w:comment>
-  <w:comment w:id="13" w:author="Administrator" w:date="2015-09-09T12:19:00Z" w:initials="A">
+  <w:comment w:id="14" w:author="Administrator" w:date="2015-09-09T12:19:00Z" w:initials="A">
     <w:p>
       <w:pPr>
         <w:pStyle w:val="CommentText"/>
@@ -18708,7 +18425,7 @@
       </w:r>
     </w:p>
   </w:comment>
-  <w:comment w:id="14" w:author="Administrator" w:date="2015-09-08T14:21:00Z" w:initials="A">
+  <w:comment w:id="15" w:author="Administrator" w:date="2015-09-08T14:21:00Z" w:initials="A">
     <w:p>
       <w:pPr>
         <w:pStyle w:val="CommentText"/>
@@ -18794,7 +18511,7 @@
           <w:rPr>
             <w:noProof/>
           </w:rPr>
-          <w:t>2</w:t>
+          <w:t>18</w:t>
         </w:r>
         <w:r>
           <w:rPr>
@@ -19657,7 +19374,6 @@
   <w:style w:type="character" w:default="1" w:styleId="DefaultParagraphFont">
     <w:name w:val="Default Paragraph Font"/>
     <w:uiPriority w:val="1"/>
-    <w:semiHidden/>
     <w:unhideWhenUsed/>
   </w:style>
   <w:style w:type="table" w:default="1" w:styleId="TableNormal">
@@ -20254,7 +19970,6 @@
   <w:style w:type="character" w:default="1" w:styleId="DefaultParagraphFont">
     <w:name w:val="Default Paragraph Font"/>
     <w:uiPriority w:val="1"/>
-    <w:semiHidden/>
     <w:unhideWhenUsed/>
   </w:style>
   <w:style w:type="table" w:default="1" w:styleId="TableNormal">
@@ -20915,11 +20630,11 @@
           <c:showBubbleSize val="0"/>
         </c:dLbls>
         <c:gapWidth val="150"/>
-        <c:axId val="95909376"/>
-        <c:axId val="95910912"/>
+        <c:axId val="129449344"/>
+        <c:axId val="129483904"/>
       </c:barChart>
       <c:catAx>
-        <c:axId val="95909376"/>
+        <c:axId val="129449344"/>
         <c:scaling>
           <c:orientation val="minMax"/>
         </c:scaling>
@@ -20928,7 +20643,7 @@
         <c:majorTickMark val="out"/>
         <c:minorTickMark val="none"/>
         <c:tickLblPos val="nextTo"/>
-        <c:crossAx val="95910912"/>
+        <c:crossAx val="129483904"/>
         <c:crosses val="autoZero"/>
         <c:auto val="1"/>
         <c:lblAlgn val="ctr"/>
@@ -20936,7 +20651,7 @@
         <c:noMultiLvlLbl val="0"/>
       </c:catAx>
       <c:valAx>
-        <c:axId val="95910912"/>
+        <c:axId val="129483904"/>
         <c:scaling>
           <c:orientation val="minMax"/>
         </c:scaling>
@@ -20947,7 +20662,7 @@
         <c:majorTickMark val="out"/>
         <c:minorTickMark val="none"/>
         <c:tickLblPos val="nextTo"/>
-        <c:crossAx val="95909376"/>
+        <c:crossAx val="129449344"/>
         <c:crosses val="autoZero"/>
         <c:crossBetween val="between"/>
       </c:valAx>
@@ -21256,7 +20971,7 @@
 </file>
 
 <file path=customXml/itemProps1.xml><?xml version="1.0" encoding="utf-8"?>
-<ds:datastoreItem xmlns:ds="http://schemas.openxmlformats.org/officeDocument/2006/customXml" ds:itemID="{E76AF77B-5238-4A2A-BE21-D28C973D377E}">
+<ds:datastoreItem xmlns:ds="http://schemas.openxmlformats.org/officeDocument/2006/customXml" ds:itemID="{64C80044-25C2-4480-AF79-43B45DBA2F02}">
   <ds:schemaRefs>
     <ds:schemaRef ds:uri="http://schemas.openxmlformats.org/officeDocument/2006/bibliography"/>
   </ds:schemaRefs>

</xml_diff>

<commit_message>
Major change w Eha constraint
</commit_message>
<xml_diff>
--- a/Paper/MM model manuscript v4.docx
+++ b/Paper/MM model manuscript v4.docx
@@ -6031,7 +6031,7 @@
       </w:pPr>
       <w:commentRangeStart w:id="4"/>
       <w:r>
-        <w:t>Interestingly</w:t>
+        <w:t>Taking</w:t>
       </w:r>
       <w:commentRangeEnd w:id="4"/>
       <w:r>
@@ -6042,7 +6042,13 @@
         <w:commentReference w:id="4"/>
       </w:r>
       <w:r>
-        <w:t xml:space="preserve">, there is evidence that </w:t>
+        <w:t xml:space="preserve"> this analysis one step further, we used our reconstruction to probe into acetate assimilation, </w:t>
+      </w:r>
+      <w:r>
+        <w:t>a supplemental</w:t>
+      </w:r>
+      <w:r>
+        <w:t xml:space="preserve"> pathway in </w:t>
       </w:r>
       <w:r>
         <w:rPr>
@@ -6051,19 +6057,16 @@
         <w:t xml:space="preserve">M. maripaludis </w:t>
       </w:r>
       <w:r>
-        <w:t xml:space="preserve">uses multiple forms of ferredoxin as electron carriers and may link multiple steps, </w:t>
-      </w:r>
-      <w:r>
-        <w:t>particularly those involved in</w:t>
-      </w:r>
-      <w:r>
-        <w:t xml:space="preserve"> electron bifurcation, using specific ferredoxins </w:t>
+        <w:t>t</w:t>
+      </w:r>
+      <w:r>
+        <w:t xml:space="preserve">hat can enhance but not fully support organism growth </w:t>
       </w:r>
       <w:r>
         <w:fldChar w:fldCharType="begin"/>
       </w:r>
       <w:r>
-        <w:instrText xml:space="preserve"> ADDIN ZOTERO_ITEM CSL_CITATION {"citationID":"2g2qvo6ckt","properties":{"formattedCitation":"(41)","plainCitation":"(41)"},"citationItems":[{"id":361,"uris":["http://zotero.org/users/2565720/items/V9R7CQTA"],"uri":["http://zotero.org/users/2565720/items/V9R7CQTA"],"itemData":{"id":361,"type":"article-journal","title":"More Than 200 Genes Required for Methane Formation from H2 and CO2 and Energy Conservation Are Present in &lt;i&gt;Methanothermobacter marburgensis&lt;/i&gt; and &lt;i&gt;Methanothermobacter thermautotrophicus&lt;/i&gt;","container-title":"Archaea","page":"1-23","volume":"2011","source":"CrossRef","DOI":"10.1155/2011/973848","ISSN":"1472-3646, 1472-3654","language":"en","author":[{"family":"Kaster","given":"Anne-Kristin"},{"family":"Goenrich","given":"Meike"},{"family":"Seedorf","given":"Henning"},{"family":"Liesegang","given":"Heiko"},{"family":"Wollherr","given":"Antje"},{"family":"Gottschalk","given":"Gerhard"},{"family":"Thauer","given":"Rudolf K."}],"issued":{"date-parts":[["2011"]]}}}],"schema":"https://github.com/citation-style-language/schema/raw/master/csl-citation.json"} </w:instrText>
+        <w:instrText xml:space="preserve"> ADDIN ZOTERO_ITEM CSL_CITATION {"citationID":"mg5us3ref","properties":{"formattedCitation":"(41)","plainCitation":"(41)"},"citationItems":[{"id":79,"uris":["http://zotero.org/users/2565720/items/MVBZ2QJT"],"uri":["http://zotero.org/users/2565720/items/MVBZ2QJT"],"itemData":{"id":79,"type":"article-journal","title":"Pathway of acetate assimilation in autotrophic and heterotrophic methanococci.","container-title":"Journal of Bacteriology","page":"5327-5329","volume":"169","issue":"11","source":"jb.asm.org","abstract":"The autotroph Methanococcus maripaludis contained high levels of acetate-coenzyme A ligase, pyruvate synthase, pyruvate, water dikinase, pyruvate carboxylase, and the enzymes of the incomplete reductive tricarboxylic acid cycle. Phosphoenolpyruvate carboxykinase, citrate synthase, and isocitrate dehydrogenase were not detected. In contrast, the heterotroph Methanococcus sp. strain A3 contained acetate kinase, and acetate coenzyme A ligase was virtually absent.","ISSN":"0021-9193, 1098-5530","note":"PMID: 3667534","journalAbbreviation":"J. Bacteriol.","language":"en","author":[{"family":"Shieh","given":"J. S."},{"family":"Whitman","given":"W. B."}],"issued":{"date-parts":[["1987",11,1]]},"PMID":"3667534"}}],"schema":"https://github.com/citation-style-language/schema/raw/master/csl-citation.json"} </w:instrText>
       </w:r>
       <w:r>
         <w:fldChar w:fldCharType="separate"/>
@@ -6078,19 +6081,97 @@
         <w:fldChar w:fldCharType="end"/>
       </w:r>
       <w:r>
-        <w:t xml:space="preserve">. Presently, the full extent of this phenomenon is not well understood and requires more experimental investigation. However, in an effort to represent ferredoxin specificity in our model, we have included a function (see Supplemental Materials) that </w:t>
-      </w:r>
-      <w:r>
-        <w:t>replaces promiscuous ferredoxins with one type of</w:t>
+        <w:t xml:space="preserve">. This is in contrast to other methanogens such as </w:t>
+      </w:r>
+      <w:r>
+        <w:rPr>
+          <w:i/>
+        </w:rPr>
+        <w:t>Methanosarcina barkeri</w:t>
+      </w:r>
+      <w:r>
+        <w:t xml:space="preserve">, which can subsist using solely the aceticlastic pathway </w:t>
+      </w:r>
+      <w:r>
+        <w:fldChar w:fldCharType="begin"/>
+      </w:r>
+      <w:r>
+        <w:instrText xml:space="preserve"> ADDIN ZOTERO_ITEM CSL_CITATION {"citationID":"1bs1pkv7m0","properties":{"formattedCitation":"(42)","plainCitation":"(42)"},"citationItems":[{"id":60,"uris":["http://zotero.org/users/2565720/items/DB3AGUAB"],"uri":["http://zotero.org/users/2565720/items/DB3AGUAB"],"itemData":{"id":60,"type":"article-journal","title":"Loss of the &lt;i&gt;mtr&lt;/i&gt; operon in &lt;i&gt;Methanosarcina&lt;/i&gt; blocks growth on methanol, but not methanogenesis, and reveals an unknown methanogenic pathway","container-title":"Proceedings of the National Academy of Sciences of the United States of America","page":"10664–10669","volume":"102","issue":"30","source":"Google Scholar","author":[{"family":"Welander","given":"Paula V."},{"family":"Metcalf","given":"William W."}],"issued":{"date-parts":[["2005"]]}}}],"schema":"https://github.com/citation-style-language/schema/raw/master/csl-citation.json"} </w:instrText>
+      </w:r>
+      <w:r>
+        <w:fldChar w:fldCharType="separate"/>
+      </w:r>
+      <w:r>
+        <w:rPr>
+          <w:rFonts w:cs="Times New Roman"/>
+        </w:rPr>
+        <w:t>(42)</w:t>
+      </w:r>
+      <w:r>
+        <w:fldChar w:fldCharType="end"/>
+      </w:r>
+      <w:r>
+        <w:t xml:space="preserve">. Though it is unknown exactly why </w:t>
+      </w:r>
+      <w:r>
+        <w:rPr>
+          <w:i/>
+        </w:rPr>
+        <w:t xml:space="preserve">M. maripaludis </w:t>
+      </w:r>
+      <w:r>
+        <w:t xml:space="preserve">cannot be grown on acetate alone, </w:t>
+      </w:r>
+      <w:r>
+        <w:t xml:space="preserve">our reconstruction did not reveal any strictly stoichiometric obstacle to growth. However, much like the pathway in </w:t>
+      </w:r>
+      <w:r>
+        <w:rPr>
+          <w:i/>
+        </w:rPr>
+        <w:t xml:space="preserve">M. barkeri, </w:t>
+      </w:r>
+      <w:r>
+        <w:t xml:space="preserve">the aceticlastic pathway in </w:t>
+      </w:r>
+      <w:r>
+        <w:rPr>
+          <w:i/>
+        </w:rPr>
+        <w:t xml:space="preserve">M. maripaludis </w:t>
+      </w:r>
+      <w:r>
+        <w:t xml:space="preserve">requires </w:t>
+      </w:r>
+      <w:proofErr w:type="spellStart"/>
+      <w:r>
+        <w:t>Eha</w:t>
+      </w:r>
+      <w:proofErr w:type="spellEnd"/>
+      <w:r>
+        <w:t>/</w:t>
+      </w:r>
+      <w:proofErr w:type="spellStart"/>
+      <w:r>
+        <w:t>Ehb</w:t>
+      </w:r>
+      <w:proofErr w:type="spellEnd"/>
+      <w:r>
+        <w:t xml:space="preserve"> hydrogenase as a sink for reduced ferredoxin, thus thrusting this reaction into a central role rather than an </w:t>
+      </w:r>
+      <w:proofErr w:type="spellStart"/>
+      <w:r>
+        <w:t>anaplerotic</w:t>
+      </w:r>
+      <w:proofErr w:type="spellEnd"/>
+      <w:r>
+        <w:t xml:space="preserve"> one. Indeed, when we simulated our</w:t>
       </w:r>
       <w:r>
         <w:t xml:space="preserve"> </w:t>
       </w:r>
       <w:r>
-        <w:t>specific ferredoxin</w:t>
-      </w:r>
-      <w:r>
-        <w:t xml:space="preserve"> for the </w:t>
+        <w:t xml:space="preserve">model and allowed </w:t>
       </w:r>
       <w:proofErr w:type="spellStart"/>
       <w:r>
@@ -6098,34 +6179,7 @@
       </w:r>
       <w:proofErr w:type="spellEnd"/>
       <w:r>
-        <w:t xml:space="preserve"> hydrogenase, </w:t>
-      </w:r>
-      <w:proofErr w:type="spellStart"/>
-      <w:r>
-        <w:t>Hdr</w:t>
-      </w:r>
-      <w:proofErr w:type="spellEnd"/>
-      <w:r>
-        <w:t xml:space="preserve">, and </w:t>
-      </w:r>
-      <w:proofErr w:type="spellStart"/>
-      <w:r>
-        <w:t>formylmethanfuran</w:t>
-      </w:r>
-      <w:proofErr w:type="spellEnd"/>
-      <w:r>
-        <w:t xml:space="preserve"> dehydrogenase (</w:t>
-      </w:r>
-      <w:proofErr w:type="spellStart"/>
-      <w:r>
-        <w:t>Fwd</w:t>
-      </w:r>
-      <w:proofErr w:type="spellEnd"/>
-      <w:r>
-        <w:t>)</w:t>
-      </w:r>
-      <w:r>
-        <w:t xml:space="preserve"> and a second type of specific ferredoxin for </w:t>
+        <w:t>/</w:t>
       </w:r>
       <w:proofErr w:type="spellStart"/>
       <w:r>
@@ -6133,19 +6187,85 @@
       </w:r>
       <w:proofErr w:type="spellEnd"/>
       <w:r>
-        <w:t xml:space="preserve"> hydrogenase and biosynthetic </w:t>
-      </w:r>
-      <w:proofErr w:type="spellStart"/>
-      <w:r>
-        <w:t>carboxylating</w:t>
-      </w:r>
-      <w:proofErr w:type="spellEnd"/>
-      <w:r>
-        <w:t xml:space="preserve"> oxidoreductases, as suggested by {</w:t>
-      </w:r>
+        <w:t xml:space="preserve"> unlimited flux, we could predict aceticlastic growth, with </w:t>
+      </w:r>
+      <w:proofErr w:type="spellStart"/>
+      <w:r>
+        <w:t>Eha</w:t>
+      </w:r>
+      <w:proofErr w:type="spellEnd"/>
+      <w:r>
+        <w:t>/</w:t>
+      </w:r>
+      <w:proofErr w:type="spellStart"/>
+      <w:r>
+        <w:t>Ehb</w:t>
+      </w:r>
+      <w:proofErr w:type="spellEnd"/>
+      <w:r>
+        <w:t xml:space="preserve"> oxidizing approximately two moles of ferredoxin per methane produced. We then constrained our model to enforce the central energy-conserving role of bifurcation by limiting the magnitude of flux through the </w:t>
+      </w:r>
+      <w:proofErr w:type="spellStart"/>
+      <w:r>
+        <w:t>Eha</w:t>
+      </w:r>
+      <w:proofErr w:type="spellEnd"/>
+      <w:r>
+        <w:t>/</w:t>
+      </w:r>
+      <w:proofErr w:type="spellStart"/>
+      <w:r>
+        <w:t>Ehb</w:t>
+      </w:r>
+      <w:proofErr w:type="spellEnd"/>
+      <w:r>
+        <w:t xml:space="preserve"> reaction to 10% that of methane secretion rate. Doing so prevented our model from predicting growth from acetate alone, but did not restrict </w:t>
+      </w:r>
+      <w:proofErr w:type="spellStart"/>
+      <w:r>
+        <w:t>hydrogenotrophic</w:t>
+      </w:r>
+      <w:proofErr w:type="spellEnd"/>
+      <w:r>
+        <w:t xml:space="preserve"> growth or supplementary acetate uptake. This simulation supports the hypothesis that </w:t>
+      </w:r>
+      <w:r>
+        <w:rPr>
+          <w:i/>
+        </w:rPr>
+        <w:t xml:space="preserve">M. maripaludis </w:t>
+      </w:r>
+      <w:r>
+        <w:t xml:space="preserve">cannot achieve aceticlastic growth </w:t>
+      </w:r>
+      <w:r>
+        <w:t xml:space="preserve">because </w:t>
+      </w:r>
+      <w:proofErr w:type="spellStart"/>
+      <w:r>
+        <w:t>Eha</w:t>
+      </w:r>
+      <w:proofErr w:type="spellEnd"/>
+      <w:r>
+        <w:t>/</w:t>
+      </w:r>
+      <w:proofErr w:type="spellStart"/>
+      <w:r>
+        <w:t>Ehb</w:t>
+      </w:r>
+      <w:proofErr w:type="spellEnd"/>
+      <w:r>
+        <w:t xml:space="preserve"> cannot assume a central role in methanogenesis. </w:t>
+      </w:r>
+    </w:p>
+    <w:p>
+      <w:pPr>
+        <w:spacing w:line="480" w:lineRule="auto"/>
+      </w:pPr>
       <w:commentRangeStart w:id="5"/>
       <w:r>
-        <w:t>ref</w:t>
+        <w:lastRenderedPageBreak/>
+        <w:t>Interestingly</w:t>
       </w:r>
       <w:commentRangeEnd w:id="5"/>
       <w:r>
@@ -6156,6 +6276,129 @@
         <w:commentReference w:id="5"/>
       </w:r>
       <w:r>
+        <w:t xml:space="preserve">, there is evidence that </w:t>
+      </w:r>
+      <w:r>
+        <w:rPr>
+          <w:i/>
+        </w:rPr>
+        <w:t xml:space="preserve">M. maripaludis </w:t>
+      </w:r>
+      <w:r>
+        <w:t xml:space="preserve">uses multiple forms of ferredoxin as electron carriers and may link multiple steps, </w:t>
+      </w:r>
+      <w:r>
+        <w:t>particularly those involved in</w:t>
+      </w:r>
+      <w:r>
+        <w:t xml:space="preserve"> electron bifurcation, using specific ferredoxins </w:t>
+      </w:r>
+      <w:r>
+        <w:fldChar w:fldCharType="begin"/>
+      </w:r>
+      <w:r>
+        <w:instrText xml:space="preserve"> ADDIN ZOTERO_ITEM CSL_CITATION {"citationID":"2g2qvo6ckt","properties":{"formattedCitation":"(43)","plainCitation":"(43)"},"citationItems":[{"id":361,"uris":["http://zotero.org/users/2565720/items/V9R7CQTA"],"uri":["http://zotero.org/users/2565720/items/V9R7CQTA"],"itemData":{"id":361,"type":"article-journal","title":"More Than 200 Genes Required for Methane Formation from H2 and CO2 and Energy Conservation Are Present in &lt;i&gt;Methanothermobacter marburgensis&lt;/i&gt; and &lt;i&gt;Methanothermobacter thermautotrophicus&lt;/i&gt;","container-title":"Archaea","page":"1-23","volume":"2011","source":"CrossRef","DOI":"10.1155/2011/973848","ISSN":"1472-3646, 1472-3654","language":"en","author":[{"family":"Kaster","given":"Anne-Kristin"},{"family":"Goenrich","given":"Meike"},{"family":"Seedorf","given":"Henning"},{"family":"Liesegang","given":"Heiko"},{"family":"Wollherr","given":"Antje"},{"family":"Gottschalk","given":"Gerhard"},{"family":"Thauer","given":"Rudolf K."}],"issued":{"date-parts":[["2011"]]}}}],"schema":"https://github.com/citation-style-language/schema/raw/master/csl-citation.json"} </w:instrText>
+      </w:r>
+      <w:r>
+        <w:fldChar w:fldCharType="separate"/>
+      </w:r>
+      <w:r>
+        <w:rPr>
+          <w:rFonts w:cs="Times New Roman"/>
+        </w:rPr>
+        <w:t>(43)</w:t>
+      </w:r>
+      <w:r>
+        <w:fldChar w:fldCharType="end"/>
+      </w:r>
+      <w:r>
+        <w:t xml:space="preserve">. Presently, the full extent of this phenomenon is not well understood and requires more experimental investigation. However, in an effort to represent ferredoxin specificity in our model, we have included a function (see Supplemental Materials) that </w:t>
+      </w:r>
+      <w:r>
+        <w:t>replaces promiscuous ferredoxins with one type of</w:t>
+      </w:r>
+      <w:r>
+        <w:t xml:space="preserve"> </w:t>
+      </w:r>
+      <w:r>
+        <w:t>specific ferredoxin</w:t>
+      </w:r>
+      <w:r>
+        <w:t xml:space="preserve"> for the </w:t>
+      </w:r>
+      <w:proofErr w:type="spellStart"/>
+      <w:r>
+        <w:t>Eha</w:t>
+      </w:r>
+      <w:proofErr w:type="spellEnd"/>
+      <w:r>
+        <w:t xml:space="preserve"> hydrogenase, </w:t>
+      </w:r>
+      <w:proofErr w:type="spellStart"/>
+      <w:r>
+        <w:t>Hdr</w:t>
+      </w:r>
+      <w:proofErr w:type="spellEnd"/>
+      <w:r>
+        <w:t xml:space="preserve">, and </w:t>
+      </w:r>
+      <w:proofErr w:type="spellStart"/>
+      <w:r>
+        <w:t>formylmethanfuran</w:t>
+      </w:r>
+      <w:proofErr w:type="spellEnd"/>
+      <w:r>
+        <w:t xml:space="preserve"> dehydrogenase (</w:t>
+      </w:r>
+      <w:proofErr w:type="spellStart"/>
+      <w:r>
+        <w:t>Fwd</w:t>
+      </w:r>
+      <w:proofErr w:type="spellEnd"/>
+      <w:r>
+        <w:t>)</w:t>
+      </w:r>
+      <w:r>
+        <w:t xml:space="preserve"> and a second type of specific ferredoxin for </w:t>
+      </w:r>
+      <w:proofErr w:type="spellStart"/>
+      <w:r>
+        <w:t>Ehb</w:t>
+      </w:r>
+      <w:proofErr w:type="spellEnd"/>
+      <w:r>
+        <w:t xml:space="preserve"> hydrogenase and biosynthetic </w:t>
+      </w:r>
+      <w:proofErr w:type="spellStart"/>
+      <w:r>
+        <w:t>carboxylating</w:t>
+      </w:r>
+      <w:proofErr w:type="spellEnd"/>
+      <w:r>
+        <w:t xml:space="preserve"> oxidoreductases, as suggested by {</w:t>
+      </w:r>
+      <w:commentRangeStart w:id="6"/>
+      <w:commentRangeStart w:id="7"/>
+      <w:r>
+        <w:t>ref</w:t>
+      </w:r>
+      <w:commentRangeEnd w:id="6"/>
+      <w:r>
+        <w:rPr>
+          <w:rStyle w:val="CommentReference"/>
+          <w:rFonts w:asciiTheme="minorHAnsi" w:hAnsiTheme="minorHAnsi"/>
+        </w:rPr>
+        <w:commentReference w:id="6"/>
+      </w:r>
+      <w:commentRangeEnd w:id="7"/>
+      <w:r>
+        <w:rPr>
+          <w:rStyle w:val="CommentReference"/>
+          <w:rFonts w:asciiTheme="minorHAnsi" w:hAnsiTheme="minorHAnsi"/>
+        </w:rPr>
+        <w:commentReference w:id="7"/>
+      </w:r>
+      <w:r>
         <w:t>}</w:t>
       </w:r>
       <w:r>
@@ -6208,165 +6451,162 @@
         <w:t>various unusual</w:t>
       </w:r>
       <w:r>
-        <w:t xml:space="preserve"> coenzymes directly as </w:t>
+        <w:t xml:space="preserve"> coenzymes directly as electron carriers (methanofuran, </w:t>
+      </w:r>
+      <w:r>
+        <w:t>H</w:t>
+      </w:r>
+      <w:r>
+        <w:rPr>
+          <w:vertAlign w:val="subscript"/>
+        </w:rPr>
+        <w:t>4</w:t>
+      </w:r>
+      <w:r>
+        <w:t>MPT</w:t>
+      </w:r>
+      <w:r>
+        <w:t>, coenzyme F</w:t>
+      </w:r>
+      <w:r>
+        <w:rPr>
+          <w:vertAlign w:val="subscript"/>
+        </w:rPr>
+        <w:t>420</w:t>
+      </w:r>
+      <w:r>
+        <w:t>, coenzyme B, coenzyme M) and vital pieces of catabolic enzymes (coenzyme F</w:t>
+      </w:r>
+      <w:r>
+        <w:rPr>
+          <w:vertAlign w:val="subscript"/>
+        </w:rPr>
+        <w:t>430</w:t>
+      </w:r>
+      <w:r>
+        <w:t xml:space="preserve">) during methanogenesis </w:t>
+      </w:r>
+      <w:r>
+        <w:fldChar w:fldCharType="begin"/>
+      </w:r>
+      <w:r>
+        <w:instrText xml:space="preserve"> ADDIN ZOTERO_ITEM CSL_CITATION {"citationID":"kesh5maA","properties":{"formattedCitation":"(5)","plainCitation":"(5)"},"citationItems":[{"id":66,"uris":["http://zotero.org/users/2565720/items/UJKJVT7G"],"uri":["http://zotero.org/users/2565720/items/UJKJVT7G"],"itemData":{"id":66,"type":"article-journal","title":"Unusual coenzymes of methanogenesis","container-title":"Annual review of biochemistry","page":"355–394","volume":"59","issue":"1","source":"Google Scholar","author":[{"family":"DiMarco","given":"Anthony A."},{"family":"Bobik","given":"Thomas A."},{"family":"Wolfe","given":"Ralph S."}],"issued":{"date-parts":[["1990"]]}}}],"schema":"https://github.com/citation-style-language/schema/raw/master/csl-citation.json"} </w:instrText>
+      </w:r>
+      <w:r>
+        <w:fldChar w:fldCharType="separate"/>
+      </w:r>
+      <w:r>
+        <w:rPr>
+          <w:rFonts w:cs="Times New Roman"/>
+        </w:rPr>
+        <w:t>(5)</w:t>
+      </w:r>
+      <w:r>
+        <w:fldChar w:fldCharType="end"/>
+      </w:r>
+      <w:r>
+        <w:t xml:space="preserve">. </w:t>
+      </w:r>
+      <w:r>
+        <w:t xml:space="preserve">It also synthesizes an </w:t>
+      </w:r>
+      <w:proofErr w:type="spellStart"/>
+      <w:r>
+        <w:t>archaellin</w:t>
+      </w:r>
+      <w:proofErr w:type="spellEnd"/>
+      <w:r>
+        <w:t xml:space="preserve"> </w:t>
+      </w:r>
+      <w:proofErr w:type="spellStart"/>
+      <w:r>
+        <w:t>tetrasaccharide</w:t>
+      </w:r>
+      <w:proofErr w:type="spellEnd"/>
+      <w:r>
+        <w:t xml:space="preserve"> as part of N-linked glycosylation </w:t>
+      </w:r>
+      <w:r>
+        <w:fldChar w:fldCharType="begin"/>
+      </w:r>
+      <w:r>
+        <w:instrText xml:space="preserve"> ADDIN ZOTERO_ITEM CSL_CITATION {"citationID":"2i84i863d3","properties":{"formattedCitation":"(44)","plainCitation":"(44)"},"citationItems":[{"id":342,"uris":["http://zotero.org/users/2565720/items/E6HZ3AAE"],"uri":["http://zotero.org/users/2565720/items/E6HZ3AAE"],"itemData":{"id":342,"type":"article-journal","title":"Evidence that Biosynthesis of the Second and Third Sugars of the Archaellin Tetrasaccharide in the Archaeon &lt;i&gt;Methanococcus maripaludis&lt;/i&gt; Occurs by the Same Pathway Used by &lt;i&gt;Pseudomonas aeruginosa&lt;/i&gt; To Make a Di-N-Acetylated Sugar","container-title":"Journal of Bacteriology","page":"1668-1680","volume":"197","issue":"9","source":"CrossRef","DOI":"10.1128/JB.00040-15","ISSN":"0021-9193, 1098-5530","language":"en","author":[{"family":"Siu","given":"Sarah"},{"family":"Robotham","given":"Anna"},{"family":"Logan","given":"Susan M."},{"family":"Kelly","given":"John F."},{"family":"Uchida","given":"Kaoru"},{"family":"Aizawa","given":"Shin-Ichi"},{"family":"Jarrell","given":"Ken F."}],"editor":[{"family":"Metcalf","given":"W. W."}],"issued":{"date-parts":[["2015",5,1]]}}}],"schema":"https://github.com/citation-style-language/schema/raw/master/csl-citation.json"} </w:instrText>
+      </w:r>
+      <w:r>
+        <w:fldChar w:fldCharType="separate"/>
+      </w:r>
+      <w:r>
+        <w:rPr>
+          <w:rFonts w:cs="Times New Roman"/>
+        </w:rPr>
+        <w:t>(44)</w:t>
+      </w:r>
+      <w:r>
+        <w:fldChar w:fldCharType="end"/>
+      </w:r>
+      <w:r>
+        <w:t xml:space="preserve"> and multiple forms of </w:t>
+      </w:r>
+      <w:proofErr w:type="spellStart"/>
+      <w:r>
+        <w:t>archaeol</w:t>
+      </w:r>
+      <w:proofErr w:type="spellEnd"/>
+      <w:r>
+        <w:t xml:space="preserve">, an archaeal membrane ether lipid </w:t>
+      </w:r>
+      <w:r>
+        <w:fldChar w:fldCharType="begin"/>
+      </w:r>
+      <w:r>
+        <w:instrText xml:space="preserve"> ADDIN ZOTERO_ITEM CSL_CITATION {"citationID":"1v1bfrvejb","properties":{"formattedCitation":"(45)","plainCitation":"(45)"},"citationItems":[{"id":333,"uris":["http://zotero.org/users/2565720/items/4VZ7MNXM"],"uri":["http://zotero.org/users/2565720/items/4VZ7MNXM"],"itemData":{"id":333,"type":"article-journal","title":"Biosynthesis of archaeal membrane ether lipids","container-title":"Frontiers in Microbiology","volume":"5","source":"PubMed Central","abstract":"A vital function of the cell membrane in all living organism is to maintain the membrane permeability barrier and fluidity. The composition of the phospholipid bilayer is distinct in archaea when compared to bacteria and eukarya. In archaea, isoprenoid hydrocarbon side chains are linked via an ether bond to the sn-glycerol-1-phosphate backbone. In bacteria and eukarya on the other hand, fatty acid side chains are linked via an ester bond to the sn-glycerol-3-phosphate backbone. The polar head groups are globally shared in the three domains of life. The unique membrane lipids of archaea have been implicated not only in the survival and adaptation of the organisms to extreme environments but also to form the basis of the membrane composition of the last universal common ancestor (LUCA). In nature, a diverse range of archaeal lipids is found, the most common are the diether (or archaeol) and the tetraether (or caldarchaeol) lipids that form a monolayer. Variations in chain length, cyclization and other modifications lead to diversification of these lipids. The biosynthesis of these lipids is not yet well understood however progress in the last decade has led to a comprehensive understanding of the biosynthesis of archaeol. This review describes the current knowledge of the biosynthetic pathway of archaeal ether lipids; insights on the stability and robustness of archaeal lipid membranes; and evolutionary aspects of the lipid divide and the LUCA. It examines recent advances made in the field of pathway reconstruction in bacteria.","URL":"http://www.ncbi.nlm.nih.gov/pmc/articles/PMC4244643/","DOI":"10.3389/fmicb.2014.00641","ISSN":"1664-302X","note":"PMID: 25505460\nPMCID: PMC4244643","journalAbbreviation":"Front Microbiol","author":[{"family":"Jain","given":"Samta"},{"family":"Caforio","given":"Antonella"},{"family":"Driessen","given":"Arnold J. M."}],"issued":{"date-parts":[["2014",11,26]]},"accessed":{"date-parts":[["2015",9,9]]},"PMID":"25505460","PMCID":"PMC4244643"}}],"schema":"https://github.com/citation-style-language/schema/raw/master/csl-citation.json"} </w:instrText>
+      </w:r>
+      <w:r>
+        <w:fldChar w:fldCharType="separate"/>
+      </w:r>
+      <w:r>
+        <w:rPr>
+          <w:rFonts w:cs="Times New Roman"/>
+        </w:rPr>
+        <w:t>(45)</w:t>
+      </w:r>
+      <w:r>
+        <w:fldChar w:fldCharType="end"/>
+      </w:r>
+      <w:r>
+        <w:t xml:space="preserve">. These synthesis pathways, particularly those for coenzymes, are vital pieces of </w:t>
+      </w:r>
+      <w:r>
+        <w:rPr>
+          <w:i/>
+        </w:rPr>
+        <w:t xml:space="preserve">M. maripaludis </w:t>
+      </w:r>
+      <w:proofErr w:type="gramStart"/>
+      <w:r>
+        <w:t>metabolism</w:t>
+      </w:r>
+      <w:r>
+        <w:t>,</w:t>
+      </w:r>
+      <w:proofErr w:type="gramEnd"/>
+      <w:r>
+        <w:t xml:space="preserve"> hence</w:t>
+      </w:r>
+      <w:r>
+        <w:t xml:space="preserve"> we were adamant about including synthesis pathways for these metabolites</w:t>
+      </w:r>
+      <w:r>
+        <w:t xml:space="preserve"> and adding them to our biomass composition</w:t>
+      </w:r>
+      <w:r>
+        <w:t xml:space="preserve">. </w:t>
+      </w:r>
+      <w:r>
+        <w:t xml:space="preserve">Although several of these pathways were completely included in the Model SEED database, </w:t>
       </w:r>
       <w:r>
         <w:lastRenderedPageBreak/>
-        <w:t xml:space="preserve">electron carriers (methanofuran, </w:t>
-      </w:r>
-      <w:r>
-        <w:t>H</w:t>
-      </w:r>
-      <w:r>
-        <w:rPr>
-          <w:vertAlign w:val="subscript"/>
-        </w:rPr>
-        <w:t>4</w:t>
-      </w:r>
-      <w:r>
-        <w:t>MPT</w:t>
-      </w:r>
-      <w:r>
-        <w:t>, coenzyme F</w:t>
-      </w:r>
-      <w:r>
-        <w:rPr>
-          <w:vertAlign w:val="subscript"/>
-        </w:rPr>
-        <w:t>420</w:t>
-      </w:r>
-      <w:r>
-        <w:t>, coenzyme B, coenzyme M) and vital pieces of catabolic enzymes (coenzyme F</w:t>
-      </w:r>
-      <w:r>
-        <w:rPr>
-          <w:vertAlign w:val="subscript"/>
-        </w:rPr>
-        <w:t>430</w:t>
-      </w:r>
-      <w:r>
-        <w:t xml:space="preserve">) during methanogenesis </w:t>
-      </w:r>
-      <w:r>
-        <w:fldChar w:fldCharType="begin"/>
-      </w:r>
-      <w:r>
-        <w:instrText xml:space="preserve"> ADDIN ZOTERO_ITEM CSL_CITATION {"citationID":"kesh5maA","properties":{"formattedCitation":"(5)","plainCitation":"(5)"},"citationItems":[{"id":66,"uris":["http://zotero.org/users/2565720/items/UJKJVT7G"],"uri":["http://zotero.org/users/2565720/items/UJKJVT7G"],"itemData":{"id":66,"type":"article-journal","title":"Unusual coenzymes of methanogenesis","container-title":"Annual review of biochemistry","page":"355–394","volume":"59","issue":"1","source":"Google Scholar","author":[{"family":"DiMarco","given":"Anthony A."},{"family":"Bobik","given":"Thomas A."},{"family":"Wolfe","given":"Ralph S."}],"issued":{"date-parts":[["1990"]]}}}],"schema":"https://github.com/citation-style-language/schema/raw/master/csl-citation.json"} </w:instrText>
-      </w:r>
-      <w:r>
-        <w:fldChar w:fldCharType="separate"/>
-      </w:r>
-      <w:r>
-        <w:rPr>
-          <w:rFonts w:cs="Times New Roman"/>
-        </w:rPr>
-        <w:t>(5)</w:t>
-      </w:r>
-      <w:r>
-        <w:fldChar w:fldCharType="end"/>
-      </w:r>
-      <w:r>
-        <w:t xml:space="preserve">. </w:t>
-      </w:r>
-      <w:r>
-        <w:t xml:space="preserve">It also synthesizes an </w:t>
-      </w:r>
-      <w:proofErr w:type="spellStart"/>
-      <w:r>
-        <w:t>archaellin</w:t>
-      </w:r>
-      <w:proofErr w:type="spellEnd"/>
-      <w:r>
-        <w:t xml:space="preserve"> </w:t>
-      </w:r>
-      <w:proofErr w:type="spellStart"/>
-      <w:r>
-        <w:t>tetrasaccharide</w:t>
-      </w:r>
-      <w:proofErr w:type="spellEnd"/>
-      <w:r>
-        <w:t xml:space="preserve"> as part of N-linked glycosylation </w:t>
-      </w:r>
-      <w:r>
-        <w:fldChar w:fldCharType="begin"/>
-      </w:r>
-      <w:r>
-        <w:instrText xml:space="preserve"> ADDIN ZOTERO_ITEM CSL_CITATION {"citationID":"2i84i863d3","properties":{"formattedCitation":"(42)","plainCitation":"(42)"},"citationItems":[{"id":342,"uris":["http://zotero.org/users/2565720/items/E6HZ3AAE"],"uri":["http://zotero.org/users/2565720/items/E6HZ3AAE"],"itemData":{"id":342,"type":"article-journal","title":"Evidence that Biosynthesis of the Second and Third Sugars of the Archaellin Tetrasaccharide in the Archaeon &lt;i&gt;Methanococcus maripaludis&lt;/i&gt; Occurs by the Same Pathway Used by &lt;i&gt;Pseudomonas aeruginosa&lt;/i&gt; To Make a Di-N-Acetylated Sugar","container-title":"Journal of Bacteriology","page":"1668-1680","volume":"197","issue":"9","source":"CrossRef","DOI":"10.1128/JB.00040-15","ISSN":"0021-9193, 1098-5530","language":"en","author":[{"family":"Siu","given":"Sarah"},{"family":"Robotham","given":"Anna"},{"family":"Logan","given":"Susan M."},{"family":"Kelly","given":"John F."},{"family":"Uchida","given":"Kaoru"},{"family":"Aizawa","given":"Shin-Ichi"},{"family":"Jarrell","given":"Ken F."}],"editor":[{"family":"Metcalf","given":"W. W."}],"issued":{"date-parts":[["2015",5,1]]}}}],"schema":"https://github.com/citation-style-language/schema/raw/master/csl-citation.json"} </w:instrText>
-      </w:r>
-      <w:r>
-        <w:fldChar w:fldCharType="separate"/>
-      </w:r>
-      <w:r>
-        <w:rPr>
-          <w:rFonts w:cs="Times New Roman"/>
-        </w:rPr>
-        <w:t>(42)</w:t>
-      </w:r>
-      <w:r>
-        <w:fldChar w:fldCharType="end"/>
-      </w:r>
-      <w:r>
-        <w:t xml:space="preserve"> and multiple forms of </w:t>
-      </w:r>
-      <w:proofErr w:type="spellStart"/>
-      <w:r>
-        <w:t>archaeol</w:t>
-      </w:r>
-      <w:proofErr w:type="spellEnd"/>
-      <w:r>
-        <w:t xml:space="preserve">, an archaeal membrane ether lipid </w:t>
-      </w:r>
-      <w:r>
-        <w:fldChar w:fldCharType="begin"/>
-      </w:r>
-      <w:r>
-        <w:instrText xml:space="preserve"> ADDIN ZOTERO_ITEM CSL_CITATION {"citationID":"1v1bfrvejb","properties":{"formattedCitation":"(43)","plainCitation":"(43)"},"citationItems":[{"id":333,"uris":["http://zotero.org/users/2565720/items/4VZ7MNXM"],"uri":["http://zotero.org/users/2565720/items/4VZ7MNXM"],"itemData":{"id":333,"type":"article-journal","title":"Biosynthesis of archaeal membrane ether lipids","container-title":"Frontiers in Microbiology","volume":"5","source":"PubMed Central","abstract":"A vital function of the cell membrane in all living organism is to maintain the membrane permeability barrier and fluidity. The composition of the phospholipid bilayer is distinct in archaea when compared to bacteria and eukarya. In archaea, isoprenoid hydrocarbon side chains are linked via an ether bond to the sn-glycerol-1-phosphate backbone. In bacteria and eukarya on the other hand, fatty acid side chains are linked via an ester bond to the sn-glycerol-3-phosphate backbone. The polar head groups are globally shared in the three domains of life. The unique membrane lipids of archaea have been implicated not only in the survival and adaptation of the organisms to extreme environments but also to form the basis of the membrane composition of the last universal common ancestor (LUCA). In nature, a diverse range of archaeal lipids is found, the most common are the diether (or archaeol) and the tetraether (or caldarchaeol) lipids that form a monolayer. Variations in chain length, cyclization and other modifications lead to diversification of these lipids. The biosynthesis of these lipids is not yet well understood however progress in the last decade has led to a comprehensive understanding of the biosynthesis of archaeol. This review describes the current knowledge of the biosynthetic pathway of archaeal ether lipids; insights on the stability and robustness of archaeal lipid membranes; and evolutionary aspects of the lipid divide and the LUCA. It examines recent advances made in the field of pathway reconstruction in bacteria.","URL":"http://www.ncbi.nlm.nih.gov/pmc/articles/PMC4244643/","DOI":"10.3389/fmicb.2014.00641","ISSN":"1664-302X","note":"PMID: 25505460\nPMCID: PMC4244643","journalAbbreviation":"Front Microbiol","author":[{"family":"Jain","given":"Samta"},{"family":"Caforio","given":"Antonella"},{"family":"Driessen","given":"Arnold J. M."}],"issued":{"date-parts":[["2014",11,26]]},"accessed":{"date-parts":[["2015",9,9]]},"PMID":"25505460","PMCID":"PMC4244643"}}],"schema":"https://github.com/citation-style-language/schema/raw/master/csl-citation.json"} </w:instrText>
-      </w:r>
-      <w:r>
-        <w:fldChar w:fldCharType="separate"/>
-      </w:r>
-      <w:r>
-        <w:rPr>
-          <w:rFonts w:cs="Times New Roman"/>
-        </w:rPr>
-        <w:t>(43)</w:t>
-      </w:r>
-      <w:r>
-        <w:fldChar w:fldCharType="end"/>
-      </w:r>
-      <w:r>
-        <w:t xml:space="preserve">. These synthesis pathways, particularly those for coenzymes, are vital pieces of </w:t>
-      </w:r>
-      <w:r>
-        <w:rPr>
-          <w:i/>
-        </w:rPr>
-        <w:t xml:space="preserve">M. maripaludis </w:t>
-      </w:r>
-      <w:proofErr w:type="gramStart"/>
-      <w:r>
-        <w:t>metabolism</w:t>
-      </w:r>
-      <w:r>
-        <w:t>,</w:t>
-      </w:r>
-      <w:proofErr w:type="gramEnd"/>
-      <w:r>
-        <w:t xml:space="preserve"> hence</w:t>
-      </w:r>
-      <w:r>
-        <w:t xml:space="preserve"> we were adamant about including synthesis pathways for these metabolites</w:t>
-      </w:r>
-      <w:r>
-        <w:t xml:space="preserve"> and adding them to our biomass composition</w:t>
-      </w:r>
-      <w:r>
-        <w:t xml:space="preserve">. </w:t>
-      </w:r>
-      <w:r>
-        <w:t xml:space="preserve">Although several of these pathways were completely included in the Model SEED database, </w:t>
-      </w:r>
-      <w:r>
         <w:t xml:space="preserve">most were missing from the automated reconstruction draft and were added manually. </w:t>
       </w:r>
       <w:r>
@@ -6432,7 +6672,7 @@
         <w:fldChar w:fldCharType="begin"/>
       </w:r>
       <w:r>
-        <w:instrText xml:space="preserve"> ADDIN ZOTERO_ITEM CSL_CITATION {"citationID":"1pmtfiqdui","properties":{"formattedCitation":"(44)","plainCitation":"(44)"},"citationItems":[{"id":362,"uris":["http://zotero.org/users/2565720/items/X25BNH5A"],"uri":["http://zotero.org/users/2565720/items/X25BNH5A"],"itemData":{"id":362,"type":"article-journal","title":"Inhibition of methanogenesis in salt marsh sediments and whole-cell suspensions of methanogenic bacteria by nitrogen oxides.","container-title":"Applied and Environmental Microbiology","page":"264-269","volume":"32","issue":"2","source":"PubMed Central","abstract":"Hydrogen-dependent evolution of methane from salt marsh sediments and whole-cell suspensions of Methanobacterium thermoautotrophicum and Methanobacterium fornicicum ceased or decreased after the introduction of nitrate, nitrite, nitric oxide, or nitrous oxide. Sulfite had a similar effect on methanogenesis in the whole-cell suspensions. In salt marsh sediments, nitrous oxide was the strongest inhibitor, followed by nitric oxide, nitrite, and nitrate in decreasing order of inhibition. In whole-cell suspensions, nitric oxide was the strongest inhibitor, followed by nitrous oxide, nitrite, and nitrate. Consideration of the results from experiments using an indicator of oxidation potential, along with the reversed order of effectiveness of the nitrogen oxides in relation to their degree of reduction ,suggests that the inhibitory effect observed was not due to a redox change. Evidence is also presented that suggests that the decrease in the rate of methane production in the presence of oxides of nitrogen was not attributable to competition for methane-producing substrates.","ISSN":"0099-2240","note":"PMID: 970945\nPMCID: PMC170046","journalAbbreviation":"Appl Environ Microbiol","author":[{"family":"Balderston","given":"W L"},{"family":"Payne","given":"W J"}],"issued":{"date-parts":[["1976",8]]},"PMID":"970945","PMCID":"PMC170046"}}],"schema":"https://github.com/citation-style-language/schema/raw/master/csl-citation.json"} </w:instrText>
+        <w:instrText xml:space="preserve"> ADDIN ZOTERO_ITEM CSL_CITATION {"citationID":"1pmtfiqdui","properties":{"formattedCitation":"(46)","plainCitation":"(46)"},"citationItems":[{"id":362,"uris":["http://zotero.org/users/2565720/items/X25BNH5A"],"uri":["http://zotero.org/users/2565720/items/X25BNH5A"],"itemData":{"id":362,"type":"article-journal","title":"Inhibition of methanogenesis in salt marsh sediments and whole-cell suspensions of methanogenic bacteria by nitrogen oxides.","container-title":"Applied and Environmental Microbiology","page":"264-269","volume":"32","issue":"2","source":"PubMed Central","abstract":"Hydrogen-dependent evolution of methane from salt marsh sediments and whole-cell suspensions of Methanobacterium thermoautotrophicum and Methanobacterium fornicicum ceased or decreased after the introduction of nitrate, nitrite, nitric oxide, or nitrous oxide. Sulfite had a similar effect on methanogenesis in the whole-cell suspensions. In salt marsh sediments, nitrous oxide was the strongest inhibitor, followed by nitric oxide, nitrite, and nitrate in decreasing order of inhibition. In whole-cell suspensions, nitric oxide was the strongest inhibitor, followed by nitrous oxide, nitrite, and nitrate. Consideration of the results from experiments using an indicator of oxidation potential, along with the reversed order of effectiveness of the nitrogen oxides in relation to their degree of reduction ,suggests that the inhibitory effect observed was not due to a redox change. Evidence is also presented that suggests that the decrease in the rate of methane production in the presence of oxides of nitrogen was not attributable to competition for methane-producing substrates.","ISSN":"0099-2240","note":"PMID: 970945\nPMCID: PMC170046","journalAbbreviation":"Appl Environ Microbiol","author":[{"family":"Balderston","given":"W L"},{"family":"Payne","given":"W J"}],"issued":{"date-parts":[["1976",8]]},"PMID":"970945","PMCID":"PMC170046"}}],"schema":"https://github.com/citation-style-language/schema/raw/master/csl-citation.json"} </w:instrText>
       </w:r>
       <w:r>
         <w:fldChar w:fldCharType="separate"/>
@@ -6441,7 +6681,7 @@
         <w:rPr>
           <w:rFonts w:cs="Times New Roman"/>
         </w:rPr>
-        <w:t>(44)</w:t>
+        <w:t>(46)</w:t>
       </w:r>
       <w:r>
         <w:fldChar w:fldCharType="end"/>
@@ -6522,7 +6762,6 @@
         <w:t xml:space="preserve"> and by working </w:t>
       </w:r>
       <w:r>
-        <w:lastRenderedPageBreak/>
         <w:t>collaboratively with</w:t>
       </w:r>
       <w:r>
@@ -6575,6 +6814,7 @@
         <w:t xml:space="preserve"> common way of </w:t>
       </w:r>
       <w:r>
+        <w:lastRenderedPageBreak/>
         <w:t xml:space="preserve">quantitatively </w:t>
       </w:r>
       <w:r>
@@ -6609,7 +6849,64 @@
       </w:r>
       <w:proofErr w:type="spellEnd"/>
       <w:r>
-        <w:t xml:space="preserve"> growth experiments under H2-limiting conditions and measured growth yields as described previously</w:t>
+        <w:t xml:space="preserve"> growth experiments under H2-limiting conditions and measured growth yields as described previously </w:t>
+      </w:r>
+      <w:r>
+        <w:fldChar w:fldCharType="begin"/>
+      </w:r>
+      <w:r>
+        <w:instrText xml:space="preserve"> ADDIN ZOTERO_ITEM CSL_CITATION {"citationID":"vqfbkr6og","properties":{"formattedCitation":"(47)","plainCitation":"(47)"},"citationItems":[{"id":162,"uris":["http://zotero.org/users/2565720/items/T5C439F9"],"uri":["http://zotero.org/users/2565720/items/T5C439F9"],"itemData":{"id":162,"type":"article-journal","title":"Effects of H2 and Formate on Growth Yield and Regulation of Methanogenesis in &lt;i&gt;Methanococcus maripaludis&lt;/i&gt;","container-title":"Journal of Bacteriology","page":"1456-1462","volume":"195","issue":"7","source":"jb.asm.org","abstract":"Hydrogenotrophic methanogenic Archaea are defined by an H2 requirement for growth. Despite this requirement, many hydrogenotrophs are also capable of growth with formate as an electron donor for methanogenesis. While certain responses of these organisms to hydrogen availability have been characterized, responses to formate starvation have not been reported. Here we report that during continuous culture of Methanococcus maripaludis under defined nutrient conditions, growth yields relative to methane production decreased markedly with either H2 excess or formate excess. Analysis of the growth yields of several mutants suggests that this phenomenon occurs independently of the storage of intracellular carbon or a transcriptional response to methanogenesis. Using microarray analysis, we found that the expression of genes encoding coenzyme F420-dependent steps of methanogenesis, including one of two formate dehydrogenases, increased with H2 starvation but with formate occurred at high levels regardless of limitation or excess. One gene, encoding H2-dependent methylene-tetrahydromethanopterin dehydrogenase, decreased in expression with either H2 limitation or formate limitation. Expression of genes for the second formate dehydrogenase, molybdenum-dependent formylmethanofuran dehydrogenase, and molybdenum transport increased specifically with formate limitation. Of the two formate dehydrogenases, only the first could support growth on formate in batch culture where formate was in excess.","DOI":"10.1128/JB.02141-12","ISSN":"0021-9193, 1098-5530","note":"PMID: 23335420","journalAbbreviation":"J. Bacteriol.","language":"en","author":[{"family":"Costa","given":"Kyle C."},{"family":"Yoon","given":"Sung Ho"},{"family":"Pan","given":"Min"},{"family":"Burn","given":"June A."},{"family":"Baliga","given":"Nitin S."},{"family":"Leigh","given":"John A."}],"issued":{"date-parts":[["2013",4,1]]},"PMID":"23335420"}}],"schema":"https://github.com/citation-style-language/schema/raw/master/csl-citation.json"} </w:instrText>
+      </w:r>
+      <w:r>
+        <w:fldChar w:fldCharType="separate"/>
+      </w:r>
+      <w:r>
+        <w:rPr>
+          <w:rFonts w:cs="Times New Roman"/>
+        </w:rPr>
+        <w:t>(47)</w:t>
+      </w:r>
+      <w:r>
+        <w:fldChar w:fldCharType="end"/>
+      </w:r>
+      <w:r>
+        <w:t>, but varied our dilution rate to gather a range of different yield measurements. Cell density was assessed using optical density (OD</w:t>
+      </w:r>
+      <w:r>
+        <w:rPr>
+          <w:vertAlign w:val="subscript"/>
+        </w:rPr>
+        <w:t>660</w:t>
+      </w:r>
+      <w:r>
+        <w:t xml:space="preserve">) </w:t>
+      </w:r>
+      <w:r>
+        <w:t>and was previously reported as OD</w:t>
+      </w:r>
+      <w:r>
+        <w:rPr>
+          <w:vertAlign w:val="subscript"/>
+        </w:rPr>
+        <w:t>660</w:t>
+      </w:r>
+      <w:r>
+        <w:t>=1 corresponding to 0.34 mg(dry weight)</w:t>
+      </w:r>
+      <w:r>
+        <w:rPr>
+          <w:rFonts w:cs="Times New Roman"/>
+        </w:rPr>
+        <w:t>∙</w:t>
+      </w:r>
+      <w:r>
+        <w:t>ml</w:t>
+      </w:r>
+      <w:r>
+        <w:rPr>
+          <w:vertAlign w:val="superscript"/>
+        </w:rPr>
+        <w:t>-1</w:t>
       </w:r>
       <w:r>
         <w:t xml:space="preserve"> </w:t>
@@ -6618,7 +6915,7 @@
         <w:fldChar w:fldCharType="begin"/>
       </w:r>
       <w:r>
-        <w:instrText xml:space="preserve"> ADDIN ZOTERO_ITEM CSL_CITATION {"citationID":"vqfbkr6og","properties":{"formattedCitation":"(45)","plainCitation":"(45)"},"citationItems":[{"id":162,"uris":["http://zotero.org/users/2565720/items/T5C439F9"],"uri":["http://zotero.org/users/2565720/items/T5C439F9"],"itemData":{"id":162,"type":"article-journal","title":"Effects of H2 and Formate on Growth Yield and Regulation of Methanogenesis in &lt;i&gt;Methanococcus maripaludis&lt;/i&gt;","container-title":"Journal of Bacteriology","page":"1456-1462","volume":"195","issue":"7","source":"jb.asm.org","abstract":"Hydrogenotrophic methanogenic Archaea are defined by an H2 requirement for growth. Despite this requirement, many hydrogenotrophs are also capable of growth with formate as an electron donor for methanogenesis. While certain responses of these organisms to hydrogen availability have been characterized, responses to formate starvation have not been reported. Here we report that during continuous culture of Methanococcus maripaludis under defined nutrient conditions, growth yields relative to methane production decreased markedly with either H2 excess or formate excess. Analysis of the growth yields of several mutants suggests that this phenomenon occurs independently of the storage of intracellular carbon or a transcriptional response to methanogenesis. Using microarray analysis, we found that the expression of genes encoding coenzyme F420-dependent steps of methanogenesis, including one of two formate dehydrogenases, increased with H2 starvation but with formate occurred at high levels regardless of limitation or excess. One gene, encoding H2-dependent methylene-tetrahydromethanopterin dehydrogenase, decreased in expression with either H2 limitation or formate limitation. Expression of genes for the second formate dehydrogenase, molybdenum-dependent formylmethanofuran dehydrogenase, and molybdenum transport increased specifically with formate limitation. Of the two formate dehydrogenases, only the first could support growth on formate in batch culture where formate was in excess.","DOI":"10.1128/JB.02141-12","ISSN":"0021-9193, 1098-5530","note":"PMID: 23335420","journalAbbreviation":"J. Bacteriol.","language":"en","author":[{"family":"Costa","given":"Kyle C."},{"family":"Yoon","given":"Sung Ho"},{"family":"Pan","given":"Min"},{"family":"Burn","given":"June A."},{"family":"Baliga","given":"Nitin S."},{"family":"Leigh","given":"John A."}],"issued":{"date-parts":[["2013",4,1]]},"PMID":"23335420"}}],"schema":"https://github.com/citation-style-language/schema/raw/master/csl-citation.json"} </w:instrText>
+        <w:instrText xml:space="preserve"> ADDIN ZOTERO_ITEM CSL_CITATION {"citationID":"asci2795q","properties":{"formattedCitation":"(33)","plainCitation":"(33)"},"citationItems":[{"id":168,"uris":["http://zotero.org/users/2565720/items/WZA4SPA5"],"uri":["http://zotero.org/users/2565720/items/WZA4SPA5"],"itemData":{"id":168,"type":"article-journal","title":"Formate-Dependent H2 Production by the Mesophilic Methanogen &lt;i&gt;Methanococcus maripaludis&lt;/i&gt;","container-title":"Applied and Environmental Microbiology","page":"6584-6590","volume":"74","issue":"21","source":"aem.asm.org","abstract":"Methanococcus maripaludis, an H2- and formate-utilizing methanogen, produced H2 at high rates from formate. The rates and kinetics of H2 production depended upon the growth conditions, and H2 availability during growth was a major factor. Specific activities of resting cells grown with formate or H2 were 0.4 to 1.4 U·mg−1 (dry weight). H2 production in formate-grown cells followed Michaelis-Menten kinetics, and the concentration of formate required for half-maximal activity (Kf) was 3.6 mM. In contrast, in H2-grown cells this process followed sigmoidal kinetics, and the Kf was 9 mM. A key enzyme for formate-dependent H2 production was formate dehydrogenase, Fdh. H2 production and growth were severely reduced in a mutant containing a deletion of the gene encoding the Fdh1 isozyme, indicating that it was the primary Fdh. In contrast, a mutant containing a deletion of the gene encoding the Fdh2 isozyme possessed near-wild-type activities, indicating that this isozyme did not play a major role. H2 production by a mutant containing a deletion of the coenzyme F420-reducing hydrogenase Fru was also severely reduced, suggesting that the major pathway of H2 production comprised Fdh1 and Fru. Because a Δfru-Δfrc mutant retained 10% of the wild-type activity, an additional pathway is present. Mutants possessing deletions of the gene encoding the F420-dependent methylene-H4MTP dehydrogenase (Mtd) or the H2-forming methylene-H4MTP dehydrogenase (Hmd) also possessed reduced activity, which suggested that this second pathway was comprised of Fdh1-Mtd-Hmd. In contrast to H2 production, the cellular rates of methanogenesis were unaffected in these mutants, which suggested that the observed H2 production was not a direct intermediate of methanogenesis. In conclusion, high rates of formate-dependent H2 production demonstrated the potential of M. maripaludis for the microbial production of H2 from formate.","DOI":"10.1128/AEM.01455-08","ISSN":"0099-2240, 1098-5336","note":"PMID: 18791018","journalAbbreviation":"Appl. Environ. Microbiol.","language":"en","author":[{"family":"Lupa","given":"Boguslaw"},{"family":"Hendrickson","given":"Erik L."},{"family":"Leigh","given":"John A."},{"family":"Whitman","given":"William B."}],"issued":{"date-parts":[["2008",11,1]]},"PMID":"18791018"}}],"schema":"https://github.com/citation-style-language/schema/raw/master/csl-citation.json"} </w:instrText>
       </w:r>
       <w:r>
         <w:fldChar w:fldCharType="separate"/>
@@ -6627,79 +6924,13 @@
         <w:rPr>
           <w:rFonts w:cs="Times New Roman"/>
         </w:rPr>
-        <w:t>(45)</w:t>
+        <w:t>(33)</w:t>
       </w:r>
       <w:r>
         <w:fldChar w:fldCharType="end"/>
       </w:r>
       <w:r>
-        <w:t>, but varied our dilution rate to gather a range of different yield measurements. Cell density was assessed using optical density (OD</w:t>
-      </w:r>
-      <w:r>
-        <w:rPr>
-          <w:vertAlign w:val="subscript"/>
-        </w:rPr>
-        <w:t>660</w:t>
-      </w:r>
-      <w:r>
-        <w:t xml:space="preserve">) </w:t>
-      </w:r>
-      <w:r>
-        <w:t>and was previously reported as OD</w:t>
-      </w:r>
-      <w:r>
-        <w:rPr>
-          <w:vertAlign w:val="subscript"/>
-        </w:rPr>
-        <w:t>660</w:t>
-      </w:r>
-      <w:r>
-        <w:t xml:space="preserve">=1 </w:t>
-      </w:r>
-      <w:r>
-        <w:t>corresponding to 0.34 mg(dry weight)</w:t>
-      </w:r>
-      <w:r>
-        <w:rPr>
-          <w:rFonts w:cs="Times New Roman"/>
-        </w:rPr>
-        <w:t>∙</w:t>
-      </w:r>
-      <w:r>
-        <w:t>ml</w:t>
-      </w:r>
-      <w:r>
-        <w:rPr>
-          <w:vertAlign w:val="superscript"/>
-        </w:rPr>
-        <w:t>-1</w:t>
-      </w:r>
-      <w:r>
-        <w:t xml:space="preserve"> </w:t>
-      </w:r>
-      <w:r>
-        <w:fldChar w:fldCharType="begin"/>
-      </w:r>
-      <w:r>
-        <w:instrText xml:space="preserve"> ADDIN ZOTERO_ITEM CSL_CITATION {"citationID":"asci2795q","properties":{"formattedCitation":"(33)","plainCitation":"(33)"},"citationItems":[{"id":168,"uris":["http://zotero.org/users/2565720/items/WZA4SPA5"],"uri":["http://zotero.org/users/2565720/items/WZA4SPA5"],"itemData":{"id":168,"type":"article-journal","title":"Formate-Dependent H2 Production by the Mesophilic Methanogen &lt;i&gt;Methanococcus maripaludis&lt;/i&gt;","container-title":"Applied and Environmental Microbiology","page":"6584-6590","volume":"74","issue":"21","source":"aem.asm.org","abstract":"Methanococcus maripaludis, an H2- and formate-utilizing methanogen, produced H2 at high rates from formate. The rates and kinetics of H2 production depended upon the growth conditions, and H2 availability during growth was a major factor. Specific activities of resting cells grown with formate or H2 were 0.4 to 1.4 U·mg−1 (dry weight). H2 production in formate-grown cells followed Michaelis-Menten kinetics, and the concentration of formate required for half-maximal activity (Kf) was 3.6 mM. In contrast, in H2-grown cells this process followed sigmoidal kinetics, and the Kf was 9 mM. A key enzyme for formate-dependent H2 production was formate dehydrogenase, Fdh. H2 production and growth were severely reduced in a mutant containing a deletion of the gene encoding the Fdh1 isozyme, indicating that it was the primary Fdh. In contrast, a mutant containing a deletion of the gene encoding the Fdh2 isozyme possessed near-wild-type activities, indicating that this isozyme did not play a major role. H2 production by a mutant containing a deletion of the coenzyme F420-reducing hydrogenase Fru was also severely reduced, suggesting that the major pathway of H2 production comprised Fdh1 and Fru. Because a Δfru-Δfrc mutant retained 10% of the wild-type activity, an additional pathway is present. Mutants possessing deletions of the gene encoding the F420-dependent methylene-H4MTP dehydrogenase (Mtd) or the H2-forming methylene-H4MTP dehydrogenase (Hmd) also possessed reduced activity, which suggested that this second pathway was comprised of Fdh1-Mtd-Hmd. In contrast to H2 production, the cellular rates of methanogenesis were unaffected in these mutants, which suggested that the observed H2 production was not a direct intermediate of methanogenesis. In conclusion, high rates of formate-dependent H2 production demonstrated the potential of M. maripaludis for the microbial production of H2 from formate.","DOI":"10.1128/AEM.01455-08","ISSN":"0099-2240, 1098-5336","note":"PMID: 18791018","journalAbbreviation":"Appl. Environ. Microbiol.","language":"en","author":[{"family":"Lupa","given":"Boguslaw"},{"family":"Hendrickson","given":"Erik L."},{"family":"Leigh","given":"John A."},{"family":"Whitman","given":"William B."}],"issued":{"date-parts":[["2008",11,1]]},"PMID":"18791018"}}],"schema":"https://github.com/citation-style-language/schema/raw/master/csl-citation.json"} </w:instrText>
-      </w:r>
-      <w:r>
-        <w:fldChar w:fldCharType="separate"/>
-      </w:r>
-      <w:r>
-        <w:rPr>
-          <w:rFonts w:cs="Times New Roman"/>
-        </w:rPr>
-        <w:t>(33)</w:t>
-      </w:r>
-      <w:r>
-        <w:fldChar w:fldCharType="end"/>
-      </w:r>
-      <w:r>
-        <w:t xml:space="preserve">. </w:t>
-      </w:r>
-      <w:r>
-        <w:t>W</w:t>
+        <w:t>. W</w:t>
       </w:r>
       <w:r>
         <w:t>e</w:t>
@@ -6713,17 +6944,17 @@
       <w:r>
         <w:t xml:space="preserve">Based upon our calibration curve (see </w:t>
       </w:r>
-      <w:commentRangeStart w:id="6"/>
+      <w:commentRangeStart w:id="8"/>
       <w:r>
         <w:t xml:space="preserve">Supplementary </w:t>
       </w:r>
-      <w:commentRangeEnd w:id="6"/>
+      <w:commentRangeEnd w:id="8"/>
       <w:r>
         <w:rPr>
           <w:rStyle w:val="CommentReference"/>
           <w:rFonts w:asciiTheme="minorHAnsi" w:hAnsiTheme="minorHAnsi"/>
         </w:rPr>
-        <w:commentReference w:id="6"/>
+        <w:commentReference w:id="8"/>
       </w:r>
       <w:r>
         <w:t>Information)</w:t>
@@ -6787,11 +7018,7 @@
         <w:t>-limited growth. Prior to testing our model on this dataset, we also recognized that our model was essentially untrained in terms of ATP maintenance</w:t>
       </w:r>
       <w:r>
-        <w:t xml:space="preserve"> and contained </w:t>
-      </w:r>
-      <w:r>
-        <w:lastRenderedPageBreak/>
-        <w:t>automated values from our first draft reconstruction</w:t>
+        <w:t xml:space="preserve"> and contained automated values from our first draft reconstruction</w:t>
       </w:r>
       <w:r>
         <w:t xml:space="preserve">. </w:t>
@@ -6803,7 +7030,7 @@
         <w:fldChar w:fldCharType="begin"/>
       </w:r>
       <w:r>
-        <w:instrText xml:space="preserve"> ADDIN ZOTERO_ITEM CSL_CITATION {"citationID":"uin4blve5","properties":{"formattedCitation":"(46)","plainCitation":"(46)"},"citationItems":[{"id":347,"uris":["http://zotero.org/users/2565720/items/I8WP5J89"],"uri":["http://zotero.org/users/2565720/items/I8WP5J89"],"itemData":{"id":347,"type":"article-journal","title":"Genomically and biochemically accurate metabolic reconstruction of &lt;i&gt;Methanosarcina barkeri&lt;/i&gt; Fusaro, iMG746","container-title":"Biotechnology Journal","page":"1070-1079","volume":"8","issue":"9","source":"CrossRef","DOI":"10.1002/biot.201200266","ISSN":"18606768","language":"en","author":[{"family":"Gonnerman","given":"Matthew C."},{"family":"Benedict","given":"Matthew N."},{"family":"Feist","given":"Adam M."},{"family":"Metcalf","given":"William W."},{"family":"Price","given":"Nathan D."}],"issued":{"date-parts":[["2013",9]]}}}],"schema":"https://github.com/citation-style-language/schema/raw/master/csl-citation.json"} </w:instrText>
+        <w:instrText xml:space="preserve"> ADDIN ZOTERO_ITEM CSL_CITATION {"citationID":"uin4blve5","properties":{"formattedCitation":"(48)","plainCitation":"(48)"},"citationItems":[{"id":347,"uris":["http://zotero.org/users/2565720/items/I8WP5J89"],"uri":["http://zotero.org/users/2565720/items/I8WP5J89"],"itemData":{"id":347,"type":"article-journal","title":"Genomically and biochemically accurate metabolic reconstruction of &lt;i&gt;Methanosarcina barkeri&lt;/i&gt; Fusaro, iMG746","container-title":"Biotechnology Journal","page":"1070-1079","volume":"8","issue":"9","source":"CrossRef","DOI":"10.1002/biot.201200266","ISSN":"18606768","language":"en","author":[{"family":"Gonnerman","given":"Matthew C."},{"family":"Benedict","given":"Matthew N."},{"family":"Feist","given":"Adam M."},{"family":"Metcalf","given":"William W."},{"family":"Price","given":"Nathan D."}],"issued":{"date-parts":[["2013",9]]}}}],"schema":"https://github.com/citation-style-language/schema/raw/master/csl-citation.json"} </w:instrText>
       </w:r>
       <w:r>
         <w:fldChar w:fldCharType="separate"/>
@@ -6812,16 +7039,13 @@
         <w:rPr>
           <w:rFonts w:cs="Times New Roman"/>
         </w:rPr>
-        <w:t>(46)</w:t>
+        <w:t>(48)</w:t>
       </w:r>
       <w:r>
         <w:fldChar w:fldCharType="end"/>
       </w:r>
       <w:r>
-        <w:t>, thus</w:t>
-      </w:r>
-      <w:r>
-        <w:t xml:space="preserve"> </w:t>
+        <w:t xml:space="preserve">, thus </w:t>
       </w:r>
       <w:r>
         <w:rPr>
@@ -6850,6 +7074,7 @@
         <w:spacing w:line="480" w:lineRule="auto"/>
       </w:pPr>
       <w:r>
+        <w:lastRenderedPageBreak/>
         <w:t>Following our LOOCV growth yield analysis, we used our full dataset to set</w:t>
       </w:r>
       <w:r>
@@ -6859,13 +7084,7 @@
         <w:t>growth associated maintenance (GAM)</w:t>
       </w:r>
       <w:r>
-        <w:t xml:space="preserve"> and </w:t>
-      </w:r>
-      <w:r>
-        <w:t>non-growth associated maintenance (NGAM)</w:t>
-      </w:r>
-      <w:r>
-        <w:t xml:space="preserve">. </w:t>
+        <w:t xml:space="preserve"> and non-growth associated maintenance (NGAM). </w:t>
       </w:r>
       <w:r>
         <w:t xml:space="preserve">GAM was originally set </w:t>
@@ -6892,7 +7111,7 @@
         <w:rPr>
           <w:i/>
         </w:rPr>
-        <w:instrText xml:space="preserve"> ADDIN ZOTERO_ITEM CSL_CITATION {"citationID":"Bcn0Pkvz","properties":{"formattedCitation":"(47)","plainCitation":"(47)"},"citationItems":[{"id":451,"uris":["http://zotero.org/users/2565720/items/MPABTFNK"],"uri":["http://zotero.org/users/2565720/items/MPABTFNK"],"itemData":{"id":451,"type":"article-journal","title":"A genome-scale metabolic reconstruction for Escherichia coli K-12 MG1655 that accounts for 1260 ORFs and thermodynamic information","container-title":"Molecular Systems Biology","volume":"3","source":"CrossRef","URL":"http://msb.embopress.org/cgi/doi/10.1038/msb4100155","DOI":"10.1038/msb4100155","ISSN":"1744-4292","author":[{"family":"Feist","given":"Adam M"},{"family":"Henry","given":"Christopher S"},{"family":"Reed","given":"Jennifer L"},{"family":"Krummenacker","given":"Markus"},{"family":"Joyce","given":"Andrew R"},{"family":"Karp","given":"Peter D"},{"family":"Broadbelt","given":"Linda J"},{"family":"Hatzimanikatis","given":"Vassily"},{"family":"Palsson","given":"Bernhard Ø"}],"issued":{"date-parts":[["2007",6,26]]},"accessed":{"date-parts":[["2015",12,10]]}}}],"schema":"https://github.com/citation-style-language/schema/raw/master/csl-citation.json"} </w:instrText>
+        <w:instrText xml:space="preserve"> ADDIN ZOTERO_ITEM CSL_CITATION {"citationID":"Bcn0Pkvz","properties":{"formattedCitation":"(49)","plainCitation":"(49)"},"citationItems":[{"id":451,"uris":["http://zotero.org/users/2565720/items/MPABTFNK"],"uri":["http://zotero.org/users/2565720/items/MPABTFNK"],"itemData":{"id":451,"type":"article-journal","title":"A genome-scale metabolic reconstruction for Escherichia coli K-12 MG1655 that accounts for 1260 ORFs and thermodynamic information","container-title":"Molecular Systems Biology","volume":"3","source":"CrossRef","URL":"http://msb.embopress.org/cgi/doi/10.1038/msb4100155","DOI":"10.1038/msb4100155","ISSN":"1744-4292","author":[{"family":"Feist","given":"Adam M"},{"family":"Henry","given":"Christopher S"},{"family":"Reed","given":"Jennifer L"},{"family":"Krummenacker","given":"Markus"},{"family":"Joyce","given":"Andrew R"},{"family":"Karp","given":"Peter D"},{"family":"Broadbelt","given":"Linda J"},{"family":"Hatzimanikatis","given":"Vassily"},{"family":"Palsson","given":"Bernhard Ø"}],"issued":{"date-parts":[["2007",6,26]]},"accessed":{"date-parts":[["2015",12,10]]}}}],"schema":"https://github.com/citation-style-language/schema/raw/master/csl-citation.json"} </w:instrText>
       </w:r>
       <w:r>
         <w:rPr>
@@ -6904,7 +7123,7 @@
         <w:rPr>
           <w:rFonts w:cs="Times New Roman"/>
         </w:rPr>
-        <w:t>(47)</w:t>
+        <w:t>(49)</w:t>
       </w:r>
       <w:r>
         <w:rPr>
@@ -6927,15 +7146,9 @@
       </w:r>
       <w:proofErr w:type="gramEnd"/>
       <w:r>
-        <w:t xml:space="preserve"> and 3.7 </w:t>
-      </w:r>
-      <w:r>
-        <w:t>(mmol per grams [cell mass])</w:t>
-      </w:r>
-      <w:r>
-        <w:t xml:space="preserve">, respectively. </w:t>
-      </w:r>
-      <w:commentRangeStart w:id="7"/>
+        <w:t xml:space="preserve"> and 3.7 (mmol per grams [cell mass]), respectively. </w:t>
+      </w:r>
+      <w:commentRangeStart w:id="9"/>
       <w:r>
         <w:t xml:space="preserve">Though growth yield validation is not an absolute measure of model performance, our model’s ability to closely reproduce experimental results </w:t>
       </w:r>
@@ -6945,30 +7158,30 @@
       <w:r>
         <w:t xml:space="preserve">overfitting suggested a high propensity for generating viable growth predictions. This result bodes well for our model’s utility as a predictive tool as we look to use it to generate quantitatively feasible growth hypotheses for novel strain designs. </w:t>
       </w:r>
-      <w:commentRangeEnd w:id="7"/>
+      <w:commentRangeEnd w:id="9"/>
       <w:r>
         <w:rPr>
           <w:rStyle w:val="CommentReference"/>
           <w:rFonts w:asciiTheme="minorHAnsi" w:hAnsiTheme="minorHAnsi"/>
         </w:rPr>
-        <w:commentReference w:id="7"/>
+        <w:commentReference w:id="9"/>
       </w:r>
     </w:p>
     <w:p>
       <w:pPr>
         <w:spacing w:line="480" w:lineRule="auto"/>
       </w:pPr>
-      <w:commentRangeStart w:id="8"/>
+      <w:commentRangeStart w:id="10"/>
       <w:r>
         <w:t>Gene</w:t>
       </w:r>
-      <w:commentRangeEnd w:id="8"/>
+      <w:commentRangeEnd w:id="10"/>
       <w:r>
         <w:rPr>
           <w:rStyle w:val="CommentReference"/>
           <w:rFonts w:asciiTheme="minorHAnsi" w:hAnsiTheme="minorHAnsi"/>
         </w:rPr>
-        <w:commentReference w:id="8"/>
+        <w:commentReference w:id="10"/>
       </w:r>
       <w:r>
         <w:t xml:space="preserve"> knockout experiments present a </w:t>
@@ -6989,126 +7202,126 @@
         <w:t xml:space="preserve"> is </w:t>
       </w:r>
       <w:r>
-        <w:t xml:space="preserve">built around gene-protein-reaction relationships that connect genotype to growth phenotype. Thus, comparing model predictions of </w:t>
+        <w:t>built around gene-protein-reaction relationships that connect genotype to growth phenotype. Thus, comparing model predictions of gene knockout lethality provide</w:t>
+      </w:r>
+      <w:r>
+        <w:t>s</w:t>
+      </w:r>
+      <w:r>
+        <w:t xml:space="preserve"> an excellent way to quantitatively measure the qualitative content of the model. This process hinges on the availability of gene knockout data for the organism being modeled, ideally with the abundance of data found for </w:t>
+      </w:r>
+      <w:r>
+        <w:t xml:space="preserve">a traditional model organism </w:t>
+      </w:r>
+      <w:r>
+        <w:t xml:space="preserve">such as </w:t>
+      </w:r>
+      <w:r>
+        <w:rPr>
+          <w:i/>
+        </w:rPr>
+        <w:t xml:space="preserve">Escherichia coli </w:t>
+      </w:r>
+      <w:r>
+        <w:rPr>
+          <w:i/>
+        </w:rPr>
+        <w:fldChar w:fldCharType="begin"/>
+      </w:r>
+      <w:r>
+        <w:rPr>
+          <w:i/>
+        </w:rPr>
+        <w:instrText xml:space="preserve"> ADDIN ZOTERO_ITEM CSL_CITATION {"citationID":"26th8g5t52","properties":{"formattedCitation":"(50)","plainCitation":"(50)"},"citationItems":[{"id":330,"uris":["http://zotero.org/users/2565720/items/23MX95KI"],"uri":["http://zotero.org/users/2565720/items/23MX95KI"],"itemData":{"id":330,"type":"article-journal","title":"A comprehensive genome-scale reconstruction of &lt;i&gt;Escherichia coli&lt;/i&gt; metabolism--2011","container-title":"Molecular Systems Biology","page":"535-535","volume":"7","issue":"1","source":"CrossRef","DOI":"10.1038/msb.2011.65","ISSN":"1744-4292","language":"en","author":[{"family":"Orth","given":"J. D."},{"family":"Conrad","given":"T. M."},{"family":"Na","given":"J."},{"family":"Lerman","given":"J. A."},{"family":"Nam","given":"H."},{"family":"Feist","given":"A. M."},{"family":"Palsson","given":"B. O."}],"issued":{"date-parts":[["2014",4,16]]}}}],"schema":"https://github.com/citation-style-language/schema/raw/master/csl-citation.json"} </w:instrText>
+      </w:r>
+      <w:r>
+        <w:rPr>
+          <w:i/>
+        </w:rPr>
+        <w:fldChar w:fldCharType="separate"/>
+      </w:r>
+      <w:r>
+        <w:rPr>
+          <w:rFonts w:cs="Times New Roman"/>
+        </w:rPr>
+        <w:t>(50)</w:t>
+      </w:r>
+      <w:r>
+        <w:rPr>
+          <w:i/>
+        </w:rPr>
+        <w:fldChar w:fldCharType="end"/>
+      </w:r>
+      <w:r>
+        <w:t>.</w:t>
+      </w:r>
+      <w:r>
+        <w:t xml:space="preserve"> </w:t>
+      </w:r>
+      <w:r>
+        <w:t xml:space="preserve">In the case of </w:t>
+      </w:r>
+      <w:r>
+        <w:rPr>
+          <w:i/>
+        </w:rPr>
+        <w:t>M. maripaludis</w:t>
+      </w:r>
+      <w:r>
+        <w:t xml:space="preserve"> transposon mutagenesis </w:t>
+      </w:r>
+      <w:r>
+        <w:t>has been used to calculate an essentiality index</w:t>
+      </w:r>
+      <w:r>
+        <w:t xml:space="preserve"> of all genes in </w:t>
+      </w:r>
+      <w:r>
+        <w:rPr>
+          <w:i/>
+        </w:rPr>
+        <w:t xml:space="preserve">M. maripaludis </w:t>
+      </w:r>
+      <w:r>
+        <w:rPr>
+          <w:i/>
+        </w:rPr>
+        <w:fldChar w:fldCharType="begin"/>
+      </w:r>
+      <w:r>
+        <w:rPr>
+          <w:i/>
+        </w:rPr>
+        <w:instrText xml:space="preserve"> ADDIN ZOTERO_ITEM CSL_CITATION {"citationID":"289b8k3usl","properties":{"formattedCitation":"(51)","plainCitation":"(51)"},"citationItems":[{"id":140,"uris":["http://zotero.org/users/2565720/items/ARVWTIRD"],"uri":["http://zotero.org/users/2565720/items/ARVWTIRD"],"itemData":{"id":140,"type":"article-journal","title":"Genome-scale analysis of gene function in the hydrogenotrophic methanogenic archaeon &lt;i&gt;Methanococcus maripaludis&lt;/i&gt;","container-title":"Proceedings of the National Academy of Sciences","page":"4726-4731","volume":"110","issue":"12","source":"www.pnas.org","abstract":"A comprehensive whole-genome analysis of gene function by transposon mutagenesis and deep sequencing methodology has been implemented successfully in a representative of the Archaea domain. Libraries of transposon mutants were generated for the hydrogenotrophic, methanogenic archaeon Methanococcus maripaludis S2 using a derivative of the Tn5 transposon. About 89,000 unique insertions were mapped to the genome, which allowed for the classification of 526 genes or about 30% of the genome as possibly essential or strongly advantageous for growth in rich medium. Many of these genes were homologous to eukaryotic genes that encode fundamental processes in replication, transcription, and translation, providing direct evidence for their importance in Archaea. Some genes classified as possibly essential were unique to the archaeal or methanococcal lineages, such as that encoding DNA polymerase PolD. In contrast, the archaeal homolog to the gene encoding DNA polymerase B was not essential for growth, a conclusion confirmed by construction of an independent deletion mutation. Thus PolD, and not PolB, likely plays a fundamental role in DNA replication in methanococci. Similarly, 121 hypothetical ORFs were classified as possibly essential and likely play fundamental roles in methanococcal information processing or metabolism that are not established outside this group of prokaryotes.","DOI":"10.1073/pnas.1220225110","ISSN":"0027-8424, 1091-6490","note":"PMID: 23487778","journalAbbreviation":"PNAS","language":"en","author":[{"family":"Sarmiento","given":"Felipe"},{"family":"Mrázek","given":"Jan"},{"family":"Whitman","given":"William B."}],"issued":{"date-parts":[["2013",3,19]]},"PMID":"23487778"}}],"schema":"https://github.com/citation-style-language/schema/raw/master/csl-citation.json"} </w:instrText>
+      </w:r>
+      <w:r>
+        <w:rPr>
+          <w:i/>
+        </w:rPr>
+        <w:fldChar w:fldCharType="separate"/>
+      </w:r>
+      <w:r>
+        <w:rPr>
+          <w:rFonts w:cs="Times New Roman"/>
+        </w:rPr>
+        <w:t>(51)</w:t>
+      </w:r>
+      <w:r>
+        <w:rPr>
+          <w:i/>
+        </w:rPr>
+        <w:fldChar w:fldCharType="end"/>
+      </w:r>
+      <w:r>
+        <w:t xml:space="preserve"> and provided a “first pass” test set for gene essentiality. This dataset contained 4 different libraries with gene essentiality predictions in defined media, thus genes were predicted to be essential in 0-4 cases. </w:t>
+      </w:r>
+      <w:commentRangeStart w:id="11"/>
+      <w:r>
+        <w:t xml:space="preserve">We tested against this set four times using different essentiality thresholds; e.g. “Case 4” counted </w:t>
       </w:r>
       <w:r>
         <w:lastRenderedPageBreak/>
-        <w:t>gene knockout lethality provide</w:t>
-      </w:r>
-      <w:r>
-        <w:t>s</w:t>
-      </w:r>
-      <w:r>
-        <w:t xml:space="preserve"> an excellent way to quantitatively measure the qualitative content of the model. This process hinges on the availability of gene knockout data for the organism being modeled, ideally with the abundance of data found for </w:t>
-      </w:r>
-      <w:r>
-        <w:t xml:space="preserve">a traditional model organism </w:t>
-      </w:r>
-      <w:r>
-        <w:t xml:space="preserve">such as </w:t>
-      </w:r>
-      <w:r>
-        <w:rPr>
-          <w:i/>
-        </w:rPr>
-        <w:t xml:space="preserve">Escherichia coli </w:t>
-      </w:r>
-      <w:r>
-        <w:rPr>
-          <w:i/>
-        </w:rPr>
-        <w:fldChar w:fldCharType="begin"/>
-      </w:r>
-      <w:r>
-        <w:rPr>
-          <w:i/>
-        </w:rPr>
-        <w:instrText xml:space="preserve"> ADDIN ZOTERO_ITEM CSL_CITATION {"citationID":"26th8g5t52","properties":{"formattedCitation":"(48)","plainCitation":"(48)"},"citationItems":[{"id":330,"uris":["http://zotero.org/users/2565720/items/23MX95KI"],"uri":["http://zotero.org/users/2565720/items/23MX95KI"],"itemData":{"id":330,"type":"article-journal","title":"A comprehensive genome-scale reconstruction of &lt;i&gt;Escherichia coli&lt;/i&gt; metabolism--2011","container-title":"Molecular Systems Biology","page":"535-535","volume":"7","issue":"1","source":"CrossRef","DOI":"10.1038/msb.2011.65","ISSN":"1744-4292","language":"en","author":[{"family":"Orth","given":"J. D."},{"family":"Conrad","given":"T. M."},{"family":"Na","given":"J."},{"family":"Lerman","given":"J. A."},{"family":"Nam","given":"H."},{"family":"Feist","given":"A. M."},{"family":"Palsson","given":"B. O."}],"issued":{"date-parts":[["2014",4,16]]}}}],"schema":"https://github.com/citation-style-language/schema/raw/master/csl-citation.json"} </w:instrText>
-      </w:r>
-      <w:r>
-        <w:rPr>
-          <w:i/>
-        </w:rPr>
-        <w:fldChar w:fldCharType="separate"/>
-      </w:r>
-      <w:r>
-        <w:rPr>
-          <w:rFonts w:cs="Times New Roman"/>
-        </w:rPr>
-        <w:t>(48)</w:t>
-      </w:r>
-      <w:r>
-        <w:rPr>
-          <w:i/>
-        </w:rPr>
-        <w:fldChar w:fldCharType="end"/>
-      </w:r>
-      <w:r>
-        <w:t>.</w:t>
-      </w:r>
-      <w:r>
-        <w:t xml:space="preserve"> </w:t>
-      </w:r>
-      <w:r>
-        <w:t xml:space="preserve">In the case of </w:t>
-      </w:r>
-      <w:r>
-        <w:rPr>
-          <w:i/>
-        </w:rPr>
-        <w:t>M. maripaludis</w:t>
-      </w:r>
-      <w:r>
-        <w:t xml:space="preserve"> transposon mutagenesis </w:t>
-      </w:r>
-      <w:r>
-        <w:t>has been used to calculate an essentiality index</w:t>
-      </w:r>
-      <w:r>
-        <w:t xml:space="preserve"> of all genes in </w:t>
-      </w:r>
-      <w:r>
-        <w:rPr>
-          <w:i/>
-        </w:rPr>
-        <w:t xml:space="preserve">M. maripaludis </w:t>
-      </w:r>
-      <w:r>
-        <w:rPr>
-          <w:i/>
-        </w:rPr>
-        <w:fldChar w:fldCharType="begin"/>
-      </w:r>
-      <w:r>
-        <w:rPr>
-          <w:i/>
-        </w:rPr>
-        <w:instrText xml:space="preserve"> ADDIN ZOTERO_ITEM CSL_CITATION {"citationID":"289b8k3usl","properties":{"formattedCitation":"(49)","plainCitation":"(49)"},"citationItems":[{"id":140,"uris":["http://zotero.org/users/2565720/items/ARVWTIRD"],"uri":["http://zotero.org/users/2565720/items/ARVWTIRD"],"itemData":{"id":140,"type":"article-journal","title":"Genome-scale analysis of gene function in the hydrogenotrophic methanogenic archaeon &lt;i&gt;Methanococcus maripaludis&lt;/i&gt;","container-title":"Proceedings of the National Academy of Sciences","page":"4726-4731","volume":"110","issue":"12","source":"www.pnas.org","abstract":"A comprehensive whole-genome analysis of gene function by transposon mutagenesis and deep sequencing methodology has been implemented successfully in a representative of the Archaea domain. Libraries of transposon mutants were generated for the hydrogenotrophic, methanogenic archaeon Methanococcus maripaludis S2 using a derivative of the Tn5 transposon. About 89,000 unique insertions were mapped to the genome, which allowed for the classification of 526 genes or about 30% of the genome as possibly essential or strongly advantageous for growth in rich medium. Many of these genes were homologous to eukaryotic genes that encode fundamental processes in replication, transcription, and translation, providing direct evidence for their importance in Archaea. Some genes classified as possibly essential were unique to the archaeal or methanococcal lineages, such as that encoding DNA polymerase PolD. In contrast, the archaeal homolog to the gene encoding DNA polymerase B was not essential for growth, a conclusion confirmed by construction of an independent deletion mutation. Thus PolD, and not PolB, likely plays a fundamental role in DNA replication in methanococci. Similarly, 121 hypothetical ORFs were classified as possibly essential and likely play fundamental roles in methanococcal information processing or metabolism that are not established outside this group of prokaryotes.","DOI":"10.1073/pnas.1220225110","ISSN":"0027-8424, 1091-6490","note":"PMID: 23487778","journalAbbreviation":"PNAS","language":"en","author":[{"family":"Sarmiento","given":"Felipe"},{"family":"Mrázek","given":"Jan"},{"family":"Whitman","given":"William B."}],"issued":{"date-parts":[["2013",3,19]]},"PMID":"23487778"}}],"schema":"https://github.com/citation-style-language/schema/raw/master/csl-citation.json"} </w:instrText>
-      </w:r>
-      <w:r>
-        <w:rPr>
-          <w:i/>
-        </w:rPr>
-        <w:fldChar w:fldCharType="separate"/>
-      </w:r>
-      <w:r>
-        <w:rPr>
-          <w:rFonts w:cs="Times New Roman"/>
-        </w:rPr>
-        <w:t>(49)</w:t>
-      </w:r>
-      <w:r>
-        <w:rPr>
-          <w:i/>
-        </w:rPr>
-        <w:fldChar w:fldCharType="end"/>
-      </w:r>
-      <w:r>
-        <w:t xml:space="preserve"> and provided a “first pass” test set for gene essentiality. This dataset contained 4 different libraries with gene essentiality predictions in defined media, thus genes were predicted to be essential in 0-4 cases. </w:t>
-      </w:r>
-      <w:commentRangeStart w:id="9"/>
-      <w:r>
-        <w:t xml:space="preserve">We tested against this set four times using different essentiality thresholds; e.g. “Case 4” counted a gene in the dataset as </w:t>
+        <w:t xml:space="preserve">a gene in the dataset as </w:t>
       </w:r>
       <w:r>
         <w:t xml:space="preserve">essential only if it was predicted as essential in all 4 libraries, “Case 1” counted a gene in the dataset as essential if it was predicted as essential in at least 1 library. </w:t>
@@ -7119,13 +7332,13 @@
       <w:r>
         <w:t xml:space="preserve">, thus we were able to compare gene essentiality predictions across nearly the entire model. As shown in Figure 3, our model’s predictive accuracy in the four cases ranged from 61.8-65.7% and our Matthew’s Correlation Coefficient (MCC) ranged from 0.289-0.331. Predictive accuracy was maximized in the “Case 3” dataset whereas MCC was highest for “Case 2”, a small discrepancy in metrics that reflects less frequent prediction of false negative outcomes when total negative outcomes are increased. </w:t>
       </w:r>
-      <w:commentRangeEnd w:id="9"/>
+      <w:commentRangeEnd w:id="11"/>
       <w:r>
         <w:rPr>
           <w:rStyle w:val="CommentReference"/>
           <w:rFonts w:asciiTheme="minorHAnsi" w:hAnsiTheme="minorHAnsi"/>
         </w:rPr>
-        <w:commentReference w:id="9"/>
+        <w:commentReference w:id="11"/>
       </w:r>
       <w:r>
         <w:t xml:space="preserve">Overall, these metrics show a slight positive correlation between essentiality index predictions and gene essentiality predictions from out model. However, essentiality index is disparate from </w:t>
@@ -7166,11 +7379,7 @@
         <w:t xml:space="preserve"> </w:t>
       </w:r>
       <w:r>
-        <w:t xml:space="preserve">Because much of methanogenesis revolves around the function </w:t>
-      </w:r>
-      <w:r>
-        <w:lastRenderedPageBreak/>
-        <w:t xml:space="preserve">of different hydrogenases, the bulk of available gene knockout data involves hydrogenase knockouts on different media. </w:t>
+        <w:t xml:space="preserve">Because much of methanogenesis revolves around the function of different hydrogenases, the bulk of available gene knockout data involves hydrogenase knockouts on different media. </w:t>
       </w:r>
       <w:r>
         <w:t xml:space="preserve">For our </w:t>
@@ -7231,7 +7440,11 @@
         <w:t xml:space="preserve">as shown in Figure 3, </w:t>
       </w:r>
       <w:r>
-        <w:t xml:space="preserve">our model achieved 90% prediction accuracy and a Matthew’s correlation coefficient of 0.67. These high values suggested that our model is an excellent predictor of growth phenotype based on genotype changes in central carbon metabolism. This result was particularly encouraging because we avoided training our model on this dataset in the interest of preventing overfitting our model to the validation set. </w:t>
+        <w:t xml:space="preserve">our model achieved 90% prediction accuracy and a Matthew’s correlation coefficient of 0.67. These high values suggested that our model is an excellent predictor of growth phenotype based on genotype changes in </w:t>
+      </w:r>
+      <w:r>
+        <w:lastRenderedPageBreak/>
+        <w:t xml:space="preserve">central carbon metabolism. This result was particularly encouraging because we avoided training our model on this dataset in the interest of preventing overfitting our model to the validation set. </w:t>
       </w:r>
     </w:p>
     <w:p>
@@ -7314,7 +7527,27 @@
         <w:t xml:space="preserve"> hydrogenase, but in iMR540 this is supplemented by the ACS-CODH complex working in reverse to reduce ferredoxin by oxidizing acetyl-coA. This reverse pathway is made possible by a predicted alternate acetyl-coA synthesis pathway </w:t>
       </w:r>
       <w:r>
-        <w:t xml:space="preserve">from glycine, in which glycine can be converted to acetyl-coA through acetate. Although this alternate route cannot provide the same growth yield as the wild type strain, our model predicts it to be sufficient to prevent lethality. This alternate pathway, which was added from </w:t>
+        <w:t xml:space="preserve">from glycine, in which glycine can be converted to acetyl-coA through acetate. </w:t>
+      </w:r>
+      <w:r>
+        <w:t>Notably,</w:t>
+      </w:r>
+      <w:r>
+        <w:t xml:space="preserve"> this alternate route cannot provide the same growt</w:t>
+      </w:r>
+      <w:r>
+        <w:t xml:space="preserve">h yield as the wild type strain but is </w:t>
+      </w:r>
+      <w:r>
+        <w:t>pre</w:t>
+      </w:r>
+      <w:r>
+        <w:t>dicted to be sufficient for preventing complete</w:t>
+      </w:r>
+      <w:bookmarkStart w:id="12" w:name="_GoBack"/>
+      <w:bookmarkEnd w:id="12"/>
+      <w:r>
+        <w:t xml:space="preserve"> lethality. This alternate pathway, which was added from </w:t>
       </w:r>
       <w:proofErr w:type="spellStart"/>
       <w:r>
@@ -7322,11 +7555,7 @@
       </w:r>
       <w:proofErr w:type="spellEnd"/>
       <w:r>
-        <w:t xml:space="preserve"> during the automated reconstruction process, provides an interesting </w:t>
-      </w:r>
-      <w:r>
-        <w:lastRenderedPageBreak/>
-        <w:t>target for further experiments and we are currently investigating its potential as an alternative acetyl-coA synthesis pathway.</w:t>
+        <w:t xml:space="preserve"> during the automated reconstruction process, provides an interesting target for further experiments and we are currently investigating its potential as an alternative acetyl-coA synthesis pathway.</w:t>
       </w:r>
     </w:p>
     <w:p>
@@ -7344,17 +7573,17 @@
       <w:r>
         <w:t xml:space="preserve">Free energy plays a key role in biochemistry as all biological systems must have a sufficiently low overall free energy to support </w:t>
       </w:r>
-      <w:commentRangeStart w:id="10"/>
+      <w:commentRangeStart w:id="13"/>
       <w:r>
         <w:t>growth</w:t>
       </w:r>
-      <w:commentRangeEnd w:id="10"/>
+      <w:commentRangeEnd w:id="13"/>
       <w:r>
         <w:rPr>
           <w:rStyle w:val="CommentReference"/>
           <w:rFonts w:asciiTheme="minorHAnsi" w:hAnsiTheme="minorHAnsi"/>
         </w:rPr>
-        <w:commentReference w:id="10"/>
+        <w:commentReference w:id="13"/>
       </w:r>
       <w:r>
         <w:t xml:space="preserve">. </w:t>
@@ -7375,7 +7604,11 @@
         <w:t xml:space="preserve">modynamic constraints to the model </w:t>
       </w:r>
       <w:r>
-        <w:t>based on metabolite free energies of formation. In a previous study, free energies of formation were used to constrain reversibility of all internal model reactions based on the second law of thermodynamics</w:t>
+        <w:t xml:space="preserve">based on metabolite free energies of formation. In a previous study, free energies of formation were used to constrain reversibility of all internal model reactions based on </w:t>
+      </w:r>
+      <w:r>
+        <w:lastRenderedPageBreak/>
+        <w:t>the second law of thermodynamics</w:t>
       </w:r>
       <w:r>
         <w:t xml:space="preserve"> </w:t>
@@ -7487,17 +7720,17 @@
       <w:r>
         <w:t xml:space="preserve"> restricting overall free energy to be negative, the equivalent of imposing the second law of thermodynamics on the organism </w:t>
       </w:r>
-      <w:commentRangeStart w:id="11"/>
+      <w:commentRangeStart w:id="14"/>
       <w:r>
         <w:t>itself</w:t>
       </w:r>
-      <w:commentRangeEnd w:id="11"/>
+      <w:commentRangeEnd w:id="14"/>
       <w:r>
         <w:rPr>
           <w:rStyle w:val="CommentReference"/>
           <w:rFonts w:asciiTheme="minorHAnsi" w:hAnsiTheme="minorHAnsi"/>
         </w:rPr>
-        <w:commentReference w:id="11"/>
+        <w:commentReference w:id="14"/>
       </w:r>
       <w:r>
         <w:t xml:space="preserve">. </w:t>
@@ -7535,11 +7768,7 @@
         <w:fldChar w:fldCharType="end"/>
       </w:r>
       <w:r>
-        <w:t xml:space="preserve">. It follows that for any potential strain design, we must pay particular attention to the overall free energy of our system, lest it dip below this vital </w:t>
-      </w:r>
-      <w:r>
-        <w:lastRenderedPageBreak/>
-        <w:t xml:space="preserve">threshold. It may also provide a metric for differentiating between multiple </w:t>
+        <w:t xml:space="preserve">. It follows that for any potential strain design, we must pay particular attention to the overall free energy of our system, lest it dip below this vital threshold. It may also provide a metric for differentiating between multiple </w:t>
       </w:r>
       <w:r>
         <w:t xml:space="preserve">feasible strain designs by ranking them in order of thermodynamic feasibility. At the very least, it serves as an additional capability of our model and as a checkpoint to ensure that our overall stoichiometry matches up with overall free energy. </w:t>
@@ -7562,16 +7791,15 @@
         <w:pStyle w:val="Heading2"/>
       </w:pPr>
       <w:r>
+        <w:lastRenderedPageBreak/>
         <w:t>Reconstruction and Model</w:t>
       </w:r>
       <w:r>
         <w:t xml:space="preserve"> </w:t>
       </w:r>
-      <w:commentRangeStart w:id="12"/>
-      <w:r>
-        <w:t>Distribution</w:t>
-      </w:r>
-      <w:commentRangeEnd w:id="12"/>
+      <w:r>
+        <w:t xml:space="preserve">Availability </w:t>
+      </w:r>
       <w:r>
         <w:rPr>
           <w:rStyle w:val="CommentReference"/>
@@ -7580,7 +7808,7 @@
           <w:bCs w:val="0"/>
           <w:color w:val="auto"/>
         </w:rPr>
-        <w:commentReference w:id="12"/>
+        <w:commentReference w:id="15"/>
       </w:r>
     </w:p>
     <w:p>
@@ -7640,7 +7868,7 @@
         <w:fldChar w:fldCharType="begin"/>
       </w:r>
       <w:r>
-        <w:instrText xml:space="preserve"> ADDIN ZOTERO_ITEM CSL_CITATION {"citationID":"ousa9qvtq","properties":{"formattedCitation":"(50)","plainCitation":"(50)"},"citationItems":[{"id":119,"uris":["http://zotero.org/users/2565720/items/D7X4S8P3"],"uri":["http://zotero.org/users/2565720/items/D7X4S8P3"],"itemData":{"id":119,"type":"article-journal","title":"ChEBI: a database and ontology for chemical entities of biological interest","container-title":"Nucleic Acids Research","page":"D344-D350","volume":"36","issue":"suppl 1","source":"nar.oxfordjournals.org","abstract":"Chemical Entities of Biological Interest (ChEBI) is a freely available dictionary of molecular entities focused on ‘small’ chemical compounds. The molecular entities in question are either natural products or synthetic products used to intervene in the processes of living organisms. Genome-encoded macromolecules (nucleic acids, proteins and peptides derived from proteins by cleavage) are not as a rule included in ChEBI. In addition to molecular entities, ChEBI contains groups (parts of molecular entities) and classes of entities. ChEBI includes an ontological classification, whereby the relationships between molecular entities or classes of entities and their parents and/or children are specified. ChEBI is available online at http://www.ebi.ac.uk/chebi/","DOI":"10.1093/nar/gkm791","ISSN":"0305-1048, 1362-4962","note":"PMID: 17932057","shortTitle":"ChEBI","journalAbbreviation":"Nucl. Acids Res.","language":"en","author":[{"family":"Degtyarenko","given":"Kirill"},{"family":"Matos","given":"Paula","dropping-particle":"de"},{"family":"Ennis","given":"Marcus"},{"family":"Hastings","given":"Janna"},{"family":"Zbinden","given":"Martin"},{"family":"McNaught","given":"Alan"},{"family":"Alcántara","given":"Rafael"},{"family":"Darsow","given":"Michael"},{"family":"Guedj","given":"Mickaël"},{"family":"Ashburner","given":"Michael"}],"issued":{"date-parts":[["2008",1,1]]},"PMID":"17932057"}}],"schema":"https://github.com/citation-style-language/schema/raw/master/csl-citation.json"} </w:instrText>
+        <w:instrText xml:space="preserve"> ADDIN ZOTERO_ITEM CSL_CITATION {"citationID":"ousa9qvtq","properties":{"formattedCitation":"(52)","plainCitation":"(52)"},"citationItems":[{"id":119,"uris":["http://zotero.org/users/2565720/items/D7X4S8P3"],"uri":["http://zotero.org/users/2565720/items/D7X4S8P3"],"itemData":{"id":119,"type":"article-journal","title":"ChEBI: a database and ontology for chemical entities of biological interest","container-title":"Nucleic Acids Research","page":"D344-D350","volume":"36","issue":"suppl 1","source":"nar.oxfordjournals.org","abstract":"Chemical Entities of Biological Interest (ChEBI) is a freely available dictionary of molecular entities focused on ‘small’ chemical compounds. The molecular entities in question are either natural products or synthetic products used to intervene in the processes of living organisms. Genome-encoded macromolecules (nucleic acids, proteins and peptides derived from proteins by cleavage) are not as a rule included in ChEBI. In addition to molecular entities, ChEBI contains groups (parts of molecular entities) and classes of entities. ChEBI includes an ontological classification, whereby the relationships between molecular entities or classes of entities and their parents and/or children are specified. ChEBI is available online at http://www.ebi.ac.uk/chebi/","DOI":"10.1093/nar/gkm791","ISSN":"0305-1048, 1362-4962","note":"PMID: 17932057","shortTitle":"ChEBI","journalAbbreviation":"Nucl. Acids Res.","language":"en","author":[{"family":"Degtyarenko","given":"Kirill"},{"family":"Matos","given":"Paula","dropping-particle":"de"},{"family":"Ennis","given":"Marcus"},{"family":"Hastings","given":"Janna"},{"family":"Zbinden","given":"Martin"},{"family":"McNaught","given":"Alan"},{"family":"Alcántara","given":"Rafael"},{"family":"Darsow","given":"Michael"},{"family":"Guedj","given":"Mickaël"},{"family":"Ashburner","given":"Michael"}],"issued":{"date-parts":[["2008",1,1]]},"PMID":"17932057"}}],"schema":"https://github.com/citation-style-language/schema/raw/master/csl-citation.json"} </w:instrText>
       </w:r>
       <w:r>
         <w:fldChar w:fldCharType="separate"/>
@@ -7649,7 +7877,7 @@
         <w:rPr>
           <w:rFonts w:cs="Times New Roman"/>
         </w:rPr>
-        <w:t>(50)</w:t>
+        <w:t>(52)</w:t>
       </w:r>
       <w:r>
         <w:fldChar w:fldCharType="end"/>
@@ -7708,7 +7936,7 @@
         <w:fldChar w:fldCharType="begin"/>
       </w:r>
       <w:r>
-        <w:instrText xml:space="preserve"> ADDIN ZOTERO_ITEM CSL_CITATION {"citationID":"mvn2s0n0e","properties":{"formattedCitation":"(51)","plainCitation":"(51)"},"citationItems":[{"id":358,"uris":["http://zotero.org/users/2565720/items/T2IVKTZH"],"uri":["http://zotero.org/users/2565720/items/T2IVKTZH"],"itemData":{"id":358,"type":"article-journal","title":"The systems biology markup language (SBML): a medium for representation and exchange of biochemical network models","container-title":"Bioinformatics","page":"524-531","volume":"19","issue":"4","source":"bioinformatics.oxfordjournals.org","abstract":"Motivation: Molecular biotechnology now makes it possible to build elaborate systems models, but the systems biology community needs information standards if models are to be shared, evaluated and developed cooperatively.\nResults: We summarize the Systems Biology Markup Language (SBML) Level 1, a free, open, XML-based format for representing biochemical reaction networks. SBML is a software-independent language for describing models common to research in many areas of computational biology, including cell signaling pathways, metabolic pathways, gene regulation, and others.\nAvailability: The specification of SBML Level 1 is freely available from http://www.sbml.org/\nContact: sysbio-team@caltech.edu","DOI":"10.1093/bioinformatics/btg015","ISSN":"1367-4803, 1460-2059","note":"PMID: 12611808","shortTitle":"The systems biology markup language (SBML)","journalAbbreviation":"Bioinformatics","language":"en","author":[{"family":"Hucka","given":"M."},{"family":"Finney","given":"A."},{"family":"Sauro","given":"H. M."},{"family":"Bolouri","given":"H."},{"family":"Doyle","given":"J. C."},{"family":"Kitano","given":"H."},{"family":"Forum","given":"and the rest of the SBML"},{"family":"Arkin","given":"A. P."},{"family":"Bornstein","given":"B. J."},{"family":"Bray","given":"D."},{"family":"Cornish-Bowden","given":"A."},{"family":"Cuellar","given":"A. A."},{"family":"Dronov","given":"S."},{"family":"Gilles","given":"E. D."},{"family":"Ginkel","given":"M."},{"family":"Gor","given":"V."},{"family":"Goryanin","given":"I. I."},{"family":"Hedley","given":"W. J."},{"family":"Hodgman","given":"T. C."},{"family":"Hofmeyr","given":"J.-H."},{"family":"Hunter","given":"P. J."},{"family":"Juty","given":"N. S."},{"family":"Kasberger","given":"J. L."},{"family":"Kremling","given":"A."},{"family":"Kummer","given":"U."},{"family":"Novère","given":"N. Le"},{"family":"Loew","given":"L. M."},{"family":"Lucio","given":"D."},{"family":"Mendes","given":"P."},{"family":"Minch","given":"E."},{"family":"Mjolsness","given":"E. D."},{"family":"Nakayama","given":"Y."},{"family":"Nelson","given":"M. R."},{"family":"Nielsen","given":"P. F."},{"family":"Sakurada","given":"T."},{"family":"Schaff","given":"J. C."},{"family":"Shapiro","given":"B. E."},{"family":"Shimizu","given":"T. S."},{"family":"Spence","given":"H. D."},{"family":"Stelling","given":"J."},{"family":"Takahashi","given":"K."},{"family":"Tomita","given":"M."},{"family":"Wagner","given":"J."},{"family":"Wang","given":"J."}],"issued":{"date-parts":[["2003",3,1]]},"PMID":"12611808"}}],"schema":"https://github.com/citation-style-language/schema/raw/master/csl-citation.json"} </w:instrText>
+        <w:instrText xml:space="preserve"> ADDIN ZOTERO_ITEM CSL_CITATION {"citationID":"mvn2s0n0e","properties":{"formattedCitation":"(53)","plainCitation":"(53)"},"citationItems":[{"id":358,"uris":["http://zotero.org/users/2565720/items/T2IVKTZH"],"uri":["http://zotero.org/users/2565720/items/T2IVKTZH"],"itemData":{"id":358,"type":"article-journal","title":"The systems biology markup language (SBML): a medium for representation and exchange of biochemical network models","container-title":"Bioinformatics","page":"524-531","volume":"19","issue":"4","source":"bioinformatics.oxfordjournals.org","abstract":"Motivation: Molecular biotechnology now makes it possible to build elaborate systems models, but the systems biology community needs information standards if models are to be shared, evaluated and developed cooperatively.\nResults: We summarize the Systems Biology Markup Language (SBML) Level 1, a free, open, XML-based format for representing biochemical reaction networks. SBML is a software-independent language for describing models common to research in many areas of computational biology, including cell signaling pathways, metabolic pathways, gene regulation, and others.\nAvailability: The specification of SBML Level 1 is freely available from http://www.sbml.org/\nContact: sysbio-team@caltech.edu","DOI":"10.1093/bioinformatics/btg015","ISSN":"1367-4803, 1460-2059","note":"PMID: 12611808","shortTitle":"The systems biology markup language (SBML)","journalAbbreviation":"Bioinformatics","language":"en","author":[{"family":"Hucka","given":"M."},{"family":"Finney","given":"A."},{"family":"Sauro","given":"H. M."},{"family":"Bolouri","given":"H."},{"family":"Doyle","given":"J. C."},{"family":"Kitano","given":"H."},{"family":"Forum","given":"and the rest of the SBML"},{"family":"Arkin","given":"A. P."},{"family":"Bornstein","given":"B. J."},{"family":"Bray","given":"D."},{"family":"Cornish-Bowden","given":"A."},{"family":"Cuellar","given":"A. A."},{"family":"Dronov","given":"S."},{"family":"Gilles","given":"E. D."},{"family":"Ginkel","given":"M."},{"family":"Gor","given":"V."},{"family":"Goryanin","given":"I. I."},{"family":"Hedley","given":"W. J."},{"family":"Hodgman","given":"T. C."},{"family":"Hofmeyr","given":"J.-H."},{"family":"Hunter","given":"P. J."},{"family":"Juty","given":"N. S."},{"family":"Kasberger","given":"J. L."},{"family":"Kremling","given":"A."},{"family":"Kummer","given":"U."},{"family":"Novère","given":"N. Le"},{"family":"Loew","given":"L. M."},{"family":"Lucio","given":"D."},{"family":"Mendes","given":"P."},{"family":"Minch","given":"E."},{"family":"Mjolsness","given":"E. D."},{"family":"Nakayama","given":"Y."},{"family":"Nelson","given":"M. R."},{"family":"Nielsen","given":"P. F."},{"family":"Sakurada","given":"T."},{"family":"Schaff","given":"J. C."},{"family":"Shapiro","given":"B. E."},{"family":"Shimizu","given":"T. S."},{"family":"Spence","given":"H. D."},{"family":"Stelling","given":"J."},{"family":"Takahashi","given":"K."},{"family":"Tomita","given":"M."},{"family":"Wagner","given":"J."},{"family":"Wang","given":"J."}],"issued":{"date-parts":[["2003",3,1]]},"PMID":"12611808"}}],"schema":"https://github.com/citation-style-language/schema/raw/master/csl-citation.json"} </w:instrText>
       </w:r>
       <w:r>
         <w:fldChar w:fldCharType="separate"/>
@@ -7717,7 +7945,7 @@
         <w:rPr>
           <w:rFonts w:cs="Times New Roman"/>
         </w:rPr>
-        <w:t>(51)</w:t>
+        <w:t>(53)</w:t>
       </w:r>
       <w:r>
         <w:fldChar w:fldCharType="end"/>
@@ -7726,7 +7954,10 @@
         <w:t>; thus, we have included our reaction network in SBML</w:t>
       </w:r>
       <w:r>
-        <w:t xml:space="preserve"> level 2, the highest version currently supported by the COBRA Toolbox in Matlab </w:t>
+        <w:t xml:space="preserve"> level 2, the highest version currently su</w:t>
+      </w:r>
+      <w:r>
+        <w:t xml:space="preserve">pported by the COBRA Toolbox </w:t>
       </w:r>
       <w:r>
         <w:fldChar w:fldCharType="begin"/>
@@ -7765,11 +7996,7 @@
         <w:t>reconstruction</w:t>
       </w:r>
       <w:r>
-        <w:t xml:space="preserve"> in MATLAB data structure format and all of our codes for </w:t>
-      </w:r>
-      <w:r>
-        <w:lastRenderedPageBreak/>
-        <w:t xml:space="preserve">simulating model growth on different media and gene knockout phenotypes (see Supplementary Materials). </w:t>
+        <w:t xml:space="preserve"> in MATLAB data structure format and all of our codes for simulating model growth on different media and gene knockout phenotypes (see Supplementary Materials). </w:t>
       </w:r>
       <w:r>
         <w:t>In the interest of transparency and to support the</w:t>
@@ -7796,11 +8023,12 @@
       <w:pPr>
         <w:pStyle w:val="Heading1"/>
       </w:pPr>
-      <w:commentRangeStart w:id="13"/>
-      <w:r>
+      <w:commentRangeStart w:id="16"/>
+      <w:r>
+        <w:lastRenderedPageBreak/>
         <w:t>Discussion</w:t>
       </w:r>
-      <w:commentRangeEnd w:id="13"/>
+      <w:commentRangeEnd w:id="16"/>
       <w:r>
         <w:rPr>
           <w:rStyle w:val="CommentReference"/>
@@ -7809,7 +8037,7 @@
           <w:bCs w:val="0"/>
           <w:color w:val="auto"/>
         </w:rPr>
-        <w:commentReference w:id="13"/>
+        <w:commentReference w:id="16"/>
       </w:r>
     </w:p>
     <w:p>
@@ -7908,11 +8136,11 @@
       <w:r>
         <w:t xml:space="preserve"> of the resulting </w:t>
       </w:r>
-      <w:commentRangeStart w:id="14"/>
+      <w:commentRangeStart w:id="17"/>
       <w:r>
         <w:t>model</w:t>
       </w:r>
-      <w:commentRangeEnd w:id="14"/>
+      <w:commentRangeEnd w:id="17"/>
       <w:r>
         <w:t xml:space="preserve">. </w:t>
       </w:r>
@@ -7921,7 +8149,7 @@
           <w:rStyle w:val="CommentReference"/>
           <w:rFonts w:asciiTheme="minorHAnsi" w:hAnsiTheme="minorHAnsi"/>
         </w:rPr>
-        <w:commentReference w:id="14"/>
+        <w:commentReference w:id="17"/>
       </w:r>
     </w:p>
     <w:p>
@@ -7938,7 +8166,6 @@
         <w:t xml:space="preserve">filling. Favoring this method over a maximum parsimony method helped us to automatically identify 66 more genes, increasing the gene coverage of our reconstruction prior to the start of manual curation. Simultaneously, we were also able to assign </w:t>
       </w:r>
       <w:r>
-        <w:lastRenderedPageBreak/>
         <w:t>reaction likelihood scores f</w:t>
       </w:r>
       <w:r>
@@ -7971,6 +8198,7 @@
         <w:t xml:space="preserve"> trivial </w:t>
       </w:r>
       <w:r>
+        <w:lastRenderedPageBreak/>
         <w:t>calculation</w:t>
       </w:r>
       <w:r>
@@ -8023,11 +8251,7 @@
         <w:t>predi</w:t>
       </w:r>
       <w:r>
-        <w:t xml:space="preserve">ctions, particularly when using a model as a platform for strain design. The iMR540 reconstruction contains many of the most crucial areas of </w:t>
-      </w:r>
-      <w:r>
-        <w:lastRenderedPageBreak/>
-        <w:t xml:space="preserve">metabolism and thus captures the majority of known metabolism, but there is far more about this organism that remains unknown and that therefore remains unpredictable through merely metabolic means. For example, </w:t>
+        <w:t xml:space="preserve">ctions, particularly when using a model as a platform for strain design. The iMR540 reconstruction contains many of the most crucial areas of metabolism and thus captures the majority of known metabolism, but there is far more about this organism that remains unknown and that therefore remains unpredictable through merely metabolic means. For example, </w:t>
       </w:r>
       <w:r>
         <w:rPr>
@@ -8079,6 +8303,7 @@
         <w:spacing w:line="480" w:lineRule="auto"/>
       </w:pPr>
       <w:r>
+        <w:lastRenderedPageBreak/>
         <w:t xml:space="preserve">Firstly, we emphasize again that this reconstruction is a living network, meant not as a final product but as the first iteration of a malleable entity. The answer to biological quandaries such as the inability of </w:t>
       </w:r>
       <w:r>
@@ -8110,8 +8335,6 @@
       <w:r>
         <w:t xml:space="preserve">expect that future modelers will </w:t>
       </w:r>
-      <w:bookmarkStart w:id="15" w:name="_GoBack"/>
-      <w:bookmarkEnd w:id="15"/>
       <w:r>
         <w:t xml:space="preserve">our reconstruction and model as tools to generate testable experimental hypotheses and to catalyze elucidation of novel pathways in </w:t>
       </w:r>
@@ -8125,11 +8348,7 @@
         <w:t xml:space="preserve">. </w:t>
       </w:r>
       <w:r>
-        <w:t xml:space="preserve">Above all, the goal of a metabolic network reconstruction is to create a realistic representation of organism metabolism that can then be used to push forward biological discovery and fuel innovations in strain design. With this </w:t>
-      </w:r>
-      <w:r>
-        <w:lastRenderedPageBreak/>
-        <w:t xml:space="preserve">reconstruction, we have contributed a tool to help understand the unique biochemistry of </w:t>
+        <w:t xml:space="preserve">Above all, the goal of a metabolic network reconstruction is to create a realistic representation of organism metabolism that can then be used to push forward biological discovery and fuel innovations in strain design. With this reconstruction, we have contributed a tool to help understand the unique biochemistry of </w:t>
       </w:r>
       <w:proofErr w:type="spellStart"/>
       <w:r>
@@ -8172,7 +8391,11 @@
         <w:t xml:space="preserve"> and verifying biochemical pathways</w:t>
       </w:r>
       <w:r>
-        <w:t>. Above all, the goal of a metabolic network reconstruction is to create a realistic representation of organism metabolism that can then be used to push forward biological discovery and fuel innovations in strain design. With this reconstruction, we have contributed a</w:t>
+        <w:t xml:space="preserve">. Above all, the goal of a metabolic network reconstruction is to create a </w:t>
+      </w:r>
+      <w:r>
+        <w:lastRenderedPageBreak/>
+        <w:t>realistic representation of organism metabolism that can then be used to push forward biological discovery and fuel innovations in strain design. With this reconstruction, we have contributed a</w:t>
       </w:r>
       <w:r>
         <w:t xml:space="preserve"> tool to help understand the unique biochemistry of hydrogenotrophic methanogens and unlock their </w:t>
@@ -8383,7 +8606,6 @@
         <w:pStyle w:val="Bibliography"/>
       </w:pPr>
       <w:r>
-        <w:lastRenderedPageBreak/>
         <w:t xml:space="preserve">3. </w:t>
       </w:r>
       <w:r>
@@ -8752,6 +8974,7 @@
       </w:pPr>
       <w:proofErr w:type="gramStart"/>
       <w:r>
+        <w:lastRenderedPageBreak/>
         <w:t xml:space="preserve">6. </w:t>
       </w:r>
       <w:r>
@@ -9427,11 +9650,7 @@
         <w:t>Leigh JA</w:t>
       </w:r>
       <w:r>
-        <w:t xml:space="preserve">. 2004. Complete Genome Sequence of the Genetically </w:t>
-      </w:r>
-      <w:r>
-        <w:lastRenderedPageBreak/>
-        <w:t xml:space="preserve">Tractable </w:t>
+        <w:t xml:space="preserve">. 2004. Complete Genome Sequence of the Genetically Tractable </w:t>
       </w:r>
       <w:proofErr w:type="spellStart"/>
       <w:r>
@@ -9693,6 +9912,7 @@
         <w:pStyle w:val="Bibliography"/>
       </w:pPr>
       <w:r>
+        <w:lastRenderedPageBreak/>
         <w:t xml:space="preserve">13. </w:t>
       </w:r>
       <w:r>
@@ -10132,7 +10352,6 @@
         <w:pStyle w:val="Bibliography"/>
       </w:pPr>
       <w:r>
-        <w:lastRenderedPageBreak/>
         <w:t xml:space="preserve">18. </w:t>
       </w:r>
       <w:r>
@@ -10372,6 +10591,7 @@
         <w:pStyle w:val="Bibliography"/>
       </w:pPr>
       <w:r>
+        <w:lastRenderedPageBreak/>
         <w:t xml:space="preserve">21. </w:t>
       </w:r>
       <w:r>
@@ -10862,7 +11082,6 @@
         <w:pStyle w:val="Bibliography"/>
       </w:pPr>
       <w:r>
-        <w:lastRenderedPageBreak/>
         <w:t xml:space="preserve">25. </w:t>
       </w:r>
       <w:r>
@@ -11130,6 +11349,7 @@
         <w:pStyle w:val="Bibliography"/>
       </w:pPr>
       <w:r>
+        <w:lastRenderedPageBreak/>
         <w:t xml:space="preserve">28. </w:t>
       </w:r>
       <w:r>
@@ -11652,7 +11872,6 @@
         <w:pStyle w:val="Bibliography"/>
       </w:pPr>
       <w:r>
-        <w:lastRenderedPageBreak/>
         <w:t xml:space="preserve">32. </w:t>
       </w:r>
       <w:r>
@@ -11977,6 +12196,7 @@
         <w:pStyle w:val="Bibliography"/>
       </w:pPr>
       <w:r>
+        <w:lastRenderedPageBreak/>
         <w:t xml:space="preserve">35. </w:t>
       </w:r>
       <w:r>
@@ -12311,7 +12531,6 @@
         <w:pStyle w:val="Bibliography"/>
       </w:pPr>
       <w:r>
-        <w:lastRenderedPageBreak/>
         <w:t xml:space="preserve">39. </w:t>
       </w:r>
       <w:r>
@@ -12500,129 +12719,92 @@
       <w:r>
         <w:tab/>
       </w:r>
-      <w:proofErr w:type="spellStart"/>
-      <w:r>
-        <w:rPr>
-          <w:b/>
-          <w:bCs/>
-        </w:rPr>
-        <w:t>Kaster</w:t>
-      </w:r>
-      <w:proofErr w:type="spellEnd"/>
-      <w:r>
-        <w:rPr>
-          <w:b/>
-          <w:bCs/>
-        </w:rPr>
-        <w:t xml:space="preserve"> A-K</w:t>
-      </w:r>
-      <w:r>
-        <w:t xml:space="preserve">, </w:t>
-      </w:r>
-      <w:proofErr w:type="spellStart"/>
-      <w:r>
-        <w:rPr>
-          <w:b/>
-          <w:bCs/>
-        </w:rPr>
-        <w:t>Goenrich</w:t>
-      </w:r>
-      <w:proofErr w:type="spellEnd"/>
-      <w:r>
-        <w:rPr>
-          <w:b/>
-          <w:bCs/>
-        </w:rPr>
-        <w:t xml:space="preserve"> M</w:t>
-      </w:r>
-      <w:r>
-        <w:t xml:space="preserve">, </w:t>
-      </w:r>
-      <w:proofErr w:type="spellStart"/>
-      <w:r>
-        <w:rPr>
-          <w:b/>
-          <w:bCs/>
-        </w:rPr>
-        <w:t>Seedorf</w:t>
-      </w:r>
-      <w:proofErr w:type="spellEnd"/>
-      <w:r>
-        <w:rPr>
-          <w:b/>
-          <w:bCs/>
-        </w:rPr>
-        <w:t xml:space="preserve"> H</w:t>
-      </w:r>
-      <w:r>
-        <w:t xml:space="preserve">, </w:t>
-      </w:r>
-      <w:proofErr w:type="spellStart"/>
-      <w:r>
-        <w:rPr>
-          <w:b/>
-          <w:bCs/>
-        </w:rPr>
-        <w:t>Liesegang</w:t>
-      </w:r>
-      <w:proofErr w:type="spellEnd"/>
-      <w:r>
-        <w:rPr>
-          <w:b/>
-          <w:bCs/>
-        </w:rPr>
-        <w:t xml:space="preserve"> H</w:t>
-      </w:r>
-      <w:r>
-        <w:t xml:space="preserve">, </w:t>
-      </w:r>
-      <w:proofErr w:type="spellStart"/>
-      <w:r>
-        <w:rPr>
-          <w:b/>
-          <w:bCs/>
-        </w:rPr>
-        <w:t>Wollherr</w:t>
-      </w:r>
-      <w:proofErr w:type="spellEnd"/>
-      <w:r>
-        <w:rPr>
-          <w:b/>
-          <w:bCs/>
-        </w:rPr>
-        <w:t xml:space="preserve"> A</w:t>
-      </w:r>
-      <w:r>
-        <w:t xml:space="preserve">, </w:t>
-      </w:r>
-      <w:r>
-        <w:rPr>
-          <w:b/>
-          <w:bCs/>
-        </w:rPr>
-        <w:t>Gottschalk G</w:t>
-      </w:r>
-      <w:r>
-        <w:t xml:space="preserve">, </w:t>
-      </w:r>
-      <w:proofErr w:type="spellStart"/>
-      <w:r>
-        <w:rPr>
-          <w:b/>
-          <w:bCs/>
-        </w:rPr>
-        <w:t>Thauer</w:t>
-      </w:r>
-      <w:proofErr w:type="spellEnd"/>
-      <w:r>
-        <w:rPr>
-          <w:b/>
-          <w:bCs/>
-        </w:rPr>
-        <w:t xml:space="preserve"> RK</w:t>
-      </w:r>
-      <w:r>
-        <w:t xml:space="preserve">. 2011. More Than 200 Genes Required for Methane Formation from H2 and CO2 and Energy Conservation Are Present in </w:t>
+      <w:r>
+        <w:rPr>
+          <w:b/>
+          <w:bCs/>
+        </w:rPr>
+        <w:t>Shieh JS</w:t>
+      </w:r>
+      <w:r>
+        <w:t xml:space="preserve">, </w:t>
+      </w:r>
+      <w:r>
+        <w:rPr>
+          <w:b/>
+          <w:bCs/>
+        </w:rPr>
+        <w:t>Whitman WB</w:t>
+      </w:r>
+      <w:r>
+        <w:t xml:space="preserve">. 1987. Pathway of acetate assimilation in autotrophic and heterotrophic </w:t>
+      </w:r>
+      <w:proofErr w:type="spellStart"/>
+      <w:r>
+        <w:t>methanococci</w:t>
+      </w:r>
+      <w:proofErr w:type="spellEnd"/>
+      <w:r>
+        <w:t xml:space="preserve">. J </w:t>
+      </w:r>
+      <w:proofErr w:type="spellStart"/>
+      <w:r>
+        <w:t>Bacteriol</w:t>
+      </w:r>
+      <w:proofErr w:type="spellEnd"/>
+      <w:r>
+        <w:t xml:space="preserve"> </w:t>
+      </w:r>
+      <w:r>
+        <w:rPr>
+          <w:b/>
+          <w:bCs/>
+        </w:rPr>
+        <w:t>169</w:t>
+      </w:r>
+      <w:r>
+        <w:t>:5327–5329.</w:t>
+      </w:r>
+    </w:p>
+    <w:p>
+      <w:pPr>
+        <w:pStyle w:val="Bibliography"/>
+      </w:pPr>
+      <w:r>
+        <w:lastRenderedPageBreak/>
+        <w:t xml:space="preserve">42. </w:t>
+      </w:r>
+      <w:r>
+        <w:tab/>
+      </w:r>
+      <w:proofErr w:type="spellStart"/>
+      <w:r>
+        <w:rPr>
+          <w:b/>
+          <w:bCs/>
+        </w:rPr>
+        <w:t>Welander</w:t>
+      </w:r>
+      <w:proofErr w:type="spellEnd"/>
+      <w:r>
+        <w:rPr>
+          <w:b/>
+          <w:bCs/>
+        </w:rPr>
+        <w:t xml:space="preserve"> PV</w:t>
+      </w:r>
+      <w:r>
+        <w:t xml:space="preserve">, </w:t>
+      </w:r>
+      <w:r>
+        <w:rPr>
+          <w:b/>
+          <w:bCs/>
+        </w:rPr>
+        <w:t>Metcalf WW</w:t>
+      </w:r>
+      <w:r>
+        <w:t xml:space="preserve">. 2005. Loss of the </w:t>
       </w:r>
       <w:proofErr w:type="spellStart"/>
       <w:r>
@@ -12630,15 +12812,190 @@
           <w:i/>
           <w:iCs/>
         </w:rPr>
-        <w:t>Methanothermobacter</w:t>
-      </w:r>
-      <w:proofErr w:type="spellEnd"/>
+        <w:t>mtr</w:t>
+      </w:r>
+      <w:proofErr w:type="spellEnd"/>
+      <w:r>
+        <w:t xml:space="preserve"> operon in </w:t>
+      </w:r>
       <w:r>
         <w:rPr>
           <w:i/>
           <w:iCs/>
         </w:rPr>
+        <w:t>Methanosarcina</w:t>
+      </w:r>
+      <w:r>
+        <w:t xml:space="preserve"> blocks growth on methanol, but not methanogenesis, and reveals an unknown methanogenic pathway. Proc Natl </w:t>
+      </w:r>
+      <w:proofErr w:type="spellStart"/>
+      <w:r>
+        <w:t>Acad</w:t>
+      </w:r>
+      <w:proofErr w:type="spellEnd"/>
+      <w:r>
         <w:t xml:space="preserve"> </w:t>
+      </w:r>
+      <w:proofErr w:type="spellStart"/>
+      <w:r>
+        <w:t>Sci</w:t>
+      </w:r>
+      <w:proofErr w:type="spellEnd"/>
+      <w:r>
+        <w:t xml:space="preserve"> U S </w:t>
+      </w:r>
+      <w:proofErr w:type="gramStart"/>
+      <w:r>
+        <w:t>A</w:t>
+      </w:r>
+      <w:proofErr w:type="gramEnd"/>
+      <w:r>
+        <w:t xml:space="preserve"> </w:t>
+      </w:r>
+      <w:r>
+        <w:rPr>
+          <w:b/>
+          <w:bCs/>
+        </w:rPr>
+        <w:t>102</w:t>
+      </w:r>
+      <w:r>
+        <w:t>:10664–10669.</w:t>
+      </w:r>
+    </w:p>
+    <w:p>
+      <w:pPr>
+        <w:pStyle w:val="Bibliography"/>
+      </w:pPr>
+      <w:r>
+        <w:t xml:space="preserve">43. </w:t>
+      </w:r>
+      <w:r>
+        <w:tab/>
+      </w:r>
+      <w:proofErr w:type="spellStart"/>
+      <w:r>
+        <w:rPr>
+          <w:b/>
+          <w:bCs/>
+        </w:rPr>
+        <w:t>Kaster</w:t>
+      </w:r>
+      <w:proofErr w:type="spellEnd"/>
+      <w:r>
+        <w:rPr>
+          <w:b/>
+          <w:bCs/>
+        </w:rPr>
+        <w:t xml:space="preserve"> A-K</w:t>
+      </w:r>
+      <w:r>
+        <w:t xml:space="preserve">, </w:t>
+      </w:r>
+      <w:proofErr w:type="spellStart"/>
+      <w:r>
+        <w:rPr>
+          <w:b/>
+          <w:bCs/>
+        </w:rPr>
+        <w:t>Goenrich</w:t>
+      </w:r>
+      <w:proofErr w:type="spellEnd"/>
+      <w:r>
+        <w:rPr>
+          <w:b/>
+          <w:bCs/>
+        </w:rPr>
+        <w:t xml:space="preserve"> M</w:t>
+      </w:r>
+      <w:r>
+        <w:t xml:space="preserve">, </w:t>
+      </w:r>
+      <w:proofErr w:type="spellStart"/>
+      <w:r>
+        <w:rPr>
+          <w:b/>
+          <w:bCs/>
+        </w:rPr>
+        <w:t>Seedorf</w:t>
+      </w:r>
+      <w:proofErr w:type="spellEnd"/>
+      <w:r>
+        <w:rPr>
+          <w:b/>
+          <w:bCs/>
+        </w:rPr>
+        <w:t xml:space="preserve"> H</w:t>
+      </w:r>
+      <w:r>
+        <w:t xml:space="preserve">, </w:t>
+      </w:r>
+      <w:proofErr w:type="spellStart"/>
+      <w:r>
+        <w:rPr>
+          <w:b/>
+          <w:bCs/>
+        </w:rPr>
+        <w:t>Liesegang</w:t>
+      </w:r>
+      <w:proofErr w:type="spellEnd"/>
+      <w:r>
+        <w:rPr>
+          <w:b/>
+          <w:bCs/>
+        </w:rPr>
+        <w:t xml:space="preserve"> H</w:t>
+      </w:r>
+      <w:r>
+        <w:t xml:space="preserve">, </w:t>
+      </w:r>
+      <w:proofErr w:type="spellStart"/>
+      <w:r>
+        <w:rPr>
+          <w:b/>
+          <w:bCs/>
+        </w:rPr>
+        <w:t>Wollherr</w:t>
+      </w:r>
+      <w:proofErr w:type="spellEnd"/>
+      <w:r>
+        <w:rPr>
+          <w:b/>
+          <w:bCs/>
+        </w:rPr>
+        <w:t xml:space="preserve"> A</w:t>
+      </w:r>
+      <w:r>
+        <w:t xml:space="preserve">, </w:t>
+      </w:r>
+      <w:r>
+        <w:rPr>
+          <w:b/>
+          <w:bCs/>
+        </w:rPr>
+        <w:t>Gottschalk G</w:t>
+      </w:r>
+      <w:r>
+        <w:t xml:space="preserve">, </w:t>
+      </w:r>
+      <w:proofErr w:type="spellStart"/>
+      <w:r>
+        <w:rPr>
+          <w:b/>
+          <w:bCs/>
+        </w:rPr>
+        <w:t>Thauer</w:t>
+      </w:r>
+      <w:proofErr w:type="spellEnd"/>
+      <w:r>
+        <w:rPr>
+          <w:b/>
+          <w:bCs/>
+        </w:rPr>
+        <w:t xml:space="preserve"> RK</w:t>
+      </w:r>
+      <w:r>
+        <w:t xml:space="preserve">. 2011. More Than 200 Genes Required for Methane Formation from H2 and CO2 and Energy Conservation Are Present in </w:t>
       </w:r>
       <w:proofErr w:type="spellStart"/>
       <w:r>
@@ -12646,27 +13003,27 @@
           <w:i/>
           <w:iCs/>
         </w:rPr>
-        <w:t>marburgensis</w:t>
-      </w:r>
-      <w:proofErr w:type="spellEnd"/>
-      <w:r>
-        <w:t xml:space="preserve"> and </w:t>
-      </w:r>
-      <w:proofErr w:type="spellStart"/>
+        <w:t>Methanothermobacter</w:t>
+      </w:r>
+      <w:proofErr w:type="spellEnd"/>
       <w:r>
         <w:rPr>
           <w:i/>
           <w:iCs/>
         </w:rPr>
-        <w:t>Methanothermobacter</w:t>
-      </w:r>
-      <w:proofErr w:type="spellEnd"/>
+        <w:t xml:space="preserve"> </w:t>
+      </w:r>
+      <w:proofErr w:type="spellStart"/>
       <w:r>
         <w:rPr>
           <w:i/>
           <w:iCs/>
         </w:rPr>
-        <w:t xml:space="preserve"> </w:t>
+        <w:t>marburgensis</w:t>
+      </w:r>
+      <w:proofErr w:type="spellEnd"/>
+      <w:r>
+        <w:t xml:space="preserve"> and </w:t>
       </w:r>
       <w:proofErr w:type="spellStart"/>
       <w:r>
@@ -12674,6 +13031,22 @@
           <w:i/>
           <w:iCs/>
         </w:rPr>
+        <w:t>Methanothermobacter</w:t>
+      </w:r>
+      <w:proofErr w:type="spellEnd"/>
+      <w:r>
+        <w:rPr>
+          <w:i/>
+          <w:iCs/>
+        </w:rPr>
+        <w:t xml:space="preserve"> </w:t>
+      </w:r>
+      <w:proofErr w:type="spellStart"/>
+      <w:r>
+        <w:rPr>
+          <w:i/>
+          <w:iCs/>
+        </w:rPr>
         <w:t>thermautotrophicus</w:t>
       </w:r>
       <w:proofErr w:type="spellEnd"/>
@@ -12696,7 +13069,7 @@
         <w:pStyle w:val="Bibliography"/>
       </w:pPr>
       <w:r>
-        <w:t xml:space="preserve">42. </w:t>
+        <w:t xml:space="preserve">44. </w:t>
       </w:r>
       <w:r>
         <w:tab/>
@@ -12857,7 +13230,7 @@
         <w:pStyle w:val="Bibliography"/>
       </w:pPr>
       <w:r>
-        <w:t xml:space="preserve">43. </w:t>
+        <w:t xml:space="preserve">45. </w:t>
       </w:r>
       <w:r>
         <w:tab/>
@@ -12934,7 +13307,7 @@
         <w:pStyle w:val="Bibliography"/>
       </w:pPr>
       <w:r>
-        <w:t xml:space="preserve">44. </w:t>
+        <w:t xml:space="preserve">46. </w:t>
       </w:r>
       <w:r>
         <w:tab/>
@@ -13000,8 +13373,7 @@
         <w:pStyle w:val="Bibliography"/>
       </w:pPr>
       <w:r>
-        <w:lastRenderedPageBreak/>
-        <w:t xml:space="preserve">45. </w:t>
+        <w:t xml:space="preserve">47. </w:t>
       </w:r>
       <w:r>
         <w:tab/>
@@ -13118,7 +13490,8 @@
         <w:pStyle w:val="Bibliography"/>
       </w:pPr>
       <w:r>
-        <w:t xml:space="preserve">46. </w:t>
+        <w:lastRenderedPageBreak/>
+        <w:t xml:space="preserve">48. </w:t>
       </w:r>
       <w:r>
         <w:tab/>
@@ -13232,7 +13605,7 @@
         <w:pStyle w:val="Bibliography"/>
       </w:pPr>
       <w:r>
-        <w:t xml:space="preserve">47. </w:t>
+        <w:t xml:space="preserve">49. </w:t>
       </w:r>
       <w:r>
         <w:tab/>
@@ -13409,7 +13782,7 @@
         <w:pStyle w:val="Bibliography"/>
       </w:pPr>
       <w:r>
-        <w:t xml:space="preserve">48. </w:t>
+        <w:t xml:space="preserve">50. </w:t>
       </w:r>
       <w:r>
         <w:tab/>
@@ -13544,7 +13917,7 @@
         <w:pStyle w:val="Bibliography"/>
       </w:pPr>
       <w:r>
-        <w:t xml:space="preserve">49. </w:t>
+        <w:t xml:space="preserve">51. </w:t>
       </w:r>
       <w:r>
         <w:tab/>
@@ -13638,7 +14011,7 @@
         <w:pStyle w:val="Bibliography"/>
       </w:pPr>
       <w:r>
-        <w:t xml:space="preserve">50. </w:t>
+        <w:t xml:space="preserve">52. </w:t>
       </w:r>
       <w:r>
         <w:tab/>
@@ -13830,7 +14203,7 @@
         <w:pStyle w:val="Bibliography"/>
       </w:pPr>
       <w:r>
-        <w:t xml:space="preserve">51. </w:t>
+        <w:t xml:space="preserve">53. </w:t>
       </w:r>
       <w:r>
         <w:tab/>
@@ -14006,316 +14379,316 @@
           <w:b/>
           <w:bCs/>
         </w:rPr>
+        <w:t>Gilles ED</w:t>
+      </w:r>
+      <w:r>
+        <w:t xml:space="preserve">, </w:t>
+      </w:r>
+      <w:proofErr w:type="spellStart"/>
+      <w:r>
+        <w:rPr>
+          <w:b/>
+          <w:bCs/>
+        </w:rPr>
+        <w:t>Ginkel</w:t>
+      </w:r>
+      <w:proofErr w:type="spellEnd"/>
+      <w:r>
+        <w:rPr>
+          <w:b/>
+          <w:bCs/>
+        </w:rPr>
+        <w:t xml:space="preserve"> M</w:t>
+      </w:r>
+      <w:r>
+        <w:t xml:space="preserve">, </w:t>
+      </w:r>
+      <w:proofErr w:type="spellStart"/>
+      <w:r>
+        <w:rPr>
+          <w:b/>
+          <w:bCs/>
+        </w:rPr>
+        <w:t>Gor</w:t>
+      </w:r>
+      <w:proofErr w:type="spellEnd"/>
+      <w:r>
+        <w:rPr>
+          <w:b/>
+          <w:bCs/>
+        </w:rPr>
+        <w:t xml:space="preserve"> V</w:t>
+      </w:r>
+      <w:r>
+        <w:t xml:space="preserve">, </w:t>
+      </w:r>
+      <w:proofErr w:type="spellStart"/>
+      <w:r>
+        <w:rPr>
+          <w:b/>
+          <w:bCs/>
+        </w:rPr>
+        <w:t>Goryanin</w:t>
+      </w:r>
+      <w:proofErr w:type="spellEnd"/>
+      <w:r>
+        <w:rPr>
+          <w:b/>
+          <w:bCs/>
+        </w:rPr>
+        <w:t xml:space="preserve"> II</w:t>
+      </w:r>
+      <w:r>
+        <w:t xml:space="preserve">, </w:t>
+      </w:r>
+      <w:r>
+        <w:rPr>
+          <w:b/>
+          <w:bCs/>
+        </w:rPr>
+        <w:t>Hedley WJ</w:t>
+      </w:r>
+      <w:r>
+        <w:t xml:space="preserve">, </w:t>
+      </w:r>
+      <w:proofErr w:type="spellStart"/>
+      <w:r>
+        <w:rPr>
+          <w:b/>
+          <w:bCs/>
+        </w:rPr>
+        <w:t>Hodgman</w:t>
+      </w:r>
+      <w:proofErr w:type="spellEnd"/>
+      <w:r>
+        <w:rPr>
+          <w:b/>
+          <w:bCs/>
+        </w:rPr>
+        <w:t xml:space="preserve"> TC</w:t>
+      </w:r>
+      <w:r>
+        <w:t xml:space="preserve">, </w:t>
+      </w:r>
+      <w:proofErr w:type="spellStart"/>
+      <w:r>
+        <w:rPr>
+          <w:b/>
+          <w:bCs/>
+        </w:rPr>
+        <w:t>Hofmeyr</w:t>
+      </w:r>
+      <w:proofErr w:type="spellEnd"/>
+      <w:r>
+        <w:rPr>
+          <w:b/>
+          <w:bCs/>
+        </w:rPr>
+        <w:t xml:space="preserve"> J-H</w:t>
+      </w:r>
+      <w:r>
+        <w:t xml:space="preserve">, </w:t>
+      </w:r>
+      <w:r>
+        <w:rPr>
+          <w:b/>
+          <w:bCs/>
+        </w:rPr>
+        <w:t>Hunter PJ</w:t>
+      </w:r>
+      <w:r>
+        <w:t xml:space="preserve">, </w:t>
+      </w:r>
+      <w:proofErr w:type="spellStart"/>
+      <w:r>
+        <w:rPr>
+          <w:b/>
+          <w:bCs/>
+        </w:rPr>
+        <w:t>Juty</w:t>
+      </w:r>
+      <w:proofErr w:type="spellEnd"/>
+      <w:r>
+        <w:rPr>
+          <w:b/>
+          <w:bCs/>
+        </w:rPr>
+        <w:t xml:space="preserve"> NS</w:t>
+      </w:r>
+      <w:r>
+        <w:t xml:space="preserve">, </w:t>
+      </w:r>
+      <w:proofErr w:type="spellStart"/>
+      <w:r>
+        <w:rPr>
+          <w:b/>
+          <w:bCs/>
+        </w:rPr>
+        <w:t>Kasberger</w:t>
+      </w:r>
+      <w:proofErr w:type="spellEnd"/>
+      <w:r>
+        <w:rPr>
+          <w:b/>
+          <w:bCs/>
+        </w:rPr>
+        <w:t xml:space="preserve"> JL</w:t>
+      </w:r>
+      <w:r>
+        <w:t xml:space="preserve">, </w:t>
+      </w:r>
+      <w:proofErr w:type="spellStart"/>
+      <w:r>
+        <w:rPr>
+          <w:b/>
+          <w:bCs/>
+        </w:rPr>
+        <w:t>Kremling</w:t>
+      </w:r>
+      <w:proofErr w:type="spellEnd"/>
+      <w:r>
+        <w:rPr>
+          <w:b/>
+          <w:bCs/>
+        </w:rPr>
+        <w:t xml:space="preserve"> A</w:t>
+      </w:r>
+      <w:r>
+        <w:t xml:space="preserve">, </w:t>
+      </w:r>
+      <w:proofErr w:type="spellStart"/>
+      <w:r>
+        <w:rPr>
+          <w:b/>
+          <w:bCs/>
+        </w:rPr>
+        <w:t>Kummer</w:t>
+      </w:r>
+      <w:proofErr w:type="spellEnd"/>
+      <w:r>
+        <w:rPr>
+          <w:b/>
+          <w:bCs/>
+        </w:rPr>
+        <w:t xml:space="preserve"> U</w:t>
+      </w:r>
+      <w:r>
+        <w:t xml:space="preserve">, </w:t>
+      </w:r>
+      <w:proofErr w:type="spellStart"/>
+      <w:r>
+        <w:rPr>
+          <w:b/>
+          <w:bCs/>
+        </w:rPr>
+        <w:t>Novère</w:t>
+      </w:r>
+      <w:proofErr w:type="spellEnd"/>
+      <w:r>
+        <w:rPr>
+          <w:b/>
+          <w:bCs/>
+        </w:rPr>
+        <w:t xml:space="preserve"> NL</w:t>
+      </w:r>
+      <w:r>
+        <w:t xml:space="preserve">, </w:t>
+      </w:r>
+      <w:r>
+        <w:rPr>
+          <w:b/>
+          <w:bCs/>
+        </w:rPr>
+        <w:t>Loew LM</w:t>
+      </w:r>
+      <w:r>
+        <w:t xml:space="preserve">, </w:t>
+      </w:r>
+      <w:r>
+        <w:rPr>
+          <w:b/>
+          <w:bCs/>
+        </w:rPr>
+        <w:t>Lucio D</w:t>
+      </w:r>
+      <w:r>
+        <w:t xml:space="preserve">, </w:t>
+      </w:r>
+      <w:r>
+        <w:rPr>
+          <w:b/>
+          <w:bCs/>
+        </w:rPr>
+        <w:t>Mendes P</w:t>
+      </w:r>
+      <w:r>
+        <w:t xml:space="preserve">, </w:t>
+      </w:r>
+      <w:r>
+        <w:rPr>
+          <w:b/>
+          <w:bCs/>
+        </w:rPr>
+        <w:t>Minch E</w:t>
+      </w:r>
+      <w:r>
+        <w:t xml:space="preserve">, </w:t>
+      </w:r>
+      <w:proofErr w:type="spellStart"/>
+      <w:r>
+        <w:rPr>
+          <w:b/>
+          <w:bCs/>
+        </w:rPr>
+        <w:t>Mjolsness</w:t>
+      </w:r>
+      <w:proofErr w:type="spellEnd"/>
+      <w:r>
+        <w:rPr>
+          <w:b/>
+          <w:bCs/>
+        </w:rPr>
+        <w:t xml:space="preserve"> ED</w:t>
+      </w:r>
+      <w:r>
+        <w:t xml:space="preserve">, </w:t>
+      </w:r>
+      <w:r>
+        <w:rPr>
+          <w:b/>
+          <w:bCs/>
+        </w:rPr>
+        <w:t>Nakayama Y</w:t>
+      </w:r>
+      <w:r>
+        <w:t xml:space="preserve">, </w:t>
+      </w:r>
+      <w:r>
+        <w:rPr>
+          <w:b/>
+          <w:bCs/>
+        </w:rPr>
+        <w:t>Nelson MR</w:t>
+      </w:r>
+      <w:r>
+        <w:t xml:space="preserve">, </w:t>
+      </w:r>
+      <w:r>
+        <w:rPr>
+          <w:b/>
+          <w:bCs/>
+        </w:rPr>
+        <w:t>Nielsen PF</w:t>
+      </w:r>
+      <w:r>
+        <w:t xml:space="preserve">, </w:t>
+      </w:r>
+      <w:r>
+        <w:rPr>
+          <w:b/>
+          <w:bCs/>
+        </w:rPr>
         <w:lastRenderedPageBreak/>
-        <w:t>Gilles ED</w:t>
-      </w:r>
-      <w:r>
-        <w:t xml:space="preserve">, </w:t>
-      </w:r>
-      <w:proofErr w:type="spellStart"/>
-      <w:r>
-        <w:rPr>
-          <w:b/>
-          <w:bCs/>
-        </w:rPr>
-        <w:t>Ginkel</w:t>
-      </w:r>
-      <w:proofErr w:type="spellEnd"/>
-      <w:r>
-        <w:rPr>
-          <w:b/>
-          <w:bCs/>
-        </w:rPr>
-        <w:t xml:space="preserve"> M</w:t>
-      </w:r>
-      <w:r>
-        <w:t xml:space="preserve">, </w:t>
-      </w:r>
-      <w:proofErr w:type="spellStart"/>
-      <w:r>
-        <w:rPr>
-          <w:b/>
-          <w:bCs/>
-        </w:rPr>
-        <w:t>Gor</w:t>
-      </w:r>
-      <w:proofErr w:type="spellEnd"/>
-      <w:r>
-        <w:rPr>
-          <w:b/>
-          <w:bCs/>
-        </w:rPr>
-        <w:t xml:space="preserve"> V</w:t>
-      </w:r>
-      <w:r>
-        <w:t xml:space="preserve">, </w:t>
-      </w:r>
-      <w:proofErr w:type="spellStart"/>
-      <w:r>
-        <w:rPr>
-          <w:b/>
-          <w:bCs/>
-        </w:rPr>
-        <w:t>Goryanin</w:t>
-      </w:r>
-      <w:proofErr w:type="spellEnd"/>
-      <w:r>
-        <w:rPr>
-          <w:b/>
-          <w:bCs/>
-        </w:rPr>
-        <w:t xml:space="preserve"> II</w:t>
-      </w:r>
-      <w:r>
-        <w:t xml:space="preserve">, </w:t>
-      </w:r>
-      <w:r>
-        <w:rPr>
-          <w:b/>
-          <w:bCs/>
-        </w:rPr>
-        <w:t>Hedley WJ</w:t>
-      </w:r>
-      <w:r>
-        <w:t xml:space="preserve">, </w:t>
-      </w:r>
-      <w:proofErr w:type="spellStart"/>
-      <w:r>
-        <w:rPr>
-          <w:b/>
-          <w:bCs/>
-        </w:rPr>
-        <w:t>Hodgman</w:t>
-      </w:r>
-      <w:proofErr w:type="spellEnd"/>
-      <w:r>
-        <w:rPr>
-          <w:b/>
-          <w:bCs/>
-        </w:rPr>
-        <w:t xml:space="preserve"> TC</w:t>
-      </w:r>
-      <w:r>
-        <w:t xml:space="preserve">, </w:t>
-      </w:r>
-      <w:proofErr w:type="spellStart"/>
-      <w:r>
-        <w:rPr>
-          <w:b/>
-          <w:bCs/>
-        </w:rPr>
-        <w:t>Hofmeyr</w:t>
-      </w:r>
-      <w:proofErr w:type="spellEnd"/>
-      <w:r>
-        <w:rPr>
-          <w:b/>
-          <w:bCs/>
-        </w:rPr>
-        <w:t xml:space="preserve"> J-H</w:t>
-      </w:r>
-      <w:r>
-        <w:t xml:space="preserve">, </w:t>
-      </w:r>
-      <w:r>
-        <w:rPr>
-          <w:b/>
-          <w:bCs/>
-        </w:rPr>
-        <w:t>Hunter PJ</w:t>
-      </w:r>
-      <w:r>
-        <w:t xml:space="preserve">, </w:t>
-      </w:r>
-      <w:proofErr w:type="spellStart"/>
-      <w:r>
-        <w:rPr>
-          <w:b/>
-          <w:bCs/>
-        </w:rPr>
-        <w:t>Juty</w:t>
-      </w:r>
-      <w:proofErr w:type="spellEnd"/>
-      <w:r>
-        <w:rPr>
-          <w:b/>
-          <w:bCs/>
-        </w:rPr>
-        <w:t xml:space="preserve"> NS</w:t>
-      </w:r>
-      <w:r>
-        <w:t xml:space="preserve">, </w:t>
-      </w:r>
-      <w:proofErr w:type="spellStart"/>
-      <w:r>
-        <w:rPr>
-          <w:b/>
-          <w:bCs/>
-        </w:rPr>
-        <w:t>Kasberger</w:t>
-      </w:r>
-      <w:proofErr w:type="spellEnd"/>
-      <w:r>
-        <w:rPr>
-          <w:b/>
-          <w:bCs/>
-        </w:rPr>
-        <w:t xml:space="preserve"> JL</w:t>
-      </w:r>
-      <w:r>
-        <w:t xml:space="preserve">, </w:t>
-      </w:r>
-      <w:proofErr w:type="spellStart"/>
-      <w:r>
-        <w:rPr>
-          <w:b/>
-          <w:bCs/>
-        </w:rPr>
-        <w:t>Kremling</w:t>
-      </w:r>
-      <w:proofErr w:type="spellEnd"/>
-      <w:r>
-        <w:rPr>
-          <w:b/>
-          <w:bCs/>
-        </w:rPr>
-        <w:t xml:space="preserve"> A</w:t>
-      </w:r>
-      <w:r>
-        <w:t xml:space="preserve">, </w:t>
-      </w:r>
-      <w:proofErr w:type="spellStart"/>
-      <w:r>
-        <w:rPr>
-          <w:b/>
-          <w:bCs/>
-        </w:rPr>
-        <w:t>Kummer</w:t>
-      </w:r>
-      <w:proofErr w:type="spellEnd"/>
-      <w:r>
-        <w:rPr>
-          <w:b/>
-          <w:bCs/>
-        </w:rPr>
-        <w:t xml:space="preserve"> U</w:t>
-      </w:r>
-      <w:r>
-        <w:t xml:space="preserve">, </w:t>
-      </w:r>
-      <w:proofErr w:type="spellStart"/>
-      <w:r>
-        <w:rPr>
-          <w:b/>
-          <w:bCs/>
-        </w:rPr>
-        <w:t>Novère</w:t>
-      </w:r>
-      <w:proofErr w:type="spellEnd"/>
-      <w:r>
-        <w:rPr>
-          <w:b/>
-          <w:bCs/>
-        </w:rPr>
-        <w:t xml:space="preserve"> NL</w:t>
-      </w:r>
-      <w:r>
-        <w:t xml:space="preserve">, </w:t>
-      </w:r>
-      <w:r>
-        <w:rPr>
-          <w:b/>
-          <w:bCs/>
-        </w:rPr>
-        <w:t>Loew LM</w:t>
-      </w:r>
-      <w:r>
-        <w:t xml:space="preserve">, </w:t>
-      </w:r>
-      <w:r>
-        <w:rPr>
-          <w:b/>
-          <w:bCs/>
-        </w:rPr>
-        <w:t>Lucio D</w:t>
-      </w:r>
-      <w:r>
-        <w:t xml:space="preserve">, </w:t>
-      </w:r>
-      <w:r>
-        <w:rPr>
-          <w:b/>
-          <w:bCs/>
-        </w:rPr>
-        <w:t>Mendes P</w:t>
-      </w:r>
-      <w:r>
-        <w:t xml:space="preserve">, </w:t>
-      </w:r>
-      <w:r>
-        <w:rPr>
-          <w:b/>
-          <w:bCs/>
-        </w:rPr>
-        <w:t>Minch E</w:t>
-      </w:r>
-      <w:r>
-        <w:t xml:space="preserve">, </w:t>
-      </w:r>
-      <w:proofErr w:type="spellStart"/>
-      <w:r>
-        <w:rPr>
-          <w:b/>
-          <w:bCs/>
-        </w:rPr>
-        <w:t>Mjolsness</w:t>
-      </w:r>
-      <w:proofErr w:type="spellEnd"/>
-      <w:r>
-        <w:rPr>
-          <w:b/>
-          <w:bCs/>
-        </w:rPr>
-        <w:t xml:space="preserve"> ED</w:t>
-      </w:r>
-      <w:r>
-        <w:t xml:space="preserve">, </w:t>
-      </w:r>
-      <w:r>
-        <w:rPr>
-          <w:b/>
-          <w:bCs/>
-        </w:rPr>
-        <w:t>Nakayama Y</w:t>
-      </w:r>
-      <w:r>
-        <w:t xml:space="preserve">, </w:t>
-      </w:r>
-      <w:r>
-        <w:rPr>
-          <w:b/>
-          <w:bCs/>
-        </w:rPr>
-        <w:t>Nelson MR</w:t>
-      </w:r>
-      <w:r>
-        <w:t xml:space="preserve">, </w:t>
-      </w:r>
-      <w:r>
-        <w:rPr>
-          <w:b/>
-          <w:bCs/>
-        </w:rPr>
-        <w:t>Nielsen PF</w:t>
-      </w:r>
-      <w:r>
-        <w:t xml:space="preserve">, </w:t>
-      </w:r>
-      <w:r>
-        <w:rPr>
-          <w:b/>
-          <w:bCs/>
-        </w:rPr>
         <w:t>Sakurada T</w:t>
       </w:r>
       <w:r>
@@ -15418,14 +15791,49 @@
         </w:rPr>
         <w:lastRenderedPageBreak/>
         <w:drawing>
-          <wp:inline distT="0" distB="0" distL="0" distR="0" wp14:anchorId="058E6D5F" wp14:editId="440677D4">
-            <wp:extent cx="4540623" cy="2835088"/>
-            <wp:effectExtent l="0" t="0" r="12700" b="22860"/>
-            <wp:docPr id="2" name="Chart 2"/>
-            <wp:cNvGraphicFramePr/>
+          <wp:inline distT="0" distB="0" distL="0" distR="0" wp14:anchorId="5436ABBD" wp14:editId="0B858FDE">
+            <wp:extent cx="5763491" cy="3311680"/>
+            <wp:effectExtent l="0" t="0" r="8890" b="3175"/>
+            <wp:docPr id="3" name="Picture 3"/>
+            <wp:cNvGraphicFramePr>
+              <a:graphicFrameLocks xmlns:a="http://schemas.openxmlformats.org/drawingml/2006/main" noChangeAspect="1"/>
+            </wp:cNvGraphicFramePr>
             <a:graphic xmlns:a="http://schemas.openxmlformats.org/drawingml/2006/main">
-              <a:graphicData uri="http://schemas.openxmlformats.org/drawingml/2006/chart">
-                <c:chart xmlns:c="http://schemas.openxmlformats.org/drawingml/2006/chart" xmlns:r="http://schemas.openxmlformats.org/officeDocument/2006/relationships" r:id="rId13"/>
+              <a:graphicData uri="http://schemas.openxmlformats.org/drawingml/2006/picture">
+                <pic:pic xmlns:pic="http://schemas.openxmlformats.org/drawingml/2006/picture">
+                  <pic:nvPicPr>
+                    <pic:cNvPr id="0" name="12_10_LOOCV_results.tif"/>
+                    <pic:cNvPicPr/>
+                  </pic:nvPicPr>
+                  <pic:blipFill rotWithShape="1">
+                    <a:blip r:embed="rId13">
+                      <a:extLst>
+                        <a:ext uri="{28A0092B-C50C-407E-A947-70E740481C1C}">
+                          <a14:useLocalDpi xmlns:a14="http://schemas.microsoft.com/office/drawing/2010/main" val="0"/>
+                        </a:ext>
+                      </a:extLst>
+                    </a:blip>
+                    <a:srcRect l="6896" t="5207" r="7267"/>
+                    <a:stretch/>
+                  </pic:blipFill>
+                  <pic:spPr bwMode="auto">
+                    <a:xfrm>
+                      <a:off x="0" y="0"/>
+                      <a:ext cx="5763385" cy="3311619"/>
+                    </a:xfrm>
+                    <a:prstGeom prst="rect">
+                      <a:avLst/>
+                    </a:prstGeom>
+                    <a:ln>
+                      <a:noFill/>
+                    </a:ln>
+                    <a:extLst>
+                      <a:ext uri="{53640926-AAD7-44D8-BBD7-CCE9431645EC}">
+                        <a14:shadowObscured xmlns:a14="http://schemas.microsoft.com/office/drawing/2010/main"/>
+                      </a:ext>
+                    </a:extLst>
+                  </pic:spPr>
+                </pic:pic>
               </a:graphicData>
             </a:graphic>
           </wp:inline>
@@ -15442,7 +15850,7 @@
           <w:szCs w:val="20"/>
         </w:rPr>
       </w:pPr>
-      <w:commentRangeStart w:id="16"/>
+      <w:commentRangeStart w:id="18"/>
       <w:r>
         <w:rPr>
           <w:b w:val="0"/>
@@ -15498,7 +15906,7 @@
         </w:rPr>
         <w:fldChar w:fldCharType="end"/>
       </w:r>
-      <w:commentRangeEnd w:id="16"/>
+      <w:commentRangeEnd w:id="18"/>
       <w:r>
         <w:rPr>
           <w:rStyle w:val="CommentReference"/>
@@ -15507,7 +15915,7 @@
           <w:bCs w:val="0"/>
           <w:color w:val="auto"/>
         </w:rPr>
-        <w:commentReference w:id="16"/>
+        <w:commentReference w:id="18"/>
       </w:r>
       <w:r>
         <w:rPr>
@@ -15516,7 +15924,7 @@
           <w:sz w:val="20"/>
           <w:szCs w:val="20"/>
         </w:rPr>
-        <w:t xml:space="preserve">: Comparing our models’ growth yield predictions on hydrogen and formate, respectively, to experimental data we found that our predictions fell within the experimental error of the measured values. This comparison demonstrates that our models can reproduce these values, suggesting that the models and the reconstruction they were derived from </w:t>
+        <w:t xml:space="preserve">: Comparing growth yield predictions on hydrogen </w:t>
       </w:r>
       <w:r>
         <w:rPr>
@@ -15525,7 +15933,7 @@
           <w:sz w:val="20"/>
           <w:szCs w:val="20"/>
         </w:rPr>
-        <w:t xml:space="preserve">can reliably predict growth yields </w:t>
+        <w:t>to measured data using LOOCV (see Methods). All but tw</w:t>
       </w:r>
       <w:r>
         <w:rPr>
@@ -15534,7 +15942,7 @@
           <w:sz w:val="20"/>
           <w:szCs w:val="20"/>
         </w:rPr>
-        <w:t>are quantita</w:t>
+        <w:t>o predicted growth rates</w:t>
       </w:r>
       <w:r>
         <w:rPr>
@@ -15543,17 +15951,7 @@
           <w:sz w:val="20"/>
           <w:szCs w:val="20"/>
         </w:rPr>
-        <w:t xml:space="preserve">tively consistent with </w:t>
-      </w:r>
-      <w:r>
-        <w:rPr>
-          <w:b w:val="0"/>
-          <w:i/>
-          <w:color w:val="auto"/>
-          <w:sz w:val="20"/>
-          <w:szCs w:val="20"/>
-        </w:rPr>
-        <w:t xml:space="preserve">in vivo </w:t>
+        <w:t xml:space="preserve"> fall within 5% of </w:t>
       </w:r>
       <w:r>
         <w:rPr>
@@ -15562,16 +15960,7 @@
           <w:sz w:val="20"/>
           <w:szCs w:val="20"/>
         </w:rPr>
-        <w:t>results</w:t>
-      </w:r>
-      <w:r>
-        <w:rPr>
-          <w:b w:val="0"/>
-          <w:color w:val="auto"/>
-          <w:sz w:val="20"/>
-          <w:szCs w:val="20"/>
-        </w:rPr>
-        <w:t>.</w:t>
+        <w:t>the measured values. The two outlying points are within 14% and 28% error, respectively, and may suggest a larger degree of unpredictability during more rapid growth.</w:t>
       </w:r>
     </w:p>
     <w:tbl>
@@ -19213,6 +19602,7 @@
           <w:szCs w:val="20"/>
         </w:rPr>
       </w:pPr>
+      <w:commentRangeStart w:id="19"/>
       <w:r>
         <w:rPr>
           <w:b w:val="0"/>
@@ -19221,6 +19611,17 @@
           <w:szCs w:val="20"/>
         </w:rPr>
         <w:t xml:space="preserve">Figure </w:t>
+      </w:r>
+      <w:commentRangeEnd w:id="19"/>
+      <w:r>
+        <w:rPr>
+          <w:rStyle w:val="CommentReference"/>
+          <w:rFonts w:asciiTheme="minorHAnsi" w:hAnsiTheme="minorHAnsi"/>
+          <w:b w:val="0"/>
+          <w:bCs w:val="0"/>
+          <w:color w:val="auto"/>
+        </w:rPr>
+        <w:commentReference w:id="19"/>
       </w:r>
       <w:r>
         <w:rPr>
@@ -19284,7 +19685,7 @@
           <w:sz w:val="20"/>
           <w:szCs w:val="20"/>
         </w:rPr>
-        <w:t xml:space="preserve">Knockout lethality predictions from running FBA on our models show close agreement with experimental results of hydrogenase knockouts. Green boxes indicate growth phenotypes where our models correctly replicated experimental results; red boxes indicate growth phenotypes where our models were incorrect; white boxes indicate growth phenotypes where we lacked experimental validation data. Across the full spectrum of conditions, our </w:t>
+        <w:t xml:space="preserve">Knockout lethality predictions from running FBA on our models show close agreement with experimental results of hydrogenase knockouts. Green boxes indicate growth phenotypes where our models correctly replicated </w:t>
       </w:r>
       <w:r>
         <w:rPr>
@@ -19294,7 +19695,7 @@
           <w:szCs w:val="20"/>
         </w:rPr>
         <w:lastRenderedPageBreak/>
-        <w:t xml:space="preserve">models correctly predicted 27 of 30 conditions (90%) accurately, resulting in a strong Matthews Correlation Coefficient of 0.67. This suggests that our reconstruction produces models that accurately depict the effects of genotype alterations on growth phenotypes. </w:t>
+        <w:t xml:space="preserve">experimental results; red boxes indicate growth phenotypes where our models were incorrect; white boxes indicate growth phenotypes where we lacked experimental validation data. Across the full spectrum of conditions, our models correctly predicted 27 of 30 conditions (90%) accurately, resulting in a strong Matthews Correlation Coefficient of 0.67. This suggests that our reconstruction produces models that accurately depict the effects of genotype alterations on growth phenotypes. </w:t>
       </w:r>
     </w:p>
     <w:p>
@@ -19387,7 +19788,7 @@
       <w:proofErr w:type="spellEnd"/>
     </w:p>
   </w:comment>
-  <w:comment w:id="4" w:author="Administrator" w:date="2015-11-17T17:16:00Z" w:initials="A">
+  <w:comment w:id="4" w:author="Matt" w:date="2015-12-10T17:40:00Z" w:initials="M">
     <w:p>
       <w:pPr>
         <w:pStyle w:val="CommentText"/>
@@ -19399,11 +19800,11 @@
         <w:annotationRef/>
       </w:r>
       <w:r>
-        <w:t xml:space="preserve">Need more meat in the specific ferredoxins; do another check on exactly what doing this shows. </w:t>
+        <w:t>New portion talking about acetate assimilation</w:t>
       </w:r>
     </w:p>
   </w:comment>
-  <w:comment w:id="5" w:author="Administrator" w:date="2015-12-09T16:04:00Z" w:initials="A">
+  <w:comment w:id="5" w:author="Administrator" w:date="2015-11-17T17:16:00Z" w:initials="A">
     <w:p>
       <w:pPr>
         <w:pStyle w:val="CommentText"/>
@@ -19415,14 +19816,11 @@
         <w:annotationRef/>
       </w:r>
       <w:r>
-        <w:t>Whitman paper…need to look at whic</w:t>
-      </w:r>
-      <w:r>
-        <w:t>h one</w:t>
+        <w:t xml:space="preserve">Need more meat in the specific ferredoxins; do another check on exactly what doing this shows. </w:t>
       </w:r>
     </w:p>
   </w:comment>
-  <w:comment w:id="6" w:author="Matt" w:date="2015-12-09T16:17:00Z" w:initials="M">
+  <w:comment w:id="6" w:author="Administrator" w:date="2015-12-09T16:04:00Z" w:initials="A">
     <w:p>
       <w:pPr>
         <w:pStyle w:val="CommentText"/>
@@ -19434,11 +19832,11 @@
         <w:annotationRef/>
       </w:r>
       <w:r>
-        <w:t>I think this is probably the best place for this curve, it’s not really a central figure</w:t>
+        <w:t>Whitman paper…need to look at which one</w:t>
       </w:r>
     </w:p>
   </w:comment>
-  <w:comment w:id="7" w:author="Administrator" w:date="2015-11-16T10:25:00Z" w:initials="A">
+  <w:comment w:id="7" w:author="Matt" w:date="2015-12-10T18:03:00Z" w:initials="M">
     <w:p>
       <w:pPr>
         <w:pStyle w:val="CommentText"/>
@@ -19450,11 +19848,43 @@
         <w:annotationRef/>
       </w:r>
       <w:r>
-        <w:t xml:space="preserve">This whole section is contingent on how our growth experiments turn out, but I can’t imagine that we’ll be far off.  </w:t>
+        <w:t>Some Whitman paper...</w:t>
       </w:r>
     </w:p>
   </w:comment>
-  <w:comment w:id="8" w:author="Administrator" w:date="2015-11-16T10:26:00Z" w:initials="A">
+  <w:comment w:id="8" w:author="Matt" w:date="2015-12-09T16:17:00Z" w:initials="M">
+    <w:p>
+      <w:pPr>
+        <w:pStyle w:val="CommentText"/>
+      </w:pPr>
+      <w:r>
+        <w:rPr>
+          <w:rStyle w:val="CommentReference"/>
+        </w:rPr>
+        <w:annotationRef/>
+      </w:r>
+      <w:r>
+        <w:t>I think this is probably the best place for this curve, it’s not really a central figure</w:t>
+      </w:r>
+    </w:p>
+  </w:comment>
+  <w:comment w:id="9" w:author="Administrator" w:date="2015-11-16T10:25:00Z" w:initials="A">
+    <w:p>
+      <w:pPr>
+        <w:pStyle w:val="CommentText"/>
+      </w:pPr>
+      <w:r>
+        <w:rPr>
+          <w:rStyle w:val="CommentReference"/>
+        </w:rPr>
+        <w:annotationRef/>
+      </w:r>
+      <w:r>
+        <w:t xml:space="preserve">This whole section is contingent on how our growth experiments turn out, but I can’t imagine that we’ll be far off.  </w:t>
+      </w:r>
+    </w:p>
+  </w:comment>
+  <w:comment w:id="10" w:author="Administrator" w:date="2015-11-16T10:26:00Z" w:initials="A">
     <w:p>
       <w:pPr>
         <w:pStyle w:val="CommentText"/>
@@ -19483,7 +19913,7 @@
       </w:r>
     </w:p>
   </w:comment>
-  <w:comment w:id="9" w:author="Matt" w:date="2015-12-09T17:06:00Z" w:initials="M">
+  <w:comment w:id="11" w:author="Matt" w:date="2015-12-09T17:06:00Z" w:initials="M">
     <w:p>
       <w:pPr>
         <w:pStyle w:val="CommentText"/>
@@ -19499,7 +19929,7 @@
       </w:r>
     </w:p>
   </w:comment>
-  <w:comment w:id="10" w:author="Administrator" w:date="2015-09-08T16:33:00Z" w:initials="A">
+  <w:comment w:id="13" w:author="Administrator" w:date="2015-09-08T16:33:00Z" w:initials="A">
     <w:p>
       <w:pPr>
         <w:pStyle w:val="CommentText"/>
@@ -19515,7 +19945,7 @@
       </w:r>
     </w:p>
   </w:comment>
-  <w:comment w:id="11" w:author="Administrator" w:date="2015-09-09T12:16:00Z" w:initials="A">
+  <w:comment w:id="14" w:author="Administrator" w:date="2015-09-09T12:16:00Z" w:initials="A">
     <w:p>
       <w:pPr>
         <w:pStyle w:val="CommentText"/>
@@ -19531,7 +19961,7 @@
       </w:r>
     </w:p>
   </w:comment>
-  <w:comment w:id="12" w:author="Administrator" w:date="2015-09-09T12:18:00Z" w:initials="A">
+  <w:comment w:id="15" w:author="Administrator" w:date="2015-09-09T12:18:00Z" w:initials="A">
     <w:p>
       <w:pPr>
         <w:pStyle w:val="CommentText"/>
@@ -19547,7 +19977,7 @@
       </w:r>
     </w:p>
   </w:comment>
-  <w:comment w:id="13" w:author="Matt" w:date="2015-12-09T17:23:00Z" w:initials="M">
+  <w:comment w:id="16" w:author="Matt" w:date="2015-12-09T17:23:00Z" w:initials="M">
     <w:p>
       <w:pPr>
         <w:pStyle w:val="CommentText"/>
@@ -19563,7 +19993,7 @@
       </w:r>
     </w:p>
   </w:comment>
-  <w:comment w:id="14" w:author="Administrator" w:date="2015-09-09T12:19:00Z" w:initials="A">
+  <w:comment w:id="17" w:author="Administrator" w:date="2015-09-09T12:19:00Z" w:initials="A">
     <w:p>
       <w:pPr>
         <w:pStyle w:val="CommentText"/>
@@ -19579,7 +20009,7 @@
       </w:r>
     </w:p>
   </w:comment>
-  <w:comment w:id="16" w:author="Administrator" w:date="2015-09-08T14:21:00Z" w:initials="A">
+  <w:comment w:id="18" w:author="Administrator" w:date="2015-09-08T14:21:00Z" w:initials="A">
     <w:p>
       <w:pPr>
         <w:pStyle w:val="CommentText"/>
@@ -19600,6 +20030,22 @@
       <w:proofErr w:type="spellEnd"/>
       <w:r>
         <w:t xml:space="preserve"> dry cell weight versus OD</w:t>
+      </w:r>
+    </w:p>
+  </w:comment>
+  <w:comment w:id="19" w:author="Matt" w:date="2015-12-10T14:28:00Z" w:initials="M">
+    <w:p>
+      <w:pPr>
+        <w:pStyle w:val="CommentText"/>
+      </w:pPr>
+      <w:r>
+        <w:rPr>
+          <w:rStyle w:val="CommentReference"/>
+        </w:rPr>
+        <w:annotationRef/>
+      </w:r>
+      <w:r>
+        <w:t>Needs updating based on what John says in response to my email</w:t>
       </w:r>
     </w:p>
   </w:comment>
@@ -19665,7 +20111,7 @@
           <w:rPr>
             <w:noProof/>
           </w:rPr>
-          <w:t>29</w:t>
+          <w:t>24</w:t>
         </w:r>
         <w:r>
           <w:rPr>
@@ -21727,744 +22173,6 @@
 </c:chartSpace>
 </file>
 
-<file path=word/charts/chart2.xml><?xml version="1.0" encoding="utf-8"?>
-<c:chartSpace xmlns:c="http://schemas.openxmlformats.org/drawingml/2006/chart" xmlns:a="http://schemas.openxmlformats.org/drawingml/2006/main" xmlns:r="http://schemas.openxmlformats.org/officeDocument/2006/relationships">
-  <c:date1904 val="0"/>
-  <c:lang val="en-US"/>
-  <c:roundedCorners val="0"/>
-  <mc:AlternateContent xmlns:mc="http://schemas.openxmlformats.org/markup-compatibility/2006">
-    <mc:Choice xmlns:c14="http://schemas.microsoft.com/office/drawing/2007/8/2/chart" Requires="c14">
-      <c14:style val="102"/>
-    </mc:Choice>
-    <mc:Fallback>
-      <c:style val="2"/>
-    </mc:Fallback>
-  </mc:AlternateContent>
-  <c:chart>
-    <c:autoTitleDeleted val="0"/>
-    <c:plotArea>
-      <c:layout/>
-      <c:barChart>
-        <c:barDir val="col"/>
-        <c:grouping val="clustered"/>
-        <c:varyColors val="0"/>
-        <c:ser>
-          <c:idx val="0"/>
-          <c:order val="0"/>
-          <c:tx>
-            <c:strRef>
-              <c:f>'Growth Yield'!$A$3</c:f>
-              <c:strCache>
-                <c:ptCount val="1"/>
-                <c:pt idx="0">
-                  <c:v>Predicted</c:v>
-                </c:pt>
-              </c:strCache>
-            </c:strRef>
-          </c:tx>
-          <c:invertIfNegative val="0"/>
-          <c:cat>
-            <c:strRef>
-              <c:f>'Growth Yield'!$B$2:$C$2</c:f>
-              <c:strCache>
-                <c:ptCount val="2"/>
-                <c:pt idx="0">
-                  <c:v>Hydrogen</c:v>
-                </c:pt>
-                <c:pt idx="1">
-                  <c:v>Formate</c:v>
-                </c:pt>
-              </c:strCache>
-            </c:strRef>
-          </c:cat>
-          <c:val>
-            <c:numRef>
-              <c:f>'Growth Yield'!$B$3:$C$3</c:f>
-              <c:numCache>
-                <c:formatCode>General</c:formatCode>
-                <c:ptCount val="2"/>
-                <c:pt idx="0">
-                  <c:v>3.89</c:v>
-                </c:pt>
-                <c:pt idx="1">
-                  <c:v>3.89</c:v>
-                </c:pt>
-              </c:numCache>
-            </c:numRef>
-          </c:val>
-        </c:ser>
-        <c:ser>
-          <c:idx val="1"/>
-          <c:order val="1"/>
-          <c:tx>
-            <c:strRef>
-              <c:f>'Growth Yield'!$A$4</c:f>
-              <c:strCache>
-                <c:ptCount val="1"/>
-                <c:pt idx="0">
-                  <c:v>Experimental</c:v>
-                </c:pt>
-              </c:strCache>
-            </c:strRef>
-          </c:tx>
-          <c:invertIfNegative val="0"/>
-          <c:errBars>
-            <c:errBarType val="both"/>
-            <c:errValType val="cust"/>
-            <c:noEndCap val="0"/>
-            <c:plus>
-              <c:numRef>
-                <c:f>'Growth Yield'!$B$5:$C$5</c:f>
-                <c:numCache>
-                  <c:formatCode>General</c:formatCode>
-                  <c:ptCount val="2"/>
-                  <c:pt idx="0">
-                    <c:v>0.57999999999999996</c:v>
-                  </c:pt>
-                  <c:pt idx="1">
-                    <c:v>0.28999999999999998</c:v>
-                  </c:pt>
-                </c:numCache>
-              </c:numRef>
-            </c:plus>
-            <c:minus>
-              <c:numRef>
-                <c:f>'Growth Yield'!$B$5:$C$5</c:f>
-                <c:numCache>
-                  <c:formatCode>General</c:formatCode>
-                  <c:ptCount val="2"/>
-                  <c:pt idx="0">
-                    <c:v>0.57999999999999996</c:v>
-                  </c:pt>
-                  <c:pt idx="1">
-                    <c:v>0.28999999999999998</c:v>
-                  </c:pt>
-                </c:numCache>
-              </c:numRef>
-            </c:minus>
-          </c:errBars>
-          <c:cat>
-            <c:strRef>
-              <c:f>'Growth Yield'!$B$2:$C$2</c:f>
-              <c:strCache>
-                <c:ptCount val="2"/>
-                <c:pt idx="0">
-                  <c:v>Hydrogen</c:v>
-                </c:pt>
-                <c:pt idx="1">
-                  <c:v>Formate</c:v>
-                </c:pt>
-              </c:strCache>
-            </c:strRef>
-          </c:cat>
-          <c:val>
-            <c:numRef>
-              <c:f>'Growth Yield'!$B$4:$C$4</c:f>
-              <c:numCache>
-                <c:formatCode>General</c:formatCode>
-                <c:ptCount val="2"/>
-                <c:pt idx="0">
-                  <c:v>2.86</c:v>
-                </c:pt>
-                <c:pt idx="1">
-                  <c:v>2.31</c:v>
-                </c:pt>
-              </c:numCache>
-            </c:numRef>
-          </c:val>
-        </c:ser>
-        <c:dLbls>
-          <c:showLegendKey val="0"/>
-          <c:showVal val="0"/>
-          <c:showCatName val="0"/>
-          <c:showSerName val="0"/>
-          <c:showPercent val="0"/>
-          <c:showBubbleSize val="0"/>
-        </c:dLbls>
-        <c:gapWidth val="150"/>
-        <c:axId val="156768128"/>
-        <c:axId val="171123840"/>
-      </c:barChart>
-      <c:catAx>
-        <c:axId val="156768128"/>
-        <c:scaling>
-          <c:orientation val="minMax"/>
-        </c:scaling>
-        <c:delete val="0"/>
-        <c:axPos val="b"/>
-        <c:majorTickMark val="out"/>
-        <c:minorTickMark val="none"/>
-        <c:tickLblPos val="nextTo"/>
-        <c:crossAx val="171123840"/>
-        <c:crosses val="autoZero"/>
-        <c:auto val="1"/>
-        <c:lblAlgn val="ctr"/>
-        <c:lblOffset val="100"/>
-        <c:noMultiLvlLbl val="0"/>
-      </c:catAx>
-      <c:valAx>
-        <c:axId val="171123840"/>
-        <c:scaling>
-          <c:orientation val="minMax"/>
-        </c:scaling>
-        <c:delete val="0"/>
-        <c:axPos val="l"/>
-        <c:majorGridlines/>
-        <c:numFmt formatCode="General" sourceLinked="1"/>
-        <c:majorTickMark val="out"/>
-        <c:minorTickMark val="none"/>
-        <c:tickLblPos val="nextTo"/>
-        <c:crossAx val="156768128"/>
-        <c:crosses val="autoZero"/>
-        <c:crossBetween val="between"/>
-      </c:valAx>
-    </c:plotArea>
-    <c:legend>
-      <c:legendPos val="r"/>
-      <c:overlay val="0"/>
-    </c:legend>
-    <c:plotVisOnly val="1"/>
-    <c:dispBlanksAs val="gap"/>
-    <c:showDLblsOverMax val="0"/>
-  </c:chart>
-  <c:externalData r:id="rId1">
-    <c:autoUpdate val="0"/>
-  </c:externalData>
-</c:chartSpace>
-</file>
-
-<file path=word/glossary/document.xml><?xml version="1.0" encoding="utf-8"?>
-<w:glossaryDocument xmlns:wpc="http://schemas.microsoft.com/office/word/2010/wordprocessingCanvas" xmlns:mc="http://schemas.openxmlformats.org/markup-compatibility/2006" xmlns:o="urn:schemas-microsoft-com:office:office" xmlns:r="http://schemas.openxmlformats.org/officeDocument/2006/relationships" xmlns:m="http://schemas.openxmlformats.org/officeDocument/2006/math" xmlns:v="urn:schemas-microsoft-com:vml" xmlns:wp14="http://schemas.microsoft.com/office/word/2010/wordprocessingDrawing" xmlns:wp="http://schemas.openxmlformats.org/drawingml/2006/wordprocessingDrawing" xmlns:w10="urn:schemas-microsoft-com:office:word" xmlns:w="http://schemas.openxmlformats.org/wordprocessingml/2006/main" xmlns:w14="http://schemas.microsoft.com/office/word/2010/wordml" xmlns:wpg="http://schemas.microsoft.com/office/word/2010/wordprocessingGroup" xmlns:wpi="http://schemas.microsoft.com/office/word/2010/wordprocessingInk" xmlns:wne="http://schemas.microsoft.com/office/word/2006/wordml" xmlns:wps="http://schemas.microsoft.com/office/word/2010/wordprocessingShape" mc:Ignorable="w14 wp14"/>
-</file>
-
-<file path=word/glossary/fontTable.xml><?xml version="1.0" encoding="utf-8"?>
-<w:fonts xmlns:mc="http://schemas.openxmlformats.org/markup-compatibility/2006" xmlns:r="http://schemas.openxmlformats.org/officeDocument/2006/relationships" xmlns:w="http://schemas.openxmlformats.org/wordprocessingml/2006/main" xmlns:w14="http://schemas.microsoft.com/office/word/2010/wordml" mc:Ignorable="w14">
-  <w:font w:name="Symbol">
-    <w:panose1 w:val="05050102010706020507"/>
-    <w:charset w:val="02"/>
-    <w:family w:val="roman"/>
-    <w:pitch w:val="variable"/>
-    <w:sig w:usb0="00000000" w:usb1="10000000" w:usb2="00000000" w:usb3="00000000" w:csb0="80000000" w:csb1="00000000"/>
-  </w:font>
-  <w:font w:name="Times New Roman">
-    <w:panose1 w:val="02020603050405020304"/>
-    <w:charset w:val="00"/>
-    <w:family w:val="roman"/>
-    <w:pitch w:val="variable"/>
-    <w:sig w:usb0="E0002AFF" w:usb1="C0007841" w:usb2="00000009" w:usb3="00000000" w:csb0="000001FF" w:csb1="00000000"/>
-  </w:font>
-  <w:font w:name="Courier New">
-    <w:panose1 w:val="02070309020205020404"/>
-    <w:charset w:val="00"/>
-    <w:family w:val="modern"/>
-    <w:pitch w:val="fixed"/>
-    <w:sig w:usb0="E0002AFF" w:usb1="C0007843" w:usb2="00000009" w:usb3="00000000" w:csb0="000001FF" w:csb1="00000000"/>
-  </w:font>
-  <w:font w:name="Wingdings">
-    <w:panose1 w:val="05000000000000000000"/>
-    <w:charset w:val="02"/>
-    <w:family w:val="auto"/>
-    <w:pitch w:val="variable"/>
-    <w:sig w:usb0="00000000" w:usb1="10000000" w:usb2="00000000" w:usb3="00000000" w:csb0="80000000" w:csb1="00000000"/>
-  </w:font>
-  <w:font w:name="Calibri">
-    <w:panose1 w:val="020F0502020204030204"/>
-    <w:charset w:val="00"/>
-    <w:family w:val="swiss"/>
-    <w:pitch w:val="variable"/>
-    <w:sig w:usb0="E00002FF" w:usb1="4000ACFF" w:usb2="00000001" w:usb3="00000000" w:csb0="0000019F" w:csb1="00000000"/>
-  </w:font>
-  <w:font w:name="Cambria">
-    <w:panose1 w:val="02040503050406030204"/>
-    <w:charset w:val="00"/>
-    <w:family w:val="roman"/>
-    <w:pitch w:val="variable"/>
-    <w:sig w:usb0="E00002FF" w:usb1="400004FF" w:usb2="00000000" w:usb3="00000000" w:csb0="0000019F" w:csb1="00000000"/>
-  </w:font>
-  <w:font w:name="MS Gothic">
-    <w:altName w:val="ＭＳ ゴシック"/>
-    <w:panose1 w:val="020B0609070205080204"/>
-    <w:charset w:val="80"/>
-    <w:family w:val="modern"/>
-    <w:pitch w:val="fixed"/>
-    <w:sig w:usb0="E00002FF" w:usb1="6AC7FDFB" w:usb2="00000012" w:usb3="00000000" w:csb0="0002009F" w:csb1="00000000"/>
-  </w:font>
-  <w:font w:name="Tahoma">
-    <w:panose1 w:val="020B0604030504040204"/>
-    <w:charset w:val="00"/>
-    <w:family w:val="swiss"/>
-    <w:pitch w:val="variable"/>
-    <w:sig w:usb0="E1002EFF" w:usb1="C000605B" w:usb2="00000029" w:usb3="00000000" w:csb0="000101FF" w:csb1="00000000"/>
-  </w:font>
-  <w:font w:name="Times">
-    <w:panose1 w:val="02020603050405020304"/>
-    <w:charset w:val="00"/>
-    <w:family w:val="roman"/>
-    <w:pitch w:val="variable"/>
-    <w:sig w:usb0="E0002AFF" w:usb1="C0007841" w:usb2="00000009" w:usb3="00000000" w:csb0="000001FF" w:csb1="00000000"/>
-  </w:font>
-  <w:font w:name="Cambria Math">
-    <w:panose1 w:val="02040503050406030204"/>
-    <w:charset w:val="00"/>
-    <w:family w:val="roman"/>
-    <w:pitch w:val="variable"/>
-    <w:sig w:usb0="E00002FF" w:usb1="420024FF" w:usb2="00000000" w:usb3="00000000" w:csb0="0000019F" w:csb1="00000000"/>
-  </w:font>
-  <w:font w:name="MS Mincho">
-    <w:altName w:val="ＭＳ 明朝"/>
-    <w:panose1 w:val="02020609040205080304"/>
-    <w:charset w:val="80"/>
-    <w:family w:val="modern"/>
-    <w:pitch w:val="fixed"/>
-    <w:sig w:usb0="E00002FF" w:usb1="6AC7FDFB" w:usb2="00000012" w:usb3="00000000" w:csb0="0002009F" w:csb1="00000000"/>
-  </w:font>
-</w:fonts>
-</file>
-
-<file path=word/glossary/settings.xml><?xml version="1.0" encoding="utf-8"?>
-<w:settings xmlns:mc="http://schemas.openxmlformats.org/markup-compatibility/2006" xmlns:o="urn:schemas-microsoft-com:office:office" xmlns:r="http://schemas.openxmlformats.org/officeDocument/2006/relationships" xmlns:m="http://schemas.openxmlformats.org/officeDocument/2006/math" xmlns:v="urn:schemas-microsoft-com:vml" xmlns:w10="urn:schemas-microsoft-com:office:word" xmlns:w="http://schemas.openxmlformats.org/wordprocessingml/2006/main" xmlns:w14="http://schemas.microsoft.com/office/word/2010/wordml" xmlns:sl="http://schemas.openxmlformats.org/schemaLibrary/2006/main" mc:Ignorable="w14">
-  <w:view w:val="normal"/>
-  <w:defaultTabStop w:val="720"/>
-  <w:characterSpacingControl w:val="doNotCompress"/>
-  <w:compat>
-    <w:useFELayout/>
-    <w:compatSetting w:name="compatibilityMode" w:uri="http://schemas.microsoft.com/office/word" w:val="14"/>
-    <w:compatSetting w:name="overrideTableStyleFontSizeAndJustification" w:uri="http://schemas.microsoft.com/office/word" w:val="1"/>
-    <w:compatSetting w:name="enableOpenTypeFeatures" w:uri="http://schemas.microsoft.com/office/word" w:val="1"/>
-    <w:compatSetting w:name="doNotFlipMirrorIndents" w:uri="http://schemas.microsoft.com/office/word" w:val="1"/>
-  </w:compat>
-  <w:rsids>
-    <w:rsidRoot w:val="00E55614"/>
-    <w:rsid w:val="00215D01"/>
-    <w:rsid w:val="00E55614"/>
-  </w:rsids>
-  <m:mathPr>
-    <m:mathFont m:val="Cambria Math"/>
-    <m:brkBin m:val="before"/>
-    <m:brkBinSub m:val="--"/>
-    <m:smallFrac m:val="0"/>
-    <m:dispDef/>
-    <m:lMargin m:val="0"/>
-    <m:rMargin m:val="0"/>
-    <m:defJc m:val="centerGroup"/>
-    <m:wrapIndent m:val="1440"/>
-    <m:intLim m:val="subSup"/>
-    <m:naryLim m:val="undOvr"/>
-  </m:mathPr>
-  <w:themeFontLang w:val="en-US"/>
-  <w:clrSchemeMapping w:bg1="light1" w:t1="dark1" w:bg2="light2" w:t2="dark2" w:accent1="accent1" w:accent2="accent2" w:accent3="accent3" w:accent4="accent4" w:accent5="accent5" w:accent6="accent6" w:hyperlink="hyperlink" w:followedHyperlink="followedHyperlink"/>
-  <w:decimalSymbol w:val="."/>
-  <w:listSeparator w:val=","/>
-</w:settings>
-</file>
-
-<file path=word/glossary/styles.xml><?xml version="1.0" encoding="utf-8"?>
-<w:styles xmlns:mc="http://schemas.openxmlformats.org/markup-compatibility/2006" xmlns:r="http://schemas.openxmlformats.org/officeDocument/2006/relationships" xmlns:w="http://schemas.openxmlformats.org/wordprocessingml/2006/main" xmlns:w14="http://schemas.microsoft.com/office/word/2010/wordml" mc:Ignorable="w14">
-  <w:docDefaults>
-    <w:rPrDefault>
-      <w:rPr>
-        <w:rFonts w:asciiTheme="minorHAnsi" w:eastAsiaTheme="minorEastAsia" w:hAnsiTheme="minorHAnsi" w:cstheme="minorBidi"/>
-        <w:sz w:val="22"/>
-        <w:szCs w:val="22"/>
-        <w:lang w:val="en-US" w:eastAsia="en-US" w:bidi="ar-SA"/>
-      </w:rPr>
-    </w:rPrDefault>
-    <w:pPrDefault>
-      <w:pPr>
-        <w:spacing w:after="200" w:line="276" w:lineRule="auto"/>
-      </w:pPr>
-    </w:pPrDefault>
-  </w:docDefaults>
-  <w:latentStyles w:defLockedState="0" w:defUIPriority="99" w:defSemiHidden="1" w:defUnhideWhenUsed="1" w:defQFormat="0" w:count="267">
-    <w:lsdException w:name="Normal" w:semiHidden="0" w:uiPriority="0" w:unhideWhenUsed="0" w:qFormat="1"/>
-    <w:lsdException w:name="heading 1" w:semiHidden="0" w:uiPriority="9" w:unhideWhenUsed="0" w:qFormat="1"/>
-    <w:lsdException w:name="heading 2" w:uiPriority="9" w:qFormat="1"/>
-    <w:lsdException w:name="heading 3" w:uiPriority="9" w:qFormat="1"/>
-    <w:lsdException w:name="heading 4" w:uiPriority="9" w:qFormat="1"/>
-    <w:lsdException w:name="heading 5" w:uiPriority="9" w:qFormat="1"/>
-    <w:lsdException w:name="heading 6" w:uiPriority="9" w:qFormat="1"/>
-    <w:lsdException w:name="heading 7" w:uiPriority="9" w:qFormat="1"/>
-    <w:lsdException w:name="heading 8" w:uiPriority="9" w:qFormat="1"/>
-    <w:lsdException w:name="heading 9" w:uiPriority="9" w:qFormat="1"/>
-    <w:lsdException w:name="toc 1" w:uiPriority="39"/>
-    <w:lsdException w:name="toc 2" w:uiPriority="39"/>
-    <w:lsdException w:name="toc 3" w:uiPriority="39"/>
-    <w:lsdException w:name="toc 4" w:uiPriority="39"/>
-    <w:lsdException w:name="toc 5" w:uiPriority="39"/>
-    <w:lsdException w:name="toc 6" w:uiPriority="39"/>
-    <w:lsdException w:name="toc 7" w:uiPriority="39"/>
-    <w:lsdException w:name="toc 8" w:uiPriority="39"/>
-    <w:lsdException w:name="toc 9" w:uiPriority="39"/>
-    <w:lsdException w:name="caption" w:uiPriority="35" w:qFormat="1"/>
-    <w:lsdException w:name="Title" w:semiHidden="0" w:uiPriority="10" w:unhideWhenUsed="0" w:qFormat="1"/>
-    <w:lsdException w:name="Default Paragraph Font" w:uiPriority="1"/>
-    <w:lsdException w:name="Subtitle" w:semiHidden="0" w:uiPriority="11" w:unhideWhenUsed="0" w:qFormat="1"/>
-    <w:lsdException w:name="Strong" w:semiHidden="0" w:uiPriority="22" w:unhideWhenUsed="0" w:qFormat="1"/>
-    <w:lsdException w:name="Emphasis" w:semiHidden="0" w:uiPriority="20" w:unhideWhenUsed="0" w:qFormat="1"/>
-    <w:lsdException w:name="Table Grid" w:semiHidden="0" w:uiPriority="59" w:unhideWhenUsed="0"/>
-    <w:lsdException w:name="Placeholder Text" w:unhideWhenUsed="0"/>
-    <w:lsdException w:name="No Spacing" w:semiHidden="0" w:uiPriority="1" w:unhideWhenUsed="0" w:qFormat="1"/>
-    <w:lsdException w:name="Light Shading" w:semiHidden="0" w:uiPriority="60" w:unhideWhenUsed="0"/>
-    <w:lsdException w:name="Light List" w:semiHidden="0" w:uiPriority="61" w:unhideWhenUsed="0"/>
-    <w:lsdException w:name="Light Grid" w:semiHidden="0" w:uiPriority="62" w:unhideWhenUsed="0"/>
-    <w:lsdException w:name="Medium Shading 1" w:semiHidden="0" w:uiPriority="63" w:unhideWhenUsed="0"/>
-    <w:lsdException w:name="Medium Shading 2" w:semiHidden="0" w:uiPriority="64" w:unhideWhenUsed="0"/>
-    <w:lsdException w:name="Medium List 1" w:semiHidden="0" w:uiPriority="65" w:unhideWhenUsed="0"/>
-    <w:lsdException w:name="Medium List 2" w:semiHidden="0" w:uiPriority="66" w:unhideWhenUsed="0"/>
-    <w:lsdException w:name="Medium Grid 1" w:semiHidden="0" w:uiPriority="67" w:unhideWhenUsed="0"/>
-    <w:lsdException w:name="Medium Grid 2" w:semiHidden="0" w:uiPriority="68" w:unhideWhenUsed="0"/>
-    <w:lsdException w:name="Medium Grid 3" w:semiHidden="0" w:uiPriority="69" w:unhideWhenUsed="0"/>
-    <w:lsdException w:name="Dark List" w:semiHidden="0" w:uiPriority="70" w:unhideWhenUsed="0"/>
-    <w:lsdException w:name="Colorful Shading" w:semiHidden="0" w:uiPriority="71" w:unhideWhenUsed="0"/>
-    <w:lsdException w:name="Colorful List" w:semiHidden="0" w:uiPriority="72" w:unhideWhenUsed="0"/>
-    <w:lsdException w:name="Colorful Grid" w:semiHidden="0" w:uiPriority="73" w:unhideWhenUsed="0"/>
-    <w:lsdException w:name="Light Shading Accent 1" w:semiHidden="0" w:uiPriority="60" w:unhideWhenUsed="0"/>
-    <w:lsdException w:name="Light List Accent 1" w:semiHidden="0" w:uiPriority="61" w:unhideWhenUsed="0"/>
-    <w:lsdException w:name="Light Grid Accent 1" w:semiHidden="0" w:uiPriority="62" w:unhideWhenUsed="0"/>
-    <w:lsdException w:name="Medium Shading 1 Accent 1" w:semiHidden="0" w:uiPriority="63" w:unhideWhenUsed="0"/>
-    <w:lsdException w:name="Medium Shading 2 Accent 1" w:semiHidden="0" w:uiPriority="64" w:unhideWhenUsed="0"/>
-    <w:lsdException w:name="Medium List 1 Accent 1" w:semiHidden="0" w:uiPriority="65" w:unhideWhenUsed="0"/>
-    <w:lsdException w:name="Revision" w:unhideWhenUsed="0"/>
-    <w:lsdException w:name="List Paragraph" w:semiHidden="0" w:uiPriority="34" w:unhideWhenUsed="0" w:qFormat="1"/>
-    <w:lsdException w:name="Quote" w:semiHidden="0" w:uiPriority="29" w:unhideWhenUsed="0" w:qFormat="1"/>
-    <w:lsdException w:name="Intense Quote" w:semiHidden="0" w:uiPriority="30" w:unhideWhenUsed="0" w:qFormat="1"/>
-    <w:lsdException w:name="Medium List 2 Accent 1" w:semiHidden="0" w:uiPriority="66" w:unhideWhenUsed="0"/>
-    <w:lsdException w:name="Medium Grid 1 Accent 1" w:semiHidden="0" w:uiPriority="67" w:unhideWhenUsed="0"/>
-    <w:lsdException w:name="Medium Grid 2 Accent 1" w:semiHidden="0" w:uiPriority="68" w:unhideWhenUsed="0"/>
-    <w:lsdException w:name="Medium Grid 3 Accent 1" w:semiHidden="0" w:uiPriority="69" w:unhideWhenUsed="0"/>
-    <w:lsdException w:name="Dark List Accent 1" w:semiHidden="0" w:uiPriority="70" w:unhideWhenUsed="0"/>
-    <w:lsdException w:name="Colorful Shading Accent 1" w:semiHidden="0" w:uiPriority="71" w:unhideWhenUsed="0"/>
-    <w:lsdException w:name="Colorful List Accent 1" w:semiHidden="0" w:uiPriority="72" w:unhideWhenUsed="0"/>
-    <w:lsdException w:name="Colorful Grid Accent 1" w:semiHidden="0" w:uiPriority="73" w:unhideWhenUsed="0"/>
-    <w:lsdException w:name="Light Shading Accent 2" w:semiHidden="0" w:uiPriority="60" w:unhideWhenUsed="0"/>
-    <w:lsdException w:name="Light List Accent 2" w:semiHidden="0" w:uiPriority="61" w:unhideWhenUsed="0"/>
-    <w:lsdException w:name="Light Grid Accent 2" w:semiHidden="0" w:uiPriority="62" w:unhideWhenUsed="0"/>
-    <w:lsdException w:name="Medium Shading 1 Accent 2" w:semiHidden="0" w:uiPriority="63" w:unhideWhenUsed="0"/>
-    <w:lsdException w:name="Medium Shading 2 Accent 2" w:semiHidden="0" w:uiPriority="64" w:unhideWhenUsed="0"/>
-    <w:lsdException w:name="Medium List 1 Accent 2" w:semiHidden="0" w:uiPriority="65" w:unhideWhenUsed="0"/>
-    <w:lsdException w:name="Medium List 2 Accent 2" w:semiHidden="0" w:uiPriority="66" w:unhideWhenUsed="0"/>
-    <w:lsdException w:name="Medium Grid 1 Accent 2" w:semiHidden="0" w:uiPriority="67" w:unhideWhenUsed="0"/>
-    <w:lsdException w:name="Medium Grid 2 Accent 2" w:semiHidden="0" w:uiPriority="68" w:unhideWhenUsed="0"/>
-    <w:lsdException w:name="Medium Grid 3 Accent 2" w:semiHidden="0" w:uiPriority="69" w:unhideWhenUsed="0"/>
-    <w:lsdException w:name="Dark List Accent 2" w:semiHidden="0" w:uiPriority="70" w:unhideWhenUsed="0"/>
-    <w:lsdException w:name="Colorful Shading Accent 2" w:semiHidden="0" w:uiPriority="71" w:unhideWhenUsed="0"/>
-    <w:lsdException w:name="Colorful List Accent 2" w:semiHidden="0" w:uiPriority="72" w:unhideWhenUsed="0"/>
-    <w:lsdException w:name="Colorful Grid Accent 2" w:semiHidden="0" w:uiPriority="73" w:unhideWhenUsed="0"/>
-    <w:lsdException w:name="Light Shading Accent 3" w:semiHidden="0" w:uiPriority="60" w:unhideWhenUsed="0"/>
-    <w:lsdException w:name="Light List Accent 3" w:semiHidden="0" w:uiPriority="61" w:unhideWhenUsed="0"/>
-    <w:lsdException w:name="Light Grid Accent 3" w:semiHidden="0" w:uiPriority="62" w:unhideWhenUsed="0"/>
-    <w:lsdException w:name="Medium Shading 1 Accent 3" w:semiHidden="0" w:uiPriority="63" w:unhideWhenUsed="0"/>
-    <w:lsdException w:name="Medium Shading 2 Accent 3" w:semiHidden="0" w:uiPriority="64" w:unhideWhenUsed="0"/>
-    <w:lsdException w:name="Medium List 1 Accent 3" w:semiHidden="0" w:uiPriority="65" w:unhideWhenUsed="0"/>
-    <w:lsdException w:name="Medium List 2 Accent 3" w:semiHidden="0" w:uiPriority="66" w:unhideWhenUsed="0"/>
-    <w:lsdException w:name="Medium Grid 1 Accent 3" w:semiHidden="0" w:uiPriority="67" w:unhideWhenUsed="0"/>
-    <w:lsdException w:name="Medium Grid 2 Accent 3" w:semiHidden="0" w:uiPriority="68" w:unhideWhenUsed="0"/>
-    <w:lsdException w:name="Medium Grid 3 Accent 3" w:semiHidden="0" w:uiPriority="69" w:unhideWhenUsed="0"/>
-    <w:lsdException w:name="Dark List Accent 3" w:semiHidden="0" w:uiPriority="70" w:unhideWhenUsed="0"/>
-    <w:lsdException w:name="Colorful Shading Accent 3" w:semiHidden="0" w:uiPriority="71" w:unhideWhenUsed="0"/>
-    <w:lsdException w:name="Colorful List Accent 3" w:semiHidden="0" w:uiPriority="72" w:unhideWhenUsed="0"/>
-    <w:lsdException w:name="Colorful Grid Accent 3" w:semiHidden="0" w:uiPriority="73" w:unhideWhenUsed="0"/>
-    <w:lsdException w:name="Light Shading Accent 4" w:semiHidden="0" w:uiPriority="60" w:unhideWhenUsed="0"/>
-    <w:lsdException w:name="Light List Accent 4" w:semiHidden="0" w:uiPriority="61" w:unhideWhenUsed="0"/>
-    <w:lsdException w:name="Light Grid Accent 4" w:semiHidden="0" w:uiPriority="62" w:unhideWhenUsed="0"/>
-    <w:lsdException w:name="Medium Shading 1 Accent 4" w:semiHidden="0" w:uiPriority="63" w:unhideWhenUsed="0"/>
-    <w:lsdException w:name="Medium Shading 2 Accent 4" w:semiHidden="0" w:uiPriority="64" w:unhideWhenUsed="0"/>
-    <w:lsdException w:name="Medium List 1 Accent 4" w:semiHidden="0" w:uiPriority="65" w:unhideWhenUsed="0"/>
-    <w:lsdException w:name="Medium List 2 Accent 4" w:semiHidden="0" w:uiPriority="66" w:unhideWhenUsed="0"/>
-    <w:lsdException w:name="Medium Grid 1 Accent 4" w:semiHidden="0" w:uiPriority="67" w:unhideWhenUsed="0"/>
-    <w:lsdException w:name="Medium Grid 2 Accent 4" w:semiHidden="0" w:uiPriority="68" w:unhideWhenUsed="0"/>
-    <w:lsdException w:name="Medium Grid 3 Accent 4" w:semiHidden="0" w:uiPriority="69" w:unhideWhenUsed="0"/>
-    <w:lsdException w:name="Dark List Accent 4" w:semiHidden="0" w:uiPriority="70" w:unhideWhenUsed="0"/>
-    <w:lsdException w:name="Colorful Shading Accent 4" w:semiHidden="0" w:uiPriority="71" w:unhideWhenUsed="0"/>
-    <w:lsdException w:name="Colorful List Accent 4" w:semiHidden="0" w:uiPriority="72" w:unhideWhenUsed="0"/>
-    <w:lsdException w:name="Colorful Grid Accent 4" w:semiHidden="0" w:uiPriority="73" w:unhideWhenUsed="0"/>
-    <w:lsdException w:name="Light Shading Accent 5" w:semiHidden="0" w:uiPriority="60" w:unhideWhenUsed="0"/>
-    <w:lsdException w:name="Light List Accent 5" w:semiHidden="0" w:uiPriority="61" w:unhideWhenUsed="0"/>
-    <w:lsdException w:name="Light Grid Accent 5" w:semiHidden="0" w:uiPriority="62" w:unhideWhenUsed="0"/>
-    <w:lsdException w:name="Medium Shading 1 Accent 5" w:semiHidden="0" w:uiPriority="63" w:unhideWhenUsed="0"/>
-    <w:lsdException w:name="Medium Shading 2 Accent 5" w:semiHidden="0" w:uiPriority="64" w:unhideWhenUsed="0"/>
-    <w:lsdException w:name="Medium List 1 Accent 5" w:semiHidden="0" w:uiPriority="65" w:unhideWhenUsed="0"/>
-    <w:lsdException w:name="Medium List 2 Accent 5" w:semiHidden="0" w:uiPriority="66" w:unhideWhenUsed="0"/>
-    <w:lsdException w:name="Medium Grid 1 Accent 5" w:semiHidden="0" w:uiPriority="67" w:unhideWhenUsed="0"/>
-    <w:lsdException w:name="Medium Grid 2 Accent 5" w:semiHidden="0" w:uiPriority="68" w:unhideWhenUsed="0"/>
-    <w:lsdException w:name="Medium Grid 3 Accent 5" w:semiHidden="0" w:uiPriority="69" w:unhideWhenUsed="0"/>
-    <w:lsdException w:name="Dark List Accent 5" w:semiHidden="0" w:uiPriority="70" w:unhideWhenUsed="0"/>
-    <w:lsdException w:name="Colorful Shading Accent 5" w:semiHidden="0" w:uiPriority="71" w:unhideWhenUsed="0"/>
-    <w:lsdException w:name="Colorful List Accent 5" w:semiHidden="0" w:uiPriority="72" w:unhideWhenUsed="0"/>
-    <w:lsdException w:name="Colorful Grid Accent 5" w:semiHidden="0" w:uiPriority="73" w:unhideWhenUsed="0"/>
-    <w:lsdException w:name="Light Shading Accent 6" w:semiHidden="0" w:uiPriority="60" w:unhideWhenUsed="0"/>
-    <w:lsdException w:name="Light List Accent 6" w:semiHidden="0" w:uiPriority="61" w:unhideWhenUsed="0"/>
-    <w:lsdException w:name="Light Grid Accent 6" w:semiHidden="0" w:uiPriority="62" w:unhideWhenUsed="0"/>
-    <w:lsdException w:name="Medium Shading 1 Accent 6" w:semiHidden="0" w:uiPriority="63" w:unhideWhenUsed="0"/>
-    <w:lsdException w:name="Medium Shading 2 Accent 6" w:semiHidden="0" w:uiPriority="64" w:unhideWhenUsed="0"/>
-    <w:lsdException w:name="Medium List 1 Accent 6" w:semiHidden="0" w:uiPriority="65" w:unhideWhenUsed="0"/>
-    <w:lsdException w:name="Medium List 2 Accent 6" w:semiHidden="0" w:uiPriority="66" w:unhideWhenUsed="0"/>
-    <w:lsdException w:name="Medium Grid 1 Accent 6" w:semiHidden="0" w:uiPriority="67" w:unhideWhenUsed="0"/>
-    <w:lsdException w:name="Medium Grid 2 Accent 6" w:semiHidden="0" w:uiPriority="68" w:unhideWhenUsed="0"/>
-    <w:lsdException w:name="Medium Grid 3 Accent 6" w:semiHidden="0" w:uiPriority="69" w:unhideWhenUsed="0"/>
-    <w:lsdException w:name="Dark List Accent 6" w:semiHidden="0" w:uiPriority="70" w:unhideWhenUsed="0"/>
-    <w:lsdException w:name="Colorful Shading Accent 6" w:semiHidden="0" w:uiPriority="71" w:unhideWhenUsed="0"/>
-    <w:lsdException w:name="Colorful List Accent 6" w:semiHidden="0" w:uiPriority="72" w:unhideWhenUsed="0"/>
-    <w:lsdException w:name="Colorful Grid Accent 6" w:semiHidden="0" w:uiPriority="73" w:unhideWhenUsed="0"/>
-    <w:lsdException w:name="Subtle Emphasis" w:semiHidden="0" w:uiPriority="19" w:unhideWhenUsed="0" w:qFormat="1"/>
-    <w:lsdException w:name="Intense Emphasis" w:semiHidden="0" w:uiPriority="21" w:unhideWhenUsed="0" w:qFormat="1"/>
-    <w:lsdException w:name="Subtle Reference" w:semiHidden="0" w:uiPriority="31" w:unhideWhenUsed="0" w:qFormat="1"/>
-    <w:lsdException w:name="Intense Reference" w:semiHidden="0" w:uiPriority="32" w:unhideWhenUsed="0" w:qFormat="1"/>
-    <w:lsdException w:name="Book Title" w:semiHidden="0" w:uiPriority="33" w:unhideWhenUsed="0" w:qFormat="1"/>
-    <w:lsdException w:name="Bibliography" w:uiPriority="37"/>
-    <w:lsdException w:name="TOC Heading" w:uiPriority="39" w:qFormat="1"/>
-  </w:latentStyles>
-  <w:style w:type="paragraph" w:default="1" w:styleId="Normal">
-    <w:name w:val="Normal"/>
-    <w:qFormat/>
-  </w:style>
-  <w:style w:type="character" w:default="1" w:styleId="DefaultParagraphFont">
-    <w:name w:val="Default Paragraph Font"/>
-    <w:uiPriority w:val="1"/>
-    <w:semiHidden/>
-    <w:unhideWhenUsed/>
-  </w:style>
-  <w:style w:type="table" w:default="1" w:styleId="TableNormal">
-    <w:name w:val="Normal Table"/>
-    <w:uiPriority w:val="99"/>
-    <w:semiHidden/>
-    <w:unhideWhenUsed/>
-    <w:tblPr>
-      <w:tblInd w:w="0" w:type="dxa"/>
-      <w:tblCellMar>
-        <w:top w:w="0" w:type="dxa"/>
-        <w:left w:w="108" w:type="dxa"/>
-        <w:bottom w:w="0" w:type="dxa"/>
-        <w:right w:w="108" w:type="dxa"/>
-      </w:tblCellMar>
-    </w:tblPr>
-  </w:style>
-  <w:style w:type="numbering" w:default="1" w:styleId="NoList">
-    <w:name w:val="No List"/>
-    <w:uiPriority w:val="99"/>
-    <w:semiHidden/>
-    <w:unhideWhenUsed/>
-  </w:style>
-  <w:style w:type="character" w:styleId="PlaceholderText">
-    <w:name w:val="Placeholder Text"/>
-    <w:basedOn w:val="DefaultParagraphFont"/>
-    <w:uiPriority w:val="99"/>
-    <w:semiHidden/>
-    <w:rsid w:val="00E55614"/>
-    <w:rPr>
-      <w:color w:val="808080"/>
-    </w:rPr>
-  </w:style>
-</w:styles>
-</file>
-
-<file path=word/glossary/stylesWithEffects.xml><?xml version="1.0" encoding="utf-8"?>
-<w:styles xmlns:wpc="http://schemas.microsoft.com/office/word/2010/wordprocessingCanvas" xmlns:mc="http://schemas.openxmlformats.org/markup-compatibility/2006" xmlns:o="urn:schemas-microsoft-com:office:office" xmlns:r="http://schemas.openxmlformats.org/officeDocument/2006/relationships" xmlns:m="http://schemas.openxmlformats.org/officeDocument/2006/math" xmlns:v="urn:schemas-microsoft-com:vml" xmlns:wp14="http://schemas.microsoft.com/office/word/2010/wordprocessingDrawing" xmlns:wp="http://schemas.openxmlformats.org/drawingml/2006/wordprocessingDrawing" xmlns:w10="urn:schemas-microsoft-com:office:word" xmlns:w="http://schemas.openxmlformats.org/wordprocessingml/2006/main" xmlns:w14="http://schemas.microsoft.com/office/word/2010/wordml" xmlns:wpg="http://schemas.microsoft.com/office/word/2010/wordprocessingGroup" xmlns:wpi="http://schemas.microsoft.com/office/word/2010/wordprocessingInk" xmlns:wne="http://schemas.microsoft.com/office/word/2006/wordml" xmlns:wps="http://schemas.microsoft.com/office/word/2010/wordprocessingShape" mc:Ignorable="w14 wp14">
-  <w:docDefaults>
-    <w:rPrDefault>
-      <w:rPr>
-        <w:rFonts w:asciiTheme="minorHAnsi" w:eastAsiaTheme="minorEastAsia" w:hAnsiTheme="minorHAnsi" w:cstheme="minorBidi"/>
-        <w:sz w:val="22"/>
-        <w:szCs w:val="22"/>
-        <w:lang w:val="en-US" w:eastAsia="en-US" w:bidi="ar-SA"/>
-      </w:rPr>
-    </w:rPrDefault>
-    <w:pPrDefault>
-      <w:pPr>
-        <w:spacing w:after="200" w:line="276" w:lineRule="auto"/>
-      </w:pPr>
-    </w:pPrDefault>
-  </w:docDefaults>
-  <w:latentStyles w:defLockedState="0" w:defUIPriority="99" w:defSemiHidden="1" w:defUnhideWhenUsed="1" w:defQFormat="0" w:count="267">
-    <w:lsdException w:name="Normal" w:semiHidden="0" w:uiPriority="0" w:unhideWhenUsed="0" w:qFormat="1"/>
-    <w:lsdException w:name="heading 1" w:semiHidden="0" w:uiPriority="9" w:unhideWhenUsed="0" w:qFormat="1"/>
-    <w:lsdException w:name="heading 2" w:uiPriority="9" w:qFormat="1"/>
-    <w:lsdException w:name="heading 3" w:uiPriority="9" w:qFormat="1"/>
-    <w:lsdException w:name="heading 4" w:uiPriority="9" w:qFormat="1"/>
-    <w:lsdException w:name="heading 5" w:uiPriority="9" w:qFormat="1"/>
-    <w:lsdException w:name="heading 6" w:uiPriority="9" w:qFormat="1"/>
-    <w:lsdException w:name="heading 7" w:uiPriority="9" w:qFormat="1"/>
-    <w:lsdException w:name="heading 8" w:uiPriority="9" w:qFormat="1"/>
-    <w:lsdException w:name="heading 9" w:uiPriority="9" w:qFormat="1"/>
-    <w:lsdException w:name="toc 1" w:uiPriority="39"/>
-    <w:lsdException w:name="toc 2" w:uiPriority="39"/>
-    <w:lsdException w:name="toc 3" w:uiPriority="39"/>
-    <w:lsdException w:name="toc 4" w:uiPriority="39"/>
-    <w:lsdException w:name="toc 5" w:uiPriority="39"/>
-    <w:lsdException w:name="toc 6" w:uiPriority="39"/>
-    <w:lsdException w:name="toc 7" w:uiPriority="39"/>
-    <w:lsdException w:name="toc 8" w:uiPriority="39"/>
-    <w:lsdException w:name="toc 9" w:uiPriority="39"/>
-    <w:lsdException w:name="caption" w:uiPriority="35" w:qFormat="1"/>
-    <w:lsdException w:name="Title" w:semiHidden="0" w:uiPriority="10" w:unhideWhenUsed="0" w:qFormat="1"/>
-    <w:lsdException w:name="Default Paragraph Font" w:uiPriority="1"/>
-    <w:lsdException w:name="Subtitle" w:semiHidden="0" w:uiPriority="11" w:unhideWhenUsed="0" w:qFormat="1"/>
-    <w:lsdException w:name="Strong" w:semiHidden="0" w:uiPriority="22" w:unhideWhenUsed="0" w:qFormat="1"/>
-    <w:lsdException w:name="Emphasis" w:semiHidden="0" w:uiPriority="20" w:unhideWhenUsed="0" w:qFormat="1"/>
-    <w:lsdException w:name="Table Grid" w:semiHidden="0" w:uiPriority="59" w:unhideWhenUsed="0"/>
-    <w:lsdException w:name="Placeholder Text" w:unhideWhenUsed="0"/>
-    <w:lsdException w:name="No Spacing" w:semiHidden="0" w:uiPriority="1" w:unhideWhenUsed="0" w:qFormat="1"/>
-    <w:lsdException w:name="Light Shading" w:semiHidden="0" w:uiPriority="60" w:unhideWhenUsed="0"/>
-    <w:lsdException w:name="Light List" w:semiHidden="0" w:uiPriority="61" w:unhideWhenUsed="0"/>
-    <w:lsdException w:name="Light Grid" w:semiHidden="0" w:uiPriority="62" w:unhideWhenUsed="0"/>
-    <w:lsdException w:name="Medium Shading 1" w:semiHidden="0" w:uiPriority="63" w:unhideWhenUsed="0"/>
-    <w:lsdException w:name="Medium Shading 2" w:semiHidden="0" w:uiPriority="64" w:unhideWhenUsed="0"/>
-    <w:lsdException w:name="Medium List 1" w:semiHidden="0" w:uiPriority="65" w:unhideWhenUsed="0"/>
-    <w:lsdException w:name="Medium List 2" w:semiHidden="0" w:uiPriority="66" w:unhideWhenUsed="0"/>
-    <w:lsdException w:name="Medium Grid 1" w:semiHidden="0" w:uiPriority="67" w:unhideWhenUsed="0"/>
-    <w:lsdException w:name="Medium Grid 2" w:semiHidden="0" w:uiPriority="68" w:unhideWhenUsed="0"/>
-    <w:lsdException w:name="Medium Grid 3" w:semiHidden="0" w:uiPriority="69" w:unhideWhenUsed="0"/>
-    <w:lsdException w:name="Dark List" w:semiHidden="0" w:uiPriority="70" w:unhideWhenUsed="0"/>
-    <w:lsdException w:name="Colorful Shading" w:semiHidden="0" w:uiPriority="71" w:unhideWhenUsed="0"/>
-    <w:lsdException w:name="Colorful List" w:semiHidden="0" w:uiPriority="72" w:unhideWhenUsed="0"/>
-    <w:lsdException w:name="Colorful Grid" w:semiHidden="0" w:uiPriority="73" w:unhideWhenUsed="0"/>
-    <w:lsdException w:name="Light Shading Accent 1" w:semiHidden="0" w:uiPriority="60" w:unhideWhenUsed="0"/>
-    <w:lsdException w:name="Light List Accent 1" w:semiHidden="0" w:uiPriority="61" w:unhideWhenUsed="0"/>
-    <w:lsdException w:name="Light Grid Accent 1" w:semiHidden="0" w:uiPriority="62" w:unhideWhenUsed="0"/>
-    <w:lsdException w:name="Medium Shading 1 Accent 1" w:semiHidden="0" w:uiPriority="63" w:unhideWhenUsed="0"/>
-    <w:lsdException w:name="Medium Shading 2 Accent 1" w:semiHidden="0" w:uiPriority="64" w:unhideWhenUsed="0"/>
-    <w:lsdException w:name="Medium List 1 Accent 1" w:semiHidden="0" w:uiPriority="65" w:unhideWhenUsed="0"/>
-    <w:lsdException w:name="Revision" w:unhideWhenUsed="0"/>
-    <w:lsdException w:name="List Paragraph" w:semiHidden="0" w:uiPriority="34" w:unhideWhenUsed="0" w:qFormat="1"/>
-    <w:lsdException w:name="Quote" w:semiHidden="0" w:uiPriority="29" w:unhideWhenUsed="0" w:qFormat="1"/>
-    <w:lsdException w:name="Intense Quote" w:semiHidden="0" w:uiPriority="30" w:unhideWhenUsed="0" w:qFormat="1"/>
-    <w:lsdException w:name="Medium List 2 Accent 1" w:semiHidden="0" w:uiPriority="66" w:unhideWhenUsed="0"/>
-    <w:lsdException w:name="Medium Grid 1 Accent 1" w:semiHidden="0" w:uiPriority="67" w:unhideWhenUsed="0"/>
-    <w:lsdException w:name="Medium Grid 2 Accent 1" w:semiHidden="0" w:uiPriority="68" w:unhideWhenUsed="0"/>
-    <w:lsdException w:name="Medium Grid 3 Accent 1" w:semiHidden="0" w:uiPriority="69" w:unhideWhenUsed="0"/>
-    <w:lsdException w:name="Dark List Accent 1" w:semiHidden="0" w:uiPriority="70" w:unhideWhenUsed="0"/>
-    <w:lsdException w:name="Colorful Shading Accent 1" w:semiHidden="0" w:uiPriority="71" w:unhideWhenUsed="0"/>
-    <w:lsdException w:name="Colorful List Accent 1" w:semiHidden="0" w:uiPriority="72" w:unhideWhenUsed="0"/>
-    <w:lsdException w:name="Colorful Grid Accent 1" w:semiHidden="0" w:uiPriority="73" w:unhideWhenUsed="0"/>
-    <w:lsdException w:name="Light Shading Accent 2" w:semiHidden="0" w:uiPriority="60" w:unhideWhenUsed="0"/>
-    <w:lsdException w:name="Light List Accent 2" w:semiHidden="0" w:uiPriority="61" w:unhideWhenUsed="0"/>
-    <w:lsdException w:name="Light Grid Accent 2" w:semiHidden="0" w:uiPriority="62" w:unhideWhenUsed="0"/>
-    <w:lsdException w:name="Medium Shading 1 Accent 2" w:semiHidden="0" w:uiPriority="63" w:unhideWhenUsed="0"/>
-    <w:lsdException w:name="Medium Shading 2 Accent 2" w:semiHidden="0" w:uiPriority="64" w:unhideWhenUsed="0"/>
-    <w:lsdException w:name="Medium List 1 Accent 2" w:semiHidden="0" w:uiPriority="65" w:unhideWhenUsed="0"/>
-    <w:lsdException w:name="Medium List 2 Accent 2" w:semiHidden="0" w:uiPriority="66" w:unhideWhenUsed="0"/>
-    <w:lsdException w:name="Medium Grid 1 Accent 2" w:semiHidden="0" w:uiPriority="67" w:unhideWhenUsed="0"/>
-    <w:lsdException w:name="Medium Grid 2 Accent 2" w:semiHidden="0" w:uiPriority="68" w:unhideWhenUsed="0"/>
-    <w:lsdException w:name="Medium Grid 3 Accent 2" w:semiHidden="0" w:uiPriority="69" w:unhideWhenUsed="0"/>
-    <w:lsdException w:name="Dark List Accent 2" w:semiHidden="0" w:uiPriority="70" w:unhideWhenUsed="0"/>
-    <w:lsdException w:name="Colorful Shading Accent 2" w:semiHidden="0" w:uiPriority="71" w:unhideWhenUsed="0"/>
-    <w:lsdException w:name="Colorful List Accent 2" w:semiHidden="0" w:uiPriority="72" w:unhideWhenUsed="0"/>
-    <w:lsdException w:name="Colorful Grid Accent 2" w:semiHidden="0" w:uiPriority="73" w:unhideWhenUsed="0"/>
-    <w:lsdException w:name="Light Shading Accent 3" w:semiHidden="0" w:uiPriority="60" w:unhideWhenUsed="0"/>
-    <w:lsdException w:name="Light List Accent 3" w:semiHidden="0" w:uiPriority="61" w:unhideWhenUsed="0"/>
-    <w:lsdException w:name="Light Grid Accent 3" w:semiHidden="0" w:uiPriority="62" w:unhideWhenUsed="0"/>
-    <w:lsdException w:name="Medium Shading 1 Accent 3" w:semiHidden="0" w:uiPriority="63" w:unhideWhenUsed="0"/>
-    <w:lsdException w:name="Medium Shading 2 Accent 3" w:semiHidden="0" w:uiPriority="64" w:unhideWhenUsed="0"/>
-    <w:lsdException w:name="Medium List 1 Accent 3" w:semiHidden="0" w:uiPriority="65" w:unhideWhenUsed="0"/>
-    <w:lsdException w:name="Medium List 2 Accent 3" w:semiHidden="0" w:uiPriority="66" w:unhideWhenUsed="0"/>
-    <w:lsdException w:name="Medium Grid 1 Accent 3" w:semiHidden="0" w:uiPriority="67" w:unhideWhenUsed="0"/>
-    <w:lsdException w:name="Medium Grid 2 Accent 3" w:semiHidden="0" w:uiPriority="68" w:unhideWhenUsed="0"/>
-    <w:lsdException w:name="Medium Grid 3 Accent 3" w:semiHidden="0" w:uiPriority="69" w:unhideWhenUsed="0"/>
-    <w:lsdException w:name="Dark List Accent 3" w:semiHidden="0" w:uiPriority="70" w:unhideWhenUsed="0"/>
-    <w:lsdException w:name="Colorful Shading Accent 3" w:semiHidden="0" w:uiPriority="71" w:unhideWhenUsed="0"/>
-    <w:lsdException w:name="Colorful List Accent 3" w:semiHidden="0" w:uiPriority="72" w:unhideWhenUsed="0"/>
-    <w:lsdException w:name="Colorful Grid Accent 3" w:semiHidden="0" w:uiPriority="73" w:unhideWhenUsed="0"/>
-    <w:lsdException w:name="Light Shading Accent 4" w:semiHidden="0" w:uiPriority="60" w:unhideWhenUsed="0"/>
-    <w:lsdException w:name="Light List Accent 4" w:semiHidden="0" w:uiPriority="61" w:unhideWhenUsed="0"/>
-    <w:lsdException w:name="Light Grid Accent 4" w:semiHidden="0" w:uiPriority="62" w:unhideWhenUsed="0"/>
-    <w:lsdException w:name="Medium Shading 1 Accent 4" w:semiHidden="0" w:uiPriority="63" w:unhideWhenUsed="0"/>
-    <w:lsdException w:name="Medium Shading 2 Accent 4" w:semiHidden="0" w:uiPriority="64" w:unhideWhenUsed="0"/>
-    <w:lsdException w:name="Medium List 1 Accent 4" w:semiHidden="0" w:uiPriority="65" w:unhideWhenUsed="0"/>
-    <w:lsdException w:name="Medium List 2 Accent 4" w:semiHidden="0" w:uiPriority="66" w:unhideWhenUsed="0"/>
-    <w:lsdException w:name="Medium Grid 1 Accent 4" w:semiHidden="0" w:uiPriority="67" w:unhideWhenUsed="0"/>
-    <w:lsdException w:name="Medium Grid 2 Accent 4" w:semiHidden="0" w:uiPriority="68" w:unhideWhenUsed="0"/>
-    <w:lsdException w:name="Medium Grid 3 Accent 4" w:semiHidden="0" w:uiPriority="69" w:unhideWhenUsed="0"/>
-    <w:lsdException w:name="Dark List Accent 4" w:semiHidden="0" w:uiPriority="70" w:unhideWhenUsed="0"/>
-    <w:lsdException w:name="Colorful Shading Accent 4" w:semiHidden="0" w:uiPriority="71" w:unhideWhenUsed="0"/>
-    <w:lsdException w:name="Colorful List Accent 4" w:semiHidden="0" w:uiPriority="72" w:unhideWhenUsed="0"/>
-    <w:lsdException w:name="Colorful Grid Accent 4" w:semiHidden="0" w:uiPriority="73" w:unhideWhenUsed="0"/>
-    <w:lsdException w:name="Light Shading Accent 5" w:semiHidden="0" w:uiPriority="60" w:unhideWhenUsed="0"/>
-    <w:lsdException w:name="Light List Accent 5" w:semiHidden="0" w:uiPriority="61" w:unhideWhenUsed="0"/>
-    <w:lsdException w:name="Light Grid Accent 5" w:semiHidden="0" w:uiPriority="62" w:unhideWhenUsed="0"/>
-    <w:lsdException w:name="Medium Shading 1 Accent 5" w:semiHidden="0" w:uiPriority="63" w:unhideWhenUsed="0"/>
-    <w:lsdException w:name="Medium Shading 2 Accent 5" w:semiHidden="0" w:uiPriority="64" w:unhideWhenUsed="0"/>
-    <w:lsdException w:name="Medium List 1 Accent 5" w:semiHidden="0" w:uiPriority="65" w:unhideWhenUsed="0"/>
-    <w:lsdException w:name="Medium List 2 Accent 5" w:semiHidden="0" w:uiPriority="66" w:unhideWhenUsed="0"/>
-    <w:lsdException w:name="Medium Grid 1 Accent 5" w:semiHidden="0" w:uiPriority="67" w:unhideWhenUsed="0"/>
-    <w:lsdException w:name="Medium Grid 2 Accent 5" w:semiHidden="0" w:uiPriority="68" w:unhideWhenUsed="0"/>
-    <w:lsdException w:name="Medium Grid 3 Accent 5" w:semiHidden="0" w:uiPriority="69" w:unhideWhenUsed="0"/>
-    <w:lsdException w:name="Dark List Accent 5" w:semiHidden="0" w:uiPriority="70" w:unhideWhenUsed="0"/>
-    <w:lsdException w:name="Colorful Shading Accent 5" w:semiHidden="0" w:uiPriority="71" w:unhideWhenUsed="0"/>
-    <w:lsdException w:name="Colorful List Accent 5" w:semiHidden="0" w:uiPriority="72" w:unhideWhenUsed="0"/>
-    <w:lsdException w:name="Colorful Grid Accent 5" w:semiHidden="0" w:uiPriority="73" w:unhideWhenUsed="0"/>
-    <w:lsdException w:name="Light Shading Accent 6" w:semiHidden="0" w:uiPriority="60" w:unhideWhenUsed="0"/>
-    <w:lsdException w:name="Light List Accent 6" w:semiHidden="0" w:uiPriority="61" w:unhideWhenUsed="0"/>
-    <w:lsdException w:name="Light Grid Accent 6" w:semiHidden="0" w:uiPriority="62" w:unhideWhenUsed="0"/>
-    <w:lsdException w:name="Medium Shading 1 Accent 6" w:semiHidden="0" w:uiPriority="63" w:unhideWhenUsed="0"/>
-    <w:lsdException w:name="Medium Shading 2 Accent 6" w:semiHidden="0" w:uiPriority="64" w:unhideWhenUsed="0"/>
-    <w:lsdException w:name="Medium List 1 Accent 6" w:semiHidden="0" w:uiPriority="65" w:unhideWhenUsed="0"/>
-    <w:lsdException w:name="Medium List 2 Accent 6" w:semiHidden="0" w:uiPriority="66" w:unhideWhenUsed="0"/>
-    <w:lsdException w:name="Medium Grid 1 Accent 6" w:semiHidden="0" w:uiPriority="67" w:unhideWhenUsed="0"/>
-    <w:lsdException w:name="Medium Grid 2 Accent 6" w:semiHidden="0" w:uiPriority="68" w:unhideWhenUsed="0"/>
-    <w:lsdException w:name="Medium Grid 3 Accent 6" w:semiHidden="0" w:uiPriority="69" w:unhideWhenUsed="0"/>
-    <w:lsdException w:name="Dark List Accent 6" w:semiHidden="0" w:uiPriority="70" w:unhideWhenUsed="0"/>
-    <w:lsdException w:name="Colorful Shading Accent 6" w:semiHidden="0" w:uiPriority="71" w:unhideWhenUsed="0"/>
-    <w:lsdException w:name="Colorful List Accent 6" w:semiHidden="0" w:uiPriority="72" w:unhideWhenUsed="0"/>
-    <w:lsdException w:name="Colorful Grid Accent 6" w:semiHidden="0" w:uiPriority="73" w:unhideWhenUsed="0"/>
-    <w:lsdException w:name="Subtle Emphasis" w:semiHidden="0" w:uiPriority="19" w:unhideWhenUsed="0" w:qFormat="1"/>
-    <w:lsdException w:name="Intense Emphasis" w:semiHidden="0" w:uiPriority="21" w:unhideWhenUsed="0" w:qFormat="1"/>
-    <w:lsdException w:name="Subtle Reference" w:semiHidden="0" w:uiPriority="31" w:unhideWhenUsed="0" w:qFormat="1"/>
-    <w:lsdException w:name="Intense Reference" w:semiHidden="0" w:uiPriority="32" w:unhideWhenUsed="0" w:qFormat="1"/>
-    <w:lsdException w:name="Book Title" w:semiHidden="0" w:uiPriority="33" w:unhideWhenUsed="0" w:qFormat="1"/>
-    <w:lsdException w:name="Bibliography" w:uiPriority="37"/>
-    <w:lsdException w:name="TOC Heading" w:uiPriority="39" w:qFormat="1"/>
-  </w:latentStyles>
-  <w:style w:type="paragraph" w:default="1" w:styleId="Normal">
-    <w:name w:val="Normal"/>
-    <w:qFormat/>
-  </w:style>
-  <w:style w:type="character" w:default="1" w:styleId="DefaultParagraphFont">
-    <w:name w:val="Default Paragraph Font"/>
-    <w:uiPriority w:val="1"/>
-    <w:semiHidden/>
-    <w:unhideWhenUsed/>
-  </w:style>
-  <w:style w:type="table" w:default="1" w:styleId="TableNormal">
-    <w:name w:val="Normal Table"/>
-    <w:uiPriority w:val="99"/>
-    <w:semiHidden/>
-    <w:unhideWhenUsed/>
-    <w:tblPr>
-      <w:tblInd w:w="0" w:type="dxa"/>
-      <w:tblCellMar>
-        <w:top w:w="0" w:type="dxa"/>
-        <w:left w:w="108" w:type="dxa"/>
-        <w:bottom w:w="0" w:type="dxa"/>
-        <w:right w:w="108" w:type="dxa"/>
-      </w:tblCellMar>
-    </w:tblPr>
-  </w:style>
-  <w:style w:type="numbering" w:default="1" w:styleId="NoList">
-    <w:name w:val="No List"/>
-    <w:uiPriority w:val="99"/>
-    <w:semiHidden/>
-    <w:unhideWhenUsed/>
-  </w:style>
-  <w:style w:type="character" w:styleId="PlaceholderText">
-    <w:name w:val="Placeholder Text"/>
-    <w:basedOn w:val="DefaultParagraphFont"/>
-    <w:uiPriority w:val="99"/>
-    <w:semiHidden/>
-    <w:rsid w:val="00E55614"/>
-    <w:rPr>
-      <w:color w:val="808080"/>
-    </w:rPr>
-  </w:style>
-</w:styles>
-</file>
-
-<file path=word/glossary/webSettings.xml><?xml version="1.0" encoding="utf-8"?>
-<w:webSettings xmlns:mc="http://schemas.openxmlformats.org/markup-compatibility/2006" xmlns:r="http://schemas.openxmlformats.org/officeDocument/2006/relationships" xmlns:w="http://schemas.openxmlformats.org/wordprocessingml/2006/main" xmlns:w14="http://schemas.microsoft.com/office/word/2010/wordml" mc:Ignorable="w14">
-  <w:optimizeForBrowser/>
-  <w:allowPNG/>
-</w:webSettings>
-</file>
-
 <file path=word/theme/theme1.xml><?xml version="1.0" encoding="utf-8"?>
 <a:theme xmlns:a="http://schemas.openxmlformats.org/drawingml/2006/main" name="Office Theme">
   <a:themeElements>
@@ -22755,7 +22463,7 @@
 </file>
 
 <file path=customXml/itemProps1.xml><?xml version="1.0" encoding="utf-8"?>
-<ds:datastoreItem xmlns:ds="http://schemas.openxmlformats.org/officeDocument/2006/customXml" ds:itemID="{C7F057E2-7942-4E8B-AB4B-F416CE7E0FD5}">
+<ds:datastoreItem xmlns:ds="http://schemas.openxmlformats.org/officeDocument/2006/customXml" ds:itemID="{0025B056-28A2-4B7A-BEE1-A5CF2EC70EC2}">
   <ds:schemaRefs>
     <ds:schemaRef ds:uri="http://schemas.openxmlformats.org/officeDocument/2006/bibliography"/>
   </ds:schemaRefs>

</xml_diff>